<commit_message>
update number of words and unique words
</commit_message>
<xml_diff>
--- a/[20150402] CZ4034 Assignment Report.docx
+++ b/[20150402] CZ4034 Assignment Report.docx
@@ -45,9 +45,6 @@
                 </w:rPr>
                 <w:alias w:val="Company"/>
                 <w:id w:val="15524243"/>
-                <w:placeholder>
-                  <w:docPart w:val="DDAFCEFD3B154950A86265C92D966916"/>
-                </w:placeholder>
                 <w:dataBinding w:prefixMappings="xmlns:ns0='http://schemas.openxmlformats.org/officeDocument/2006/extended-properties'" w:xpath="/ns0:Properties[1]/ns0:Company[1]" w:storeItemID="{6668398D-A668-4E3E-A5EB-62B293D839F1}"/>
                 <w:text/>
               </w:sdtPr>
@@ -2400,8 +2397,6 @@
       <w:pPr>
         <w:spacing w:line="240" w:lineRule="auto"/>
       </w:pPr>
-      <w:bookmarkStart w:id="0" w:name="_GoBack"/>
-      <w:bookmarkEnd w:id="0"/>
     </w:p>
     <w:p>
       <w:pPr>
@@ -2429,10 +2424,10 @@
         <w:spacing w:line="240" w:lineRule="auto"/>
       </w:pPr>
       <w:r>
-        <w:rPr>
-          <w:highlight w:val="yellow"/>
-        </w:rPr>
-        <w:t>Number of words: &gt;= 291416 words</w:t>
+        <w:t xml:space="preserve">Number of words: &gt;= </w:t>
+      </w:r>
+      <w:r>
+        <w:t>340754 words 2749611 characters</w:t>
       </w:r>
     </w:p>
     <w:p>
@@ -2448,9 +2443,6 @@
         <w:t xml:space="preserve">Types of words: e.g. </w:t>
       </w:r>
       <w:r>
-        <w:rPr>
-          <w:highlight w:val="yellow"/>
-        </w:rPr>
         <w:t>unique words, common words</w:t>
       </w:r>
       <w:r>
@@ -2473,7 +2465,19 @@
         <w:spacing w:line="240" w:lineRule="auto"/>
       </w:pPr>
       <w:r>
-        <w:t>21493 unique words</w:t>
+        <w:t>U</w:t>
+      </w:r>
+      <w:r>
+        <w:t>nique words</w:t>
+      </w:r>
+      <w:r>
+        <w:t>:</w:t>
+      </w:r>
+      <w:r>
+        <w:t xml:space="preserve"> </w:t>
+      </w:r>
+      <w:r>
+        <w:t>853 words 6262 characters</w:t>
       </w:r>
     </w:p>
     <w:p>
@@ -2486,13 +2490,180 @@
         <w:spacing w:line="240" w:lineRule="auto"/>
       </w:pPr>
       <w:r>
-        <w:t xml:space="preserve">105 </w:t>
-      </w:r>
-      <w:r>
-        <w:t xml:space="preserve">stop </w:t>
-      </w:r>
-      <w:r>
-        <w:t>words</w:t>
+        <w:t xml:space="preserve">Common words: </w:t>
+      </w:r>
+    </w:p>
+    <w:p>
+      <w:pPr>
+        <w:pStyle w:val="ListParagraph"/>
+        <w:numPr>
+          <w:ilvl w:val="2"/>
+          <w:numId w:val="20"/>
+        </w:numPr>
+        <w:spacing w:line="240" w:lineRule="auto"/>
+      </w:pPr>
+      <w:r>
+        <w:t xml:space="preserve">13,834 </w:t>
+      </w:r>
+      <w:proofErr w:type="spellStart"/>
+      <w:r>
+        <w:t>european</w:t>
+      </w:r>
+      <w:proofErr w:type="spellEnd"/>
+    </w:p>
+    <w:p>
+      <w:pPr>
+        <w:pStyle w:val="ListParagraph"/>
+        <w:numPr>
+          <w:ilvl w:val="2"/>
+          <w:numId w:val="20"/>
+        </w:numPr>
+        <w:spacing w:line="240" w:lineRule="auto"/>
+      </w:pPr>
+      <w:r>
+        <w:t>11,884 union</w:t>
+      </w:r>
+      <w:bookmarkStart w:id="0" w:name="_GoBack"/>
+      <w:bookmarkEnd w:id="0"/>
+    </w:p>
+    <w:p>
+      <w:pPr>
+        <w:pStyle w:val="ListParagraph"/>
+        <w:numPr>
+          <w:ilvl w:val="2"/>
+          <w:numId w:val="20"/>
+        </w:numPr>
+        <w:spacing w:line="240" w:lineRule="auto"/>
+      </w:pPr>
+      <w:r>
+        <w:lastRenderedPageBreak/>
+        <w:t>11,055 the</w:t>
+      </w:r>
+    </w:p>
+    <w:p>
+      <w:pPr>
+        <w:pStyle w:val="ListParagraph"/>
+        <w:numPr>
+          <w:ilvl w:val="2"/>
+          <w:numId w:val="20"/>
+        </w:numPr>
+        <w:spacing w:line="240" w:lineRule="auto"/>
+      </w:pPr>
+      <w:r>
+        <w:t>5,559 to</w:t>
+      </w:r>
+    </w:p>
+    <w:p>
+      <w:pPr>
+        <w:pStyle w:val="ListParagraph"/>
+        <w:numPr>
+          <w:ilvl w:val="2"/>
+          <w:numId w:val="20"/>
+        </w:numPr>
+        <w:spacing w:line="240" w:lineRule="auto"/>
+      </w:pPr>
+      <w:r>
+        <w:t xml:space="preserve">4,129 </w:t>
+      </w:r>
+      <w:proofErr w:type="spellStart"/>
+      <w:r>
+        <w:t>rt</w:t>
+      </w:r>
+      <w:proofErr w:type="spellEnd"/>
+    </w:p>
+    <w:p>
+      <w:pPr>
+        <w:pStyle w:val="ListParagraph"/>
+        <w:numPr>
+          <w:ilvl w:val="2"/>
+          <w:numId w:val="20"/>
+        </w:numPr>
+        <w:spacing w:line="240" w:lineRule="auto"/>
+      </w:pPr>
+      <w:r>
+        <w:t xml:space="preserve">4,085 </w:t>
+      </w:r>
+      <w:proofErr w:type="spellStart"/>
+      <w:r>
+        <w:t>eu</w:t>
+      </w:r>
+      <w:proofErr w:type="spellEnd"/>
+    </w:p>
+    <w:p>
+      <w:pPr>
+        <w:pStyle w:val="ListParagraph"/>
+        <w:numPr>
+          <w:ilvl w:val="2"/>
+          <w:numId w:val="20"/>
+        </w:numPr>
+        <w:spacing w:line="240" w:lineRule="auto"/>
+      </w:pPr>
+      <w:r>
+        <w:t>2,505 a</w:t>
+      </w:r>
+    </w:p>
+    <w:p>
+      <w:pPr>
+        <w:pStyle w:val="ListParagraph"/>
+        <w:numPr>
+          <w:ilvl w:val="2"/>
+          <w:numId w:val="20"/>
+        </w:numPr>
+        <w:spacing w:line="240" w:lineRule="auto"/>
+      </w:pPr>
+      <w:r>
+        <w:t xml:space="preserve">2,043 </w:t>
+      </w:r>
+      <w:r>
+        <w:t>http</w:t>
+      </w:r>
+    </w:p>
+    <w:p>
+      <w:pPr>
+        <w:pStyle w:val="ListParagraph"/>
+        <w:numPr>
+          <w:ilvl w:val="2"/>
+          <w:numId w:val="20"/>
+        </w:numPr>
+        <w:spacing w:line="240" w:lineRule="auto"/>
+      </w:pPr>
+      <w:r>
+        <w:t xml:space="preserve">1,454 </w:t>
+      </w:r>
+      <w:r>
+        <w:t>t.co</w:t>
+      </w:r>
+    </w:p>
+    <w:p>
+      <w:pPr>
+        <w:pStyle w:val="ListParagraph"/>
+        <w:numPr>
+          <w:ilvl w:val="2"/>
+          <w:numId w:val="20"/>
+        </w:numPr>
+        <w:spacing w:line="240" w:lineRule="auto"/>
+      </w:pPr>
+      <w:r>
+        <w:t xml:space="preserve">1,395 </w:t>
+      </w:r>
+      <w:r>
+        <w:t>with</w:t>
+      </w:r>
+    </w:p>
+    <w:p>
+      <w:pPr>
+        <w:pStyle w:val="ListParagraph"/>
+        <w:numPr>
+          <w:ilvl w:val="1"/>
+          <w:numId w:val="20"/>
+        </w:numPr>
+        <w:spacing w:line="240" w:lineRule="auto"/>
+      </w:pPr>
+      <w:r>
+        <w:t xml:space="preserve">Stop words: </w:t>
+      </w:r>
+      <w:r>
+        <w:t>105 words</w:t>
       </w:r>
       <w:r>
         <w:t>,</w:t>
@@ -2511,7 +2682,6 @@
         <w:pStyle w:val="Heading1"/>
       </w:pPr>
       <w:r>
-        <w:lastRenderedPageBreak/>
         <w:t>2</w:t>
       </w:r>
       <w:r>
@@ -2876,6 +3046,7 @@
         <w:pStyle w:val="Heading2"/>
       </w:pPr>
       <w:r>
+        <w:lastRenderedPageBreak/>
         <w:t xml:space="preserve">Question 3: Explore some innovations for enhancing the indexing and ranking. Explain why they are important to solve specific problems, illustrated </w:t>
       </w:r>
       <w:r>
@@ -2954,7 +3125,6 @@
         <w:spacing w:line="240" w:lineRule="auto"/>
       </w:pPr>
       <w:r>
-        <w:lastRenderedPageBreak/>
         <w:t>Interactive search (e.g. refine search results based on users’ relevance feedback)</w:t>
       </w:r>
     </w:p>
@@ -3489,7 +3659,6 @@
         <w:pStyle w:val="Heading2"/>
       </w:pPr>
       <w:r>
-        <w:lastRenderedPageBreak/>
         <w:t>Question 4</w:t>
       </w:r>
     </w:p>
@@ -3761,6 +3930,7 @@
         <w:pStyle w:val="Heading3"/>
       </w:pPr>
       <w:r>
+        <w:lastRenderedPageBreak/>
         <w:t>Q4.5</w:t>
       </w:r>
       <w:r>
@@ -3852,7 +4022,6 @@
         <w:spacing w:line="240" w:lineRule="auto"/>
       </w:pPr>
       <w:r>
-        <w:lastRenderedPageBreak/>
         <w:t>Ensemble classification (e.g. leverage on multiple classification approaches)</w:t>
       </w:r>
     </w:p>
@@ -4133,6 +4302,10 @@
     <w:p>
       <w:pPr>
         <w:pStyle w:val="FootnoteText"/>
+        <w:rPr>
+          <w:color w:val="0563C1" w:themeColor="hyperlink"/>
+          <w:u w:val="single"/>
+        </w:rPr>
       </w:pPr>
       <w:r>
         <w:rPr>
@@ -4148,21 +4321,30 @@
           <w:rPr>
             <w:rStyle w:val="Hyperlink"/>
           </w:rPr>
-          <w:t>http://design215.com/toolbox/wordlis</w:t>
+          <w:t>http://design215.com/toolbox/wordlist.php</w:t>
         </w:r>
+      </w:hyperlink>
+      <w:r>
+        <w:rPr>
+          <w:rStyle w:val="Hyperlink"/>
+          <w:u w:val="none"/>
+        </w:rPr>
+        <w:t xml:space="preserve"> </w:t>
+      </w:r>
+      <w:r>
+        <w:t xml:space="preserve">and </w:t>
+      </w:r>
+      <w:hyperlink r:id="rId4" w:history="1">
         <w:r>
           <w:rPr>
             <w:rStyle w:val="Hyperlink"/>
           </w:rPr>
-          <w:t>t</w:t>
-        </w:r>
-        <w:r>
-          <w:rPr>
-            <w:rStyle w:val="Hyperlink"/>
-          </w:rPr>
-          <w:t>.php</w:t>
+          <w:t>http://www.wordcounter.net/</w:t>
         </w:r>
       </w:hyperlink>
+      <w:r>
+        <w:t xml:space="preserve"> </w:t>
+      </w:r>
     </w:p>
   </w:footnote>
 </w:footnotes>
@@ -5869,7 +6051,7 @@
         <w:rFonts w:ascii="Courier New" w:hAnsi="Courier New" w:cs="Courier New" w:hint="default"/>
       </w:rPr>
     </w:lvl>
-    <w:lvl w:ilvl="2" w:tplc="48090005" w:tentative="1">
+    <w:lvl w:ilvl="2" w:tplc="48090005">
       <w:start w:val="1"/>
       <w:numFmt w:val="bullet"/>
       <w:lvlText w:val=""/>
@@ -7503,591 +7685,6 @@
 </w:styles>
 </file>
 
-<file path=word/glossary/document.xml><?xml version="1.0" encoding="utf-8"?>
-<w:glossaryDocument xmlns:wpc="http://schemas.microsoft.com/office/word/2010/wordprocessingCanvas" xmlns:mc="http://schemas.openxmlformats.org/markup-compatibility/2006" xmlns:o="urn:schemas-microsoft-com:office:office" xmlns:r="http://schemas.openxmlformats.org/officeDocument/2006/relationships" xmlns:m="http://schemas.openxmlformats.org/officeDocument/2006/math" xmlns:v="urn:schemas-microsoft-com:vml" xmlns:wp14="http://schemas.microsoft.com/office/word/2010/wordprocessingDrawing" xmlns:wp="http://schemas.openxmlformats.org/drawingml/2006/wordprocessingDrawing" xmlns:w10="urn:schemas-microsoft-com:office:word" xmlns:w="http://schemas.openxmlformats.org/wordprocessingml/2006/main" xmlns:w14="http://schemas.microsoft.com/office/word/2010/wordml" xmlns:wpg="http://schemas.microsoft.com/office/word/2010/wordprocessingGroup" xmlns:wpi="http://schemas.microsoft.com/office/word/2010/wordprocessingInk" xmlns:wne="http://schemas.microsoft.com/office/word/2006/wordml" xmlns:wps="http://schemas.microsoft.com/office/word/2010/wordprocessingShape" mc:Ignorable="w14 wp14"/>
-</file>
-
-<file path=word/glossary/fontTable.xml><?xml version="1.0" encoding="utf-8"?>
-<w:fonts xmlns:mc="http://schemas.openxmlformats.org/markup-compatibility/2006" xmlns:r="http://schemas.openxmlformats.org/officeDocument/2006/relationships" xmlns:w="http://schemas.openxmlformats.org/wordprocessingml/2006/main" xmlns:w14="http://schemas.microsoft.com/office/word/2010/wordml" mc:Ignorable="w14">
-  <w:font w:name="Symbol">
-    <w:panose1 w:val="05050102010706020507"/>
-    <w:charset w:val="02"/>
-    <w:family w:val="roman"/>
-    <w:pitch w:val="variable"/>
-    <w:sig w:usb0="00000000" w:usb1="10000000" w:usb2="00000000" w:usb3="00000000" w:csb0="80000000" w:csb1="00000000"/>
-  </w:font>
-  <w:font w:name="Times New Roman">
-    <w:panose1 w:val="02020603050405020304"/>
-    <w:charset w:val="00"/>
-    <w:family w:val="roman"/>
-    <w:pitch w:val="variable"/>
-    <w:sig w:usb0="E0002AFF" w:usb1="C0007841" w:usb2="00000009" w:usb3="00000000" w:csb0="000001FF" w:csb1="00000000"/>
-  </w:font>
-  <w:font w:name="Courier New">
-    <w:panose1 w:val="02070309020205020404"/>
-    <w:charset w:val="00"/>
-    <w:family w:val="modern"/>
-    <w:pitch w:val="fixed"/>
-    <w:sig w:usb0="E0002AFF" w:usb1="C0007843" w:usb2="00000009" w:usb3="00000000" w:csb0="000001FF" w:csb1="00000000"/>
-  </w:font>
-  <w:font w:name="Wingdings">
-    <w:panose1 w:val="05000000000000000000"/>
-    <w:charset w:val="02"/>
-    <w:family w:val="auto"/>
-    <w:pitch w:val="variable"/>
-    <w:sig w:usb0="00000000" w:usb1="10000000" w:usb2="00000000" w:usb3="00000000" w:csb0="80000000" w:csb1="00000000"/>
-  </w:font>
-  <w:font w:name="Calibri">
-    <w:panose1 w:val="020F0502020204030204"/>
-    <w:charset w:val="00"/>
-    <w:family w:val="swiss"/>
-    <w:pitch w:val="variable"/>
-    <w:sig w:usb0="E00002FF" w:usb1="4000ACFF" w:usb2="00000001" w:usb3="00000000" w:csb0="0000019F" w:csb1="00000000"/>
-  </w:font>
-  <w:font w:name="Calibri Light">
-    <w:panose1 w:val="020F0302020204030204"/>
-    <w:charset w:val="00"/>
-    <w:family w:val="swiss"/>
-    <w:pitch w:val="variable"/>
-    <w:sig w:usb0="A00002EF" w:usb1="4000207B" w:usb2="00000000" w:usb3="00000000" w:csb0="0000019F" w:csb1="00000000"/>
-  </w:font>
-  <w:font w:name="SimSun">
-    <w:altName w:val="宋体"/>
-    <w:panose1 w:val="02010600030101010101"/>
-    <w:charset w:val="86"/>
-    <w:family w:val="auto"/>
-    <w:pitch w:val="variable"/>
-    <w:sig w:usb0="00000003" w:usb1="288F0000" w:usb2="00000016" w:usb3="00000000" w:csb0="00040001" w:csb1="00000000"/>
-  </w:font>
-  <w:font w:name="Tahoma">
-    <w:panose1 w:val="020B0604030504040204"/>
-    <w:charset w:val="00"/>
-    <w:family w:val="swiss"/>
-    <w:pitch w:val="variable"/>
-    <w:sig w:usb0="E1002EFF" w:usb1="C000605B" w:usb2="00000029" w:usb3="00000000" w:csb0="000101FF" w:csb1="00000000"/>
-  </w:font>
-  <w:font w:name="CMR10">
-    <w:panose1 w:val="00000000000000000000"/>
-    <w:charset w:val="00"/>
-    <w:family w:val="auto"/>
-    <w:notTrueType/>
-    <w:pitch w:val="default"/>
-    <w:sig w:usb0="00000003" w:usb1="00000000" w:usb2="00000000" w:usb3="00000000" w:csb0="00000001" w:csb1="00000000"/>
-  </w:font>
-  <w:font w:name="CMSY10">
-    <w:panose1 w:val="00000000000000000000"/>
-    <w:charset w:val="00"/>
-    <w:family w:val="auto"/>
-    <w:notTrueType/>
-    <w:pitch w:val="default"/>
-    <w:sig w:usb0="00000003" w:usb1="00000000" w:usb2="00000000" w:usb3="00000000" w:csb0="00000001" w:csb1="00000000"/>
-  </w:font>
-  <w:font w:name="Arial">
-    <w:panose1 w:val="020B0604020202020204"/>
-    <w:charset w:val="00"/>
-    <w:family w:val="swiss"/>
-    <w:pitch w:val="variable"/>
-    <w:sig w:usb0="E0002AFF" w:usb1="C0007843" w:usb2="00000009" w:usb3="00000000" w:csb0="000001FF" w:csb1="00000000"/>
-  </w:font>
-  <w:font w:name="Cambria">
-    <w:panose1 w:val="02040503050406030204"/>
-    <w:charset w:val="00"/>
-    <w:family w:val="roman"/>
-    <w:pitch w:val="variable"/>
-    <w:sig w:usb0="E00002FF" w:usb1="400004FF" w:usb2="00000000" w:usb3="00000000" w:csb0="0000019F" w:csb1="00000000"/>
-  </w:font>
-</w:fonts>
-</file>
-
-<file path=word/glossary/settings.xml><?xml version="1.0" encoding="utf-8"?>
-<w:settings xmlns:mc="http://schemas.openxmlformats.org/markup-compatibility/2006" xmlns:o="urn:schemas-microsoft-com:office:office" xmlns:r="http://schemas.openxmlformats.org/officeDocument/2006/relationships" xmlns:m="http://schemas.openxmlformats.org/officeDocument/2006/math" xmlns:v="urn:schemas-microsoft-com:vml" xmlns:w10="urn:schemas-microsoft-com:office:word" xmlns:w="http://schemas.openxmlformats.org/wordprocessingml/2006/main" xmlns:w14="http://schemas.microsoft.com/office/word/2010/wordml" xmlns:sl="http://schemas.openxmlformats.org/schemaLibrary/2006/main" mc:Ignorable="w14">
-  <w:view w:val="normal"/>
-  <w:defaultTabStop w:val="720"/>
-  <w:characterSpacingControl w:val="doNotCompress"/>
-  <w:compat>
-    <w:useFELayout/>
-    <w:compatSetting w:name="compatibilityMode" w:uri="http://schemas.microsoft.com/office/word" w:val="12"/>
-  </w:compat>
-  <w:rsids>
-    <w:rsidRoot w:val="00680803"/>
-    <w:rsid w:val="000F26A0"/>
-    <w:rsid w:val="00680803"/>
-    <w:rsid w:val="00791D55"/>
-    <w:rsid w:val="008E7DD9"/>
-    <w:rsid w:val="0091051C"/>
-    <w:rsid w:val="00DA71BF"/>
-  </w:rsids>
-  <m:mathPr>
-    <m:mathFont m:val="Cambria Math"/>
-    <m:brkBin m:val="before"/>
-    <m:brkBinSub m:val="--"/>
-    <m:smallFrac m:val="0"/>
-    <m:dispDef/>
-    <m:lMargin m:val="0"/>
-    <m:rMargin m:val="0"/>
-    <m:defJc m:val="centerGroup"/>
-    <m:wrapIndent m:val="1440"/>
-    <m:intLim m:val="subSup"/>
-    <m:naryLim m:val="undOvr"/>
-  </m:mathPr>
-  <w:themeFontLang w:val="en-SG" w:eastAsia="zh-CN"/>
-  <w:clrSchemeMapping w:bg1="light1" w:t1="dark1" w:bg2="light2" w:t2="dark2" w:accent1="accent1" w:accent2="accent2" w:accent3="accent3" w:accent4="accent4" w:accent5="accent5" w:accent6="accent6" w:hyperlink="hyperlink" w:followedHyperlink="followedHyperlink"/>
-  <w:decimalSymbol w:val="."/>
-  <w:listSeparator w:val=","/>
-</w:settings>
-</file>
-
-<file path=word/glossary/styles.xml><?xml version="1.0" encoding="utf-8"?>
-<w:styles xmlns:mc="http://schemas.openxmlformats.org/markup-compatibility/2006" xmlns:r="http://schemas.openxmlformats.org/officeDocument/2006/relationships" xmlns:w="http://schemas.openxmlformats.org/wordprocessingml/2006/main" xmlns:w14="http://schemas.microsoft.com/office/word/2010/wordml" mc:Ignorable="w14">
-  <w:docDefaults>
-    <w:rPrDefault>
-      <w:rPr>
-        <w:rFonts w:asciiTheme="minorHAnsi" w:eastAsiaTheme="minorEastAsia" w:hAnsiTheme="minorHAnsi" w:cstheme="minorBidi"/>
-        <w:sz w:val="22"/>
-        <w:szCs w:val="22"/>
-        <w:lang w:val="en-SG" w:eastAsia="zh-CN" w:bidi="ar-SA"/>
-      </w:rPr>
-    </w:rPrDefault>
-    <w:pPrDefault>
-      <w:pPr>
-        <w:spacing w:after="200" w:line="276" w:lineRule="auto"/>
-      </w:pPr>
-    </w:pPrDefault>
-  </w:docDefaults>
-  <w:latentStyles w:defLockedState="0" w:defUIPriority="99" w:defSemiHidden="1" w:defUnhideWhenUsed="1" w:defQFormat="0" w:count="267">
-    <w:lsdException w:name="Normal" w:semiHidden="0" w:uiPriority="0" w:unhideWhenUsed="0" w:qFormat="1"/>
-    <w:lsdException w:name="heading 1" w:semiHidden="0" w:uiPriority="9" w:unhideWhenUsed="0" w:qFormat="1"/>
-    <w:lsdException w:name="heading 2" w:uiPriority="9" w:qFormat="1"/>
-    <w:lsdException w:name="heading 3" w:uiPriority="9" w:qFormat="1"/>
-    <w:lsdException w:name="heading 4" w:uiPriority="9" w:qFormat="1"/>
-    <w:lsdException w:name="heading 5" w:uiPriority="9" w:qFormat="1"/>
-    <w:lsdException w:name="heading 6" w:uiPriority="9" w:qFormat="1"/>
-    <w:lsdException w:name="heading 7" w:uiPriority="9" w:qFormat="1"/>
-    <w:lsdException w:name="heading 8" w:uiPriority="9" w:qFormat="1"/>
-    <w:lsdException w:name="heading 9" w:uiPriority="9" w:qFormat="1"/>
-    <w:lsdException w:name="toc 1" w:uiPriority="39"/>
-    <w:lsdException w:name="toc 2" w:uiPriority="39"/>
-    <w:lsdException w:name="toc 3" w:uiPriority="39"/>
-    <w:lsdException w:name="toc 4" w:uiPriority="39"/>
-    <w:lsdException w:name="toc 5" w:uiPriority="39"/>
-    <w:lsdException w:name="toc 6" w:uiPriority="39"/>
-    <w:lsdException w:name="toc 7" w:uiPriority="39"/>
-    <w:lsdException w:name="toc 8" w:uiPriority="39"/>
-    <w:lsdException w:name="toc 9" w:uiPriority="39"/>
-    <w:lsdException w:name="caption" w:uiPriority="35" w:qFormat="1"/>
-    <w:lsdException w:name="Title" w:semiHidden="0" w:uiPriority="10" w:unhideWhenUsed="0" w:qFormat="1"/>
-    <w:lsdException w:name="Default Paragraph Font" w:uiPriority="1"/>
-    <w:lsdException w:name="Subtitle" w:semiHidden="0" w:uiPriority="11" w:unhideWhenUsed="0" w:qFormat="1"/>
-    <w:lsdException w:name="Strong" w:semiHidden="0" w:uiPriority="22" w:unhideWhenUsed="0" w:qFormat="1"/>
-    <w:lsdException w:name="Emphasis" w:semiHidden="0" w:uiPriority="20" w:unhideWhenUsed="0" w:qFormat="1"/>
-    <w:lsdException w:name="Table Grid" w:semiHidden="0" w:uiPriority="59" w:unhideWhenUsed="0"/>
-    <w:lsdException w:name="Placeholder Text" w:unhideWhenUsed="0"/>
-    <w:lsdException w:name="No Spacing" w:semiHidden="0" w:uiPriority="1" w:unhideWhenUsed="0" w:qFormat="1"/>
-    <w:lsdException w:name="Light Shading" w:semiHidden="0" w:uiPriority="60" w:unhideWhenUsed="0"/>
-    <w:lsdException w:name="Light List" w:semiHidden="0" w:uiPriority="61" w:unhideWhenUsed="0"/>
-    <w:lsdException w:name="Light Grid" w:semiHidden="0" w:uiPriority="62" w:unhideWhenUsed="0"/>
-    <w:lsdException w:name="Medium Shading 1" w:semiHidden="0" w:uiPriority="63" w:unhideWhenUsed="0"/>
-    <w:lsdException w:name="Medium Shading 2" w:semiHidden="0" w:uiPriority="64" w:unhideWhenUsed="0"/>
-    <w:lsdException w:name="Medium List 1" w:semiHidden="0" w:uiPriority="65" w:unhideWhenUsed="0"/>
-    <w:lsdException w:name="Medium List 2" w:semiHidden="0" w:uiPriority="66" w:unhideWhenUsed="0"/>
-    <w:lsdException w:name="Medium Grid 1" w:semiHidden="0" w:uiPriority="67" w:unhideWhenUsed="0"/>
-    <w:lsdException w:name="Medium Grid 2" w:semiHidden="0" w:uiPriority="68" w:unhideWhenUsed="0"/>
-    <w:lsdException w:name="Medium Grid 3" w:semiHidden="0" w:uiPriority="69" w:unhideWhenUsed="0"/>
-    <w:lsdException w:name="Dark List" w:semiHidden="0" w:uiPriority="70" w:unhideWhenUsed="0"/>
-    <w:lsdException w:name="Colorful Shading" w:semiHidden="0" w:uiPriority="71" w:unhideWhenUsed="0"/>
-    <w:lsdException w:name="Colorful List" w:semiHidden="0" w:uiPriority="72" w:unhideWhenUsed="0"/>
-    <w:lsdException w:name="Colorful Grid" w:semiHidden="0" w:uiPriority="73" w:unhideWhenUsed="0"/>
-    <w:lsdException w:name="Light Shading Accent 1" w:semiHidden="0" w:uiPriority="60" w:unhideWhenUsed="0"/>
-    <w:lsdException w:name="Light List Accent 1" w:semiHidden="0" w:uiPriority="61" w:unhideWhenUsed="0"/>
-    <w:lsdException w:name="Light Grid Accent 1" w:semiHidden="0" w:uiPriority="62" w:unhideWhenUsed="0"/>
-    <w:lsdException w:name="Medium Shading 1 Accent 1" w:semiHidden="0" w:uiPriority="63" w:unhideWhenUsed="0"/>
-    <w:lsdException w:name="Medium Shading 2 Accent 1" w:semiHidden="0" w:uiPriority="64" w:unhideWhenUsed="0"/>
-    <w:lsdException w:name="Medium List 1 Accent 1" w:semiHidden="0" w:uiPriority="65" w:unhideWhenUsed="0"/>
-    <w:lsdException w:name="Revision" w:unhideWhenUsed="0"/>
-    <w:lsdException w:name="List Paragraph" w:semiHidden="0" w:uiPriority="34" w:unhideWhenUsed="0" w:qFormat="1"/>
-    <w:lsdException w:name="Quote" w:semiHidden="0" w:uiPriority="29" w:unhideWhenUsed="0" w:qFormat="1"/>
-    <w:lsdException w:name="Intense Quote" w:semiHidden="0" w:uiPriority="30" w:unhideWhenUsed="0" w:qFormat="1"/>
-    <w:lsdException w:name="Medium List 2 Accent 1" w:semiHidden="0" w:uiPriority="66" w:unhideWhenUsed="0"/>
-    <w:lsdException w:name="Medium Grid 1 Accent 1" w:semiHidden="0" w:uiPriority="67" w:unhideWhenUsed="0"/>
-    <w:lsdException w:name="Medium Grid 2 Accent 1" w:semiHidden="0" w:uiPriority="68" w:unhideWhenUsed="0"/>
-    <w:lsdException w:name="Medium Grid 3 Accent 1" w:semiHidden="0" w:uiPriority="69" w:unhideWhenUsed="0"/>
-    <w:lsdException w:name="Dark List Accent 1" w:semiHidden="0" w:uiPriority="70" w:unhideWhenUsed="0"/>
-    <w:lsdException w:name="Colorful Shading Accent 1" w:semiHidden="0" w:uiPriority="71" w:unhideWhenUsed="0"/>
-    <w:lsdException w:name="Colorful List Accent 1" w:semiHidden="0" w:uiPriority="72" w:unhideWhenUsed="0"/>
-    <w:lsdException w:name="Colorful Grid Accent 1" w:semiHidden="0" w:uiPriority="73" w:unhideWhenUsed="0"/>
-    <w:lsdException w:name="Light Shading Accent 2" w:semiHidden="0" w:uiPriority="60" w:unhideWhenUsed="0"/>
-    <w:lsdException w:name="Light List Accent 2" w:semiHidden="0" w:uiPriority="61" w:unhideWhenUsed="0"/>
-    <w:lsdException w:name="Light Grid Accent 2" w:semiHidden="0" w:uiPriority="62" w:unhideWhenUsed="0"/>
-    <w:lsdException w:name="Medium Shading 1 Accent 2" w:semiHidden="0" w:uiPriority="63" w:unhideWhenUsed="0"/>
-    <w:lsdException w:name="Medium Shading 2 Accent 2" w:semiHidden="0" w:uiPriority="64" w:unhideWhenUsed="0"/>
-    <w:lsdException w:name="Medium List 1 Accent 2" w:semiHidden="0" w:uiPriority="65" w:unhideWhenUsed="0"/>
-    <w:lsdException w:name="Medium List 2 Accent 2" w:semiHidden="0" w:uiPriority="66" w:unhideWhenUsed="0"/>
-    <w:lsdException w:name="Medium Grid 1 Accent 2" w:semiHidden="0" w:uiPriority="67" w:unhideWhenUsed="0"/>
-    <w:lsdException w:name="Medium Grid 2 Accent 2" w:semiHidden="0" w:uiPriority="68" w:unhideWhenUsed="0"/>
-    <w:lsdException w:name="Medium Grid 3 Accent 2" w:semiHidden="0" w:uiPriority="69" w:unhideWhenUsed="0"/>
-    <w:lsdException w:name="Dark List Accent 2" w:semiHidden="0" w:uiPriority="70" w:unhideWhenUsed="0"/>
-    <w:lsdException w:name="Colorful Shading Accent 2" w:semiHidden="0" w:uiPriority="71" w:unhideWhenUsed="0"/>
-    <w:lsdException w:name="Colorful List Accent 2" w:semiHidden="0" w:uiPriority="72" w:unhideWhenUsed="0"/>
-    <w:lsdException w:name="Colorful Grid Accent 2" w:semiHidden="0" w:uiPriority="73" w:unhideWhenUsed="0"/>
-    <w:lsdException w:name="Light Shading Accent 3" w:semiHidden="0" w:uiPriority="60" w:unhideWhenUsed="0"/>
-    <w:lsdException w:name="Light List Accent 3" w:semiHidden="0" w:uiPriority="61" w:unhideWhenUsed="0"/>
-    <w:lsdException w:name="Light Grid Accent 3" w:semiHidden="0" w:uiPriority="62" w:unhideWhenUsed="0"/>
-    <w:lsdException w:name="Medium Shading 1 Accent 3" w:semiHidden="0" w:uiPriority="63" w:unhideWhenUsed="0"/>
-    <w:lsdException w:name="Medium Shading 2 Accent 3" w:semiHidden="0" w:uiPriority="64" w:unhideWhenUsed="0"/>
-    <w:lsdException w:name="Medium List 1 Accent 3" w:semiHidden="0" w:uiPriority="65" w:unhideWhenUsed="0"/>
-    <w:lsdException w:name="Medium List 2 Accent 3" w:semiHidden="0" w:uiPriority="66" w:unhideWhenUsed="0"/>
-    <w:lsdException w:name="Medium Grid 1 Accent 3" w:semiHidden="0" w:uiPriority="67" w:unhideWhenUsed="0"/>
-    <w:lsdException w:name="Medium Grid 2 Accent 3" w:semiHidden="0" w:uiPriority="68" w:unhideWhenUsed="0"/>
-    <w:lsdException w:name="Medium Grid 3 Accent 3" w:semiHidden="0" w:uiPriority="69" w:unhideWhenUsed="0"/>
-    <w:lsdException w:name="Dark List Accent 3" w:semiHidden="0" w:uiPriority="70" w:unhideWhenUsed="0"/>
-    <w:lsdException w:name="Colorful Shading Accent 3" w:semiHidden="0" w:uiPriority="71" w:unhideWhenUsed="0"/>
-    <w:lsdException w:name="Colorful List Accent 3" w:semiHidden="0" w:uiPriority="72" w:unhideWhenUsed="0"/>
-    <w:lsdException w:name="Colorful Grid Accent 3" w:semiHidden="0" w:uiPriority="73" w:unhideWhenUsed="0"/>
-    <w:lsdException w:name="Light Shading Accent 4" w:semiHidden="0" w:uiPriority="60" w:unhideWhenUsed="0"/>
-    <w:lsdException w:name="Light List Accent 4" w:semiHidden="0" w:uiPriority="61" w:unhideWhenUsed="0"/>
-    <w:lsdException w:name="Light Grid Accent 4" w:semiHidden="0" w:uiPriority="62" w:unhideWhenUsed="0"/>
-    <w:lsdException w:name="Medium Shading 1 Accent 4" w:semiHidden="0" w:uiPriority="63" w:unhideWhenUsed="0"/>
-    <w:lsdException w:name="Medium Shading 2 Accent 4" w:semiHidden="0" w:uiPriority="64" w:unhideWhenUsed="0"/>
-    <w:lsdException w:name="Medium List 1 Accent 4" w:semiHidden="0" w:uiPriority="65" w:unhideWhenUsed="0"/>
-    <w:lsdException w:name="Medium List 2 Accent 4" w:semiHidden="0" w:uiPriority="66" w:unhideWhenUsed="0"/>
-    <w:lsdException w:name="Medium Grid 1 Accent 4" w:semiHidden="0" w:uiPriority="67" w:unhideWhenUsed="0"/>
-    <w:lsdException w:name="Medium Grid 2 Accent 4" w:semiHidden="0" w:uiPriority="68" w:unhideWhenUsed="0"/>
-    <w:lsdException w:name="Medium Grid 3 Accent 4" w:semiHidden="0" w:uiPriority="69" w:unhideWhenUsed="0"/>
-    <w:lsdException w:name="Dark List Accent 4" w:semiHidden="0" w:uiPriority="70" w:unhideWhenUsed="0"/>
-    <w:lsdException w:name="Colorful Shading Accent 4" w:semiHidden="0" w:uiPriority="71" w:unhideWhenUsed="0"/>
-    <w:lsdException w:name="Colorful List Accent 4" w:semiHidden="0" w:uiPriority="72" w:unhideWhenUsed="0"/>
-    <w:lsdException w:name="Colorful Grid Accent 4" w:semiHidden="0" w:uiPriority="73" w:unhideWhenUsed="0"/>
-    <w:lsdException w:name="Light Shading Accent 5" w:semiHidden="0" w:uiPriority="60" w:unhideWhenUsed="0"/>
-    <w:lsdException w:name="Light List Accent 5" w:semiHidden="0" w:uiPriority="61" w:unhideWhenUsed="0"/>
-    <w:lsdException w:name="Light Grid Accent 5" w:semiHidden="0" w:uiPriority="62" w:unhideWhenUsed="0"/>
-    <w:lsdException w:name="Medium Shading 1 Accent 5" w:semiHidden="0" w:uiPriority="63" w:unhideWhenUsed="0"/>
-    <w:lsdException w:name="Medium Shading 2 Accent 5" w:semiHidden="0" w:uiPriority="64" w:unhideWhenUsed="0"/>
-    <w:lsdException w:name="Medium List 1 Accent 5" w:semiHidden="0" w:uiPriority="65" w:unhideWhenUsed="0"/>
-    <w:lsdException w:name="Medium List 2 Accent 5" w:semiHidden="0" w:uiPriority="66" w:unhideWhenUsed="0"/>
-    <w:lsdException w:name="Medium Grid 1 Accent 5" w:semiHidden="0" w:uiPriority="67" w:unhideWhenUsed="0"/>
-    <w:lsdException w:name="Medium Grid 2 Accent 5" w:semiHidden="0" w:uiPriority="68" w:unhideWhenUsed="0"/>
-    <w:lsdException w:name="Medium Grid 3 Accent 5" w:semiHidden="0" w:uiPriority="69" w:unhideWhenUsed="0"/>
-    <w:lsdException w:name="Dark List Accent 5" w:semiHidden="0" w:uiPriority="70" w:unhideWhenUsed="0"/>
-    <w:lsdException w:name="Colorful Shading Accent 5" w:semiHidden="0" w:uiPriority="71" w:unhideWhenUsed="0"/>
-    <w:lsdException w:name="Colorful List Accent 5" w:semiHidden="0" w:uiPriority="72" w:unhideWhenUsed="0"/>
-    <w:lsdException w:name="Colorful Grid Accent 5" w:semiHidden="0" w:uiPriority="73" w:unhideWhenUsed="0"/>
-    <w:lsdException w:name="Light Shading Accent 6" w:semiHidden="0" w:uiPriority="60" w:unhideWhenUsed="0"/>
-    <w:lsdException w:name="Light List Accent 6" w:semiHidden="0" w:uiPriority="61" w:unhideWhenUsed="0"/>
-    <w:lsdException w:name="Light Grid Accent 6" w:semiHidden="0" w:uiPriority="62" w:unhideWhenUsed="0"/>
-    <w:lsdException w:name="Medium Shading 1 Accent 6" w:semiHidden="0" w:uiPriority="63" w:unhideWhenUsed="0"/>
-    <w:lsdException w:name="Medium Shading 2 Accent 6" w:semiHidden="0" w:uiPriority="64" w:unhideWhenUsed="0"/>
-    <w:lsdException w:name="Medium List 1 Accent 6" w:semiHidden="0" w:uiPriority="65" w:unhideWhenUsed="0"/>
-    <w:lsdException w:name="Medium List 2 Accent 6" w:semiHidden="0" w:uiPriority="66" w:unhideWhenUsed="0"/>
-    <w:lsdException w:name="Medium Grid 1 Accent 6" w:semiHidden="0" w:uiPriority="67" w:unhideWhenUsed="0"/>
-    <w:lsdException w:name="Medium Grid 2 Accent 6" w:semiHidden="0" w:uiPriority="68" w:unhideWhenUsed="0"/>
-    <w:lsdException w:name="Medium Grid 3 Accent 6" w:semiHidden="0" w:uiPriority="69" w:unhideWhenUsed="0"/>
-    <w:lsdException w:name="Dark List Accent 6" w:semiHidden="0" w:uiPriority="70" w:unhideWhenUsed="0"/>
-    <w:lsdException w:name="Colorful Shading Accent 6" w:semiHidden="0" w:uiPriority="71" w:unhideWhenUsed="0"/>
-    <w:lsdException w:name="Colorful List Accent 6" w:semiHidden="0" w:uiPriority="72" w:unhideWhenUsed="0"/>
-    <w:lsdException w:name="Colorful Grid Accent 6" w:semiHidden="0" w:uiPriority="73" w:unhideWhenUsed="0"/>
-    <w:lsdException w:name="Subtle Emphasis" w:semiHidden="0" w:uiPriority="19" w:unhideWhenUsed="0" w:qFormat="1"/>
-    <w:lsdException w:name="Intense Emphasis" w:semiHidden="0" w:uiPriority="21" w:unhideWhenUsed="0" w:qFormat="1"/>
-    <w:lsdException w:name="Subtle Reference" w:semiHidden="0" w:uiPriority="31" w:unhideWhenUsed="0" w:qFormat="1"/>
-    <w:lsdException w:name="Intense Reference" w:semiHidden="0" w:uiPriority="32" w:unhideWhenUsed="0" w:qFormat="1"/>
-    <w:lsdException w:name="Book Title" w:semiHidden="0" w:uiPriority="33" w:unhideWhenUsed="0" w:qFormat="1"/>
-    <w:lsdException w:name="Bibliography" w:uiPriority="37"/>
-    <w:lsdException w:name="TOC Heading" w:uiPriority="39" w:qFormat="1"/>
-  </w:latentStyles>
-  <w:style w:type="paragraph" w:default="1" w:styleId="Normal">
-    <w:name w:val="Normal"/>
-    <w:qFormat/>
-    <w:rsid w:val="0091051C"/>
-  </w:style>
-  <w:style w:type="character" w:default="1" w:styleId="DefaultParagraphFont">
-    <w:name w:val="Default Paragraph Font"/>
-    <w:uiPriority w:val="1"/>
-    <w:semiHidden/>
-    <w:unhideWhenUsed/>
-  </w:style>
-  <w:style w:type="table" w:default="1" w:styleId="TableNormal">
-    <w:name w:val="Normal Table"/>
-    <w:uiPriority w:val="99"/>
-    <w:semiHidden/>
-    <w:unhideWhenUsed/>
-    <w:tblPr>
-      <w:tblInd w:w="0" w:type="dxa"/>
-      <w:tblCellMar>
-        <w:top w:w="0" w:type="dxa"/>
-        <w:left w:w="108" w:type="dxa"/>
-        <w:bottom w:w="0" w:type="dxa"/>
-        <w:right w:w="108" w:type="dxa"/>
-      </w:tblCellMar>
-    </w:tblPr>
-  </w:style>
-  <w:style w:type="numbering" w:default="1" w:styleId="NoList">
-    <w:name w:val="No List"/>
-    <w:uiPriority w:val="99"/>
-    <w:semiHidden/>
-    <w:unhideWhenUsed/>
-  </w:style>
-  <w:style w:type="paragraph" w:customStyle="1" w:styleId="03B3C80E9BD446A0A0F41790349982B5">
-    <w:name w:val="03B3C80E9BD446A0A0F41790349982B5"/>
-    <w:rsid w:val="00680803"/>
-  </w:style>
-  <w:style w:type="paragraph" w:customStyle="1" w:styleId="DDAFCEFD3B154950A86265C92D966916">
-    <w:name w:val="DDAFCEFD3B154950A86265C92D966916"/>
-    <w:rsid w:val="00680803"/>
-  </w:style>
-  <w:style w:type="paragraph" w:customStyle="1" w:styleId="995E266D825C4A8A85AA70376FBA0DDE">
-    <w:name w:val="995E266D825C4A8A85AA70376FBA0DDE"/>
-    <w:rsid w:val="00680803"/>
-  </w:style>
-  <w:style w:type="paragraph" w:customStyle="1" w:styleId="736107617AEE4171BD0BDFC3DA3257E0">
-    <w:name w:val="736107617AEE4171BD0BDFC3DA3257E0"/>
-    <w:rsid w:val="00680803"/>
-  </w:style>
-  <w:style w:type="paragraph" w:customStyle="1" w:styleId="17AA17FFEF204776B87EB2D98AA5960C">
-    <w:name w:val="17AA17FFEF204776B87EB2D98AA5960C"/>
-    <w:rsid w:val="00680803"/>
-  </w:style>
-  <w:style w:type="paragraph" w:customStyle="1" w:styleId="A15221AE322B48638E84E79E57220DE9">
-    <w:name w:val="A15221AE322B48638E84E79E57220DE9"/>
-    <w:rsid w:val="00680803"/>
-  </w:style>
-  <w:style w:type="paragraph" w:customStyle="1" w:styleId="2AC20346203E46F0B3BE77DB3E4694C1">
-    <w:name w:val="2AC20346203E46F0B3BE77DB3E4694C1"/>
-    <w:rsid w:val="00680803"/>
-  </w:style>
-  <w:style w:type="paragraph" w:customStyle="1" w:styleId="64632662E5BB44BAAE6FBB624DB3E29E">
-    <w:name w:val="64632662E5BB44BAAE6FBB624DB3E29E"/>
-    <w:rsid w:val="00680803"/>
-  </w:style>
-  <w:style w:type="paragraph" w:customStyle="1" w:styleId="A58ADE23DD3549048863041D93CE95B6">
-    <w:name w:val="A58ADE23DD3549048863041D93CE95B6"/>
-    <w:rsid w:val="00680803"/>
-  </w:style>
-  <w:style w:type="paragraph" w:customStyle="1" w:styleId="42CD227560434957864FA3B245181C53">
-    <w:name w:val="42CD227560434957864FA3B245181C53"/>
-    <w:rsid w:val="00680803"/>
-  </w:style>
-  <w:style w:type="paragraph" w:customStyle="1" w:styleId="1965F46825104F239C416941A0361BAA">
-    <w:name w:val="1965F46825104F239C416941A0361BAA"/>
-    <w:rsid w:val="00680803"/>
-  </w:style>
-  <w:style w:type="paragraph" w:customStyle="1" w:styleId="7BEC1C28A58E4B7AAB1EF437C294A2DB">
-    <w:name w:val="7BEC1C28A58E4B7AAB1EF437C294A2DB"/>
-    <w:rsid w:val="00680803"/>
-  </w:style>
-  <w:style w:type="paragraph" w:customStyle="1" w:styleId="9B462B07CD964D48AB24497B497BE784">
-    <w:name w:val="9B462B07CD964D48AB24497B497BE784"/>
-    <w:rsid w:val="00680803"/>
-  </w:style>
-  <w:style w:type="paragraph" w:customStyle="1" w:styleId="0968154293BD4F85AD82520AD20AC960">
-    <w:name w:val="0968154293BD4F85AD82520AD20AC960"/>
-    <w:rsid w:val="00680803"/>
-  </w:style>
-  <w:style w:type="paragraph" w:customStyle="1" w:styleId="AA2DB793356C46CF85E72F9C71172944">
-    <w:name w:val="AA2DB793356C46CF85E72F9C71172944"/>
-    <w:rsid w:val="00680803"/>
-  </w:style>
-  <w:style w:type="paragraph" w:customStyle="1" w:styleId="B171FBF61D40469285FDFBC62D41546D">
-    <w:name w:val="B171FBF61D40469285FDFBC62D41546D"/>
-    <w:rsid w:val="00680803"/>
-  </w:style>
-</w:styles>
-</file>
-
-<file path=word/glossary/stylesWithEffects.xml><?xml version="1.0" encoding="utf-8"?>
-<w:styles xmlns:wpc="http://schemas.microsoft.com/office/word/2010/wordprocessingCanvas" xmlns:mc="http://schemas.openxmlformats.org/markup-compatibility/2006" xmlns:o="urn:schemas-microsoft-com:office:office" xmlns:r="http://schemas.openxmlformats.org/officeDocument/2006/relationships" xmlns:m="http://schemas.openxmlformats.org/officeDocument/2006/math" xmlns:v="urn:schemas-microsoft-com:vml" xmlns:wp14="http://schemas.microsoft.com/office/word/2010/wordprocessingDrawing" xmlns:wp="http://schemas.openxmlformats.org/drawingml/2006/wordprocessingDrawing" xmlns:w10="urn:schemas-microsoft-com:office:word" xmlns:w="http://schemas.openxmlformats.org/wordprocessingml/2006/main" xmlns:w14="http://schemas.microsoft.com/office/word/2010/wordml" xmlns:wpg="http://schemas.microsoft.com/office/word/2010/wordprocessingGroup" xmlns:wpi="http://schemas.microsoft.com/office/word/2010/wordprocessingInk" xmlns:wne="http://schemas.microsoft.com/office/word/2006/wordml" xmlns:wps="http://schemas.microsoft.com/office/word/2010/wordprocessingShape" mc:Ignorable="w14 wp14">
-  <w:docDefaults>
-    <w:rPrDefault>
-      <w:rPr>
-        <w:rFonts w:asciiTheme="minorHAnsi" w:eastAsiaTheme="minorEastAsia" w:hAnsiTheme="minorHAnsi" w:cstheme="minorBidi"/>
-        <w:sz w:val="22"/>
-        <w:szCs w:val="22"/>
-        <w:lang w:val="en-SG" w:eastAsia="zh-CN" w:bidi="ar-SA"/>
-      </w:rPr>
-    </w:rPrDefault>
-    <w:pPrDefault>
-      <w:pPr>
-        <w:spacing w:after="200" w:line="276" w:lineRule="auto"/>
-      </w:pPr>
-    </w:pPrDefault>
-  </w:docDefaults>
-  <w:latentStyles w:defLockedState="0" w:defUIPriority="99" w:defSemiHidden="1" w:defUnhideWhenUsed="1" w:defQFormat="0" w:count="267">
-    <w:lsdException w:name="Normal" w:semiHidden="0" w:uiPriority="0" w:unhideWhenUsed="0" w:qFormat="1"/>
-    <w:lsdException w:name="heading 1" w:semiHidden="0" w:uiPriority="9" w:unhideWhenUsed="0" w:qFormat="1"/>
-    <w:lsdException w:name="heading 2" w:uiPriority="9" w:qFormat="1"/>
-    <w:lsdException w:name="heading 3" w:uiPriority="9" w:qFormat="1"/>
-    <w:lsdException w:name="heading 4" w:uiPriority="9" w:qFormat="1"/>
-    <w:lsdException w:name="heading 5" w:uiPriority="9" w:qFormat="1"/>
-    <w:lsdException w:name="heading 6" w:uiPriority="9" w:qFormat="1"/>
-    <w:lsdException w:name="heading 7" w:uiPriority="9" w:qFormat="1"/>
-    <w:lsdException w:name="heading 8" w:uiPriority="9" w:qFormat="1"/>
-    <w:lsdException w:name="heading 9" w:uiPriority="9" w:qFormat="1"/>
-    <w:lsdException w:name="toc 1" w:uiPriority="39"/>
-    <w:lsdException w:name="toc 2" w:uiPriority="39"/>
-    <w:lsdException w:name="toc 3" w:uiPriority="39"/>
-    <w:lsdException w:name="toc 4" w:uiPriority="39"/>
-    <w:lsdException w:name="toc 5" w:uiPriority="39"/>
-    <w:lsdException w:name="toc 6" w:uiPriority="39"/>
-    <w:lsdException w:name="toc 7" w:uiPriority="39"/>
-    <w:lsdException w:name="toc 8" w:uiPriority="39"/>
-    <w:lsdException w:name="toc 9" w:uiPriority="39"/>
-    <w:lsdException w:name="caption" w:uiPriority="35" w:qFormat="1"/>
-    <w:lsdException w:name="Title" w:semiHidden="0" w:uiPriority="10" w:unhideWhenUsed="0" w:qFormat="1"/>
-    <w:lsdException w:name="Default Paragraph Font" w:uiPriority="1"/>
-    <w:lsdException w:name="Subtitle" w:semiHidden="0" w:uiPriority="11" w:unhideWhenUsed="0" w:qFormat="1"/>
-    <w:lsdException w:name="Strong" w:semiHidden="0" w:uiPriority="22" w:unhideWhenUsed="0" w:qFormat="1"/>
-    <w:lsdException w:name="Emphasis" w:semiHidden="0" w:uiPriority="20" w:unhideWhenUsed="0" w:qFormat="1"/>
-    <w:lsdException w:name="Table Grid" w:semiHidden="0" w:uiPriority="59" w:unhideWhenUsed="0"/>
-    <w:lsdException w:name="Placeholder Text" w:unhideWhenUsed="0"/>
-    <w:lsdException w:name="No Spacing" w:semiHidden="0" w:uiPriority="1" w:unhideWhenUsed="0" w:qFormat="1"/>
-    <w:lsdException w:name="Light Shading" w:semiHidden="0" w:uiPriority="60" w:unhideWhenUsed="0"/>
-    <w:lsdException w:name="Light List" w:semiHidden="0" w:uiPriority="61" w:unhideWhenUsed="0"/>
-    <w:lsdException w:name="Light Grid" w:semiHidden="0" w:uiPriority="62" w:unhideWhenUsed="0"/>
-    <w:lsdException w:name="Medium Shading 1" w:semiHidden="0" w:uiPriority="63" w:unhideWhenUsed="0"/>
-    <w:lsdException w:name="Medium Shading 2" w:semiHidden="0" w:uiPriority="64" w:unhideWhenUsed="0"/>
-    <w:lsdException w:name="Medium List 1" w:semiHidden="0" w:uiPriority="65" w:unhideWhenUsed="0"/>
-    <w:lsdException w:name="Medium List 2" w:semiHidden="0" w:uiPriority="66" w:unhideWhenUsed="0"/>
-    <w:lsdException w:name="Medium Grid 1" w:semiHidden="0" w:uiPriority="67" w:unhideWhenUsed="0"/>
-    <w:lsdException w:name="Medium Grid 2" w:semiHidden="0" w:uiPriority="68" w:unhideWhenUsed="0"/>
-    <w:lsdException w:name="Medium Grid 3" w:semiHidden="0" w:uiPriority="69" w:unhideWhenUsed="0"/>
-    <w:lsdException w:name="Dark List" w:semiHidden="0" w:uiPriority="70" w:unhideWhenUsed="0"/>
-    <w:lsdException w:name="Colorful Shading" w:semiHidden="0" w:uiPriority="71" w:unhideWhenUsed="0"/>
-    <w:lsdException w:name="Colorful List" w:semiHidden="0" w:uiPriority="72" w:unhideWhenUsed="0"/>
-    <w:lsdException w:name="Colorful Grid" w:semiHidden="0" w:uiPriority="73" w:unhideWhenUsed="0"/>
-    <w:lsdException w:name="Light Shading Accent 1" w:semiHidden="0" w:uiPriority="60" w:unhideWhenUsed="0"/>
-    <w:lsdException w:name="Light List Accent 1" w:semiHidden="0" w:uiPriority="61" w:unhideWhenUsed="0"/>
-    <w:lsdException w:name="Light Grid Accent 1" w:semiHidden="0" w:uiPriority="62" w:unhideWhenUsed="0"/>
-    <w:lsdException w:name="Medium Shading 1 Accent 1" w:semiHidden="0" w:uiPriority="63" w:unhideWhenUsed="0"/>
-    <w:lsdException w:name="Medium Shading 2 Accent 1" w:semiHidden="0" w:uiPriority="64" w:unhideWhenUsed="0"/>
-    <w:lsdException w:name="Medium List 1 Accent 1" w:semiHidden="0" w:uiPriority="65" w:unhideWhenUsed="0"/>
-    <w:lsdException w:name="Revision" w:unhideWhenUsed="0"/>
-    <w:lsdException w:name="List Paragraph" w:semiHidden="0" w:uiPriority="34" w:unhideWhenUsed="0" w:qFormat="1"/>
-    <w:lsdException w:name="Quote" w:semiHidden="0" w:uiPriority="29" w:unhideWhenUsed="0" w:qFormat="1"/>
-    <w:lsdException w:name="Intense Quote" w:semiHidden="0" w:uiPriority="30" w:unhideWhenUsed="0" w:qFormat="1"/>
-    <w:lsdException w:name="Medium List 2 Accent 1" w:semiHidden="0" w:uiPriority="66" w:unhideWhenUsed="0"/>
-    <w:lsdException w:name="Medium Grid 1 Accent 1" w:semiHidden="0" w:uiPriority="67" w:unhideWhenUsed="0"/>
-    <w:lsdException w:name="Medium Grid 2 Accent 1" w:semiHidden="0" w:uiPriority="68" w:unhideWhenUsed="0"/>
-    <w:lsdException w:name="Medium Grid 3 Accent 1" w:semiHidden="0" w:uiPriority="69" w:unhideWhenUsed="0"/>
-    <w:lsdException w:name="Dark List Accent 1" w:semiHidden="0" w:uiPriority="70" w:unhideWhenUsed="0"/>
-    <w:lsdException w:name="Colorful Shading Accent 1" w:semiHidden="0" w:uiPriority="71" w:unhideWhenUsed="0"/>
-    <w:lsdException w:name="Colorful List Accent 1" w:semiHidden="0" w:uiPriority="72" w:unhideWhenUsed="0"/>
-    <w:lsdException w:name="Colorful Grid Accent 1" w:semiHidden="0" w:uiPriority="73" w:unhideWhenUsed="0"/>
-    <w:lsdException w:name="Light Shading Accent 2" w:semiHidden="0" w:uiPriority="60" w:unhideWhenUsed="0"/>
-    <w:lsdException w:name="Light List Accent 2" w:semiHidden="0" w:uiPriority="61" w:unhideWhenUsed="0"/>
-    <w:lsdException w:name="Light Grid Accent 2" w:semiHidden="0" w:uiPriority="62" w:unhideWhenUsed="0"/>
-    <w:lsdException w:name="Medium Shading 1 Accent 2" w:semiHidden="0" w:uiPriority="63" w:unhideWhenUsed="0"/>
-    <w:lsdException w:name="Medium Shading 2 Accent 2" w:semiHidden="0" w:uiPriority="64" w:unhideWhenUsed="0"/>
-    <w:lsdException w:name="Medium List 1 Accent 2" w:semiHidden="0" w:uiPriority="65" w:unhideWhenUsed="0"/>
-    <w:lsdException w:name="Medium List 2 Accent 2" w:semiHidden="0" w:uiPriority="66" w:unhideWhenUsed="0"/>
-    <w:lsdException w:name="Medium Grid 1 Accent 2" w:semiHidden="0" w:uiPriority="67" w:unhideWhenUsed="0"/>
-    <w:lsdException w:name="Medium Grid 2 Accent 2" w:semiHidden="0" w:uiPriority="68" w:unhideWhenUsed="0"/>
-    <w:lsdException w:name="Medium Grid 3 Accent 2" w:semiHidden="0" w:uiPriority="69" w:unhideWhenUsed="0"/>
-    <w:lsdException w:name="Dark List Accent 2" w:semiHidden="0" w:uiPriority="70" w:unhideWhenUsed="0"/>
-    <w:lsdException w:name="Colorful Shading Accent 2" w:semiHidden="0" w:uiPriority="71" w:unhideWhenUsed="0"/>
-    <w:lsdException w:name="Colorful List Accent 2" w:semiHidden="0" w:uiPriority="72" w:unhideWhenUsed="0"/>
-    <w:lsdException w:name="Colorful Grid Accent 2" w:semiHidden="0" w:uiPriority="73" w:unhideWhenUsed="0"/>
-    <w:lsdException w:name="Light Shading Accent 3" w:semiHidden="0" w:uiPriority="60" w:unhideWhenUsed="0"/>
-    <w:lsdException w:name="Light List Accent 3" w:semiHidden="0" w:uiPriority="61" w:unhideWhenUsed="0"/>
-    <w:lsdException w:name="Light Grid Accent 3" w:semiHidden="0" w:uiPriority="62" w:unhideWhenUsed="0"/>
-    <w:lsdException w:name="Medium Shading 1 Accent 3" w:semiHidden="0" w:uiPriority="63" w:unhideWhenUsed="0"/>
-    <w:lsdException w:name="Medium Shading 2 Accent 3" w:semiHidden="0" w:uiPriority="64" w:unhideWhenUsed="0"/>
-    <w:lsdException w:name="Medium List 1 Accent 3" w:semiHidden="0" w:uiPriority="65" w:unhideWhenUsed="0"/>
-    <w:lsdException w:name="Medium List 2 Accent 3" w:semiHidden="0" w:uiPriority="66" w:unhideWhenUsed="0"/>
-    <w:lsdException w:name="Medium Grid 1 Accent 3" w:semiHidden="0" w:uiPriority="67" w:unhideWhenUsed="0"/>
-    <w:lsdException w:name="Medium Grid 2 Accent 3" w:semiHidden="0" w:uiPriority="68" w:unhideWhenUsed="0"/>
-    <w:lsdException w:name="Medium Grid 3 Accent 3" w:semiHidden="0" w:uiPriority="69" w:unhideWhenUsed="0"/>
-    <w:lsdException w:name="Dark List Accent 3" w:semiHidden="0" w:uiPriority="70" w:unhideWhenUsed="0"/>
-    <w:lsdException w:name="Colorful Shading Accent 3" w:semiHidden="0" w:uiPriority="71" w:unhideWhenUsed="0"/>
-    <w:lsdException w:name="Colorful List Accent 3" w:semiHidden="0" w:uiPriority="72" w:unhideWhenUsed="0"/>
-    <w:lsdException w:name="Colorful Grid Accent 3" w:semiHidden="0" w:uiPriority="73" w:unhideWhenUsed="0"/>
-    <w:lsdException w:name="Light Shading Accent 4" w:semiHidden="0" w:uiPriority="60" w:unhideWhenUsed="0"/>
-    <w:lsdException w:name="Light List Accent 4" w:semiHidden="0" w:uiPriority="61" w:unhideWhenUsed="0"/>
-    <w:lsdException w:name="Light Grid Accent 4" w:semiHidden="0" w:uiPriority="62" w:unhideWhenUsed="0"/>
-    <w:lsdException w:name="Medium Shading 1 Accent 4" w:semiHidden="0" w:uiPriority="63" w:unhideWhenUsed="0"/>
-    <w:lsdException w:name="Medium Shading 2 Accent 4" w:semiHidden="0" w:uiPriority="64" w:unhideWhenUsed="0"/>
-    <w:lsdException w:name="Medium List 1 Accent 4" w:semiHidden="0" w:uiPriority="65" w:unhideWhenUsed="0"/>
-    <w:lsdException w:name="Medium List 2 Accent 4" w:semiHidden="0" w:uiPriority="66" w:unhideWhenUsed="0"/>
-    <w:lsdException w:name="Medium Grid 1 Accent 4" w:semiHidden="0" w:uiPriority="67" w:unhideWhenUsed="0"/>
-    <w:lsdException w:name="Medium Grid 2 Accent 4" w:semiHidden="0" w:uiPriority="68" w:unhideWhenUsed="0"/>
-    <w:lsdException w:name="Medium Grid 3 Accent 4" w:semiHidden="0" w:uiPriority="69" w:unhideWhenUsed="0"/>
-    <w:lsdException w:name="Dark List Accent 4" w:semiHidden="0" w:uiPriority="70" w:unhideWhenUsed="0"/>
-    <w:lsdException w:name="Colorful Shading Accent 4" w:semiHidden="0" w:uiPriority="71" w:unhideWhenUsed="0"/>
-    <w:lsdException w:name="Colorful List Accent 4" w:semiHidden="0" w:uiPriority="72" w:unhideWhenUsed="0"/>
-    <w:lsdException w:name="Colorful Grid Accent 4" w:semiHidden="0" w:uiPriority="73" w:unhideWhenUsed="0"/>
-    <w:lsdException w:name="Light Shading Accent 5" w:semiHidden="0" w:uiPriority="60" w:unhideWhenUsed="0"/>
-    <w:lsdException w:name="Light List Accent 5" w:semiHidden="0" w:uiPriority="61" w:unhideWhenUsed="0"/>
-    <w:lsdException w:name="Light Grid Accent 5" w:semiHidden="0" w:uiPriority="62" w:unhideWhenUsed="0"/>
-    <w:lsdException w:name="Medium Shading 1 Accent 5" w:semiHidden="0" w:uiPriority="63" w:unhideWhenUsed="0"/>
-    <w:lsdException w:name="Medium Shading 2 Accent 5" w:semiHidden="0" w:uiPriority="64" w:unhideWhenUsed="0"/>
-    <w:lsdException w:name="Medium List 1 Accent 5" w:semiHidden="0" w:uiPriority="65" w:unhideWhenUsed="0"/>
-    <w:lsdException w:name="Medium List 2 Accent 5" w:semiHidden="0" w:uiPriority="66" w:unhideWhenUsed="0"/>
-    <w:lsdException w:name="Medium Grid 1 Accent 5" w:semiHidden="0" w:uiPriority="67" w:unhideWhenUsed="0"/>
-    <w:lsdException w:name="Medium Grid 2 Accent 5" w:semiHidden="0" w:uiPriority="68" w:unhideWhenUsed="0"/>
-    <w:lsdException w:name="Medium Grid 3 Accent 5" w:semiHidden="0" w:uiPriority="69" w:unhideWhenUsed="0"/>
-    <w:lsdException w:name="Dark List Accent 5" w:semiHidden="0" w:uiPriority="70" w:unhideWhenUsed="0"/>
-    <w:lsdException w:name="Colorful Shading Accent 5" w:semiHidden="0" w:uiPriority="71" w:unhideWhenUsed="0"/>
-    <w:lsdException w:name="Colorful List Accent 5" w:semiHidden="0" w:uiPriority="72" w:unhideWhenUsed="0"/>
-    <w:lsdException w:name="Colorful Grid Accent 5" w:semiHidden="0" w:uiPriority="73" w:unhideWhenUsed="0"/>
-    <w:lsdException w:name="Light Shading Accent 6" w:semiHidden="0" w:uiPriority="60" w:unhideWhenUsed="0"/>
-    <w:lsdException w:name="Light List Accent 6" w:semiHidden="0" w:uiPriority="61" w:unhideWhenUsed="0"/>
-    <w:lsdException w:name="Light Grid Accent 6" w:semiHidden="0" w:uiPriority="62" w:unhideWhenUsed="0"/>
-    <w:lsdException w:name="Medium Shading 1 Accent 6" w:semiHidden="0" w:uiPriority="63" w:unhideWhenUsed="0"/>
-    <w:lsdException w:name="Medium Shading 2 Accent 6" w:semiHidden="0" w:uiPriority="64" w:unhideWhenUsed="0"/>
-    <w:lsdException w:name="Medium List 1 Accent 6" w:semiHidden="0" w:uiPriority="65" w:unhideWhenUsed="0"/>
-    <w:lsdException w:name="Medium List 2 Accent 6" w:semiHidden="0" w:uiPriority="66" w:unhideWhenUsed="0"/>
-    <w:lsdException w:name="Medium Grid 1 Accent 6" w:semiHidden="0" w:uiPriority="67" w:unhideWhenUsed="0"/>
-    <w:lsdException w:name="Medium Grid 2 Accent 6" w:semiHidden="0" w:uiPriority="68" w:unhideWhenUsed="0"/>
-    <w:lsdException w:name="Medium Grid 3 Accent 6" w:semiHidden="0" w:uiPriority="69" w:unhideWhenUsed="0"/>
-    <w:lsdException w:name="Dark List Accent 6" w:semiHidden="0" w:uiPriority="70" w:unhideWhenUsed="0"/>
-    <w:lsdException w:name="Colorful Shading Accent 6" w:semiHidden="0" w:uiPriority="71" w:unhideWhenUsed="0"/>
-    <w:lsdException w:name="Colorful List Accent 6" w:semiHidden="0" w:uiPriority="72" w:unhideWhenUsed="0"/>
-    <w:lsdException w:name="Colorful Grid Accent 6" w:semiHidden="0" w:uiPriority="73" w:unhideWhenUsed="0"/>
-    <w:lsdException w:name="Subtle Emphasis" w:semiHidden="0" w:uiPriority="19" w:unhideWhenUsed="0" w:qFormat="1"/>
-    <w:lsdException w:name="Intense Emphasis" w:semiHidden="0" w:uiPriority="21" w:unhideWhenUsed="0" w:qFormat="1"/>
-    <w:lsdException w:name="Subtle Reference" w:semiHidden="0" w:uiPriority="31" w:unhideWhenUsed="0" w:qFormat="1"/>
-    <w:lsdException w:name="Intense Reference" w:semiHidden="0" w:uiPriority="32" w:unhideWhenUsed="0" w:qFormat="1"/>
-    <w:lsdException w:name="Book Title" w:semiHidden="0" w:uiPriority="33" w:unhideWhenUsed="0" w:qFormat="1"/>
-    <w:lsdException w:name="Bibliography" w:uiPriority="37"/>
-    <w:lsdException w:name="TOC Heading" w:uiPriority="39" w:qFormat="1"/>
-  </w:latentStyles>
-  <w:style w:type="paragraph" w:default="1" w:styleId="Normal">
-    <w:name w:val="Normal"/>
-    <w:qFormat/>
-  </w:style>
-  <w:style w:type="character" w:default="1" w:styleId="DefaultParagraphFont">
-    <w:name w:val="Default Paragraph Font"/>
-    <w:uiPriority w:val="1"/>
-    <w:semiHidden/>
-    <w:unhideWhenUsed/>
-  </w:style>
-  <w:style w:type="table" w:default="1" w:styleId="TableNormal">
-    <w:name w:val="Normal Table"/>
-    <w:uiPriority w:val="99"/>
-    <w:semiHidden/>
-    <w:unhideWhenUsed/>
-    <w:tblPr>
-      <w:tblInd w:w="0" w:type="dxa"/>
-      <w:tblCellMar>
-        <w:top w:w="0" w:type="dxa"/>
-        <w:left w:w="108" w:type="dxa"/>
-        <w:bottom w:w="0" w:type="dxa"/>
-        <w:right w:w="108" w:type="dxa"/>
-      </w:tblCellMar>
-    </w:tblPr>
-  </w:style>
-  <w:style w:type="numbering" w:default="1" w:styleId="NoList">
-    <w:name w:val="No List"/>
-    <w:uiPriority w:val="99"/>
-    <w:semiHidden/>
-    <w:unhideWhenUsed/>
-  </w:style>
-</w:styles>
-</file>
-
-<file path=word/glossary/webSettings.xml><?xml version="1.0" encoding="utf-8"?>
-<w:webSettings xmlns:mc="http://schemas.openxmlformats.org/markup-compatibility/2006" xmlns:r="http://schemas.openxmlformats.org/officeDocument/2006/relationships" xmlns:w="http://schemas.openxmlformats.org/wordprocessingml/2006/main" xmlns:w14="http://schemas.microsoft.com/office/word/2010/wordml" mc:Ignorable="w14">
-  <w:optimizeForBrowser/>
-</w:webSettings>
-</file>
-
 <file path=word/theme/theme1.xml><?xml version="1.0" encoding="utf-8"?>
 <a:theme xmlns:a="http://schemas.openxmlformats.org/drawingml/2006/main" name="Office Theme">
   <a:themeElements>
@@ -8343,7 +7940,7 @@
   <a:extraClrSchemeLst/>
   <a:extLst>
     <a:ext uri="{05A4C25C-085E-4340-85A3-A5531E510DB2}">
-      <thm15:themeFamily xmlns="" xmlns:thm15="http://schemas.microsoft.com/office/thememl/2012/main" name="Office Theme" id="{62F939B6-93AF-4DB8-9C6B-D6C7DFDC589F}" vid="{4A3C46E8-61CC-4603-A589-7422A47A8E4A}"/>
+      <thm15:themeFamily xmlns:thm15="http://schemas.microsoft.com/office/thememl/2012/main" xmlns="" name="Office Theme" id="{62F939B6-93AF-4DB8-9C6B-D6C7DFDC589F}" vid="{4A3C46E8-61CC-4603-A589-7422A47A8E4A}"/>
     </a:ext>
   </a:extLst>
 </a:theme>
@@ -8373,7 +7970,7 @@
 </file>
 
 <file path=customXml/itemProps2.xml><?xml version="1.0" encoding="utf-8"?>
-<ds:datastoreItem xmlns:ds="http://schemas.openxmlformats.org/officeDocument/2006/customXml" ds:itemID="{4BF86A89-F4DB-4703-9D1C-2D6D525D536D}">
+<ds:datastoreItem xmlns:ds="http://schemas.openxmlformats.org/officeDocument/2006/customXml" ds:itemID="{7CC7D9C2-422A-496C-BC48-2131E15C53C8}">
   <ds:schemaRefs>
     <ds:schemaRef ds:uri="http://schemas.openxmlformats.org/officeDocument/2006/bibliography"/>
   </ds:schemaRefs>

</xml_diff>

<commit_message>
added category for resultsection and imageresultsection
</commit_message>
<xml_diff>
--- a/[20150402] CZ4034 Assignment Report.docx
+++ b/[20150402] CZ4034 Assignment Report.docx
@@ -2650,18 +2650,27 @@
     <w:p/>
     <w:p>
       <w:r>
-        <w:t>To implement this enhancement, besides just indexing the contents of tweets, the hashtags of the tweets are collected and indexed as well. As hashtags of tweets are more likely to contain the word related to the image, more weight is given to the hashtag if found in the hashtag index. This is shown in the below figure.</w:t>
-      </w:r>
-      <w:r>
-        <w:t xml:space="preserve"> Therefore, tweets with images that contains the query term in their hashtags will have a higher ranking than tweets that do not contain the query terms in their hashtags. </w:t>
-      </w:r>
-      <w:r>
-        <w:t>[show image</w:t>
+        <w:t xml:space="preserve">To implement this enhancement, besides just indexing the contents of tweets, the hashtags of the tweets are collected and indexed as well. As hashtags of tweets are more likely to contain the word related to the image, more weight is given to the </w:t>
+      </w:r>
+      <w:r>
+        <w:t>tweet</w:t>
+      </w:r>
+      <w:r>
+        <w:t xml:space="preserve"> if </w:t>
+      </w:r>
+      <w:r>
+        <w:t xml:space="preserve">the query term is </w:t>
       </w:r>
       <w:bookmarkStart w:id="0" w:name="_GoBack"/>
       <w:bookmarkEnd w:id="0"/>
       <w:r>
-        <w:t>]</w:t>
+        <w:t>found in the hashtag index. This is shown in the below figure.</w:t>
+      </w:r>
+      <w:r>
+        <w:t xml:space="preserve"> Therefore, tweets with images that contains the query term in their hashtags will have a higher ranking than tweets that do not contain the query terms in their hashtags. </w:t>
+      </w:r>
+      <w:r>
+        <w:t>[show image]</w:t>
       </w:r>
     </w:p>
     <w:p/>
@@ -11283,11 +11292,11 @@
           <c:showBubbleSize val="0"/>
         </c:dLbls>
         <c:smooth val="0"/>
-        <c:axId val="677512176"/>
-        <c:axId val="677513296"/>
+        <c:axId val="668893152"/>
+        <c:axId val="668893712"/>
       </c:lineChart>
       <c:catAx>
-        <c:axId val="677512176"/>
+        <c:axId val="668893152"/>
         <c:scaling>
           <c:orientation val="minMax"/>
         </c:scaling>
@@ -11327,7 +11336,7 @@
             <a:endParaRPr lang="en-US"/>
           </a:p>
         </c:txPr>
-        <c:crossAx val="677513296"/>
+        <c:crossAx val="668893712"/>
         <c:crosses val="autoZero"/>
         <c:auto val="1"/>
         <c:lblAlgn val="ctr"/>
@@ -11335,7 +11344,7 @@
         <c:noMultiLvlLbl val="0"/>
       </c:catAx>
       <c:valAx>
-        <c:axId val="677513296"/>
+        <c:axId val="668893712"/>
         <c:scaling>
           <c:orientation val="minMax"/>
         </c:scaling>
@@ -11383,7 +11392,7 @@
             <a:endParaRPr lang="en-US"/>
           </a:p>
         </c:txPr>
-        <c:crossAx val="677512176"/>
+        <c:crossAx val="668893152"/>
         <c:crosses val="autoZero"/>
         <c:crossBetween val="between"/>
       </c:valAx>
@@ -12108,12 +12117,12 @@
     <w:rsidRoot w:val="00680803"/>
     <w:rsid w:val="000F26A0"/>
     <w:rsid w:val="0042361C"/>
-    <w:rsid w:val="004E544F"/>
     <w:rsid w:val="00680803"/>
     <w:rsid w:val="007F2D09"/>
     <w:rsid w:val="00892C4C"/>
     <w:rsid w:val="008E7DD9"/>
     <w:rsid w:val="0091051C"/>
+    <w:rsid w:val="00D971FA"/>
     <w:rsid w:val="00DA71BF"/>
     <w:rsid w:val="00FD51C2"/>
   </w:rsids>
@@ -12927,7 +12936,7 @@
 </file>
 
 <file path=customXml/itemProps2.xml><?xml version="1.0" encoding="utf-8"?>
-<ds:datastoreItem xmlns:ds="http://schemas.openxmlformats.org/officeDocument/2006/customXml" ds:itemID="{1947E2BC-9FAA-4516-8F16-485033D669C9}">
+<ds:datastoreItem xmlns:ds="http://schemas.openxmlformats.org/officeDocument/2006/customXml" ds:itemID="{F7A82C33-962A-4F1E-934E-DB4054DE35BF}">
   <ds:schemaRefs>
     <ds:schemaRef ds:uri="http://schemas.openxmlformats.org/officeDocument/2006/bibliography"/>
   </ds:schemaRefs>

</xml_diff>

<commit_message>
done the part on image retrieval for the report
</commit_message>
<xml_diff>
--- a/[20150402] CZ4034 Assignment Report.docx
+++ b/[20150402] CZ4034 Assignment Report.docx
@@ -99,6 +99,7 @@
                 <w:dataBinding w:prefixMappings="xmlns:ns0='http://schemas.openxmlformats.org/package/2006/metadata/core-properties' xmlns:ns1='http://purl.org/dc/elements/1.1/'" w:xpath="/ns0:coreProperties[1]/ns1:title[1]" w:storeItemID="{6C3C8BC8-F283-45AE-878A-BAB7291924A1}"/>
                 <w:text/>
               </w:sdtPr>
+              <w:sdtEndPr/>
               <w:sdtContent>
                 <w:tc>
                   <w:tcPr>
@@ -156,6 +157,7 @@
                 <w:dataBinding w:prefixMappings="xmlns:ns0='http://schemas.openxmlformats.org/package/2006/metadata/core-properties' xmlns:ns1='http://purl.org/dc/elements/1.1/'" w:xpath="/ns0:coreProperties[1]/ns1:subject[1]" w:storeItemID="{6C3C8BC8-F283-45AE-878A-BAB7291924A1}"/>
                 <w:text/>
               </w:sdtPr>
+              <w:sdtEndPr/>
               <w:sdtContent>
                 <w:tc>
                   <w:tcPr>
@@ -296,13 +298,8 @@
                 <w:vAlign w:val="center"/>
               </w:tcPr>
               <w:p>
-                <w:proofErr w:type="spellStart"/>
                 <w:r>
-                  <w:t>Soh</w:t>
-                </w:r>
-                <w:proofErr w:type="spellEnd"/>
-                <w:r>
-                  <w:t xml:space="preserve"> Teck Seng</w:t>
+                  <w:t>Soh Teck Seng</w:t>
                 </w:r>
               </w:p>
             </w:tc>
@@ -330,15 +327,7 @@
               </w:tcPr>
               <w:p>
                 <w:r>
-                  <w:t xml:space="preserve">Tan Boon </w:t>
-                </w:r>
-                <w:proofErr w:type="spellStart"/>
-                <w:r>
-                  <w:t>Keat</w:t>
-                </w:r>
-                <w:proofErr w:type="spellEnd"/>
-                <w:r>
-                  <w:t>, Winston</w:t>
+                  <w:t>Tan Boon Keat, Winston</w:t>
                 </w:r>
               </w:p>
             </w:tc>
@@ -429,6 +418,7 @@
                 <w:dataBinding w:prefixMappings="xmlns:ns0='http://schemas.microsoft.com/office/2006/coverPageProps'" w:xpath="/ns0:CoverPageProperties[1]/ns0:Abstract[1]" w:storeItemID="{55AF091B-3C7A-41E3-B477-F2FDAA23CFDA}"/>
                 <w:text/>
               </w:sdtPr>
+              <w:sdtEndPr/>
               <w:sdtContent>
                 <w:tc>
                   <w:tcPr>
@@ -541,23 +531,13 @@
                     </w:rPr>
                     <w:t xml:space="preserve">_ </w:t>
                   </w:r>
-                  <w:proofErr w:type="gramStart"/>
                   <w:r>
                     <w:rPr>
                       <w:rFonts w:ascii="CMR10" w:hAnsi="CMR10" w:cs="CMR10"/>
                       <w:sz w:val="20"/>
                       <w:szCs w:val="20"/>
                     </w:rPr>
-                    <w:t>A</w:t>
-                  </w:r>
-                  <w:proofErr w:type="gramEnd"/>
-                  <w:r>
-                    <w:rPr>
-                      <w:rFonts w:ascii="CMR10" w:hAnsi="CMR10" w:cs="CMR10"/>
-                      <w:sz w:val="20"/>
-                      <w:szCs w:val="20"/>
-                    </w:rPr>
-                    <w:t xml:space="preserve"> </w:t>
+                    <w:t xml:space="preserve">A </w:t>
                   </w:r>
                   <w:r>
                     <w:rPr>
@@ -689,23 +669,13 @@
                     </w:rPr>
                     <w:t xml:space="preserve">_ </w:t>
                   </w:r>
-                  <w:proofErr w:type="gramStart"/>
                   <w:r>
                     <w:rPr>
                       <w:rFonts w:ascii="CMR10" w:hAnsi="CMR10" w:cs="CMR10"/>
                       <w:sz w:val="20"/>
                       <w:szCs w:val="20"/>
                     </w:rPr>
-                    <w:t>A</w:t>
-                  </w:r>
-                  <w:proofErr w:type="gramEnd"/>
-                  <w:r>
-                    <w:rPr>
-                      <w:rFonts w:ascii="CMR10" w:hAnsi="CMR10" w:cs="CMR10"/>
-                      <w:sz w:val="20"/>
-                      <w:szCs w:val="20"/>
-                    </w:rPr>
-                    <w:t xml:space="preserve"> document that contains your answers for all the questions above. Note that you do not have to give all the answers in the video presentation.</w:t>
+                    <w:t>A document that contains your answers for all the questions above. Note that you do not have to give all the answers in the video presentation.</w:t>
                   </w:r>
                 </w:p>
                 <w:p>
@@ -735,41 +705,13 @@
                     </w:rPr>
                     <w:t xml:space="preserve">_ </w:t>
                   </w:r>
-                  <w:proofErr w:type="gramStart"/>
                   <w:r>
                     <w:rPr>
                       <w:rFonts w:ascii="CMR10" w:hAnsi="CMR10" w:cs="CMR10"/>
                       <w:sz w:val="20"/>
                       <w:szCs w:val="20"/>
                     </w:rPr>
-                    <w:t>A</w:t>
-                  </w:r>
-                  <w:proofErr w:type="gramEnd"/>
-                  <w:r>
-                    <w:rPr>
-                      <w:rFonts w:ascii="CMR10" w:hAnsi="CMR10" w:cs="CMR10"/>
-                      <w:sz w:val="20"/>
-                      <w:szCs w:val="20"/>
-                    </w:rPr>
-                    <w:t xml:space="preserve"> zip (or </w:t>
-                  </w:r>
-                  <w:proofErr w:type="spellStart"/>
-                  <w:r>
-                    <w:rPr>
-                      <w:rFonts w:ascii="CMR10" w:hAnsi="CMR10" w:cs="CMR10"/>
-                      <w:sz w:val="20"/>
-                      <w:szCs w:val="20"/>
-                    </w:rPr>
-                    <w:t>gzip</w:t>
-                  </w:r>
-                  <w:proofErr w:type="spellEnd"/>
-                  <w:r>
-                    <w:rPr>
-                      <w:rFonts w:ascii="CMR10" w:hAnsi="CMR10" w:cs="CMR10"/>
-                      <w:sz w:val="20"/>
-                      <w:szCs w:val="20"/>
-                    </w:rPr>
-                    <w:t xml:space="preserve">) file with </w:t>
+                    <w:t xml:space="preserve">A zip (or gzip) file with </w:t>
                   </w:r>
                   <w:r>
                     <w:rPr>
@@ -816,41 +758,13 @@
                     </w:rPr>
                     <w:t xml:space="preserve">_ </w:t>
                   </w:r>
-                  <w:proofErr w:type="gramStart"/>
                   <w:r>
                     <w:rPr>
                       <w:rFonts w:ascii="CMR10" w:hAnsi="CMR10" w:cs="CMR10"/>
                       <w:sz w:val="20"/>
                       <w:szCs w:val="20"/>
                     </w:rPr>
-                    <w:t>A</w:t>
-                  </w:r>
-                  <w:proofErr w:type="gramEnd"/>
-                  <w:r>
-                    <w:rPr>
-                      <w:rFonts w:ascii="CMR10" w:hAnsi="CMR10" w:cs="CMR10"/>
-                      <w:sz w:val="20"/>
-                      <w:szCs w:val="20"/>
-                    </w:rPr>
-                    <w:t xml:space="preserve"> zip (or </w:t>
-                  </w:r>
-                  <w:proofErr w:type="spellStart"/>
-                  <w:r>
-                    <w:rPr>
-                      <w:rFonts w:ascii="CMR10" w:hAnsi="CMR10" w:cs="CMR10"/>
-                      <w:sz w:val="20"/>
-                      <w:szCs w:val="20"/>
-                    </w:rPr>
-                    <w:t>gzip</w:t>
-                  </w:r>
-                  <w:proofErr w:type="spellEnd"/>
-                  <w:r>
-                    <w:rPr>
-                      <w:rFonts w:ascii="CMR10" w:hAnsi="CMR10" w:cs="CMR10"/>
-                      <w:sz w:val="20"/>
-                      <w:szCs w:val="20"/>
-                    </w:rPr>
-                    <w:t xml:space="preserve">) file with all your </w:t>
+                    <w:t xml:space="preserve">A zip (or gzip) file with all your </w:t>
                   </w:r>
                   <w:r>
                     <w:rPr>
@@ -884,25 +798,7 @@
                       <w:sz w:val="20"/>
                       <w:szCs w:val="20"/>
                     </w:rPr>
-                    <w:t xml:space="preserve"> that explains how to compile and run the source codes. If the file is too big to be uploaded to the course site, you can upload it to any other site (e.g., </w:t>
-                  </w:r>
-                  <w:proofErr w:type="spellStart"/>
-                  <w:r>
-                    <w:rPr>
-                      <w:rFonts w:ascii="CMR10" w:hAnsi="CMR10" w:cs="CMR10"/>
-                      <w:sz w:val="20"/>
-                      <w:szCs w:val="20"/>
-                    </w:rPr>
-                    <w:t>dropbox</w:t>
-                  </w:r>
-                  <w:proofErr w:type="spellEnd"/>
-                  <w:r>
-                    <w:rPr>
-                      <w:rFonts w:ascii="CMR10" w:hAnsi="CMR10" w:cs="CMR10"/>
-                      <w:sz w:val="20"/>
-                      <w:szCs w:val="20"/>
-                    </w:rPr>
-                    <w:t>) and share the link with us.</w:t>
+                    <w:t xml:space="preserve"> that explains how to compile and run the source codes. If the file is too big to be uploaded to the course site, you can upload it to any other site (e.g., dropbox) and share the link with us.</w:t>
                   </w:r>
                 </w:p>
                 <w:p>
@@ -957,15 +853,7 @@
                     <w:t>why are you doing</w:t>
                   </w:r>
                   <w:r>
-                    <w:t xml:space="preserve"> what you are doing? </w:t>
-                  </w:r>
-                  <w:proofErr w:type="gramStart"/>
-                  <w:r>
-                    <w:t>what</w:t>
-                  </w:r>
-                  <w:proofErr w:type="gramEnd"/>
-                  <w:r>
-                    <w:t xml:space="preserve"> is a </w:t>
+                    <w:t xml:space="preserve"> what you are doing? what is a </w:t>
                   </w:r>
                   <w:r>
                     <w:rPr>
@@ -974,15 +862,7 @@
                     <w:t>possible marketable application</w:t>
                   </w:r>
                   <w:r>
-                    <w:t xml:space="preserve"> for it? </w:t>
-                  </w:r>
-                  <w:proofErr w:type="gramStart"/>
-                  <w:r>
-                    <w:t>how</w:t>
-                  </w:r>
-                  <w:proofErr w:type="gramEnd"/>
-                  <w:r>
-                    <w:t xml:space="preserve"> is your proposed system different from or </w:t>
+                    <w:t xml:space="preserve"> for it? how is your proposed system different from or </w:t>
                   </w:r>
                   <w:r>
                     <w:rPr>
@@ -991,30 +871,14 @@
                     <w:t>better than available COTS</w:t>
                   </w:r>
                   <w:r>
-                    <w:t xml:space="preserve"> systems? </w:t>
-                  </w:r>
-                  <w:proofErr w:type="gramStart"/>
-                  <w:r>
-                    <w:t>etc</w:t>
-                  </w:r>
-                  <w:proofErr w:type="gramEnd"/>
-                  <w:r>
-                    <w:t>.</w:t>
+                    <w:t xml:space="preserve"> systems? etc.</w:t>
                   </w:r>
                   <w:r>
                     <w:br/>
                   </w:r>
                   <w:r>
                     <w:br/>
-                    <w:t xml:space="preserve">No implementation details, no UI, no </w:t>
-                  </w:r>
-                  <w:proofErr w:type="spellStart"/>
-                  <w:r>
-                    <w:t>preprocessing</w:t>
-                  </w:r>
-                  <w:proofErr w:type="spellEnd"/>
-                  <w:r>
-                    <w:t>, no classification, no evaluation, no innovations.</w:t>
+                    <w:t>No implementation details, no UI, no preprocessing, no classification, no evaluation, no innovations.</w:t>
                   </w:r>
                   <w:r>
                     <w:br/>
@@ -1286,13 +1150,8 @@
             <w:vAlign w:val="center"/>
           </w:tcPr>
           <w:p>
-            <w:proofErr w:type="spellStart"/>
-            <w:r>
-              <w:t>Soh</w:t>
-            </w:r>
-            <w:proofErr w:type="spellEnd"/>
-            <w:r>
-              <w:t xml:space="preserve"> Teck Seng</w:t>
+            <w:r>
+              <w:t>Soh Teck Seng</w:t>
             </w:r>
           </w:p>
         </w:tc>
@@ -1319,15 +1178,7 @@
           </w:tcPr>
           <w:p>
             <w:r>
-              <w:t xml:space="preserve">Tan Boon </w:t>
-            </w:r>
-            <w:proofErr w:type="spellStart"/>
-            <w:r>
-              <w:t>Keat</w:t>
-            </w:r>
-            <w:proofErr w:type="spellEnd"/>
-            <w:r>
-              <w:t>, Winston</w:t>
+              <w:t>Tan Boon Keat, Winston</w:t>
             </w:r>
           </w:p>
         </w:tc>
@@ -1447,15 +1298,7 @@
         <w:spacing w:line="240" w:lineRule="auto"/>
       </w:pPr>
       <w:r>
-        <w:t xml:space="preserve">The recent years have been tumultuous for the European Union. Various happenings and events are occurring throughout the European Union including the Eurozone debt crisis, political tensions, </w:t>
-      </w:r>
-      <w:proofErr w:type="spellStart"/>
-      <w:r>
-        <w:t>fightings</w:t>
-      </w:r>
-      <w:proofErr w:type="spellEnd"/>
-      <w:r>
-        <w:t xml:space="preserve"> and war, etc.</w:t>
+        <w:t>The recent years have been tumultuous for the European Union. Various happenings and events are occurring throughout the European Union including the Eurozone debt crisis, political tensions, fightings and war, etc.</w:t>
       </w:r>
       <w:r>
         <w:t xml:space="preserve"> With the region being a hotbed of news and uncertainty, our group has decided to focus on the European Union as our area of interest. Hence, we have decided on the keywords “</w:t>
@@ -1902,21 +1745,7 @@
         <w:rPr>
           <w:strike/>
         </w:rPr>
-        <w:t xml:space="preserve">A separate program was created to index the information into a standalone web server with </w:t>
-      </w:r>
-      <w:proofErr w:type="spellStart"/>
-      <w:r>
-        <w:rPr>
-          <w:strike/>
-        </w:rPr>
-        <w:t>Solr</w:t>
-      </w:r>
-      <w:proofErr w:type="spellEnd"/>
-      <w:r>
-        <w:rPr>
-          <w:strike/>
-        </w:rPr>
-        <w:t>.</w:t>
+        <w:t>A separate program was created to index the information into a standalone web server with Solr.</w:t>
       </w:r>
     </w:p>
     <w:p>
@@ -1987,15 +1816,7 @@
         <w:t>source</w:t>
       </w:r>
       <w:r>
-        <w:t xml:space="preserve">, keywords, API, library) and stored them (e.g. whether a record corresponds to a file or a line, </w:t>
-      </w:r>
-      <w:proofErr w:type="gramStart"/>
-      <w:r>
-        <w:t>meta</w:t>
-      </w:r>
-      <w:proofErr w:type="gramEnd"/>
-      <w:r>
-        <w:t xml:space="preserve"> information like</w:t>
+        <w:t>, keywords, API, library) and stored them (e.g. whether a record corresponds to a file or a line, meta information like</w:t>
       </w:r>
       <w:r>
         <w:t xml:space="preserve"> publication date, author name,</w:t>
@@ -2055,67 +1876,31 @@
           <w:color w:val="000000"/>
           <w:lang w:eastAsia="zh-CN"/>
         </w:rPr>
-        <w:t xml:space="preserve">After obtaining the authentication consumer key and access token, we proceed to crawl the twitter by searching 10000 records of the keyword “European Union”. Then we store the results in corpus.txt with </w:t>
-      </w:r>
-      <w:proofErr w:type="spellStart"/>
+        <w:t>After obtaining the authentication consumer key and access token, we proceed to crawl the twitter by searching 10000 records of the keyword “European Union”. Then we store the results in corpus.txt with json format and how one tweet is considered as a record.</w:t>
+      </w:r>
+    </w:p>
+    <w:p>
+      <w:pPr>
+        <w:rPr>
+          <w:rFonts w:eastAsia="Times New Roman" w:cs="Times New Roman"/>
+          <w:lang w:eastAsia="zh-CN"/>
+        </w:rPr>
+      </w:pPr>
+    </w:p>
+    <w:p>
+      <w:pPr>
+        <w:rPr>
+          <w:rFonts w:eastAsia="Times New Roman" w:cs="Times New Roman"/>
+          <w:lang w:eastAsia="zh-CN"/>
+        </w:rPr>
+      </w:pPr>
       <w:r>
         <w:rPr>
           <w:rFonts w:eastAsia="Times New Roman" w:cs="Arial"/>
           <w:color w:val="000000"/>
           <w:lang w:eastAsia="zh-CN"/>
         </w:rPr>
-        <w:t>json</w:t>
-      </w:r>
-      <w:proofErr w:type="spellEnd"/>
-      <w:r>
-        <w:rPr>
-          <w:rFonts w:eastAsia="Times New Roman" w:cs="Arial"/>
-          <w:color w:val="000000"/>
-          <w:lang w:eastAsia="zh-CN"/>
-        </w:rPr>
-        <w:t xml:space="preserve"> format and how one tweet is considered as a record.</w:t>
-      </w:r>
-    </w:p>
-    <w:p>
-      <w:pPr>
-        <w:rPr>
-          <w:rFonts w:eastAsia="Times New Roman" w:cs="Times New Roman"/>
-          <w:lang w:eastAsia="zh-CN"/>
-        </w:rPr>
-      </w:pPr>
-    </w:p>
-    <w:p>
-      <w:pPr>
-        <w:rPr>
-          <w:rFonts w:eastAsia="Times New Roman" w:cs="Times New Roman"/>
-          <w:lang w:eastAsia="zh-CN"/>
-        </w:rPr>
-      </w:pPr>
-      <w:r>
-        <w:rPr>
-          <w:rFonts w:eastAsia="Times New Roman" w:cs="Arial"/>
-          <w:color w:val="000000"/>
-          <w:lang w:eastAsia="zh-CN"/>
-        </w:rPr>
-        <w:t xml:space="preserve">To validate whether the results obtained is the expected data, we print the results according to the </w:t>
-      </w:r>
-      <w:proofErr w:type="gramStart"/>
-      <w:r>
-        <w:rPr>
-          <w:rFonts w:eastAsia="Times New Roman" w:cs="Arial"/>
-          <w:color w:val="000000"/>
-          <w:lang w:eastAsia="zh-CN"/>
-        </w:rPr>
-        <w:t>meta</w:t>
-      </w:r>
-      <w:proofErr w:type="gramEnd"/>
-      <w:r>
-        <w:rPr>
-          <w:rFonts w:eastAsia="Times New Roman" w:cs="Arial"/>
-          <w:color w:val="000000"/>
-          <w:lang w:eastAsia="zh-CN"/>
-        </w:rPr>
-        <w:t xml:space="preserve"> information required. </w:t>
+        <w:t xml:space="preserve">To validate whether the results obtained is the expected data, we print the results according to the meta information required. </w:t>
       </w:r>
     </w:p>
     <w:p/>
@@ -2410,8 +2195,6 @@
     </w:tbl>
     <w:p/>
     <w:p>
-      <w:bookmarkStart w:id="0" w:name="_GoBack"/>
-      <w:bookmarkEnd w:id="0"/>
       <w:r>
         <w:t xml:space="preserve">The table below represents some of the most common words and the number of it found in the corpus. </w:t>
       </w:r>
@@ -2438,13 +2221,8 @@
             <w:tcW w:w="2310" w:type="dxa"/>
           </w:tcPr>
           <w:p>
-            <w:proofErr w:type="spellStart"/>
-            <w:r>
-              <w:t>european</w:t>
-            </w:r>
-            <w:proofErr w:type="spellEnd"/>
-            <w:r>
-              <w:t>: 13,834</w:t>
+            <w:r>
+              <w:t>european: 13,834</w:t>
             </w:r>
           </w:p>
         </w:tc>
@@ -2488,13 +2266,8 @@
             <w:tcW w:w="2310" w:type="dxa"/>
           </w:tcPr>
           <w:p>
-            <w:proofErr w:type="spellStart"/>
-            <w:r>
-              <w:t>rt</w:t>
-            </w:r>
-            <w:proofErr w:type="spellEnd"/>
-            <w:r>
-              <w:t xml:space="preserve">: 4,129 </w:t>
+            <w:r>
+              <w:t xml:space="preserve">rt: 4,129 </w:t>
             </w:r>
           </w:p>
         </w:tc>
@@ -2506,13 +2279,8 @@
             <w:pPr>
               <w:jc w:val="left"/>
             </w:pPr>
-            <w:proofErr w:type="spellStart"/>
-            <w:r>
-              <w:t>eu</w:t>
-            </w:r>
-            <w:proofErr w:type="spellEnd"/>
-            <w:r>
-              <w:t xml:space="preserve">: 4,085 </w:t>
+            <w:r>
+              <w:t xml:space="preserve">eu: 4,085 </w:t>
             </w:r>
           </w:p>
         </w:tc>
@@ -2587,36 +2355,20 @@
         <w:t>a</w:t>
       </w:r>
       <w:r>
-        <w:t xml:space="preserve"> user might want to query for “</w:t>
-      </w:r>
-      <w:proofErr w:type="spellStart"/>
-      <w:r>
-        <w:t>eurasian</w:t>
-      </w:r>
-      <w:proofErr w:type="spellEnd"/>
-      <w:r>
-        <w:t xml:space="preserve"> union”.  </w:t>
-      </w:r>
-    </w:p>
-    <w:p>
-      <w:pPr>
-        <w:spacing w:line="240" w:lineRule="auto"/>
-      </w:pPr>
-    </w:p>
-    <w:p>
-      <w:pPr>
-        <w:spacing w:line="240" w:lineRule="auto"/>
-      </w:pPr>
-      <w:r>
-        <w:t xml:space="preserve">The list of stop words are in the “stopwords.txt” located in the </w:t>
-      </w:r>
-      <w:proofErr w:type="spellStart"/>
-      <w:r>
-        <w:t>solr</w:t>
-      </w:r>
-      <w:proofErr w:type="spellEnd"/>
-      <w:r>
-        <w:t xml:space="preserve"> server. This list contains the common stop words used for the English Language. </w:t>
+        <w:t xml:space="preserve"> user might want to query for “eurasian union”.  </w:t>
+      </w:r>
+    </w:p>
+    <w:p>
+      <w:pPr>
+        <w:spacing w:line="240" w:lineRule="auto"/>
+      </w:pPr>
+    </w:p>
+    <w:p>
+      <w:pPr>
+        <w:spacing w:line="240" w:lineRule="auto"/>
+      </w:pPr>
+      <w:r>
+        <w:t xml:space="preserve">The list of stop words are in the “stopwords.txt” located in the solr server. This list contains the common stop words used for the English Language. </w:t>
       </w:r>
     </w:p>
     <w:p>
@@ -2730,23 +2482,7 @@
         <w:spacing w:line="240" w:lineRule="auto"/>
       </w:pPr>
       <w:r>
-        <w:t xml:space="preserve">e.g. </w:t>
-      </w:r>
-      <w:proofErr w:type="spellStart"/>
-      <w:r>
-        <w:t>Author:XXX</w:t>
-      </w:r>
-      <w:proofErr w:type="spellEnd"/>
-      <w:r>
-        <w:t xml:space="preserve"> </w:t>
-      </w:r>
-      <w:proofErr w:type="spellStart"/>
-      <w:r>
-        <w:t>Date:DD</w:t>
-      </w:r>
-      <w:proofErr w:type="spellEnd"/>
-      <w:r>
-        <w:t>/MM/YYYY</w:t>
+        <w:t>e.g. Author:XXX Date:DD/MM/YYYY</w:t>
       </w:r>
     </w:p>
     <w:p>
@@ -3044,129 +2780,18 @@
         </w:numPr>
       </w:pPr>
       <w:r>
-        <w:t>When users wish to find a certain photo related to the word they are searching for. For example, a user wishes to find out how Obama looks like. Or a user wishes to look at the situation in the war.</w:t>
+        <w:t xml:space="preserve">When users wish to find a certain photo related to the word they are searching for. For example, a user wishes to find out how </w:t>
+      </w:r>
+      <w:r>
+        <w:t>José Manuel Barroso</w:t>
+      </w:r>
+      <w:r>
+        <w:t xml:space="preserve"> looks like:</w:t>
       </w:r>
     </w:p>
     <w:p>
       <w:pPr>
         <w:pStyle w:val="ListParagraph"/>
-      </w:pPr>
-      <w:r>
-        <w:t>[</w:t>
-      </w:r>
-      <w:proofErr w:type="gramStart"/>
-      <w:r>
-        <w:t>insert</w:t>
-      </w:r>
-      <w:proofErr w:type="gramEnd"/>
-      <w:r>
-        <w:t xml:space="preserve"> images]</w:t>
-      </w:r>
-    </w:p>
-    <w:p>
-      <w:pPr>
-        <w:pStyle w:val="ListParagraph"/>
-      </w:pPr>
-    </w:p>
-    <w:p>
-      <w:pPr>
-        <w:pStyle w:val="ListParagraph"/>
-        <w:numPr>
-          <w:ilvl w:val="0"/>
-          <w:numId w:val="27"/>
-        </w:numPr>
-      </w:pPr>
-      <w:r>
-        <w:t>Wh</w:t>
-      </w:r>
-      <w:r>
-        <w:t xml:space="preserve">en users wishes to search for images </w:t>
-      </w:r>
-      <w:r>
-        <w:t>that contains the hashtag they are looking for. For example, a user wishes to search for</w:t>
-      </w:r>
-      <w:r>
-        <w:t xml:space="preserve"> images</w:t>
-      </w:r>
-      <w:r>
-        <w:t xml:space="preserve"> that contains hashtag </w:t>
-      </w:r>
-      <w:r>
-        <w:t>#</w:t>
-      </w:r>
-      <w:proofErr w:type="spellStart"/>
-      <w:proofErr w:type="gramStart"/>
-      <w:r>
-        <w:t>yemen</w:t>
-      </w:r>
-      <w:proofErr w:type="spellEnd"/>
-      <w:proofErr w:type="gramEnd"/>
-      <w:r>
-        <w:t xml:space="preserve">. </w:t>
-      </w:r>
-    </w:p>
-    <w:p>
-      <w:pPr>
-        <w:pStyle w:val="ListParagraph"/>
-      </w:pPr>
-    </w:p>
-    <w:p>
-      <w:pPr>
-        <w:ind w:left="720"/>
-      </w:pPr>
-      <w:r>
-        <w:t>[</w:t>
-      </w:r>
-      <w:proofErr w:type="gramStart"/>
-      <w:r>
-        <w:t>insert</w:t>
-      </w:r>
-      <w:proofErr w:type="gramEnd"/>
-      <w:r>
-        <w:t xml:space="preserve"> images]</w:t>
-      </w:r>
-    </w:p>
-    <w:p>
-      <w:pPr>
-        <w:pStyle w:val="ListParagraph"/>
-      </w:pPr>
-    </w:p>
-    <w:p/>
-    <w:p>
-      <w:r>
-        <w:t xml:space="preserve">To implement this enhancement, besides just indexing the contents of tweets, the hashtags of the tweets are collected and indexed as well. As hashtags of tweets are more likely to contain the word related to the image, more weight is given to the </w:t>
-      </w:r>
-      <w:r>
-        <w:t>tweet</w:t>
-      </w:r>
-      <w:r>
-        <w:t xml:space="preserve"> if </w:t>
-      </w:r>
-      <w:r>
-        <w:t xml:space="preserve">the query term is </w:t>
-      </w:r>
-      <w:r>
-        <w:t>found in the hashtag index. This is shown in the below figure.</w:t>
-      </w:r>
-      <w:r>
-        <w:t xml:space="preserve"> Therefore, tweets with images that contains the query term in their hashtags will have a higher ranking than tweets that do not contain the query terms in their hashtags. </w:t>
-      </w:r>
-      <w:r>
-        <w:t>[</w:t>
-      </w:r>
-      <w:proofErr w:type="gramStart"/>
-      <w:r>
-        <w:t>show</w:t>
-      </w:r>
-      <w:proofErr w:type="gramEnd"/>
-      <w:r>
-        <w:t xml:space="preserve"> image]</w:t>
-      </w:r>
-    </w:p>
-    <w:p/>
-    <w:p>
-      <w:pPr>
-        <w:jc w:val="center"/>
       </w:pPr>
       <w:r>
         <w:rPr>
@@ -3175,6 +2800,293 @@
         </w:rPr>
         <w:drawing>
           <wp:inline distT="0" distB="0" distL="0" distR="0">
+            <wp:extent cx="5724525" cy="3648075"/>
+            <wp:effectExtent l="0" t="0" r="0" b="0"/>
+            <wp:docPr id="6" name="Picture 6"/>
+            <wp:cNvGraphicFramePr>
+              <a:graphicFrameLocks xmlns:a="http://schemas.openxmlformats.org/drawingml/2006/main" noChangeAspect="1"/>
+            </wp:cNvGraphicFramePr>
+            <a:graphic xmlns:a="http://schemas.openxmlformats.org/drawingml/2006/main">
+              <a:graphicData uri="http://schemas.openxmlformats.org/drawingml/2006/picture">
+                <pic:pic xmlns:pic="http://schemas.openxmlformats.org/drawingml/2006/picture">
+                  <pic:nvPicPr>
+                    <pic:cNvPr id="0" name="Picture 1"/>
+                    <pic:cNvPicPr>
+                      <a:picLocks noChangeAspect="1" noChangeArrowheads="1"/>
+                    </pic:cNvPicPr>
+                  </pic:nvPicPr>
+                  <pic:blipFill>
+                    <a:blip r:embed="rId9">
+                      <a:extLst>
+                        <a:ext uri="{28A0092B-C50C-407E-A947-70E740481C1C}">
+                          <a14:useLocalDpi xmlns:a14="http://schemas.microsoft.com/office/drawing/2010/main" val="0"/>
+                        </a:ext>
+                      </a:extLst>
+                    </a:blip>
+                    <a:srcRect/>
+                    <a:stretch>
+                      <a:fillRect/>
+                    </a:stretch>
+                  </pic:blipFill>
+                  <pic:spPr bwMode="auto">
+                    <a:xfrm>
+                      <a:off x="0" y="0"/>
+                      <a:ext cx="5724525" cy="3648075"/>
+                    </a:xfrm>
+                    <a:prstGeom prst="rect">
+                      <a:avLst/>
+                    </a:prstGeom>
+                    <a:noFill/>
+                    <a:ln>
+                      <a:noFill/>
+                    </a:ln>
+                  </pic:spPr>
+                </pic:pic>
+              </a:graphicData>
+            </a:graphic>
+          </wp:inline>
+        </w:drawing>
+      </w:r>
+    </w:p>
+    <w:p>
+      <w:pPr>
+        <w:pStyle w:val="ListParagraph"/>
+      </w:pPr>
+    </w:p>
+    <w:p>
+      <w:pPr>
+        <w:pStyle w:val="ListParagraph"/>
+      </w:pPr>
+      <w:r>
+        <w:t xml:space="preserve">Or a user wishes to look at the situation in </w:t>
+      </w:r>
+      <w:r>
+        <w:t>the yemen war:</w:t>
+      </w:r>
+    </w:p>
+    <w:p>
+      <w:pPr>
+        <w:pStyle w:val="ListParagraph"/>
+      </w:pPr>
+      <w:r>
+        <w:rPr>
+          <w:noProof/>
+          <w:lang w:eastAsia="en-SG"/>
+        </w:rPr>
+        <w:lastRenderedPageBreak/>
+        <w:drawing>
+          <wp:inline distT="0" distB="0" distL="0" distR="0">
+            <wp:extent cx="5760720" cy="3383280"/>
+            <wp:effectExtent l="0" t="0" r="0" b="0"/>
+            <wp:docPr id="7" name="Picture 7"/>
+            <wp:cNvGraphicFramePr>
+              <a:graphicFrameLocks xmlns:a="http://schemas.openxmlformats.org/drawingml/2006/main" noChangeAspect="1"/>
+            </wp:cNvGraphicFramePr>
+            <a:graphic xmlns:a="http://schemas.openxmlformats.org/drawingml/2006/main">
+              <a:graphicData uri="http://schemas.openxmlformats.org/drawingml/2006/picture">
+                <pic:pic xmlns:pic="http://schemas.openxmlformats.org/drawingml/2006/picture">
+                  <pic:nvPicPr>
+                    <pic:cNvPr id="0" name="Picture 2"/>
+                    <pic:cNvPicPr>
+                      <a:picLocks noChangeAspect="1" noChangeArrowheads="1"/>
+                    </pic:cNvPicPr>
+                  </pic:nvPicPr>
+                  <pic:blipFill>
+                    <a:blip r:embed="rId10">
+                      <a:extLst>
+                        <a:ext uri="{28A0092B-C50C-407E-A947-70E740481C1C}">
+                          <a14:useLocalDpi xmlns:a14="http://schemas.microsoft.com/office/drawing/2010/main" val="0"/>
+                        </a:ext>
+                      </a:extLst>
+                    </a:blip>
+                    <a:srcRect/>
+                    <a:stretch>
+                      <a:fillRect/>
+                    </a:stretch>
+                  </pic:blipFill>
+                  <pic:spPr bwMode="auto">
+                    <a:xfrm>
+                      <a:off x="0" y="0"/>
+                      <a:ext cx="5760720" cy="3383280"/>
+                    </a:xfrm>
+                    <a:prstGeom prst="rect">
+                      <a:avLst/>
+                    </a:prstGeom>
+                    <a:noFill/>
+                    <a:ln>
+                      <a:noFill/>
+                    </a:ln>
+                  </pic:spPr>
+                </pic:pic>
+              </a:graphicData>
+            </a:graphic>
+          </wp:inline>
+        </w:drawing>
+      </w:r>
+    </w:p>
+    <w:p>
+      <w:pPr>
+        <w:pStyle w:val="ListParagraph"/>
+      </w:pPr>
+    </w:p>
+    <w:p>
+      <w:pPr>
+        <w:pStyle w:val="ListParagraph"/>
+      </w:pPr>
+    </w:p>
+    <w:p>
+      <w:pPr>
+        <w:pStyle w:val="ListParagraph"/>
+      </w:pPr>
+      <w:r>
+        <w:t>[insert images]</w:t>
+      </w:r>
+    </w:p>
+    <w:p>
+      <w:pPr>
+        <w:pStyle w:val="ListParagraph"/>
+      </w:pPr>
+    </w:p>
+    <w:p>
+      <w:pPr>
+        <w:pStyle w:val="ListParagraph"/>
+        <w:numPr>
+          <w:ilvl w:val="0"/>
+          <w:numId w:val="27"/>
+        </w:numPr>
+      </w:pPr>
+      <w:r>
+        <w:t>Wh</w:t>
+      </w:r>
+      <w:r>
+        <w:t xml:space="preserve">en users wishes to search for images </w:t>
+      </w:r>
+      <w:r>
+        <w:t>that contains the hashtag they are looking for. For example, a user wishes to search for</w:t>
+      </w:r>
+      <w:r>
+        <w:t xml:space="preserve"> images</w:t>
+      </w:r>
+      <w:r>
+        <w:t xml:space="preserve"> that contains hashtag </w:t>
+      </w:r>
+      <w:r>
+        <w:t xml:space="preserve">#yemen. </w:t>
+      </w:r>
+    </w:p>
+    <w:p>
+      <w:pPr>
+        <w:pStyle w:val="ListParagraph"/>
+      </w:pPr>
+    </w:p>
+    <w:p>
+      <w:pPr>
+        <w:ind w:left="720"/>
+      </w:pPr>
+      <w:r>
+        <w:t>[insert images]</w:t>
+      </w:r>
+    </w:p>
+    <w:p/>
+    <w:p>
+      <w:r>
+        <w:t xml:space="preserve">To implement this enhancement, besides just indexing the contents of tweets, the hashtags of the tweets are collected and indexed as well. </w:t>
+      </w:r>
+      <w:r>
+        <w:t xml:space="preserve">Only tweets with images posted will be retrieved. Therefore, an additional field “hasImage” was introduced in the schema to determine if the tweet has an image associated with it. </w:t>
+      </w:r>
+    </w:p>
+    <w:p>
+      <w:pPr>
+        <w:jc w:val="center"/>
+      </w:pPr>
+      <w:r>
+        <w:rPr>
+          <w:noProof/>
+          <w:lang w:eastAsia="en-SG"/>
+        </w:rPr>
+        <w:drawing>
+          <wp:inline distT="0" distB="0" distL="0" distR="0">
+            <wp:extent cx="5686425" cy="152400"/>
+            <wp:effectExtent l="0" t="0" r="0" b="0"/>
+            <wp:docPr id="8" name="Picture 8"/>
+            <wp:cNvGraphicFramePr>
+              <a:graphicFrameLocks xmlns:a="http://schemas.openxmlformats.org/drawingml/2006/main" noChangeAspect="1"/>
+            </wp:cNvGraphicFramePr>
+            <a:graphic xmlns:a="http://schemas.openxmlformats.org/drawingml/2006/main">
+              <a:graphicData uri="http://schemas.openxmlformats.org/drawingml/2006/picture">
+                <pic:pic xmlns:pic="http://schemas.openxmlformats.org/drawingml/2006/picture">
+                  <pic:nvPicPr>
+                    <pic:cNvPr id="0" name="Picture 3"/>
+                    <pic:cNvPicPr>
+                      <a:picLocks noChangeAspect="1" noChangeArrowheads="1"/>
+                    </pic:cNvPicPr>
+                  </pic:nvPicPr>
+                  <pic:blipFill>
+                    <a:blip r:embed="rId11">
+                      <a:extLst>
+                        <a:ext uri="{28A0092B-C50C-407E-A947-70E740481C1C}">
+                          <a14:useLocalDpi xmlns:a14="http://schemas.microsoft.com/office/drawing/2010/main" val="0"/>
+                        </a:ext>
+                      </a:extLst>
+                    </a:blip>
+                    <a:srcRect/>
+                    <a:stretch>
+                      <a:fillRect/>
+                    </a:stretch>
+                  </pic:blipFill>
+                  <pic:spPr bwMode="auto">
+                    <a:xfrm>
+                      <a:off x="0" y="0"/>
+                      <a:ext cx="5686425" cy="152400"/>
+                    </a:xfrm>
+                    <a:prstGeom prst="rect">
+                      <a:avLst/>
+                    </a:prstGeom>
+                    <a:noFill/>
+                    <a:ln>
+                      <a:noFill/>
+                    </a:ln>
+                  </pic:spPr>
+                </pic:pic>
+              </a:graphicData>
+            </a:graphic>
+          </wp:inline>
+        </w:drawing>
+      </w:r>
+    </w:p>
+    <w:p/>
+    <w:p>
+      <w:r>
+        <w:t xml:space="preserve">As hashtags of tweets are more likely to contain the word related to the image, more weight is given to the </w:t>
+      </w:r>
+      <w:r>
+        <w:t>tweet</w:t>
+      </w:r>
+      <w:r>
+        <w:t xml:space="preserve"> if </w:t>
+      </w:r>
+      <w:r>
+        <w:t xml:space="preserve">the query term is </w:t>
+      </w:r>
+      <w:r>
+        <w:t>found in the hashtag index. This is shown in the below figure.</w:t>
+      </w:r>
+      <w:r>
+        <w:t xml:space="preserve"> </w:t>
+      </w:r>
+    </w:p>
+    <w:p>
+      <w:pPr>
+        <w:jc w:val="center"/>
+      </w:pPr>
+      <w:r>
+        <w:rPr>
+          <w:noProof/>
+          <w:lang w:eastAsia="en-SG"/>
+        </w:rPr>
+        <w:drawing>
+          <wp:inline distT="0" distB="0" distL="0" distR="0" wp14:anchorId="1BA146CB" wp14:editId="1525916C">
             <wp:extent cx="4076700" cy="2276475"/>
             <wp:effectExtent l="0" t="0" r="0" b="0"/>
             <wp:docPr id="5" name="Picture 5"/>
@@ -3191,7 +3103,7 @@
                     </pic:cNvPicPr>
                   </pic:nvPicPr>
                   <pic:blipFill>
-                    <a:blip r:embed="rId9">
+                    <a:blip r:embed="rId12">
                       <a:extLst>
                         <a:ext uri="{28A0092B-C50C-407E-A947-70E740481C1C}">
                           <a14:useLocalDpi xmlns:a14="http://schemas.microsoft.com/office/drawing/2010/main" val="0"/>
@@ -3223,7 +3135,83 @@
         </w:drawing>
       </w:r>
     </w:p>
-    <w:p/>
+    <w:p>
+      <w:r>
+        <w:lastRenderedPageBreak/>
+        <w:t xml:space="preserve">Therefore, tweets with images that contains the query term in their hashtags will have a higher ranking than tweets that do not contain the query terms in their hashtags. </w:t>
+      </w:r>
+      <w:r>
+        <w:t>For example, a search for “mqm” will result in:</w:t>
+      </w:r>
+    </w:p>
+    <w:p>
+      <w:pPr>
+        <w:jc w:val="center"/>
+      </w:pPr>
+      <w:r>
+        <w:rPr>
+          <w:noProof/>
+          <w:lang w:eastAsia="en-SG"/>
+        </w:rPr>
+        <w:drawing>
+          <wp:inline distT="0" distB="0" distL="0" distR="0">
+            <wp:extent cx="5760720" cy="4663440"/>
+            <wp:effectExtent l="0" t="0" r="0" b="0"/>
+            <wp:docPr id="9" name="Picture 9"/>
+            <wp:cNvGraphicFramePr>
+              <a:graphicFrameLocks xmlns:a="http://schemas.openxmlformats.org/drawingml/2006/main" noChangeAspect="1"/>
+            </wp:cNvGraphicFramePr>
+            <a:graphic xmlns:a="http://schemas.openxmlformats.org/drawingml/2006/main">
+              <a:graphicData uri="http://schemas.openxmlformats.org/drawingml/2006/picture">
+                <pic:pic xmlns:pic="http://schemas.openxmlformats.org/drawingml/2006/picture">
+                  <pic:nvPicPr>
+                    <pic:cNvPr id="0" name="Picture 4"/>
+                    <pic:cNvPicPr>
+                      <a:picLocks noChangeAspect="1" noChangeArrowheads="1"/>
+                    </pic:cNvPicPr>
+                  </pic:nvPicPr>
+                  <pic:blipFill>
+                    <a:blip r:embed="rId13">
+                      <a:extLst>
+                        <a:ext uri="{28A0092B-C50C-407E-A947-70E740481C1C}">
+                          <a14:useLocalDpi xmlns:a14="http://schemas.microsoft.com/office/drawing/2010/main" val="0"/>
+                        </a:ext>
+                      </a:extLst>
+                    </a:blip>
+                    <a:srcRect/>
+                    <a:stretch>
+                      <a:fillRect/>
+                    </a:stretch>
+                  </pic:blipFill>
+                  <pic:spPr bwMode="auto">
+                    <a:xfrm>
+                      <a:off x="0" y="0"/>
+                      <a:ext cx="5760720" cy="4663440"/>
+                    </a:xfrm>
+                    <a:prstGeom prst="rect">
+                      <a:avLst/>
+                    </a:prstGeom>
+                    <a:noFill/>
+                    <a:ln>
+                      <a:noFill/>
+                    </a:ln>
+                  </pic:spPr>
+                </pic:pic>
+              </a:graphicData>
+            </a:graphic>
+          </wp:inline>
+        </w:drawing>
+      </w:r>
+    </w:p>
+    <w:p>
+      <w:r>
+        <w:t xml:space="preserve">As shown in the figure above, the tweet with #MQM is ranked higher than the tweet without #MQM but has the term “mqm” in the content. </w:t>
+      </w:r>
+    </w:p>
+    <w:p>
+      <w:bookmarkStart w:id="0" w:name="_GoBack"/>
+      <w:bookmarkEnd w:id="0"/>
+    </w:p>
     <w:p>
       <w:r>
         <w:tab/>
@@ -3281,7 +3269,6 @@
         <w:spacing w:line="240" w:lineRule="auto"/>
       </w:pPr>
       <w:r>
-        <w:lastRenderedPageBreak/>
         <w:t>Others (Brainstorm with your group members)</w:t>
       </w:r>
     </w:p>
@@ -3333,18 +3320,10 @@
         <w:spacing w:line="240" w:lineRule="auto"/>
       </w:pPr>
       <w:r>
-        <w:t xml:space="preserve">Improve search results by </w:t>
-      </w:r>
-      <w:proofErr w:type="spellStart"/>
-      <w:r>
-        <w:t>in</w:t>
-      </w:r>
-      <w:r>
-        <w:t>egrating</w:t>
-      </w:r>
-      <w:proofErr w:type="spellEnd"/>
-      <w:r>
-        <w:t xml:space="preserve"> machine learning or data mining techniques (e.g. classification or cluster techniques)</w:t>
+        <w:t>Improve search results by in</w:t>
+      </w:r>
+      <w:r>
+        <w:t>egrating machine learning or data mining techniques (e.g. classification or cluster techniques)</w:t>
       </w:r>
     </w:p>
     <w:p>
@@ -3381,6 +3360,7 @@
         <w:spacing w:line="240" w:lineRule="auto"/>
       </w:pPr>
       <w:r>
+        <w:lastRenderedPageBreak/>
         <w:t>Go beyond text-based search (e.g. implement image retrieval or multimedia retrieval)</w:t>
       </w:r>
     </w:p>
@@ -3440,13 +3420,8 @@
         <w:pStyle w:val="ListBullet"/>
         <w:spacing w:line="240" w:lineRule="auto"/>
       </w:pPr>
-      <w:proofErr w:type="spellStart"/>
-      <w:r>
-        <w:t>Qn</w:t>
-      </w:r>
-      <w:proofErr w:type="spellEnd"/>
-      <w:r>
-        <w:t xml:space="preserve"> 3: (Brainstorm~)</w:t>
+      <w:r>
+        <w:t>Qn 3: (Brainstorm~)</w:t>
       </w:r>
     </w:p>
     <w:p>
@@ -3464,13 +3439,8 @@
         <w:spacing w:line="240" w:lineRule="auto"/>
       </w:pPr>
       <w:r>
-        <w:t>Indexing</w:t>
-      </w:r>
-      <w:proofErr w:type="gramStart"/>
-      <w:r>
-        <w:t>: ???</w:t>
-      </w:r>
-      <w:proofErr w:type="gramEnd"/>
+        <w:t>Indexing: ???</w:t>
+      </w:r>
     </w:p>
     <w:p>
       <w:pPr>
@@ -3478,13 +3448,8 @@
         <w:spacing w:line="240" w:lineRule="auto"/>
       </w:pPr>
       <w:r>
-        <w:t>Machine Learning</w:t>
-      </w:r>
-      <w:proofErr w:type="gramStart"/>
-      <w:r>
-        <w:t>: ???</w:t>
-      </w:r>
-      <w:proofErr w:type="gramEnd"/>
+        <w:t>Machine Learning: ???</w:t>
+      </w:r>
     </w:p>
     <w:p>
       <w:pPr>
@@ -3492,13 +3457,8 @@
         <w:spacing w:line="240" w:lineRule="auto"/>
       </w:pPr>
       <w:r>
-        <w:t>Interactive Search</w:t>
-      </w:r>
-      <w:proofErr w:type="gramStart"/>
-      <w:r>
-        <w:t>: ???</w:t>
-      </w:r>
-      <w:proofErr w:type="gramEnd"/>
+        <w:t>Interactive Search: ???</w:t>
+      </w:r>
     </w:p>
     <w:p>
       <w:pPr>
@@ -3506,13 +3466,8 @@
         <w:spacing w:line="240" w:lineRule="auto"/>
       </w:pPr>
       <w:r>
-        <w:t>Others</w:t>
-      </w:r>
-      <w:proofErr w:type="gramStart"/>
-      <w:r>
-        <w:t>: ???</w:t>
-      </w:r>
-      <w:proofErr w:type="gramEnd"/>
+        <w:t>Others: ???</w:t>
+      </w:r>
     </w:p>
     <w:p>
       <w:pPr>
@@ -3812,7 +3767,6 @@
         <w:ind w:left="720"/>
       </w:pPr>
       <w:r>
-        <w:lastRenderedPageBreak/>
         <w:t>Weka</w:t>
       </w:r>
     </w:p>
@@ -3879,6 +3833,7 @@
         <w:spacing w:line="240" w:lineRule="auto"/>
       </w:pPr>
       <w:r>
+        <w:lastRenderedPageBreak/>
         <w:t>Refer to remarks from Prof</w:t>
       </w:r>
     </w:p>
@@ -3896,15 +3851,7 @@
       </w:r>
       <w:r>
         <w:tab/>
-        <w:t xml:space="preserve">Discuss whether you had to </w:t>
-      </w:r>
-      <w:proofErr w:type="spellStart"/>
-      <w:r>
-        <w:t>preprocess</w:t>
-      </w:r>
-      <w:proofErr w:type="spellEnd"/>
-      <w:r>
-        <w:t xml:space="preserve"> data and why</w:t>
+        <w:t>Discuss whether you had to preprocess data and why</w:t>
       </w:r>
     </w:p>
     <w:p>
@@ -3930,11 +3877,9 @@
         <w:pStyle w:val="ListBullet"/>
         <w:spacing w:line="240" w:lineRule="auto"/>
       </w:pPr>
-      <w:proofErr w:type="spellStart"/>
       <w:r>
         <w:t>Preprocess</w:t>
       </w:r>
-      <w:proofErr w:type="spellEnd"/>
     </w:p>
     <w:p>
       <w:pPr>
@@ -3978,15 +3923,7 @@
       </w:r>
       <w:r>
         <w:tab/>
-        <w:t xml:space="preserve">Build an evaluation dataset by manually </w:t>
-      </w:r>
-      <w:proofErr w:type="spellStart"/>
-      <w:r>
-        <w:t>labeling</w:t>
-      </w:r>
-      <w:proofErr w:type="spellEnd"/>
-      <w:r>
-        <w:t xml:space="preserve"> 10% of the collected data (at least 1,000 records) with an inter-annotator agreement of at least 80%</w:t>
+        <w:t>Build an evaluation dataset by manually labeling 10% of the collected data (at least 1,000 records) with an inter-annotator agreement of at least 80%</w:t>
       </w:r>
     </w:p>
     <w:p>
@@ -3994,15 +3931,7 @@
         <w:t>An evaluation dataset</w:t>
       </w:r>
       <w:r>
-        <w:t xml:space="preserve"> (</w:t>
-      </w:r>
-      <w:proofErr w:type="spellStart"/>
-      <w:r>
-        <w:t>TestingSet.arff</w:t>
-      </w:r>
-      <w:proofErr w:type="spellEnd"/>
-      <w:r>
-        <w:t>)</w:t>
+        <w:t xml:space="preserve"> (TestingSet.arff)</w:t>
       </w:r>
       <w:r>
         <w:t xml:space="preserve"> which comprises 1025 records was manually labelled by two </w:t>
@@ -4020,16 +3949,11 @@
         <w:t xml:space="preserve">, the Cohen’s </w:t>
       </w:r>
       <w:r>
-        <w:t>Kappa formula was used</w:t>
-      </w:r>
-      <w:proofErr w:type="gramStart"/>
-      <w:r>
-        <w:t xml:space="preserve">: </w:t>
+        <w:t xml:space="preserve">Kappa formula was used: </w:t>
       </w:r>
       <w:r>
         <w:t xml:space="preserve"> </w:t>
       </w:r>
-      <w:proofErr w:type="gramEnd"/>
       <m:oMath>
         <m:f>
           <m:fPr>
@@ -4135,7 +4059,7 @@
                     </pic:cNvPicPr>
                   </pic:nvPicPr>
                   <pic:blipFill>
-                    <a:blip r:embed="rId10">
+                    <a:blip r:embed="rId14">
                       <a:extLst>
                         <a:ext uri="{28A0092B-C50C-407E-A947-70E740481C1C}">
                           <a14:useLocalDpi xmlns:a14="http://schemas.microsoft.com/office/drawing/2010/main" val="0"/>
@@ -4226,15 +4150,7 @@
         <w:t>. The training set</w:t>
       </w:r>
       <w:r>
-        <w:t xml:space="preserve"> (</w:t>
-      </w:r>
-      <w:proofErr w:type="spellStart"/>
-      <w:r>
-        <w:t>TraingSet.arff</w:t>
-      </w:r>
-      <w:proofErr w:type="spellEnd"/>
-      <w:r>
-        <w:t>)</w:t>
+        <w:t xml:space="preserve"> (TraingSet.arff)</w:t>
       </w:r>
       <w:r>
         <w:t xml:space="preserve"> used to train the classifiers consisted of </w:t>
@@ -4258,11 +4174,7 @@
         <w:t xml:space="preserve">Therefore, by including some of the records from the evaluation dataset to the training set, </w:t>
       </w:r>
       <w:r>
-        <w:t xml:space="preserve">most of the words that are </w:t>
-      </w:r>
-      <w:r>
-        <w:lastRenderedPageBreak/>
-        <w:t xml:space="preserve">found in the evaluation set can also be found in the training set. </w:t>
+        <w:t xml:space="preserve">most of the words that are found in the evaluation set can also be found in the training set. </w:t>
       </w:r>
       <w:r>
         <w:t xml:space="preserve">The classifiers were tested on the evaluation dataset and the </w:t>
@@ -4677,6 +4589,7 @@
           </w:tcPr>
           <w:p>
             <w:r>
+              <w:lastRenderedPageBreak/>
               <w:t>Technology</w:t>
             </w:r>
           </w:p>
@@ -5693,61 +5606,58 @@
         <w:t xml:space="preserve"> </w:t>
       </w:r>
       <w:r>
-        <w:t xml:space="preserve">Despite so, 1.5% amounts to only 15 records and is a small </w:t>
-      </w:r>
+        <w:t xml:space="preserve">Despite so, 1.5% amounts to only 15 records and is a small decrease in recall as compared to the other categories which have larger increases in recall in SVM. Therefore, SVM is still the better classifier as compared to Naïve </w:t>
+      </w:r>
+      <w:r>
+        <w:t>Bayes Multinomi</w:t>
+      </w:r>
+      <w:r>
+        <w:t xml:space="preserve">al. </w:t>
+      </w:r>
+    </w:p>
+    <w:p>
+      <w:r>
+        <w:t xml:space="preserve">Since the precision and recall factors for SVM is higher as compared to the other classifiers, the F-measure for SVM is definitely higher than the other classifiers as well. And as shown in the above figure, that is true. </w:t>
+      </w:r>
+      <w:r>
+        <w:t>Therefore</w:t>
+      </w:r>
+      <w:r>
+        <w:t>, SVM is the best classifie</w:t>
+      </w:r>
+      <w:r>
+        <w:t xml:space="preserve">r out of the three classifiers in terms of the measures. </w:t>
+      </w:r>
+    </w:p>
+    <w:p>
+      <w:pPr>
+        <w:spacing w:line="240" w:lineRule="auto"/>
+      </w:pPr>
+    </w:p>
+    <w:p>
+      <w:pPr>
+        <w:spacing w:line="240" w:lineRule="auto"/>
+      </w:pPr>
+      <w:r>
+        <w:t>[+]</w:t>
+      </w:r>
+    </w:p>
+    <w:p>
+      <w:pPr>
+        <w:spacing w:line="240" w:lineRule="auto"/>
+      </w:pPr>
+    </w:p>
+    <w:p>
+      <w:pPr>
+        <w:spacing w:line="240" w:lineRule="auto"/>
+      </w:pPr>
+    </w:p>
+    <w:p>
+      <w:pPr>
+        <w:pStyle w:val="Heading3"/>
+      </w:pPr>
       <w:r>
         <w:lastRenderedPageBreak/>
-        <w:t xml:space="preserve">decrease in recall as compared to the other categories which have larger increases in recall in SVM. Therefore, SVM is still the better classifier as compared to Naïve </w:t>
-      </w:r>
-      <w:r>
-        <w:t>Bayes Multinomi</w:t>
-      </w:r>
-      <w:r>
-        <w:t xml:space="preserve">al. </w:t>
-      </w:r>
-    </w:p>
-    <w:p>
-      <w:r>
-        <w:t xml:space="preserve">Since the precision and recall factors for SVM is higher as compared to the other classifiers, the F-measure for SVM is definitely higher than the other classifiers as well. And as shown in the above figure, that is true. </w:t>
-      </w:r>
-      <w:r>
-        <w:t>Therefore</w:t>
-      </w:r>
-      <w:r>
-        <w:t>, SVM is the best classifie</w:t>
-      </w:r>
-      <w:r>
-        <w:t xml:space="preserve">r out of the three classifiers in terms of the measures. </w:t>
-      </w:r>
-    </w:p>
-    <w:p>
-      <w:pPr>
-        <w:spacing w:line="240" w:lineRule="auto"/>
-      </w:pPr>
-    </w:p>
-    <w:p>
-      <w:pPr>
-        <w:spacing w:line="240" w:lineRule="auto"/>
-      </w:pPr>
-      <w:r>
-        <w:t>[+]</w:t>
-      </w:r>
-    </w:p>
-    <w:p>
-      <w:pPr>
-        <w:spacing w:line="240" w:lineRule="auto"/>
-      </w:pPr>
-    </w:p>
-    <w:p>
-      <w:pPr>
-        <w:spacing w:line="240" w:lineRule="auto"/>
-      </w:pPr>
-    </w:p>
-    <w:p>
-      <w:pPr>
-        <w:pStyle w:val="Heading3"/>
-      </w:pPr>
-      <w:r>
         <w:t>Q4.5</w:t>
       </w:r>
       <w:r>
@@ -5787,7 +5697,7 @@
             <wp:cNvGraphicFramePr/>
             <a:graphic xmlns:a="http://schemas.openxmlformats.org/drawingml/2006/main">
               <a:graphicData uri="http://schemas.openxmlformats.org/drawingml/2006/chart">
-                <c:chart xmlns:c="http://schemas.openxmlformats.org/drawingml/2006/chart" xmlns:r="http://schemas.openxmlformats.org/officeDocument/2006/relationships" r:id="rId11"/>
+                <c:chart xmlns:c="http://schemas.openxmlformats.org/drawingml/2006/chart" xmlns:r="http://schemas.openxmlformats.org/officeDocument/2006/relationships" r:id="rId15"/>
               </a:graphicData>
             </a:graphic>
           </wp:inline>
@@ -5867,7 +5777,6 @@
         <w:pStyle w:val="Heading2"/>
       </w:pPr>
       <w:r>
-        <w:lastRenderedPageBreak/>
         <w:t>Question 5: Explore some innovations for enhancing classification. Explain why</w:t>
       </w:r>
       <w:r>
@@ -5919,6 +5828,7 @@
           <w:noProof/>
           <w:lang w:eastAsia="en-SG"/>
         </w:rPr>
+        <w:lastRenderedPageBreak/>
         <w:drawing>
           <wp:inline distT="0" distB="0" distL="0" distR="0">
             <wp:extent cx="4029075" cy="209550"/>
@@ -5937,7 +5847,7 @@
                     </pic:cNvPicPr>
                   </pic:nvPicPr>
                   <pic:blipFill>
-                    <a:blip r:embed="rId12">
+                    <a:blip r:embed="rId16">
                       <a:extLst>
                         <a:ext uri="{28A0092B-C50C-407E-A947-70E740481C1C}">
                           <a14:useLocalDpi xmlns:a14="http://schemas.microsoft.com/office/drawing/2010/main" val="0"/>
@@ -5997,7 +5907,7 @@
                     </pic:cNvPicPr>
                   </pic:nvPicPr>
                   <pic:blipFill>
-                    <a:blip r:embed="rId13">
+                    <a:blip r:embed="rId17">
                       <a:extLst>
                         <a:ext uri="{28A0092B-C50C-407E-A947-70E740481C1C}">
                           <a14:useLocalDpi xmlns:a14="http://schemas.microsoft.com/office/drawing/2010/main" val="0"/>
@@ -6039,15 +5949,7 @@
         <w:spacing w:line="240" w:lineRule="auto"/>
       </w:pPr>
       <w:r>
-        <w:t xml:space="preserve">The classifiers with the top two results were selected to be used with Boosting. The implementation of boosting was </w:t>
-      </w:r>
-      <w:proofErr w:type="spellStart"/>
-      <w:r>
-        <w:t>Adaboost</w:t>
-      </w:r>
-      <w:proofErr w:type="spellEnd"/>
-      <w:r>
-        <w:t xml:space="preserve"> which is available in Weka. </w:t>
+        <w:t xml:space="preserve">The classifiers with the top two results were selected to be used with Boosting. The implementation of boosting was Adaboost which is available in Weka. </w:t>
       </w:r>
       <w:r>
         <w:t xml:space="preserve">The table below shows the results after evaluating the classifiers with boosting on the evaluation set. </w:t>
@@ -7211,8 +7113,8 @@
       </w:r>
     </w:p>
     <w:sectPr>
-      <w:headerReference w:type="default" r:id="rId14"/>
-      <w:footerReference w:type="default" r:id="rId15"/>
+      <w:headerReference w:type="default" r:id="rId18"/>
+      <w:footerReference w:type="default" r:id="rId19"/>
       <w:pgSz w:w="11906" w:h="16838"/>
       <w:pgMar w:top="1440" w:right="1440" w:bottom="1440" w:left="1440" w:header="708" w:footer="708" w:gutter="0"/>
       <w:cols w:space="708"/>
@@ -7258,6 +7160,7 @@
         <w:docPartUnique/>
       </w:docPartObj>
     </w:sdtPr>
+    <w:sdtEndPr/>
     <w:sdtContent>
       <w:p>
         <w:pPr>
@@ -7277,7 +7180,7 @@
           <w:rPr>
             <w:noProof/>
           </w:rPr>
-          <w:t>12</w:t>
+          <w:t>14</w:t>
         </w:r>
         <w:r>
           <w:rPr>
@@ -10192,15 +10095,6 @@
   </w:num>
   <w:num w:numId="28">
     <w:abstractNumId w:val="19"/>
-    <w:lvlOverride w:ilvl="0"/>
-    <w:lvlOverride w:ilvl="1"/>
-    <w:lvlOverride w:ilvl="2"/>
-    <w:lvlOverride w:ilvl="3"/>
-    <w:lvlOverride w:ilvl="4"/>
-    <w:lvlOverride w:ilvl="5"/>
-    <w:lvlOverride w:ilvl="6"/>
-    <w:lvlOverride w:ilvl="7"/>
-    <w:lvlOverride w:ilvl="8"/>
   </w:num>
 </w:numbering>
 </file>
@@ -11855,11 +11749,11 @@
           <c:showBubbleSize val="0"/>
         </c:dLbls>
         <c:smooth val="0"/>
-        <c:axId val="649427920"/>
-        <c:axId val="649428480"/>
+        <c:axId val="650695648"/>
+        <c:axId val="645212032"/>
       </c:lineChart>
       <c:catAx>
-        <c:axId val="649427920"/>
+        <c:axId val="650695648"/>
         <c:scaling>
           <c:orientation val="minMax"/>
         </c:scaling>
@@ -11899,7 +11793,7 @@
             <a:endParaRPr lang="en-US"/>
           </a:p>
         </c:txPr>
-        <c:crossAx val="649428480"/>
+        <c:crossAx val="645212032"/>
         <c:crosses val="autoZero"/>
         <c:auto val="1"/>
         <c:lblAlgn val="ctr"/>
@@ -11907,7 +11801,7 @@
         <c:noMultiLvlLbl val="0"/>
       </c:catAx>
       <c:valAx>
-        <c:axId val="649428480"/>
+        <c:axId val="645212032"/>
         <c:scaling>
           <c:orientation val="minMax"/>
         </c:scaling>
@@ -11955,7 +11849,7 @@
             <a:endParaRPr lang="en-US"/>
           </a:p>
         </c:txPr>
-        <c:crossAx val="649427920"/>
+        <c:crossAx val="650695648"/>
         <c:crosses val="autoZero"/>
         <c:crossBetween val="between"/>
       </c:valAx>
@@ -12678,6 +12572,7 @@
   </w:compat>
   <w:rsids>
     <w:rsidRoot w:val="00680803"/>
+    <w:rsid w:val="000D51BF"/>
     <w:rsid w:val="000F26A0"/>
     <w:rsid w:val="0042361C"/>
     <w:rsid w:val="00680803"/>
@@ -13500,7 +13395,7 @@
 </file>
 
 <file path=customXml/itemProps2.xml><?xml version="1.0" encoding="utf-8"?>
-<ds:datastoreItem xmlns:ds="http://schemas.openxmlformats.org/officeDocument/2006/customXml" ds:itemID="{FB4EA7A3-A96D-4FD7-9F74-5BF05542C4F8}">
+<ds:datastoreItem xmlns:ds="http://schemas.openxmlformats.org/officeDocument/2006/customXml" ds:itemID="{E903F14F-DF50-41C1-B334-85A2D4FD9EBC}">
   <ds:schemaRefs>
     <ds:schemaRef ds:uri="http://schemas.openxmlformats.org/officeDocument/2006/bibliography"/>
   </ds:schemaRefs>

</xml_diff>

<commit_message>
edited image retrieval and included index update in the report
</commit_message>
<xml_diff>
--- a/[20150402] CZ4034 Assignment Report.docx
+++ b/[20150402] CZ4034 Assignment Report.docx
@@ -298,8 +298,13 @@
                 <w:vAlign w:val="center"/>
               </w:tcPr>
               <w:p>
+                <w:proofErr w:type="spellStart"/>
                 <w:r>
-                  <w:t>Soh Teck Seng</w:t>
+                  <w:t>Soh</w:t>
+                </w:r>
+                <w:proofErr w:type="spellEnd"/>
+                <w:r>
+                  <w:t xml:space="preserve"> Teck Seng</w:t>
                 </w:r>
               </w:p>
             </w:tc>
@@ -327,7 +332,15 @@
               </w:tcPr>
               <w:p>
                 <w:r>
-                  <w:t>Tan Boon Keat, Winston</w:t>
+                  <w:t xml:space="preserve">Tan Boon </w:t>
+                </w:r>
+                <w:proofErr w:type="spellStart"/>
+                <w:r>
+                  <w:t>Keat</w:t>
+                </w:r>
+                <w:proofErr w:type="spellEnd"/>
+                <w:r>
+                  <w:t>, Winston</w:t>
                 </w:r>
               </w:p>
             </w:tc>
@@ -531,13 +544,23 @@
                     </w:rPr>
                     <w:t xml:space="preserve">_ </w:t>
                   </w:r>
+                  <w:proofErr w:type="gramStart"/>
                   <w:r>
                     <w:rPr>
                       <w:rFonts w:ascii="CMR10" w:hAnsi="CMR10" w:cs="CMR10"/>
                       <w:sz w:val="20"/>
                       <w:szCs w:val="20"/>
                     </w:rPr>
-                    <w:t xml:space="preserve">A </w:t>
+                    <w:t>A</w:t>
+                  </w:r>
+                  <w:proofErr w:type="gramEnd"/>
+                  <w:r>
+                    <w:rPr>
+                      <w:rFonts w:ascii="CMR10" w:hAnsi="CMR10" w:cs="CMR10"/>
+                      <w:sz w:val="20"/>
+                      <w:szCs w:val="20"/>
+                    </w:rPr>
+                    <w:t xml:space="preserve"> </w:t>
                   </w:r>
                   <w:r>
                     <w:rPr>
@@ -669,13 +692,23 @@
                     </w:rPr>
                     <w:t xml:space="preserve">_ </w:t>
                   </w:r>
+                  <w:proofErr w:type="gramStart"/>
                   <w:r>
                     <w:rPr>
                       <w:rFonts w:ascii="CMR10" w:hAnsi="CMR10" w:cs="CMR10"/>
                       <w:sz w:val="20"/>
                       <w:szCs w:val="20"/>
                     </w:rPr>
-                    <w:t>A document that contains your answers for all the questions above. Note that you do not have to give all the answers in the video presentation.</w:t>
+                    <w:t>A</w:t>
+                  </w:r>
+                  <w:proofErr w:type="gramEnd"/>
+                  <w:r>
+                    <w:rPr>
+                      <w:rFonts w:ascii="CMR10" w:hAnsi="CMR10" w:cs="CMR10"/>
+                      <w:sz w:val="20"/>
+                      <w:szCs w:val="20"/>
+                    </w:rPr>
+                    <w:t xml:space="preserve"> document that contains your answers for all the questions above. Note that you do not have to give all the answers in the video presentation.</w:t>
                   </w:r>
                 </w:p>
                 <w:p>
@@ -705,13 +738,41 @@
                     </w:rPr>
                     <w:t xml:space="preserve">_ </w:t>
                   </w:r>
+                  <w:proofErr w:type="gramStart"/>
                   <w:r>
                     <w:rPr>
                       <w:rFonts w:ascii="CMR10" w:hAnsi="CMR10" w:cs="CMR10"/>
                       <w:sz w:val="20"/>
                       <w:szCs w:val="20"/>
                     </w:rPr>
-                    <w:t xml:space="preserve">A zip (or gzip) file with </w:t>
+                    <w:t>A</w:t>
+                  </w:r>
+                  <w:proofErr w:type="gramEnd"/>
+                  <w:r>
+                    <w:rPr>
+                      <w:rFonts w:ascii="CMR10" w:hAnsi="CMR10" w:cs="CMR10"/>
+                      <w:sz w:val="20"/>
+                      <w:szCs w:val="20"/>
+                    </w:rPr>
+                    <w:t xml:space="preserve"> zip (or </w:t>
+                  </w:r>
+                  <w:proofErr w:type="spellStart"/>
+                  <w:r>
+                    <w:rPr>
+                      <w:rFonts w:ascii="CMR10" w:hAnsi="CMR10" w:cs="CMR10"/>
+                      <w:sz w:val="20"/>
+                      <w:szCs w:val="20"/>
+                    </w:rPr>
+                    <w:t>gzip</w:t>
+                  </w:r>
+                  <w:proofErr w:type="spellEnd"/>
+                  <w:r>
+                    <w:rPr>
+                      <w:rFonts w:ascii="CMR10" w:hAnsi="CMR10" w:cs="CMR10"/>
+                      <w:sz w:val="20"/>
+                      <w:szCs w:val="20"/>
+                    </w:rPr>
+                    <w:t xml:space="preserve">) file with </w:t>
                   </w:r>
                   <w:r>
                     <w:rPr>
@@ -758,13 +819,41 @@
                     </w:rPr>
                     <w:t xml:space="preserve">_ </w:t>
                   </w:r>
+                  <w:proofErr w:type="gramStart"/>
                   <w:r>
                     <w:rPr>
                       <w:rFonts w:ascii="CMR10" w:hAnsi="CMR10" w:cs="CMR10"/>
                       <w:sz w:val="20"/>
                       <w:szCs w:val="20"/>
                     </w:rPr>
-                    <w:t xml:space="preserve">A zip (or gzip) file with all your </w:t>
+                    <w:t>A</w:t>
+                  </w:r>
+                  <w:proofErr w:type="gramEnd"/>
+                  <w:r>
+                    <w:rPr>
+                      <w:rFonts w:ascii="CMR10" w:hAnsi="CMR10" w:cs="CMR10"/>
+                      <w:sz w:val="20"/>
+                      <w:szCs w:val="20"/>
+                    </w:rPr>
+                    <w:t xml:space="preserve"> zip (or </w:t>
+                  </w:r>
+                  <w:proofErr w:type="spellStart"/>
+                  <w:r>
+                    <w:rPr>
+                      <w:rFonts w:ascii="CMR10" w:hAnsi="CMR10" w:cs="CMR10"/>
+                      <w:sz w:val="20"/>
+                      <w:szCs w:val="20"/>
+                    </w:rPr>
+                    <w:t>gzip</w:t>
+                  </w:r>
+                  <w:proofErr w:type="spellEnd"/>
+                  <w:r>
+                    <w:rPr>
+                      <w:rFonts w:ascii="CMR10" w:hAnsi="CMR10" w:cs="CMR10"/>
+                      <w:sz w:val="20"/>
+                      <w:szCs w:val="20"/>
+                    </w:rPr>
+                    <w:t xml:space="preserve">) file with all your </w:t>
                   </w:r>
                   <w:r>
                     <w:rPr>
@@ -798,7 +887,25 @@
                       <w:sz w:val="20"/>
                       <w:szCs w:val="20"/>
                     </w:rPr>
-                    <w:t xml:space="preserve"> that explains how to compile and run the source codes. If the file is too big to be uploaded to the course site, you can upload it to any other site (e.g., dropbox) and share the link with us.</w:t>
+                    <w:t xml:space="preserve"> that explains how to compile and run the source codes. If the file is too big to be uploaded to the course site, you can upload it to any other site (e.g., </w:t>
+                  </w:r>
+                  <w:proofErr w:type="spellStart"/>
+                  <w:r>
+                    <w:rPr>
+                      <w:rFonts w:ascii="CMR10" w:hAnsi="CMR10" w:cs="CMR10"/>
+                      <w:sz w:val="20"/>
+                      <w:szCs w:val="20"/>
+                    </w:rPr>
+                    <w:t>dropbox</w:t>
+                  </w:r>
+                  <w:proofErr w:type="spellEnd"/>
+                  <w:r>
+                    <w:rPr>
+                      <w:rFonts w:ascii="CMR10" w:hAnsi="CMR10" w:cs="CMR10"/>
+                      <w:sz w:val="20"/>
+                      <w:szCs w:val="20"/>
+                    </w:rPr>
+                    <w:t>) and share the link with us.</w:t>
                   </w:r>
                 </w:p>
                 <w:p>
@@ -853,7 +960,15 @@
                     <w:t>why are you doing</w:t>
                   </w:r>
                   <w:r>
-                    <w:t xml:space="preserve"> what you are doing? what is a </w:t>
+                    <w:t xml:space="preserve"> what you are doing? </w:t>
+                  </w:r>
+                  <w:proofErr w:type="gramStart"/>
+                  <w:r>
+                    <w:t>what</w:t>
+                  </w:r>
+                  <w:proofErr w:type="gramEnd"/>
+                  <w:r>
+                    <w:t xml:space="preserve"> is a </w:t>
                   </w:r>
                   <w:r>
                     <w:rPr>
@@ -862,7 +977,15 @@
                     <w:t>possible marketable application</w:t>
                   </w:r>
                   <w:r>
-                    <w:t xml:space="preserve"> for it? how is your proposed system different from or </w:t>
+                    <w:t xml:space="preserve"> for it? </w:t>
+                  </w:r>
+                  <w:proofErr w:type="gramStart"/>
+                  <w:r>
+                    <w:t>how</w:t>
+                  </w:r>
+                  <w:proofErr w:type="gramEnd"/>
+                  <w:r>
+                    <w:t xml:space="preserve"> is your proposed system different from or </w:t>
                   </w:r>
                   <w:r>
                     <w:rPr>
@@ -871,14 +994,30 @@
                     <w:t>better than available COTS</w:t>
                   </w:r>
                   <w:r>
-                    <w:t xml:space="preserve"> systems? etc.</w:t>
+                    <w:t xml:space="preserve"> systems? </w:t>
+                  </w:r>
+                  <w:proofErr w:type="gramStart"/>
+                  <w:r>
+                    <w:t>etc</w:t>
+                  </w:r>
+                  <w:proofErr w:type="gramEnd"/>
+                  <w:r>
+                    <w:t>.</w:t>
                   </w:r>
                   <w:r>
                     <w:br/>
                   </w:r>
                   <w:r>
                     <w:br/>
-                    <w:t>No implementation details, no UI, no preprocessing, no classification, no evaluation, no innovations.</w:t>
+                    <w:t xml:space="preserve">No implementation details, no UI, no </w:t>
+                  </w:r>
+                  <w:proofErr w:type="spellStart"/>
+                  <w:r>
+                    <w:t>preprocessing</w:t>
+                  </w:r>
+                  <w:proofErr w:type="spellEnd"/>
+                  <w:r>
+                    <w:t>, no classification, no evaluation, no innovations.</w:t>
                   </w:r>
                   <w:r>
                     <w:br/>
@@ -1150,8 +1289,13 @@
             <w:vAlign w:val="center"/>
           </w:tcPr>
           <w:p>
-            <w:r>
-              <w:t>Soh Teck Seng</w:t>
+            <w:proofErr w:type="spellStart"/>
+            <w:r>
+              <w:t>Soh</w:t>
+            </w:r>
+            <w:proofErr w:type="spellEnd"/>
+            <w:r>
+              <w:t xml:space="preserve"> Teck Seng</w:t>
             </w:r>
           </w:p>
         </w:tc>
@@ -1178,7 +1322,15 @@
           </w:tcPr>
           <w:p>
             <w:r>
-              <w:t>Tan Boon Keat, Winston</w:t>
+              <w:t xml:space="preserve">Tan Boon </w:t>
+            </w:r>
+            <w:proofErr w:type="spellStart"/>
+            <w:r>
+              <w:t>Keat</w:t>
+            </w:r>
+            <w:proofErr w:type="spellEnd"/>
+            <w:r>
+              <w:t>, Winston</w:t>
             </w:r>
           </w:p>
         </w:tc>
@@ -1298,7 +1450,15 @@
         <w:spacing w:line="240" w:lineRule="auto"/>
       </w:pPr>
       <w:r>
-        <w:t>The recent years have been tumultuous for the European Union. Various happenings and events are occurring throughout the European Union including the Eurozone debt crisis, political tensions, fightings and war, etc.</w:t>
+        <w:t xml:space="preserve">The recent years have been tumultuous for the European Union. Various happenings and events are occurring throughout the European Union including the Eurozone debt crisis, political tensions, </w:t>
+      </w:r>
+      <w:proofErr w:type="spellStart"/>
+      <w:r>
+        <w:t>fightings</w:t>
+      </w:r>
+      <w:proofErr w:type="spellEnd"/>
+      <w:r>
+        <w:t xml:space="preserve"> and war, etc.</w:t>
       </w:r>
       <w:r>
         <w:t xml:space="preserve"> With the region being a hotbed of news and uncertainty, our group has decided to focus on the European Union as our area of interest. Hence, we have decided on the keywords “</w:t>
@@ -1745,7 +1905,21 @@
         <w:rPr>
           <w:strike/>
         </w:rPr>
-        <w:t>A separate program was created to index the information into a standalone web server with Solr.</w:t>
+        <w:t xml:space="preserve">A separate program was created to index the information into a standalone web server with </w:t>
+      </w:r>
+      <w:proofErr w:type="spellStart"/>
+      <w:r>
+        <w:rPr>
+          <w:strike/>
+        </w:rPr>
+        <w:t>Solr</w:t>
+      </w:r>
+      <w:proofErr w:type="spellEnd"/>
+      <w:r>
+        <w:rPr>
+          <w:strike/>
+        </w:rPr>
+        <w:t>.</w:t>
       </w:r>
     </w:p>
     <w:p>
@@ -1816,7 +1990,15 @@
         <w:t>source</w:t>
       </w:r>
       <w:r>
-        <w:t>, keywords, API, library) and stored them (e.g. whether a record corresponds to a file or a line, meta information like</w:t>
+        <w:t xml:space="preserve">, keywords, API, library) and stored them (e.g. whether a record corresponds to a file or a line, </w:t>
+      </w:r>
+      <w:proofErr w:type="gramStart"/>
+      <w:r>
+        <w:t>meta</w:t>
+      </w:r>
+      <w:proofErr w:type="gramEnd"/>
+      <w:r>
+        <w:t xml:space="preserve"> information like</w:t>
       </w:r>
       <w:r>
         <w:t xml:space="preserve"> publication date, author name,</w:t>
@@ -1876,31 +2058,67 @@
           <w:color w:val="000000"/>
           <w:lang w:eastAsia="zh-CN"/>
         </w:rPr>
-        <w:t>After obtaining the authentication consumer key and access token, we proceed to crawl the twitter by searching 10000 records of the keyword “European Union”. Then we store the results in corpus.txt with json format and how one tweet is considered as a record.</w:t>
-      </w:r>
-    </w:p>
-    <w:p>
-      <w:pPr>
-        <w:rPr>
-          <w:rFonts w:eastAsia="Times New Roman" w:cs="Times New Roman"/>
-          <w:lang w:eastAsia="zh-CN"/>
-        </w:rPr>
-      </w:pPr>
-    </w:p>
-    <w:p>
-      <w:pPr>
-        <w:rPr>
-          <w:rFonts w:eastAsia="Times New Roman" w:cs="Times New Roman"/>
-          <w:lang w:eastAsia="zh-CN"/>
-        </w:rPr>
-      </w:pPr>
+        <w:t xml:space="preserve">After obtaining the authentication consumer key and access token, we proceed to crawl the twitter by searching 10000 records of the keyword “European Union”. Then we store the results in corpus.txt with </w:t>
+      </w:r>
+      <w:proofErr w:type="spellStart"/>
       <w:r>
         <w:rPr>
           <w:rFonts w:eastAsia="Times New Roman" w:cs="Arial"/>
           <w:color w:val="000000"/>
           <w:lang w:eastAsia="zh-CN"/>
         </w:rPr>
-        <w:t xml:space="preserve">To validate whether the results obtained is the expected data, we print the results according to the meta information required. </w:t>
+        <w:t>json</w:t>
+      </w:r>
+      <w:proofErr w:type="spellEnd"/>
+      <w:r>
+        <w:rPr>
+          <w:rFonts w:eastAsia="Times New Roman" w:cs="Arial"/>
+          <w:color w:val="000000"/>
+          <w:lang w:eastAsia="zh-CN"/>
+        </w:rPr>
+        <w:t xml:space="preserve"> format and how one tweet is considered as a record.</w:t>
+      </w:r>
+    </w:p>
+    <w:p>
+      <w:pPr>
+        <w:rPr>
+          <w:rFonts w:eastAsia="Times New Roman" w:cs="Times New Roman"/>
+          <w:lang w:eastAsia="zh-CN"/>
+        </w:rPr>
+      </w:pPr>
+    </w:p>
+    <w:p>
+      <w:pPr>
+        <w:rPr>
+          <w:rFonts w:eastAsia="Times New Roman" w:cs="Times New Roman"/>
+          <w:lang w:eastAsia="zh-CN"/>
+        </w:rPr>
+      </w:pPr>
+      <w:r>
+        <w:rPr>
+          <w:rFonts w:eastAsia="Times New Roman" w:cs="Arial"/>
+          <w:color w:val="000000"/>
+          <w:lang w:eastAsia="zh-CN"/>
+        </w:rPr>
+        <w:t xml:space="preserve">To validate whether the results obtained is the expected data, we print the results according to the </w:t>
+      </w:r>
+      <w:proofErr w:type="gramStart"/>
+      <w:r>
+        <w:rPr>
+          <w:rFonts w:eastAsia="Times New Roman" w:cs="Arial"/>
+          <w:color w:val="000000"/>
+          <w:lang w:eastAsia="zh-CN"/>
+        </w:rPr>
+        <w:t>meta</w:t>
+      </w:r>
+      <w:proofErr w:type="gramEnd"/>
+      <w:r>
+        <w:rPr>
+          <w:rFonts w:eastAsia="Times New Roman" w:cs="Arial"/>
+          <w:color w:val="000000"/>
+          <w:lang w:eastAsia="zh-CN"/>
+        </w:rPr>
+        <w:t xml:space="preserve"> information required. </w:t>
       </w:r>
     </w:p>
     <w:p/>
@@ -2221,8 +2439,13 @@
             <w:tcW w:w="2310" w:type="dxa"/>
           </w:tcPr>
           <w:p>
-            <w:r>
-              <w:t>european: 13,834</w:t>
+            <w:proofErr w:type="spellStart"/>
+            <w:r>
+              <w:t>european</w:t>
+            </w:r>
+            <w:proofErr w:type="spellEnd"/>
+            <w:r>
+              <w:t>: 13,834</w:t>
             </w:r>
           </w:p>
         </w:tc>
@@ -2266,8 +2489,13 @@
             <w:tcW w:w="2310" w:type="dxa"/>
           </w:tcPr>
           <w:p>
-            <w:r>
-              <w:t xml:space="preserve">rt: 4,129 </w:t>
+            <w:proofErr w:type="spellStart"/>
+            <w:r>
+              <w:t>rt</w:t>
+            </w:r>
+            <w:proofErr w:type="spellEnd"/>
+            <w:r>
+              <w:t xml:space="preserve">: 4,129 </w:t>
             </w:r>
           </w:p>
         </w:tc>
@@ -2279,8 +2507,13 @@
             <w:pPr>
               <w:jc w:val="left"/>
             </w:pPr>
-            <w:r>
-              <w:t xml:space="preserve">eu: 4,085 </w:t>
+            <w:proofErr w:type="spellStart"/>
+            <w:r>
+              <w:t>eu</w:t>
+            </w:r>
+            <w:proofErr w:type="spellEnd"/>
+            <w:r>
+              <w:t xml:space="preserve">: 4,085 </w:t>
             </w:r>
           </w:p>
         </w:tc>
@@ -2355,20 +2588,36 @@
         <w:t>a</w:t>
       </w:r>
       <w:r>
-        <w:t xml:space="preserve"> user might want to query for “eurasian union”.  </w:t>
-      </w:r>
-    </w:p>
-    <w:p>
-      <w:pPr>
-        <w:spacing w:line="240" w:lineRule="auto"/>
-      </w:pPr>
-    </w:p>
-    <w:p>
-      <w:pPr>
-        <w:spacing w:line="240" w:lineRule="auto"/>
-      </w:pPr>
-      <w:r>
-        <w:t xml:space="preserve">The list of stop words are in the “stopwords.txt” located in the solr server. This list contains the common stop words used for the English Language. </w:t>
+        <w:t xml:space="preserve"> user might want to query for “</w:t>
+      </w:r>
+      <w:proofErr w:type="spellStart"/>
+      <w:r>
+        <w:t>eurasian</w:t>
+      </w:r>
+      <w:proofErr w:type="spellEnd"/>
+      <w:r>
+        <w:t xml:space="preserve"> union”.  </w:t>
+      </w:r>
+    </w:p>
+    <w:p>
+      <w:pPr>
+        <w:spacing w:line="240" w:lineRule="auto"/>
+      </w:pPr>
+    </w:p>
+    <w:p>
+      <w:pPr>
+        <w:spacing w:line="240" w:lineRule="auto"/>
+      </w:pPr>
+      <w:r>
+        <w:t xml:space="preserve">The list of stop words are in the “stopwords.txt” located in the </w:t>
+      </w:r>
+      <w:proofErr w:type="spellStart"/>
+      <w:r>
+        <w:t>solr</w:t>
+      </w:r>
+      <w:proofErr w:type="spellEnd"/>
+      <w:r>
+        <w:t xml:space="preserve"> server. This list contains the common stop words used for the English Language. </w:t>
       </w:r>
     </w:p>
     <w:p>
@@ -2482,7 +2731,23 @@
         <w:spacing w:line="240" w:lineRule="auto"/>
       </w:pPr>
       <w:r>
-        <w:t>e.g. Author:XXX Date:DD/MM/YYYY</w:t>
+        <w:t xml:space="preserve">e.g. </w:t>
+      </w:r>
+      <w:proofErr w:type="spellStart"/>
+      <w:r>
+        <w:t>Author:XXX</w:t>
+      </w:r>
+      <w:proofErr w:type="spellEnd"/>
+      <w:r>
+        <w:t xml:space="preserve"> </w:t>
+      </w:r>
+      <w:proofErr w:type="spellStart"/>
+      <w:r>
+        <w:t>Date:DD</w:t>
+      </w:r>
+      <w:proofErr w:type="spellEnd"/>
+      <w:r>
+        <w:t>/MM/YYYY</w:t>
       </w:r>
     </w:p>
     <w:p>
@@ -2531,16 +2796,190 @@
       </w:r>
     </w:p>
     <w:p>
-      <w:pPr>
-        <w:spacing w:line="240" w:lineRule="auto"/>
-      </w:pPr>
-    </w:p>
-    <w:p>
-      <w:pPr>
-        <w:spacing w:line="240" w:lineRule="auto"/>
-      </w:pPr>
-      <w:r>
-        <w:t>[+]</w:t>
+      <w:r>
+        <w:t>To crawl for new twe</w:t>
+      </w:r>
+      <w:r>
+        <w:t xml:space="preserve">ets and index them into the </w:t>
+      </w:r>
+      <w:proofErr w:type="spellStart"/>
+      <w:r>
+        <w:t>Solr</w:t>
+      </w:r>
+      <w:proofErr w:type="spellEnd"/>
+      <w:r>
+        <w:t xml:space="preserve"> server, user can click on the Index button beside the Search Query textbox.</w:t>
+      </w:r>
+    </w:p>
+    <w:p>
+      <w:pPr>
+        <w:jc w:val="center"/>
+      </w:pPr>
+      <w:r>
+        <w:rPr>
+          <w:noProof/>
+          <w:lang w:eastAsia="en-SG"/>
+        </w:rPr>
+        <w:drawing>
+          <wp:inline distT="0" distB="0" distL="0" distR="0">
+            <wp:extent cx="5577840" cy="731520"/>
+            <wp:effectExtent l="0" t="0" r="0" b="0"/>
+            <wp:docPr id="13" name="Picture 13"/>
+            <wp:cNvGraphicFramePr>
+              <a:graphicFrameLocks xmlns:a="http://schemas.openxmlformats.org/drawingml/2006/main" noChangeAspect="1"/>
+            </wp:cNvGraphicFramePr>
+            <a:graphic xmlns:a="http://schemas.openxmlformats.org/drawingml/2006/main">
+              <a:graphicData uri="http://schemas.openxmlformats.org/drawingml/2006/picture">
+                <pic:pic xmlns:pic="http://schemas.openxmlformats.org/drawingml/2006/picture">
+                  <pic:nvPicPr>
+                    <pic:cNvPr id="0" name="Picture 4"/>
+                    <pic:cNvPicPr>
+                      <a:picLocks noChangeAspect="1" noChangeArrowheads="1"/>
+                    </pic:cNvPicPr>
+                  </pic:nvPicPr>
+                  <pic:blipFill>
+                    <a:blip r:embed="rId9">
+                      <a:extLst>
+                        <a:ext uri="{28A0092B-C50C-407E-A947-70E740481C1C}">
+                          <a14:useLocalDpi xmlns:a14="http://schemas.microsoft.com/office/drawing/2010/main" val="0"/>
+                        </a:ext>
+                      </a:extLst>
+                    </a:blip>
+                    <a:srcRect/>
+                    <a:stretch>
+                      <a:fillRect/>
+                    </a:stretch>
+                  </pic:blipFill>
+                  <pic:spPr bwMode="auto">
+                    <a:xfrm>
+                      <a:off x="0" y="0"/>
+                      <a:ext cx="5577840" cy="731520"/>
+                    </a:xfrm>
+                    <a:prstGeom prst="rect">
+                      <a:avLst/>
+                    </a:prstGeom>
+                    <a:noFill/>
+                    <a:ln>
+                      <a:noFill/>
+                    </a:ln>
+                  </pic:spPr>
+                </pic:pic>
+              </a:graphicData>
+            </a:graphic>
+          </wp:inline>
+        </w:drawing>
+      </w:r>
+    </w:p>
+    <w:p>
+      <w:pPr>
+        <w:spacing w:line="240" w:lineRule="auto"/>
+      </w:pPr>
+      <w:r>
+        <w:t>The user will get directed to a webpage which allows the user to key in the search term</w:t>
+      </w:r>
+      <w:r>
+        <w:t xml:space="preserve"> in the Index Term textbox</w:t>
+      </w:r>
+      <w:r>
+        <w:t xml:space="preserve"> and crawl for tweets based on that.</w:t>
+      </w:r>
+    </w:p>
+    <w:p>
+      <w:pPr>
+        <w:spacing w:line="240" w:lineRule="auto"/>
+        <w:jc w:val="center"/>
+      </w:pPr>
+      <w:r>
+        <w:rPr>
+          <w:noProof/>
+          <w:lang w:eastAsia="en-SG"/>
+        </w:rPr>
+        <w:drawing>
+          <wp:inline distT="0" distB="0" distL="0" distR="0">
+            <wp:extent cx="4714875" cy="628650"/>
+            <wp:effectExtent l="0" t="0" r="0" b="0"/>
+            <wp:docPr id="16" name="Picture 16"/>
+            <wp:cNvGraphicFramePr>
+              <a:graphicFrameLocks xmlns:a="http://schemas.openxmlformats.org/drawingml/2006/main" noChangeAspect="1"/>
+            </wp:cNvGraphicFramePr>
+            <a:graphic xmlns:a="http://schemas.openxmlformats.org/drawingml/2006/main">
+              <a:graphicData uri="http://schemas.openxmlformats.org/drawingml/2006/picture">
+                <pic:pic xmlns:pic="http://schemas.openxmlformats.org/drawingml/2006/picture">
+                  <pic:nvPicPr>
+                    <pic:cNvPr id="0" name="Picture 6"/>
+                    <pic:cNvPicPr>
+                      <a:picLocks noChangeAspect="1" noChangeArrowheads="1"/>
+                    </pic:cNvPicPr>
+                  </pic:nvPicPr>
+                  <pic:blipFill>
+                    <a:blip r:embed="rId10">
+                      <a:extLst>
+                        <a:ext uri="{28A0092B-C50C-407E-A947-70E740481C1C}">
+                          <a14:useLocalDpi xmlns:a14="http://schemas.microsoft.com/office/drawing/2010/main" val="0"/>
+                        </a:ext>
+                      </a:extLst>
+                    </a:blip>
+                    <a:srcRect/>
+                    <a:stretch>
+                      <a:fillRect/>
+                    </a:stretch>
+                  </pic:blipFill>
+                  <pic:spPr bwMode="auto">
+                    <a:xfrm>
+                      <a:off x="0" y="0"/>
+                      <a:ext cx="4714875" cy="628650"/>
+                    </a:xfrm>
+                    <a:prstGeom prst="rect">
+                      <a:avLst/>
+                    </a:prstGeom>
+                    <a:noFill/>
+                    <a:ln>
+                      <a:noFill/>
+                    </a:ln>
+                  </pic:spPr>
+                </pic:pic>
+              </a:graphicData>
+            </a:graphic>
+          </wp:inline>
+        </w:drawing>
+      </w:r>
+    </w:p>
+    <w:p>
+      <w:pPr>
+        <w:spacing w:line="240" w:lineRule="auto"/>
+      </w:pPr>
+      <w:r>
+        <w:t xml:space="preserve">The server will connect to </w:t>
+      </w:r>
+      <w:proofErr w:type="gramStart"/>
+      <w:r>
+        <w:t>Twitter</w:t>
+      </w:r>
+      <w:proofErr w:type="gramEnd"/>
+      <w:r>
+        <w:t xml:space="preserve"> via Twitter4j API to collect new tweets. The tweets will be processed and updated into the </w:t>
+      </w:r>
+      <w:proofErr w:type="spellStart"/>
+      <w:r>
+        <w:t>Solr</w:t>
+      </w:r>
+      <w:proofErr w:type="spellEnd"/>
+      <w:r>
+        <w:t xml:space="preserve"> server. </w:t>
+      </w:r>
+      <w:r>
+        <w:t xml:space="preserve">Once the crawling and indexing of </w:t>
+      </w:r>
+      <w:r>
+        <w:t xml:space="preserve">new </w:t>
+      </w:r>
+      <w:r>
+        <w:t>tweets are completed, the user will be directed ba</w:t>
+      </w:r>
+      <w:bookmarkStart w:id="0" w:name="_GoBack"/>
+      <w:bookmarkEnd w:id="0"/>
+      <w:r>
+        <w:t>ck to the home page and the user can search for updated tweets.</w:t>
       </w:r>
     </w:p>
     <w:p>
@@ -2612,6 +3051,7 @@
         <w:spacing w:line="240" w:lineRule="auto"/>
       </w:pPr>
       <w:r>
+        <w:lastRenderedPageBreak/>
         <w:t>results + speed</w:t>
       </w:r>
     </w:p>
@@ -2729,7 +3169,6 @@
         <w:pStyle w:val="Heading2"/>
       </w:pPr>
       <w:r>
-        <w:lastRenderedPageBreak/>
         <w:t xml:space="preserve">Question 3: Explore some innovations for enhancing the indexing and ranking. Explain why they are important to solve specific problems, illustrated </w:t>
       </w:r>
       <w:r>
@@ -2764,12 +3203,125 @@
       <w:r>
         <w:t xml:space="preserve">we implemented image retrieval which allows users to query for images that are posted in tweets. </w:t>
       </w:r>
+    </w:p>
+    <w:p>
+      <w:pPr>
+        <w:ind w:left="360"/>
+      </w:pPr>
+      <w:r>
+        <w:t>To search for an image, the user has to key in the query term which is in the content or in the hashtag. The below figure shows how a user is able to do so.</w:t>
+      </w:r>
+    </w:p>
+    <w:p>
+      <w:pPr>
+        <w:ind w:left="360"/>
+        <w:jc w:val="center"/>
+      </w:pPr>
+      <w:r>
+        <w:rPr>
+          <w:noProof/>
+          <w:lang w:eastAsia="en-SG"/>
+        </w:rPr>
+        <w:drawing>
+          <wp:inline distT="0" distB="0" distL="0" distR="0">
+            <wp:extent cx="5724525" cy="3057525"/>
+            <wp:effectExtent l="0" t="0" r="0" b="0"/>
+            <wp:docPr id="12" name="Picture 12"/>
+            <wp:cNvGraphicFramePr>
+              <a:graphicFrameLocks xmlns:a="http://schemas.openxmlformats.org/drawingml/2006/main" noChangeAspect="1"/>
+            </wp:cNvGraphicFramePr>
+            <a:graphic xmlns:a="http://schemas.openxmlformats.org/drawingml/2006/main">
+              <a:graphicData uri="http://schemas.openxmlformats.org/drawingml/2006/picture">
+                <pic:pic xmlns:pic="http://schemas.openxmlformats.org/drawingml/2006/picture">
+                  <pic:nvPicPr>
+                    <pic:cNvPr id="0" name="Picture 3"/>
+                    <pic:cNvPicPr>
+                      <a:picLocks noChangeAspect="1" noChangeArrowheads="1"/>
+                    </pic:cNvPicPr>
+                  </pic:nvPicPr>
+                  <pic:blipFill>
+                    <a:blip r:embed="rId11">
+                      <a:extLst>
+                        <a:ext uri="{28A0092B-C50C-407E-A947-70E740481C1C}">
+                          <a14:useLocalDpi xmlns:a14="http://schemas.microsoft.com/office/drawing/2010/main" val="0"/>
+                        </a:ext>
+                      </a:extLst>
+                    </a:blip>
+                    <a:srcRect/>
+                    <a:stretch>
+                      <a:fillRect/>
+                    </a:stretch>
+                  </pic:blipFill>
+                  <pic:spPr bwMode="auto">
+                    <a:xfrm>
+                      <a:off x="0" y="0"/>
+                      <a:ext cx="5724525" cy="3057525"/>
+                    </a:xfrm>
+                    <a:prstGeom prst="rect">
+                      <a:avLst/>
+                    </a:prstGeom>
+                    <a:noFill/>
+                    <a:ln>
+                      <a:noFill/>
+                    </a:ln>
+                  </pic:spPr>
+                </pic:pic>
+              </a:graphicData>
+            </a:graphic>
+          </wp:inline>
+        </w:drawing>
+      </w:r>
+    </w:p>
+    <w:p>
+      <w:pPr>
+        <w:ind w:left="360"/>
+      </w:pPr>
+    </w:p>
+    <w:p>
+      <w:pPr>
+        <w:ind w:left="360"/>
+      </w:pPr>
+      <w:r>
+        <w:t xml:space="preserve">The user has to key in the search term in the Search Query textbox and select Image option under the </w:t>
+      </w:r>
+      <w:proofErr w:type="spellStart"/>
+      <w:r>
+        <w:t>dropbox</w:t>
+      </w:r>
+      <w:proofErr w:type="spellEnd"/>
+      <w:r>
+        <w:t xml:space="preserve"> for Type. </w:t>
+      </w:r>
+      <w:r>
+        <w:t xml:space="preserve">The web will then return retrieved results to the user and display the tweet along with the image. </w:t>
+      </w:r>
+      <w:r>
+        <w:t>The tweet result will contain the profile picture and name of the user who posted the tweet, the creation date of the tweet, content of the tweet, category of the tweet, URL in the tweet, if a</w:t>
+      </w:r>
+      <w:r>
+        <w:t>ny, and the image of the tweet.</w:t>
+      </w:r>
+    </w:p>
+    <w:p>
+      <w:pPr>
+        <w:ind w:left="360"/>
+      </w:pPr>
+    </w:p>
+    <w:p>
+      <w:pPr>
+        <w:ind w:left="360"/>
+      </w:pPr>
       <w:r>
         <w:t>This is important in solving specific problems</w:t>
       </w:r>
       <w:r>
         <w:t xml:space="preserve"> such as:</w:t>
       </w:r>
+    </w:p>
+    <w:p>
+      <w:pPr>
+        <w:ind w:left="360"/>
+      </w:pPr>
     </w:p>
     <w:p>
       <w:pPr>
@@ -2798,6 +3350,7 @@
           <w:noProof/>
           <w:lang w:eastAsia="en-SG"/>
         </w:rPr>
+        <w:lastRenderedPageBreak/>
         <w:drawing>
           <wp:inline distT="0" distB="0" distL="0" distR="0">
             <wp:extent cx="5724525" cy="3648075"/>
@@ -2816,7 +3369,7 @@
                     </pic:cNvPicPr>
                   </pic:nvPicPr>
                   <pic:blipFill>
-                    <a:blip r:embed="rId9">
+                    <a:blip r:embed="rId12">
                       <a:extLst>
                         <a:ext uri="{28A0092B-C50C-407E-A947-70E740481C1C}">
                           <a14:useLocalDpi xmlns:a14="http://schemas.microsoft.com/office/drawing/2010/main" val="0"/>
@@ -2858,15 +3411,25 @@
         <w:pStyle w:val="ListParagraph"/>
       </w:pPr>
       <w:r>
-        <w:t xml:space="preserve">Or a user wishes to look at the situation in </w:t>
-      </w:r>
-      <w:r>
-        <w:t>the yemen war:</w:t>
+        <w:t>Or w</w:t>
+      </w:r>
+      <w:r>
+        <w:t>hen</w:t>
+      </w:r>
+      <w:r>
+        <w:t xml:space="preserve"> users wish</w:t>
+      </w:r>
+      <w:r>
+        <w:t xml:space="preserve"> to search for images that contains the hashtag they are looking for. For example, a user wishes to search for images that contains hashtag #</w:t>
+      </w:r>
+      <w:r>
+        <w:t xml:space="preserve">Iran. This allows the users to look at the images which contains the happening related to the hashtag they searched for. </w:t>
       </w:r>
     </w:p>
     <w:p>
       <w:pPr>
         <w:pStyle w:val="ListParagraph"/>
+        <w:jc w:val="center"/>
       </w:pPr>
       <w:r>
         <w:rPr>
@@ -2876,9 +3439,9 @@
         <w:lastRenderedPageBreak/>
         <w:drawing>
           <wp:inline distT="0" distB="0" distL="0" distR="0">
-            <wp:extent cx="5760720" cy="3383280"/>
+            <wp:extent cx="5734050" cy="4448175"/>
             <wp:effectExtent l="0" t="0" r="0" b="0"/>
-            <wp:docPr id="7" name="Picture 7"/>
+            <wp:docPr id="10" name="Picture 10"/>
             <wp:cNvGraphicFramePr>
               <a:graphicFrameLocks xmlns:a="http://schemas.openxmlformats.org/drawingml/2006/main" noChangeAspect="1"/>
             </wp:cNvGraphicFramePr>
@@ -2886,13 +3449,13 @@
               <a:graphicData uri="http://schemas.openxmlformats.org/drawingml/2006/picture">
                 <pic:pic xmlns:pic="http://schemas.openxmlformats.org/drawingml/2006/picture">
                   <pic:nvPicPr>
-                    <pic:cNvPr id="0" name="Picture 2"/>
+                    <pic:cNvPr id="0" name="Picture 1"/>
                     <pic:cNvPicPr>
                       <a:picLocks noChangeAspect="1" noChangeArrowheads="1"/>
                     </pic:cNvPicPr>
                   </pic:nvPicPr>
                   <pic:blipFill>
-                    <a:blip r:embed="rId10">
+                    <a:blip r:embed="rId13">
                       <a:extLst>
                         <a:ext uri="{28A0092B-C50C-407E-A947-70E740481C1C}">
                           <a14:useLocalDpi xmlns:a14="http://schemas.microsoft.com/office/drawing/2010/main" val="0"/>
@@ -2907,7 +3470,7 @@
                   <pic:spPr bwMode="auto">
                     <a:xfrm>
                       <a:off x="0" y="0"/>
-                      <a:ext cx="5760720" cy="3383280"/>
+                      <a:ext cx="5734050" cy="4448175"/>
                     </a:xfrm>
                     <a:prstGeom prst="rect">
                       <a:avLst/>
@@ -2924,76 +3487,22 @@
         </w:drawing>
       </w:r>
     </w:p>
-    <w:p>
-      <w:pPr>
-        <w:pStyle w:val="ListParagraph"/>
-      </w:pPr>
-    </w:p>
-    <w:p>
-      <w:pPr>
-        <w:pStyle w:val="ListParagraph"/>
-      </w:pPr>
-    </w:p>
-    <w:p>
-      <w:pPr>
-        <w:pStyle w:val="ListParagraph"/>
-      </w:pPr>
-      <w:r>
-        <w:t>[insert images]</w:t>
-      </w:r>
-    </w:p>
-    <w:p>
-      <w:pPr>
-        <w:pStyle w:val="ListParagraph"/>
-      </w:pPr>
-    </w:p>
-    <w:p>
-      <w:pPr>
-        <w:pStyle w:val="ListParagraph"/>
-        <w:numPr>
-          <w:ilvl w:val="0"/>
-          <w:numId w:val="27"/>
-        </w:numPr>
-      </w:pPr>
-      <w:r>
-        <w:t>Wh</w:t>
-      </w:r>
-      <w:r>
-        <w:t xml:space="preserve">en users wishes to search for images </w:t>
-      </w:r>
-      <w:r>
-        <w:t>that contains the hashtag they are looking for. For example, a user wishes to search for</w:t>
-      </w:r>
-      <w:r>
-        <w:t xml:space="preserve"> images</w:t>
-      </w:r>
-      <w:r>
-        <w:t xml:space="preserve"> that contains hashtag </w:t>
-      </w:r>
-      <w:r>
-        <w:t xml:space="preserve">#yemen. </w:t>
-      </w:r>
-    </w:p>
-    <w:p>
-      <w:pPr>
-        <w:pStyle w:val="ListParagraph"/>
-      </w:pPr>
-    </w:p>
-    <w:p>
-      <w:pPr>
-        <w:ind w:left="720"/>
-      </w:pPr>
-      <w:r>
-        <w:t>[insert images]</w:t>
-      </w:r>
-    </w:p>
     <w:p/>
+    <w:p/>
     <w:p>
       <w:r>
         <w:t xml:space="preserve">To implement this enhancement, besides just indexing the contents of tweets, the hashtags of the tweets are collected and indexed as well. </w:t>
       </w:r>
       <w:r>
-        <w:t xml:space="preserve">Only tweets with images posted will be retrieved. Therefore, an additional field “hasImage” was introduced in the schema to determine if the tweet has an image associated with it. </w:t>
+        <w:t>Only tweets with images posted will be retrieved. Therefore, an additional field “</w:t>
+      </w:r>
+      <w:proofErr w:type="spellStart"/>
+      <w:r>
+        <w:t>hasImage</w:t>
+      </w:r>
+      <w:proofErr w:type="spellEnd"/>
+      <w:r>
+        <w:t xml:space="preserve">” was introduced in the schema to determine if the tweet has an image associated with it. </w:t>
       </w:r>
     </w:p>
     <w:p>
@@ -3023,7 +3532,7 @@
                     </pic:cNvPicPr>
                   </pic:nvPicPr>
                   <pic:blipFill>
-                    <a:blip r:embed="rId11">
+                    <a:blip r:embed="rId14">
                       <a:extLst>
                         <a:ext uri="{28A0092B-C50C-407E-A947-70E740481C1C}">
                           <a14:useLocalDpi xmlns:a14="http://schemas.microsoft.com/office/drawing/2010/main" val="0"/>
@@ -3103,7 +3612,7 @@
                     </pic:cNvPicPr>
                   </pic:nvPicPr>
                   <pic:blipFill>
-                    <a:blip r:embed="rId12">
+                    <a:blip r:embed="rId15">
                       <a:extLst>
                         <a:ext uri="{28A0092B-C50C-407E-A947-70E740481C1C}">
                           <a14:useLocalDpi xmlns:a14="http://schemas.microsoft.com/office/drawing/2010/main" val="0"/>
@@ -3141,7 +3650,15 @@
         <w:t xml:space="preserve">Therefore, tweets with images that contains the query term in their hashtags will have a higher ranking than tweets that do not contain the query terms in their hashtags. </w:t>
       </w:r>
       <w:r>
-        <w:t>For example, a search for “mqm” will result in:</w:t>
+        <w:t>For example, a search for “</w:t>
+      </w:r>
+      <w:proofErr w:type="spellStart"/>
+      <w:r>
+        <w:t>mqm</w:t>
+      </w:r>
+      <w:proofErr w:type="spellEnd"/>
+      <w:r>
+        <w:t>” will result in:</w:t>
       </w:r>
     </w:p>
     <w:p>
@@ -3171,7 +3688,7 @@
                     </pic:cNvPicPr>
                   </pic:nvPicPr>
                   <pic:blipFill>
-                    <a:blip r:embed="rId13">
+                    <a:blip r:embed="rId16">
                       <a:extLst>
                         <a:ext uri="{28A0092B-C50C-407E-A947-70E740481C1C}">
                           <a14:useLocalDpi xmlns:a14="http://schemas.microsoft.com/office/drawing/2010/main" val="0"/>
@@ -3205,13 +3722,18 @@
     </w:p>
     <w:p>
       <w:r>
-        <w:t xml:space="preserve">As shown in the figure above, the tweet with #MQM is ranked higher than the tweet without #MQM but has the term “mqm” in the content. </w:t>
-      </w:r>
-    </w:p>
-    <w:p>
-      <w:bookmarkStart w:id="0" w:name="_GoBack"/>
-      <w:bookmarkEnd w:id="0"/>
-    </w:p>
+        <w:t>As shown in the figure above, the tweet with #MQM is ranked higher than the tweet without #MQM but has the term “</w:t>
+      </w:r>
+      <w:proofErr w:type="spellStart"/>
+      <w:r>
+        <w:t>mqm</w:t>
+      </w:r>
+      <w:proofErr w:type="spellEnd"/>
+      <w:r>
+        <w:t xml:space="preserve">” in the content. </w:t>
+      </w:r>
+    </w:p>
+    <w:p/>
     <w:p>
       <w:r>
         <w:tab/>
@@ -3320,10 +3842,18 @@
         <w:spacing w:line="240" w:lineRule="auto"/>
       </w:pPr>
       <w:r>
-        <w:t>Improve search results by in</w:t>
-      </w:r>
-      <w:r>
-        <w:t>egrating machine learning or data mining techniques (e.g. classification or cluster techniques)</w:t>
+        <w:t xml:space="preserve">Improve search results by </w:t>
+      </w:r>
+      <w:proofErr w:type="spellStart"/>
+      <w:r>
+        <w:t>in</w:t>
+      </w:r>
+      <w:r>
+        <w:t>egrating</w:t>
+      </w:r>
+      <w:proofErr w:type="spellEnd"/>
+      <w:r>
+        <w:t xml:space="preserve"> machine learning or data mining techniques (e.g. classification or cluster techniques)</w:t>
       </w:r>
     </w:p>
     <w:p>
@@ -3420,8 +3950,13 @@
         <w:pStyle w:val="ListBullet"/>
         <w:spacing w:line="240" w:lineRule="auto"/>
       </w:pPr>
-      <w:r>
-        <w:t>Qn 3: (Brainstorm~)</w:t>
+      <w:proofErr w:type="spellStart"/>
+      <w:r>
+        <w:t>Qn</w:t>
+      </w:r>
+      <w:proofErr w:type="spellEnd"/>
+      <w:r>
+        <w:t xml:space="preserve"> 3: (Brainstorm~)</w:t>
       </w:r>
     </w:p>
     <w:p>
@@ -3439,8 +3974,13 @@
         <w:spacing w:line="240" w:lineRule="auto"/>
       </w:pPr>
       <w:r>
-        <w:t>Indexing: ???</w:t>
-      </w:r>
+        <w:t>Indexing</w:t>
+      </w:r>
+      <w:proofErr w:type="gramStart"/>
+      <w:r>
+        <w:t>: ???</w:t>
+      </w:r>
+      <w:proofErr w:type="gramEnd"/>
     </w:p>
     <w:p>
       <w:pPr>
@@ -3448,8 +3988,13 @@
         <w:spacing w:line="240" w:lineRule="auto"/>
       </w:pPr>
       <w:r>
-        <w:t>Machine Learning: ???</w:t>
-      </w:r>
+        <w:t>Machine Learning</w:t>
+      </w:r>
+      <w:proofErr w:type="gramStart"/>
+      <w:r>
+        <w:t>: ???</w:t>
+      </w:r>
+      <w:proofErr w:type="gramEnd"/>
     </w:p>
     <w:p>
       <w:pPr>
@@ -3457,8 +4002,13 @@
         <w:spacing w:line="240" w:lineRule="auto"/>
       </w:pPr>
       <w:r>
-        <w:t>Interactive Search: ???</w:t>
-      </w:r>
+        <w:t>Interactive Search</w:t>
+      </w:r>
+      <w:proofErr w:type="gramStart"/>
+      <w:r>
+        <w:t>: ???</w:t>
+      </w:r>
+      <w:proofErr w:type="gramEnd"/>
     </w:p>
     <w:p>
       <w:pPr>
@@ -3466,8 +4016,13 @@
         <w:spacing w:line="240" w:lineRule="auto"/>
       </w:pPr>
       <w:r>
-        <w:t>Others: ???</w:t>
-      </w:r>
+        <w:t>Others</w:t>
+      </w:r>
+      <w:proofErr w:type="gramStart"/>
+      <w:r>
+        <w:t>: ???</w:t>
+      </w:r>
+      <w:proofErr w:type="gramEnd"/>
     </w:p>
     <w:p>
       <w:pPr>
@@ -3851,7 +4406,15 @@
       </w:r>
       <w:r>
         <w:tab/>
-        <w:t>Discuss whether you had to preprocess data and why</w:t>
+        <w:t xml:space="preserve">Discuss whether you had to </w:t>
+      </w:r>
+      <w:proofErr w:type="spellStart"/>
+      <w:r>
+        <w:t>preprocess</w:t>
+      </w:r>
+      <w:proofErr w:type="spellEnd"/>
+      <w:r>
+        <w:t xml:space="preserve"> data and why</w:t>
       </w:r>
     </w:p>
     <w:p>
@@ -3877,9 +4440,11 @@
         <w:pStyle w:val="ListBullet"/>
         <w:spacing w:line="240" w:lineRule="auto"/>
       </w:pPr>
+      <w:proofErr w:type="spellStart"/>
       <w:r>
         <w:t>Preprocess</w:t>
       </w:r>
+      <w:proofErr w:type="spellEnd"/>
     </w:p>
     <w:p>
       <w:pPr>
@@ -3923,7 +4488,15 @@
       </w:r>
       <w:r>
         <w:tab/>
-        <w:t>Build an evaluation dataset by manually labeling 10% of the collected data (at least 1,000 records) with an inter-annotator agreement of at least 80%</w:t>
+        <w:t xml:space="preserve">Build an evaluation dataset by manually </w:t>
+      </w:r>
+      <w:proofErr w:type="spellStart"/>
+      <w:r>
+        <w:t>labeling</w:t>
+      </w:r>
+      <w:proofErr w:type="spellEnd"/>
+      <w:r>
+        <w:t xml:space="preserve"> 10% of the collected data (at least 1,000 records) with an inter-annotator agreement of at least 80%</w:t>
       </w:r>
     </w:p>
     <w:p>
@@ -3931,7 +4504,15 @@
         <w:t>An evaluation dataset</w:t>
       </w:r>
       <w:r>
-        <w:t xml:space="preserve"> (TestingSet.arff)</w:t>
+        <w:t xml:space="preserve"> (</w:t>
+      </w:r>
+      <w:proofErr w:type="spellStart"/>
+      <w:r>
+        <w:t>TestingSet.arff</w:t>
+      </w:r>
+      <w:proofErr w:type="spellEnd"/>
+      <w:r>
+        <w:t>)</w:t>
       </w:r>
       <w:r>
         <w:t xml:space="preserve"> which comprises 1025 records was manually labelled by two </w:t>
@@ -3949,11 +4530,16 @@
         <w:t xml:space="preserve">, the Cohen’s </w:t>
       </w:r>
       <w:r>
-        <w:t xml:space="preserve">Kappa formula was used: </w:t>
+        <w:t>Kappa formula was used</w:t>
+      </w:r>
+      <w:proofErr w:type="gramStart"/>
+      <w:r>
+        <w:t xml:space="preserve">: </w:t>
       </w:r>
       <w:r>
         <w:t xml:space="preserve"> </w:t>
       </w:r>
+      <w:proofErr w:type="gramEnd"/>
       <m:oMath>
         <m:f>
           <m:fPr>
@@ -4059,7 +4645,7 @@
                     </pic:cNvPicPr>
                   </pic:nvPicPr>
                   <pic:blipFill>
-                    <a:blip r:embed="rId14">
+                    <a:blip r:embed="rId17">
                       <a:extLst>
                         <a:ext uri="{28A0092B-C50C-407E-A947-70E740481C1C}">
                           <a14:useLocalDpi xmlns:a14="http://schemas.microsoft.com/office/drawing/2010/main" val="0"/>
@@ -4150,7 +4736,15 @@
         <w:t>. The training set</w:t>
       </w:r>
       <w:r>
-        <w:t xml:space="preserve"> (TraingSet.arff)</w:t>
+        <w:t xml:space="preserve"> (</w:t>
+      </w:r>
+      <w:proofErr w:type="spellStart"/>
+      <w:r>
+        <w:t>TraingSet.arff</w:t>
+      </w:r>
+      <w:proofErr w:type="spellEnd"/>
+      <w:r>
+        <w:t>)</w:t>
       </w:r>
       <w:r>
         <w:t xml:space="preserve"> used to train the classifiers consisted of </w:t>
@@ -5697,7 +6291,7 @@
             <wp:cNvGraphicFramePr/>
             <a:graphic xmlns:a="http://schemas.openxmlformats.org/drawingml/2006/main">
               <a:graphicData uri="http://schemas.openxmlformats.org/drawingml/2006/chart">
-                <c:chart xmlns:c="http://schemas.openxmlformats.org/drawingml/2006/chart" xmlns:r="http://schemas.openxmlformats.org/officeDocument/2006/relationships" r:id="rId15"/>
+                <c:chart xmlns:c="http://schemas.openxmlformats.org/drawingml/2006/chart" xmlns:r="http://schemas.openxmlformats.org/officeDocument/2006/relationships" r:id="rId18"/>
               </a:graphicData>
             </a:graphic>
           </wp:inline>
@@ -5847,7 +6441,7 @@
                     </pic:cNvPicPr>
                   </pic:nvPicPr>
                   <pic:blipFill>
-                    <a:blip r:embed="rId16">
+                    <a:blip r:embed="rId19">
                       <a:extLst>
                         <a:ext uri="{28A0092B-C50C-407E-A947-70E740481C1C}">
                           <a14:useLocalDpi xmlns:a14="http://schemas.microsoft.com/office/drawing/2010/main" val="0"/>
@@ -5907,7 +6501,7 @@
                     </pic:cNvPicPr>
                   </pic:nvPicPr>
                   <pic:blipFill>
-                    <a:blip r:embed="rId17">
+                    <a:blip r:embed="rId20">
                       <a:extLst>
                         <a:ext uri="{28A0092B-C50C-407E-A947-70E740481C1C}">
                           <a14:useLocalDpi xmlns:a14="http://schemas.microsoft.com/office/drawing/2010/main" val="0"/>
@@ -5949,7 +6543,15 @@
         <w:spacing w:line="240" w:lineRule="auto"/>
       </w:pPr>
       <w:r>
-        <w:t xml:space="preserve">The classifiers with the top two results were selected to be used with Boosting. The implementation of boosting was Adaboost which is available in Weka. </w:t>
+        <w:t xml:space="preserve">The classifiers with the top two results were selected to be used with Boosting. The implementation of boosting was </w:t>
+      </w:r>
+      <w:proofErr w:type="spellStart"/>
+      <w:r>
+        <w:t>Adaboost</w:t>
+      </w:r>
+      <w:proofErr w:type="spellEnd"/>
+      <w:r>
+        <w:t xml:space="preserve"> which is available in Weka. </w:t>
       </w:r>
       <w:r>
         <w:t xml:space="preserve">The table below shows the results after evaluating the classifiers with boosting on the evaluation set. </w:t>
@@ -7113,8 +7715,8 @@
       </w:r>
     </w:p>
     <w:sectPr>
-      <w:headerReference w:type="default" r:id="rId18"/>
-      <w:footerReference w:type="default" r:id="rId19"/>
+      <w:headerReference w:type="default" r:id="rId21"/>
+      <w:footerReference w:type="default" r:id="rId22"/>
       <w:pgSz w:w="11906" w:h="16838"/>
       <w:pgMar w:top="1440" w:right="1440" w:bottom="1440" w:left="1440" w:header="708" w:footer="708" w:gutter="0"/>
       <w:cols w:space="708"/>
@@ -7180,7 +7782,7 @@
           <w:rPr>
             <w:noProof/>
           </w:rPr>
-          <w:t>14</w:t>
+          <w:t>15</w:t>
         </w:r>
         <w:r>
           <w:rPr>
@@ -11749,11 +12351,11 @@
           <c:showBubbleSize val="0"/>
         </c:dLbls>
         <c:smooth val="0"/>
-        <c:axId val="650695648"/>
-        <c:axId val="645212032"/>
+        <c:axId val="724708272"/>
+        <c:axId val="724706592"/>
       </c:lineChart>
       <c:catAx>
-        <c:axId val="650695648"/>
+        <c:axId val="724708272"/>
         <c:scaling>
           <c:orientation val="minMax"/>
         </c:scaling>
@@ -11793,7 +12395,7 @@
             <a:endParaRPr lang="en-US"/>
           </a:p>
         </c:txPr>
-        <c:crossAx val="645212032"/>
+        <c:crossAx val="724706592"/>
         <c:crosses val="autoZero"/>
         <c:auto val="1"/>
         <c:lblAlgn val="ctr"/>
@@ -11801,7 +12403,7 @@
         <c:noMultiLvlLbl val="0"/>
       </c:catAx>
       <c:valAx>
-        <c:axId val="645212032"/>
+        <c:axId val="724706592"/>
         <c:scaling>
           <c:orientation val="minMax"/>
         </c:scaling>
@@ -11849,7 +12451,7 @@
             <a:endParaRPr lang="en-US"/>
           </a:p>
         </c:txPr>
-        <c:crossAx val="650695648"/>
+        <c:crossAx val="724708272"/>
         <c:crosses val="autoZero"/>
         <c:crossBetween val="between"/>
       </c:valAx>
@@ -12583,6 +13185,7 @@
     <w:rsid w:val="00A90C0B"/>
     <w:rsid w:val="00D971FA"/>
     <w:rsid w:val="00DA71BF"/>
+    <w:rsid w:val="00E83CD0"/>
     <w:rsid w:val="00FD51C2"/>
   </w:rsids>
   <m:mathPr>
@@ -13395,7 +13998,7 @@
 </file>
 
 <file path=customXml/itemProps2.xml><?xml version="1.0" encoding="utf-8"?>
-<ds:datastoreItem xmlns:ds="http://schemas.openxmlformats.org/officeDocument/2006/customXml" ds:itemID="{E903F14F-DF50-41C1-B334-85A2D4FD9EBC}">
+<ds:datastoreItem xmlns:ds="http://schemas.openxmlformats.org/officeDocument/2006/customXml" ds:itemID="{2BE4B0A8-A73E-42FA-994D-B98173EDA2B8}">
   <ds:schemaRefs>
     <ds:schemaRef ds:uri="http://schemas.openxmlformats.org/officeDocument/2006/bibliography"/>
   </ds:schemaRefs>

</xml_diff>

<commit_message>
edited architecture design part in the report
</commit_message>
<xml_diff>
--- a/[20150402] CZ4034 Assignment Report.docx
+++ b/[20150402] CZ4034 Assignment Report.docx
@@ -1,6 +1,6 @@
 
 <file path=word/document.xml><?xml version="1.0" encoding="utf-8"?>
-<w:document xmlns:wpc="http://schemas.microsoft.com/office/word/2010/wordprocessingCanvas" xmlns:mc="http://schemas.openxmlformats.org/markup-compatibility/2006" xmlns:o="urn:schemas-microsoft-com:office:office" xmlns:r="http://schemas.openxmlformats.org/officeDocument/2006/relationships" xmlns:m="http://schemas.openxmlformats.org/officeDocument/2006/math" xmlns:v="urn:schemas-microsoft-com:vml" xmlns:wp14="http://schemas.microsoft.com/office/word/2010/wordprocessingDrawing" xmlns:wp="http://schemas.openxmlformats.org/drawingml/2006/wordprocessingDrawing" xmlns:w10="urn:schemas-microsoft-com:office:word" xmlns:w="http://schemas.openxmlformats.org/wordprocessingml/2006/main" xmlns:w14="http://schemas.microsoft.com/office/word/2010/wordml" xmlns:wpg="http://schemas.microsoft.com/office/word/2010/wordprocessingGroup" xmlns:wpi="http://schemas.microsoft.com/office/word/2010/wordprocessingInk" xmlns:wne="http://schemas.microsoft.com/office/word/2006/wordml" xmlns:wps="http://schemas.microsoft.com/office/word/2010/wordprocessingShape" mc:Ignorable="w14 wp14">
+<w:document xmlns:wpc="http://schemas.microsoft.com/office/word/2010/wordprocessingCanvas" xmlns:mc="http://schemas.openxmlformats.org/markup-compatibility/2006" xmlns:o="urn:schemas-microsoft-com:office:office" xmlns:r="http://schemas.openxmlformats.org/officeDocument/2006/relationships" xmlns:m="http://schemas.openxmlformats.org/officeDocument/2006/math" xmlns:v="urn:schemas-microsoft-com:vml" xmlns:wp14="http://schemas.microsoft.com/office/word/2010/wordprocessingDrawing" xmlns:wp="http://schemas.openxmlformats.org/drawingml/2006/wordprocessingDrawing" xmlns:w10="urn:schemas-microsoft-com:office:word" xmlns:w="http://schemas.openxmlformats.org/wordprocessingml/2006/main" xmlns:w14="http://schemas.microsoft.com/office/word/2010/wordml" xmlns:w15="http://schemas.microsoft.com/office/word/2012/wordml" xmlns:wpg="http://schemas.microsoft.com/office/word/2010/wordprocessingGroup" xmlns:wpi="http://schemas.microsoft.com/office/word/2010/wordprocessingInk" xmlns:wne="http://schemas.microsoft.com/office/word/2006/wordml" xmlns:wps="http://schemas.microsoft.com/office/word/2010/wordprocessingShape" mc:Ignorable="w14 w15 wp14">
   <w:body>
     <w:sdt>
       <w:sdtPr>
@@ -99,7 +99,6 @@
                 <w:dataBinding w:prefixMappings="xmlns:ns0='http://schemas.openxmlformats.org/package/2006/metadata/core-properties' xmlns:ns1='http://purl.org/dc/elements/1.1/'" w:xpath="/ns0:coreProperties[1]/ns1:title[1]" w:storeItemID="{6C3C8BC8-F283-45AE-878A-BAB7291924A1}"/>
                 <w:text/>
               </w:sdtPr>
-              <w:sdtEndPr/>
               <w:sdtContent>
                 <w:tc>
                   <w:tcPr>
@@ -157,7 +156,6 @@
                 <w:dataBinding w:prefixMappings="xmlns:ns0='http://schemas.openxmlformats.org/package/2006/metadata/core-properties' xmlns:ns1='http://purl.org/dc/elements/1.1/'" w:xpath="/ns0:coreProperties[1]/ns1:subject[1]" w:storeItemID="{6C3C8BC8-F283-45AE-878A-BAB7291924A1}"/>
                 <w:text/>
               </w:sdtPr>
-              <w:sdtEndPr/>
               <w:sdtContent>
                 <w:tc>
                   <w:tcPr>
@@ -298,13 +296,8 @@
                 <w:vAlign w:val="center"/>
               </w:tcPr>
               <w:p>
-                <w:proofErr w:type="spellStart"/>
                 <w:r>
-                  <w:t>Soh</w:t>
-                </w:r>
-                <w:proofErr w:type="spellEnd"/>
-                <w:r>
-                  <w:t xml:space="preserve"> Teck Seng</w:t>
+                  <w:t>Soh Teck Seng</w:t>
                 </w:r>
               </w:p>
             </w:tc>
@@ -332,15 +325,7 @@
               </w:tcPr>
               <w:p>
                 <w:r>
-                  <w:t xml:space="preserve">Tan Boon </w:t>
-                </w:r>
-                <w:proofErr w:type="spellStart"/>
-                <w:r>
-                  <w:t>Keat</w:t>
-                </w:r>
-                <w:proofErr w:type="spellEnd"/>
-                <w:r>
-                  <w:t>, Winston</w:t>
+                  <w:t>Tan Boon Keat, Winston</w:t>
                 </w:r>
               </w:p>
             </w:tc>
@@ -431,7 +416,6 @@
                 <w:dataBinding w:prefixMappings="xmlns:ns0='http://schemas.microsoft.com/office/2006/coverPageProps'" w:xpath="/ns0:CoverPageProperties[1]/ns0:Abstract[1]" w:storeItemID="{55AF091B-3C7A-41E3-B477-F2FDAA23CFDA}"/>
                 <w:text/>
               </w:sdtPr>
-              <w:sdtEndPr/>
               <w:sdtContent>
                 <w:tc>
                   <w:tcPr>
@@ -544,23 +528,13 @@
                     </w:rPr>
                     <w:t xml:space="preserve">_ </w:t>
                   </w:r>
-                  <w:proofErr w:type="gramStart"/>
                   <w:r>
                     <w:rPr>
                       <w:rFonts w:ascii="CMR10" w:hAnsi="CMR10" w:cs="CMR10"/>
                       <w:sz w:val="20"/>
                       <w:szCs w:val="20"/>
                     </w:rPr>
-                    <w:t>A</w:t>
-                  </w:r>
-                  <w:proofErr w:type="gramEnd"/>
-                  <w:r>
-                    <w:rPr>
-                      <w:rFonts w:ascii="CMR10" w:hAnsi="CMR10" w:cs="CMR10"/>
-                      <w:sz w:val="20"/>
-                      <w:szCs w:val="20"/>
-                    </w:rPr>
-                    <w:t xml:space="preserve"> </w:t>
+                    <w:t xml:space="preserve">A </w:t>
                   </w:r>
                   <w:r>
                     <w:rPr>
@@ -692,23 +666,13 @@
                     </w:rPr>
                     <w:t xml:space="preserve">_ </w:t>
                   </w:r>
-                  <w:proofErr w:type="gramStart"/>
                   <w:r>
                     <w:rPr>
                       <w:rFonts w:ascii="CMR10" w:hAnsi="CMR10" w:cs="CMR10"/>
                       <w:sz w:val="20"/>
                       <w:szCs w:val="20"/>
                     </w:rPr>
-                    <w:t>A</w:t>
-                  </w:r>
-                  <w:proofErr w:type="gramEnd"/>
-                  <w:r>
-                    <w:rPr>
-                      <w:rFonts w:ascii="CMR10" w:hAnsi="CMR10" w:cs="CMR10"/>
-                      <w:sz w:val="20"/>
-                      <w:szCs w:val="20"/>
-                    </w:rPr>
-                    <w:t xml:space="preserve"> document that contains your answers for all the questions above. Note that you do not have to give all the answers in the video presentation.</w:t>
+                    <w:t>A document that contains your answers for all the questions above. Note that you do not have to give all the answers in the video presentation.</w:t>
                   </w:r>
                 </w:p>
                 <w:p>
@@ -738,41 +702,13 @@
                     </w:rPr>
                     <w:t xml:space="preserve">_ </w:t>
                   </w:r>
-                  <w:proofErr w:type="gramStart"/>
                   <w:r>
                     <w:rPr>
                       <w:rFonts w:ascii="CMR10" w:hAnsi="CMR10" w:cs="CMR10"/>
                       <w:sz w:val="20"/>
                       <w:szCs w:val="20"/>
                     </w:rPr>
-                    <w:t>A</w:t>
-                  </w:r>
-                  <w:proofErr w:type="gramEnd"/>
-                  <w:r>
-                    <w:rPr>
-                      <w:rFonts w:ascii="CMR10" w:hAnsi="CMR10" w:cs="CMR10"/>
-                      <w:sz w:val="20"/>
-                      <w:szCs w:val="20"/>
-                    </w:rPr>
-                    <w:t xml:space="preserve"> zip (or </w:t>
-                  </w:r>
-                  <w:proofErr w:type="spellStart"/>
-                  <w:r>
-                    <w:rPr>
-                      <w:rFonts w:ascii="CMR10" w:hAnsi="CMR10" w:cs="CMR10"/>
-                      <w:sz w:val="20"/>
-                      <w:szCs w:val="20"/>
-                    </w:rPr>
-                    <w:t>gzip</w:t>
-                  </w:r>
-                  <w:proofErr w:type="spellEnd"/>
-                  <w:r>
-                    <w:rPr>
-                      <w:rFonts w:ascii="CMR10" w:hAnsi="CMR10" w:cs="CMR10"/>
-                      <w:sz w:val="20"/>
-                      <w:szCs w:val="20"/>
-                    </w:rPr>
-                    <w:t xml:space="preserve">) file with </w:t>
+                    <w:t xml:space="preserve">A zip (or gzip) file with </w:t>
                   </w:r>
                   <w:r>
                     <w:rPr>
@@ -819,41 +755,13 @@
                     </w:rPr>
                     <w:t xml:space="preserve">_ </w:t>
                   </w:r>
-                  <w:proofErr w:type="gramStart"/>
                   <w:r>
                     <w:rPr>
                       <w:rFonts w:ascii="CMR10" w:hAnsi="CMR10" w:cs="CMR10"/>
                       <w:sz w:val="20"/>
                       <w:szCs w:val="20"/>
                     </w:rPr>
-                    <w:t>A</w:t>
-                  </w:r>
-                  <w:proofErr w:type="gramEnd"/>
-                  <w:r>
-                    <w:rPr>
-                      <w:rFonts w:ascii="CMR10" w:hAnsi="CMR10" w:cs="CMR10"/>
-                      <w:sz w:val="20"/>
-                      <w:szCs w:val="20"/>
-                    </w:rPr>
-                    <w:t xml:space="preserve"> zip (or </w:t>
-                  </w:r>
-                  <w:proofErr w:type="spellStart"/>
-                  <w:r>
-                    <w:rPr>
-                      <w:rFonts w:ascii="CMR10" w:hAnsi="CMR10" w:cs="CMR10"/>
-                      <w:sz w:val="20"/>
-                      <w:szCs w:val="20"/>
-                    </w:rPr>
-                    <w:t>gzip</w:t>
-                  </w:r>
-                  <w:proofErr w:type="spellEnd"/>
-                  <w:r>
-                    <w:rPr>
-                      <w:rFonts w:ascii="CMR10" w:hAnsi="CMR10" w:cs="CMR10"/>
-                      <w:sz w:val="20"/>
-                      <w:szCs w:val="20"/>
-                    </w:rPr>
-                    <w:t xml:space="preserve">) file with all your </w:t>
+                    <w:t xml:space="preserve">A zip (or gzip) file with all your </w:t>
                   </w:r>
                   <w:r>
                     <w:rPr>
@@ -887,25 +795,7 @@
                       <w:sz w:val="20"/>
                       <w:szCs w:val="20"/>
                     </w:rPr>
-                    <w:t xml:space="preserve"> that explains how to compile and run the source codes. If the file is too big to be uploaded to the course site, you can upload it to any other site (e.g., </w:t>
-                  </w:r>
-                  <w:proofErr w:type="spellStart"/>
-                  <w:r>
-                    <w:rPr>
-                      <w:rFonts w:ascii="CMR10" w:hAnsi="CMR10" w:cs="CMR10"/>
-                      <w:sz w:val="20"/>
-                      <w:szCs w:val="20"/>
-                    </w:rPr>
-                    <w:t>dropbox</w:t>
-                  </w:r>
-                  <w:proofErr w:type="spellEnd"/>
-                  <w:r>
-                    <w:rPr>
-                      <w:rFonts w:ascii="CMR10" w:hAnsi="CMR10" w:cs="CMR10"/>
-                      <w:sz w:val="20"/>
-                      <w:szCs w:val="20"/>
-                    </w:rPr>
-                    <w:t>) and share the link with us.</w:t>
+                    <w:t xml:space="preserve"> that explains how to compile and run the source codes. If the file is too big to be uploaded to the course site, you can upload it to any other site (e.g., dropbox) and share the link with us.</w:t>
                   </w:r>
                 </w:p>
                 <w:p>
@@ -960,15 +850,7 @@
                     <w:t>why are you doing</w:t>
                   </w:r>
                   <w:r>
-                    <w:t xml:space="preserve"> what you are doing? </w:t>
-                  </w:r>
-                  <w:proofErr w:type="gramStart"/>
-                  <w:r>
-                    <w:t>what</w:t>
-                  </w:r>
-                  <w:proofErr w:type="gramEnd"/>
-                  <w:r>
-                    <w:t xml:space="preserve"> is a </w:t>
+                    <w:t xml:space="preserve"> what you are doing? what is a </w:t>
                   </w:r>
                   <w:r>
                     <w:rPr>
@@ -977,15 +859,7 @@
                     <w:t>possible marketable application</w:t>
                   </w:r>
                   <w:r>
-                    <w:t xml:space="preserve"> for it? </w:t>
-                  </w:r>
-                  <w:proofErr w:type="gramStart"/>
-                  <w:r>
-                    <w:t>how</w:t>
-                  </w:r>
-                  <w:proofErr w:type="gramEnd"/>
-                  <w:r>
-                    <w:t xml:space="preserve"> is your proposed system different from or </w:t>
+                    <w:t xml:space="preserve"> for it? how is your proposed system different from or </w:t>
                   </w:r>
                   <w:r>
                     <w:rPr>
@@ -994,30 +868,14 @@
                     <w:t>better than available COTS</w:t>
                   </w:r>
                   <w:r>
-                    <w:t xml:space="preserve"> systems? </w:t>
-                  </w:r>
-                  <w:proofErr w:type="gramStart"/>
-                  <w:r>
-                    <w:t>etc</w:t>
-                  </w:r>
-                  <w:proofErr w:type="gramEnd"/>
-                  <w:r>
-                    <w:t>.</w:t>
+                    <w:t xml:space="preserve"> systems? etc.</w:t>
                   </w:r>
                   <w:r>
                     <w:br/>
                   </w:r>
                   <w:r>
                     <w:br/>
-                    <w:t xml:space="preserve">No implementation details, no UI, no </w:t>
-                  </w:r>
-                  <w:proofErr w:type="spellStart"/>
-                  <w:r>
-                    <w:t>preprocessing</w:t>
-                  </w:r>
-                  <w:proofErr w:type="spellEnd"/>
-                  <w:r>
-                    <w:t>, no classification, no evaluation, no innovations.</w:t>
+                    <w:t>No implementation details, no UI, no preprocessing, no classification, no evaluation, no innovations.</w:t>
                   </w:r>
                   <w:r>
                     <w:br/>
@@ -1289,13 +1147,8 @@
             <w:vAlign w:val="center"/>
           </w:tcPr>
           <w:p>
-            <w:proofErr w:type="spellStart"/>
-            <w:r>
-              <w:t>Soh</w:t>
-            </w:r>
-            <w:proofErr w:type="spellEnd"/>
-            <w:r>
-              <w:t xml:space="preserve"> Teck Seng</w:t>
+            <w:r>
+              <w:t>Soh Teck Seng</w:t>
             </w:r>
           </w:p>
         </w:tc>
@@ -1322,15 +1175,7 @@
           </w:tcPr>
           <w:p>
             <w:r>
-              <w:t xml:space="preserve">Tan Boon </w:t>
-            </w:r>
-            <w:proofErr w:type="spellStart"/>
-            <w:r>
-              <w:t>Keat</w:t>
-            </w:r>
-            <w:proofErr w:type="spellEnd"/>
-            <w:r>
-              <w:t>, Winston</w:t>
+              <w:t>Tan Boon Keat, Winston</w:t>
             </w:r>
           </w:p>
         </w:tc>
@@ -1450,15 +1295,7 @@
         <w:spacing w:line="240" w:lineRule="auto"/>
       </w:pPr>
       <w:r>
-        <w:t xml:space="preserve">The recent years have been tumultuous for the European Union. Various happenings and events are occurring throughout the European Union including the Eurozone debt crisis, political tensions, </w:t>
-      </w:r>
-      <w:proofErr w:type="spellStart"/>
-      <w:r>
-        <w:t>fightings</w:t>
-      </w:r>
-      <w:proofErr w:type="spellEnd"/>
-      <w:r>
-        <w:t xml:space="preserve"> and war, etc.</w:t>
+        <w:t>The recent years have been tumultuous for the European Union. Various happenings and events are occurring throughout the European Union including the Eurozone debt crisis, political tensions, fightings and war, etc.</w:t>
       </w:r>
       <w:r>
         <w:t xml:space="preserve"> With the region being a hotbed of news and uncertainty, our group has decided to focus on the European Union as our area of interest. Hence, we have decided on the keywords “</w:t>
@@ -1892,86 +1729,18 @@
       </w:pPr>
       <w:r>
         <w:lastRenderedPageBreak/>
-        <w:t>Architecture Diagram</w:t>
-      </w:r>
-    </w:p>
-    <w:p>
-      <w:r>
-        <w:t xml:space="preserve">The diagram below depicts </w:t>
-      </w:r>
-      <w:r>
-        <w:t xml:space="preserve">how the system works. </w:t>
-      </w:r>
-    </w:p>
-    <w:p>
-      <w:pPr>
-        <w:pStyle w:val="ListParagraph"/>
-        <w:numPr>
-          <w:ilvl w:val="0"/>
-          <w:numId w:val="29"/>
-        </w:numPr>
-      </w:pPr>
-      <w:r>
-        <w:t xml:space="preserve">First, the client will type in their search query and send to the web server. </w:t>
-      </w:r>
-    </w:p>
-    <w:p>
-      <w:pPr>
-        <w:pStyle w:val="ListParagraph"/>
-        <w:numPr>
-          <w:ilvl w:val="0"/>
-          <w:numId w:val="29"/>
-        </w:numPr>
-      </w:pPr>
-      <w:r>
-        <w:t xml:space="preserve">Web server will then search the query from twitter and twitter will pass back the results. </w:t>
-      </w:r>
-    </w:p>
-    <w:p>
-      <w:pPr>
-        <w:pStyle w:val="ListParagraph"/>
-        <w:numPr>
-          <w:ilvl w:val="0"/>
-          <w:numId w:val="29"/>
-        </w:numPr>
-      </w:pPr>
-      <w:r>
-        <w:t>The crawler will search through the corpus.txt and do the classification. Then it pr</w:t>
-      </w:r>
-      <w:bookmarkStart w:id="0" w:name="_GoBack"/>
-      <w:bookmarkEnd w:id="0"/>
-      <w:r>
-        <w:t xml:space="preserve">oceeds on to indexing with the </w:t>
-      </w:r>
-      <w:proofErr w:type="spellStart"/>
-      <w:r>
-        <w:t>Solr</w:t>
-      </w:r>
-      <w:proofErr w:type="spellEnd"/>
-      <w:r>
-        <w:t xml:space="preserve"> server. </w:t>
-      </w:r>
-    </w:p>
-    <w:p>
-      <w:pPr>
-        <w:pStyle w:val="ListParagraph"/>
-        <w:numPr>
-          <w:ilvl w:val="0"/>
-          <w:numId w:val="29"/>
-        </w:numPr>
-      </w:pPr>
-      <w:r>
-        <w:t>The results will be passed back to the client</w:t>
-      </w:r>
-    </w:p>
-    <w:p>
-      <w:pPr>
-        <w:pStyle w:val="Heading1"/>
+        <w:t>Architecture Design</w:t>
+      </w:r>
+    </w:p>
+    <w:p/>
+    <w:p>
+      <w:pPr>
+        <w:jc w:val="center"/>
       </w:pPr>
       <w:r>
         <w:rPr>
           <w:noProof/>
-          <w:lang w:eastAsia="zh-CN"/>
+          <w:lang w:eastAsia="en-SG"/>
         </w:rPr>
         <w:drawing>
           <wp:inline distT="0" distB="0" distL="0" distR="0" wp14:anchorId="2CFFDD5E">
@@ -1991,7 +1760,7 @@
                     </pic:cNvPicPr>
                   </pic:nvPicPr>
                   <pic:blipFill>
-                    <a:blip r:embed="rId10" cstate="print">
+                    <a:blip r:embed="rId9" cstate="print">
                       <a:extLst>
                         <a:ext uri="{28A0092B-C50C-407E-A947-70E740481C1C}">
                           <a14:useLocalDpi xmlns:a14="http://schemas.microsoft.com/office/drawing/2010/main" val="0"/>
@@ -2022,87 +1791,72 @@
     </w:p>
     <w:p>
       <w:pPr>
+        <w:jc w:val="left"/>
+      </w:pPr>
+    </w:p>
+    <w:p>
+      <w:pPr>
+        <w:jc w:val="left"/>
+      </w:pPr>
+      <w:r>
+        <w:t xml:space="preserve">Firstly, an user will search for tweets by entering the search query and this will send a command to the web server. The web server will determine the type of command and process it accordingly. </w:t>
+      </w:r>
+      <w:r>
+        <w:t xml:space="preserve">There are several different types of commands such as retrieving normal tweets, retrieving image, chronological, geolocation. </w:t>
+      </w:r>
+      <w:r>
+        <w:t>Based on the type of command, the search component in the web server will use the appropriate search handler and to look into the corresponding index and retrieve the results based on the attributes defined.</w:t>
+      </w:r>
+      <w:r>
+        <w:t xml:space="preserve"> </w:t>
+      </w:r>
+      <w:r>
+        <w:t xml:space="preserve">For example, if it’s the normal search command, the searchHandler for /select will be used and the content index will be looked into. The result retrieved will contain the attributes user profile picture and name, creation date of the tweet, category, content and url links of the tweet. </w:t>
+      </w:r>
+      <w:r>
+        <w:t>If its image retrieval, an additional image attribute will be retrieved form the</w:t>
+      </w:r>
+      <w:r>
+        <w:t xml:space="preserve"> Solr server indexed documents. The results will be sent back to the user displayed in a JSP webpage. </w:t>
+      </w:r>
+      <w:bookmarkStart w:id="0" w:name="_GoBack"/>
+      <w:bookmarkEnd w:id="0"/>
+    </w:p>
+    <w:p>
+      <w:pPr>
+        <w:jc w:val="left"/>
+      </w:pPr>
+    </w:p>
+    <w:p>
+      <w:pPr>
+        <w:jc w:val="left"/>
+      </w:pPr>
+      <w:r>
+        <w:t>Initially the crawler, classification and index components were standalone programs however we have integrated them into the web server so that the user or administrator is able to crawl for new tweets</w:t>
+      </w:r>
+      <w:r>
+        <w:t xml:space="preserve"> from Twitter using Twitter4j</w:t>
+      </w:r>
+      <w:r>
+        <w:t xml:space="preserve">, classify them and index them into the Solr server by just clicking on a index button in the webpage. This allows the users to search for updated tweets. </w:t>
+      </w:r>
+    </w:p>
+    <w:p>
+      <w:pPr>
+        <w:jc w:val="left"/>
+      </w:pPr>
+    </w:p>
+    <w:p>
+      <w:pPr>
+        <w:spacing w:line="240" w:lineRule="auto"/>
+      </w:pPr>
+    </w:p>
+    <w:p>
+      <w:pPr>
         <w:pStyle w:val="Heading1"/>
       </w:pPr>
       <w:r>
-        <w:t>Current</w:t>
-      </w:r>
-      <w:r>
-        <w:t xml:space="preserve"> Progress</w:t>
-      </w:r>
-    </w:p>
-    <w:p>
-      <w:pPr>
-        <w:spacing w:line="240" w:lineRule="auto"/>
-        <w:rPr>
-          <w:strike/>
-        </w:rPr>
-      </w:pPr>
-      <w:r>
-        <w:rPr>
-          <w:strike/>
-        </w:rPr>
-        <w:t xml:space="preserve">Currently, we have created a standalone program that crawls twitter and collected 10,000 tweets (records) with 291416 words. </w:t>
-      </w:r>
-      <w:r>
-        <w:rPr>
-          <w:strike/>
-        </w:rPr>
-        <w:t xml:space="preserve">For each tweet, the author, creation date, content, favourite counts and tags were collected and stored in a JSON format. </w:t>
-      </w:r>
-      <w:r>
-        <w:rPr>
-          <w:strike/>
-        </w:rPr>
-        <w:t xml:space="preserve">A separate program was created to index the information into a standalone web server with </w:t>
-      </w:r>
-      <w:proofErr w:type="spellStart"/>
-      <w:r>
-        <w:rPr>
-          <w:strike/>
-        </w:rPr>
-        <w:t>Solr</w:t>
-      </w:r>
-      <w:proofErr w:type="spellEnd"/>
-      <w:r>
-        <w:rPr>
-          <w:strike/>
-        </w:rPr>
-        <w:t>.</w:t>
-      </w:r>
-    </w:p>
-    <w:p>
-      <w:pPr>
-        <w:spacing w:line="240" w:lineRule="auto"/>
-        <w:rPr>
-          <w:strike/>
-        </w:rPr>
-      </w:pPr>
-    </w:p>
-    <w:p>
-      <w:pPr>
-        <w:spacing w:line="240" w:lineRule="auto"/>
-        <w:rPr>
-          <w:strike/>
-        </w:rPr>
-      </w:pPr>
-      <w:r>
-        <w:rPr>
-          <w:strike/>
-        </w:rPr>
-        <w:t xml:space="preserve">We are in the midst of creating a web application which will allow users to query information based on the data indexed. </w:t>
-      </w:r>
-    </w:p>
-    <w:p>
-      <w:pPr>
-        <w:spacing w:line="240" w:lineRule="auto"/>
-      </w:pPr>
-    </w:p>
-    <w:p>
-      <w:pPr>
-        <w:pStyle w:val="Heading1"/>
-      </w:pPr>
-      <w:r>
+        <w:lastRenderedPageBreak/>
         <w:t>1</w:t>
       </w:r>
       <w:r>
@@ -2138,15 +1892,7 @@
         <w:t>source</w:t>
       </w:r>
       <w:r>
-        <w:t xml:space="preserve">, keywords, API, library) and stored them (e.g. whether a record corresponds to a file or a line, </w:t>
-      </w:r>
-      <w:proofErr w:type="gramStart"/>
-      <w:r>
-        <w:t>meta</w:t>
-      </w:r>
-      <w:proofErr w:type="gramEnd"/>
-      <w:r>
-        <w:t xml:space="preserve"> information like</w:t>
+        <w:t>, keywords, API, library) and stored them (e.g. whether a record corresponds to a file or a line, meta information like</w:t>
       </w:r>
       <w:r>
         <w:t xml:space="preserve"> publication date, author name,</w:t>
@@ -2206,68 +1952,31 @@
           <w:color w:val="000000"/>
           <w:lang w:eastAsia="zh-CN"/>
         </w:rPr>
-        <w:lastRenderedPageBreak/>
-        <w:t xml:space="preserve">After obtaining the authentication consumer key and access token, we proceed to crawl the twitter by searching 10000 records of the keyword “European Union”. Then we store the results in corpus.txt with </w:t>
-      </w:r>
-      <w:proofErr w:type="spellStart"/>
+        <w:t>After obtaining the authentication consumer key and access token, we proceed to crawl the twitter by searching 10000 records of the keyword “European Union”. Then we store the results in corpus.txt with json format and how one tweet is considered as a record.</w:t>
+      </w:r>
+    </w:p>
+    <w:p>
+      <w:pPr>
+        <w:rPr>
+          <w:rFonts w:eastAsia="Times New Roman" w:cs="Times New Roman"/>
+          <w:lang w:eastAsia="zh-CN"/>
+        </w:rPr>
+      </w:pPr>
+    </w:p>
+    <w:p>
+      <w:pPr>
+        <w:rPr>
+          <w:rFonts w:eastAsia="Times New Roman" w:cs="Times New Roman"/>
+          <w:lang w:eastAsia="zh-CN"/>
+        </w:rPr>
+      </w:pPr>
       <w:r>
         <w:rPr>
           <w:rFonts w:eastAsia="Times New Roman" w:cs="Arial"/>
           <w:color w:val="000000"/>
           <w:lang w:eastAsia="zh-CN"/>
         </w:rPr>
-        <w:t>json</w:t>
-      </w:r>
-      <w:proofErr w:type="spellEnd"/>
-      <w:r>
-        <w:rPr>
-          <w:rFonts w:eastAsia="Times New Roman" w:cs="Arial"/>
-          <w:color w:val="000000"/>
-          <w:lang w:eastAsia="zh-CN"/>
-        </w:rPr>
-        <w:t xml:space="preserve"> format and how one tweet is considered as a record.</w:t>
-      </w:r>
-    </w:p>
-    <w:p>
-      <w:pPr>
-        <w:rPr>
-          <w:rFonts w:eastAsia="Times New Roman" w:cs="Times New Roman"/>
-          <w:lang w:eastAsia="zh-CN"/>
-        </w:rPr>
-      </w:pPr>
-    </w:p>
-    <w:p>
-      <w:pPr>
-        <w:rPr>
-          <w:rFonts w:eastAsia="Times New Roman" w:cs="Times New Roman"/>
-          <w:lang w:eastAsia="zh-CN"/>
-        </w:rPr>
-      </w:pPr>
-      <w:r>
-        <w:rPr>
-          <w:rFonts w:eastAsia="Times New Roman" w:cs="Arial"/>
-          <w:color w:val="000000"/>
-          <w:lang w:eastAsia="zh-CN"/>
-        </w:rPr>
-        <w:t xml:space="preserve">To validate whether the results obtained is the expected data, we print the results according to the </w:t>
-      </w:r>
-      <w:proofErr w:type="gramStart"/>
-      <w:r>
-        <w:rPr>
-          <w:rFonts w:eastAsia="Times New Roman" w:cs="Arial"/>
-          <w:color w:val="000000"/>
-          <w:lang w:eastAsia="zh-CN"/>
-        </w:rPr>
-        <w:t>meta</w:t>
-      </w:r>
-      <w:proofErr w:type="gramEnd"/>
-      <w:r>
-        <w:rPr>
-          <w:rFonts w:eastAsia="Times New Roman" w:cs="Arial"/>
-          <w:color w:val="000000"/>
-          <w:lang w:eastAsia="zh-CN"/>
-        </w:rPr>
-        <w:t xml:space="preserve"> information required. </w:t>
+        <w:t xml:space="preserve">To validate whether the results obtained is the expected data, we print the results according to the meta information required. </w:t>
       </w:r>
     </w:p>
     <w:p/>
@@ -2588,13 +2297,8 @@
             <w:tcW w:w="2310" w:type="dxa"/>
           </w:tcPr>
           <w:p>
-            <w:proofErr w:type="spellStart"/>
-            <w:r>
-              <w:t>european</w:t>
-            </w:r>
-            <w:proofErr w:type="spellEnd"/>
-            <w:r>
-              <w:t>: 13,834</w:t>
+            <w:r>
+              <w:t>european: 13,834</w:t>
             </w:r>
           </w:p>
         </w:tc>
@@ -2638,13 +2342,8 @@
             <w:tcW w:w="2310" w:type="dxa"/>
           </w:tcPr>
           <w:p>
-            <w:proofErr w:type="spellStart"/>
-            <w:r>
-              <w:t>rt</w:t>
-            </w:r>
-            <w:proofErr w:type="spellEnd"/>
-            <w:r>
-              <w:t xml:space="preserve">: 4,129 </w:t>
+            <w:r>
+              <w:t xml:space="preserve">rt: 4,129 </w:t>
             </w:r>
           </w:p>
         </w:tc>
@@ -2656,13 +2355,8 @@
             <w:pPr>
               <w:jc w:val="left"/>
             </w:pPr>
-            <w:proofErr w:type="spellStart"/>
-            <w:r>
-              <w:t>eu</w:t>
-            </w:r>
-            <w:proofErr w:type="spellEnd"/>
-            <w:r>
-              <w:t xml:space="preserve">: 4,085 </w:t>
+            <w:r>
+              <w:t xml:space="preserve">eu: 4,085 </w:t>
             </w:r>
           </w:p>
         </w:tc>
@@ -2737,36 +2431,20 @@
         <w:t>a</w:t>
       </w:r>
       <w:r>
-        <w:t xml:space="preserve"> user might want to query for “</w:t>
-      </w:r>
-      <w:proofErr w:type="spellStart"/>
-      <w:r>
-        <w:t>eurasian</w:t>
-      </w:r>
-      <w:proofErr w:type="spellEnd"/>
-      <w:r>
-        <w:t xml:space="preserve"> union”.  </w:t>
-      </w:r>
-    </w:p>
-    <w:p>
-      <w:pPr>
-        <w:spacing w:line="240" w:lineRule="auto"/>
-      </w:pPr>
-    </w:p>
-    <w:p>
-      <w:pPr>
-        <w:spacing w:line="240" w:lineRule="auto"/>
-      </w:pPr>
-      <w:r>
-        <w:t xml:space="preserve">The list of stop words are in the “stopwords.txt” located in the </w:t>
-      </w:r>
-      <w:proofErr w:type="spellStart"/>
-      <w:r>
-        <w:t>solr</w:t>
-      </w:r>
-      <w:proofErr w:type="spellEnd"/>
-      <w:r>
-        <w:t xml:space="preserve"> server. This list contains the common stop words used for the English Language. </w:t>
+        <w:t xml:space="preserve"> user might want to query for “eurasian union”.  </w:t>
+      </w:r>
+    </w:p>
+    <w:p>
+      <w:pPr>
+        <w:spacing w:line="240" w:lineRule="auto"/>
+      </w:pPr>
+    </w:p>
+    <w:p>
+      <w:pPr>
+        <w:spacing w:line="240" w:lineRule="auto"/>
+      </w:pPr>
+      <w:r>
+        <w:t xml:space="preserve">The list of stop words are in the “stopwords.txt” located in the solr server. This list contains the common stop words used for the English Language. </w:t>
       </w:r>
     </w:p>
     <w:p>
@@ -2779,7 +2457,6 @@
         <w:pStyle w:val="Heading1"/>
       </w:pPr>
       <w:r>
-        <w:lastRenderedPageBreak/>
         <w:t>2</w:t>
       </w:r>
       <w:r>
@@ -2881,23 +2558,7 @@
         <w:spacing w:line="240" w:lineRule="auto"/>
       </w:pPr>
       <w:r>
-        <w:t xml:space="preserve">e.g. </w:t>
-      </w:r>
-      <w:proofErr w:type="spellStart"/>
-      <w:r>
-        <w:t>Author:XXX</w:t>
-      </w:r>
-      <w:proofErr w:type="spellEnd"/>
-      <w:r>
-        <w:t xml:space="preserve"> </w:t>
-      </w:r>
-      <w:proofErr w:type="spellStart"/>
-      <w:r>
-        <w:t>Date:DD</w:t>
-      </w:r>
-      <w:proofErr w:type="spellEnd"/>
-      <w:r>
-        <w:t>/MM/YYYY</w:t>
+        <w:t>e.g. Author:XXX Date:DD/MM/YYYY</w:t>
       </w:r>
     </w:p>
     <w:p>
@@ -2950,13 +2611,8 @@
         <w:t>To crawl for new twe</w:t>
       </w:r>
       <w:r>
-        <w:t xml:space="preserve">ets and index them into the </w:t>
-      </w:r>
-      <w:proofErr w:type="spellStart"/>
-      <w:r>
-        <w:t>Solr</w:t>
-      </w:r>
-      <w:proofErr w:type="spellEnd"/>
+        <w:t>ets and index them into the Solr</w:t>
+      </w:r>
       <w:r>
         <w:t xml:space="preserve"> server, user can click on the Index button beside the Search Query textbox.</w:t>
       </w:r>
@@ -2968,7 +2624,7 @@
       <w:r>
         <w:rPr>
           <w:noProof/>
-          <w:lang w:eastAsia="zh-CN"/>
+          <w:lang w:eastAsia="en-SG"/>
         </w:rPr>
         <w:drawing>
           <wp:inline distT="0" distB="0" distL="0" distR="0">
@@ -2988,7 +2644,7 @@
                     </pic:cNvPicPr>
                   </pic:nvPicPr>
                   <pic:blipFill>
-                    <a:blip r:embed="rId11">
+                    <a:blip r:embed="rId10">
                       <a:extLst>
                         <a:ext uri="{28A0092B-C50C-407E-A947-70E740481C1C}">
                           <a14:useLocalDpi xmlns:a14="http://schemas.microsoft.com/office/drawing/2010/main" val="0"/>
@@ -3042,7 +2698,7 @@
       <w:r>
         <w:rPr>
           <w:noProof/>
-          <w:lang w:eastAsia="zh-CN"/>
+          <w:lang w:eastAsia="en-SG"/>
         </w:rPr>
         <w:drawing>
           <wp:inline distT="0" distB="0" distL="0" distR="0">
@@ -3062,7 +2718,7 @@
                     </pic:cNvPicPr>
                   </pic:nvPicPr>
                   <pic:blipFill>
-                    <a:blip r:embed="rId12">
+                    <a:blip r:embed="rId11">
                       <a:extLst>
                         <a:ext uri="{28A0092B-C50C-407E-A947-70E740481C1C}">
                           <a14:useLocalDpi xmlns:a14="http://schemas.microsoft.com/office/drawing/2010/main" val="0"/>
@@ -3101,21 +2757,8 @@
       <w:r>
         <w:t xml:space="preserve">The server will connect to </w:t>
       </w:r>
-      <w:proofErr w:type="gramStart"/>
-      <w:r>
-        <w:t>Twitter</w:t>
-      </w:r>
-      <w:proofErr w:type="gramEnd"/>
-      <w:r>
-        <w:t xml:space="preserve"> via Twitter4j API to collect new tweets. The tweets will be processed and updated into the </w:t>
-      </w:r>
-      <w:proofErr w:type="spellStart"/>
-      <w:r>
-        <w:t>Solr</w:t>
-      </w:r>
-      <w:proofErr w:type="spellEnd"/>
-      <w:r>
-        <w:t xml:space="preserve"> server. </w:t>
+      <w:r>
+        <w:t xml:space="preserve">Twitter via Twitter4j API to collect new tweets. The tweets will be processed and updated into the Solr server. </w:t>
       </w:r>
       <w:r>
         <w:t xml:space="preserve">Once the crawling and indexing of </w:t>
@@ -3196,6 +2839,7 @@
         <w:spacing w:line="240" w:lineRule="auto"/>
       </w:pPr>
       <w:r>
+        <w:lastRenderedPageBreak/>
         <w:t>results + speed</w:t>
       </w:r>
     </w:p>
@@ -3313,7 +2957,6 @@
         <w:pStyle w:val="Heading2"/>
       </w:pPr>
       <w:r>
-        <w:lastRenderedPageBreak/>
         <w:t xml:space="preserve">Question 3: Explore some innovations for enhancing the indexing and ranking. Explain why they are important to solve specific problems, illustrated </w:t>
       </w:r>
       <w:r>
@@ -3365,7 +3008,7 @@
       <w:r>
         <w:rPr>
           <w:noProof/>
-          <w:lang w:eastAsia="zh-CN"/>
+          <w:lang w:eastAsia="en-SG"/>
         </w:rPr>
         <w:drawing>
           <wp:inline distT="0" distB="0" distL="0" distR="0">
@@ -3385,7 +3028,7 @@
                     </pic:cNvPicPr>
                   </pic:nvPicPr>
                   <pic:blipFill>
-                    <a:blip r:embed="rId13">
+                    <a:blip r:embed="rId12">
                       <a:extLst>
                         <a:ext uri="{28A0092B-C50C-407E-A947-70E740481C1C}">
                           <a14:useLocalDpi xmlns:a14="http://schemas.microsoft.com/office/drawing/2010/main" val="0"/>
@@ -3427,15 +3070,7 @@
         <w:ind w:left="360"/>
       </w:pPr>
       <w:r>
-        <w:t xml:space="preserve">The user has to key in the search term in the Search Query textbox and select Image option under the </w:t>
-      </w:r>
-      <w:proofErr w:type="spellStart"/>
-      <w:r>
-        <w:t>dropbox</w:t>
-      </w:r>
-      <w:proofErr w:type="spellEnd"/>
-      <w:r>
-        <w:t xml:space="preserve"> for Type. </w:t>
+        <w:t xml:space="preserve">The user has to key in the search term in the Search Query textbox and select Image option under the dropbox for Type. </w:t>
       </w:r>
       <w:r>
         <w:t xml:space="preserve">The web will then return retrieved results to the user and display the tweet along with the image. </w:t>
@@ -3493,7 +3128,7 @@
       <w:r>
         <w:rPr>
           <w:noProof/>
-          <w:lang w:eastAsia="zh-CN"/>
+          <w:lang w:eastAsia="en-SG"/>
         </w:rPr>
         <w:lastRenderedPageBreak/>
         <w:drawing>
@@ -3514,7 +3149,7 @@
                     </pic:cNvPicPr>
                   </pic:nvPicPr>
                   <pic:blipFill>
-                    <a:blip r:embed="rId14">
+                    <a:blip r:embed="rId13">
                       <a:extLst>
                         <a:ext uri="{28A0092B-C50C-407E-A947-70E740481C1C}">
                           <a14:useLocalDpi xmlns:a14="http://schemas.microsoft.com/office/drawing/2010/main" val="0"/>
@@ -3570,7 +3205,7 @@
       <w:r>
         <w:rPr>
           <w:noProof/>
-          <w:lang w:eastAsia="zh-CN"/>
+          <w:lang w:eastAsia="en-SG"/>
         </w:rPr>
         <w:lastRenderedPageBreak/>
         <w:drawing>
@@ -3591,7 +3226,7 @@
                     </pic:cNvPicPr>
                   </pic:nvPicPr>
                   <pic:blipFill>
-                    <a:blip r:embed="rId15">
+                    <a:blip r:embed="rId14">
                       <a:extLst>
                         <a:ext uri="{28A0092B-C50C-407E-A947-70E740481C1C}">
                           <a14:useLocalDpi xmlns:a14="http://schemas.microsoft.com/office/drawing/2010/main" val="0"/>
@@ -3630,15 +3265,7 @@
         <w:t xml:space="preserve">To implement this enhancement, besides just indexing the contents of tweets, the hashtags of the tweets are collected and indexed as well. </w:t>
       </w:r>
       <w:r>
-        <w:t>Only tweets with images posted will be retrieved. Therefore, an additional field “</w:t>
-      </w:r>
-      <w:proofErr w:type="spellStart"/>
-      <w:r>
-        <w:t>hasImage</w:t>
-      </w:r>
-      <w:proofErr w:type="spellEnd"/>
-      <w:r>
-        <w:t xml:space="preserve">” was introduced in the schema to determine if the tweet has an image associated with it. </w:t>
+        <w:t xml:space="preserve">Only tweets with images posted will be retrieved. Therefore, an additional field “hasImage” was introduced in the schema to determine if the tweet has an image associated with it. </w:t>
       </w:r>
     </w:p>
     <w:p>
@@ -3648,7 +3275,7 @@
       <w:r>
         <w:rPr>
           <w:noProof/>
-          <w:lang w:eastAsia="zh-CN"/>
+          <w:lang w:eastAsia="en-SG"/>
         </w:rPr>
         <w:drawing>
           <wp:inline distT="0" distB="0" distL="0" distR="0">
@@ -3668,7 +3295,7 @@
                     </pic:cNvPicPr>
                   </pic:nvPicPr>
                   <pic:blipFill>
-                    <a:blip r:embed="rId16">
+                    <a:blip r:embed="rId15">
                       <a:extLst>
                         <a:ext uri="{28A0092B-C50C-407E-A947-70E740481C1C}">
                           <a14:useLocalDpi xmlns:a14="http://schemas.microsoft.com/office/drawing/2010/main" val="0"/>
@@ -3728,7 +3355,7 @@
       <w:r>
         <w:rPr>
           <w:noProof/>
-          <w:lang w:eastAsia="zh-CN"/>
+          <w:lang w:eastAsia="en-SG"/>
         </w:rPr>
         <w:drawing>
           <wp:inline distT="0" distB="0" distL="0" distR="0" wp14:anchorId="1BA146CB" wp14:editId="1525916C">
@@ -3748,7 +3375,7 @@
                     </pic:cNvPicPr>
                   </pic:nvPicPr>
                   <pic:blipFill>
-                    <a:blip r:embed="rId17">
+                    <a:blip r:embed="rId16">
                       <a:extLst>
                         <a:ext uri="{28A0092B-C50C-407E-A947-70E740481C1C}">
                           <a14:useLocalDpi xmlns:a14="http://schemas.microsoft.com/office/drawing/2010/main" val="0"/>
@@ -3786,15 +3413,7 @@
         <w:t xml:space="preserve">Therefore, tweets with images that contains the query term in their hashtags will have a higher ranking than tweets that do not contain the query terms in their hashtags. </w:t>
       </w:r>
       <w:r>
-        <w:t>For example, a search for “</w:t>
-      </w:r>
-      <w:proofErr w:type="spellStart"/>
-      <w:r>
-        <w:t>mqm</w:t>
-      </w:r>
-      <w:proofErr w:type="spellEnd"/>
-      <w:r>
-        <w:t>” will result in:</w:t>
+        <w:t>For example, a search for “mqm” will result in:</w:t>
       </w:r>
     </w:p>
     <w:p>
@@ -3804,7 +3423,7 @@
       <w:r>
         <w:rPr>
           <w:noProof/>
-          <w:lang w:eastAsia="zh-CN"/>
+          <w:lang w:eastAsia="en-SG"/>
         </w:rPr>
         <w:drawing>
           <wp:inline distT="0" distB="0" distL="0" distR="0">
@@ -3824,7 +3443,7 @@
                     </pic:cNvPicPr>
                   </pic:nvPicPr>
                   <pic:blipFill>
-                    <a:blip r:embed="rId18">
+                    <a:blip r:embed="rId17">
                       <a:extLst>
                         <a:ext uri="{28A0092B-C50C-407E-A947-70E740481C1C}">
                           <a14:useLocalDpi xmlns:a14="http://schemas.microsoft.com/office/drawing/2010/main" val="0"/>
@@ -3858,15 +3477,7 @@
     </w:p>
     <w:p>
       <w:r>
-        <w:t>As shown in the figure above, the tweet with #MQM is ranked higher than the tweet without #MQM but has the term “</w:t>
-      </w:r>
-      <w:proofErr w:type="spellStart"/>
-      <w:r>
-        <w:t>mqm</w:t>
-      </w:r>
-      <w:proofErr w:type="spellEnd"/>
-      <w:r>
-        <w:t xml:space="preserve">” in the content. </w:t>
+        <w:t xml:space="preserve">As shown in the figure above, the tweet with #MQM is ranked higher than the tweet without #MQM but has the term “mqm” in the content. </w:t>
       </w:r>
     </w:p>
     <w:p/>
@@ -3978,18 +3589,10 @@
         <w:spacing w:line="240" w:lineRule="auto"/>
       </w:pPr>
       <w:r>
-        <w:t xml:space="preserve">Improve search results by </w:t>
-      </w:r>
-      <w:proofErr w:type="spellStart"/>
-      <w:r>
-        <w:t>in</w:t>
-      </w:r>
-      <w:r>
-        <w:t>egrating</w:t>
-      </w:r>
-      <w:proofErr w:type="spellEnd"/>
-      <w:r>
-        <w:t xml:space="preserve"> machine learning or data mining techniques (e.g. classification or cluster techniques)</w:t>
+        <w:t>Improve search results by in</w:t>
+      </w:r>
+      <w:r>
+        <w:t>egrating machine learning or data mining techniques (e.g. classification or cluster techniques)</w:t>
       </w:r>
     </w:p>
     <w:p>
@@ -4086,13 +3689,8 @@
         <w:pStyle w:val="ListBullet"/>
         <w:spacing w:line="240" w:lineRule="auto"/>
       </w:pPr>
-      <w:proofErr w:type="spellStart"/>
-      <w:r>
-        <w:t>Qn</w:t>
-      </w:r>
-      <w:proofErr w:type="spellEnd"/>
-      <w:r>
-        <w:t xml:space="preserve"> 3: (Brainstorm~)</w:t>
+      <w:r>
+        <w:t>Qn 3: (Brainstorm~)</w:t>
       </w:r>
     </w:p>
     <w:p>
@@ -4110,13 +3708,8 @@
         <w:spacing w:line="240" w:lineRule="auto"/>
       </w:pPr>
       <w:r>
-        <w:t>Indexing</w:t>
-      </w:r>
-      <w:proofErr w:type="gramStart"/>
-      <w:r>
-        <w:t>: ???</w:t>
-      </w:r>
-      <w:proofErr w:type="gramEnd"/>
+        <w:t>Indexing: ???</w:t>
+      </w:r>
     </w:p>
     <w:p>
       <w:pPr>
@@ -4124,13 +3717,8 @@
         <w:spacing w:line="240" w:lineRule="auto"/>
       </w:pPr>
       <w:r>
-        <w:t>Machine Learning</w:t>
-      </w:r>
-      <w:proofErr w:type="gramStart"/>
-      <w:r>
-        <w:t>: ???</w:t>
-      </w:r>
-      <w:proofErr w:type="gramEnd"/>
+        <w:t>Machine Learning: ???</w:t>
+      </w:r>
     </w:p>
     <w:p>
       <w:pPr>
@@ -4138,13 +3726,8 @@
         <w:spacing w:line="240" w:lineRule="auto"/>
       </w:pPr>
       <w:r>
-        <w:t>Interactive Search</w:t>
-      </w:r>
-      <w:proofErr w:type="gramStart"/>
-      <w:r>
-        <w:t>: ???</w:t>
-      </w:r>
-      <w:proofErr w:type="gramEnd"/>
+        <w:t>Interactive Search: ???</w:t>
+      </w:r>
     </w:p>
     <w:p>
       <w:pPr>
@@ -4152,13 +3735,8 @@
         <w:spacing w:line="240" w:lineRule="auto"/>
       </w:pPr>
       <w:r>
-        <w:t>Others</w:t>
-      </w:r>
-      <w:proofErr w:type="gramStart"/>
-      <w:r>
-        <w:t>: ???</w:t>
-      </w:r>
-      <w:proofErr w:type="gramEnd"/>
+        <w:t>Others: ???</w:t>
+      </w:r>
     </w:p>
     <w:p>
       <w:pPr>
@@ -4542,15 +4120,7 @@
       </w:r>
       <w:r>
         <w:tab/>
-        <w:t xml:space="preserve">Discuss whether you had to </w:t>
-      </w:r>
-      <w:proofErr w:type="spellStart"/>
-      <w:r>
-        <w:t>preprocess</w:t>
-      </w:r>
-      <w:proofErr w:type="spellEnd"/>
-      <w:r>
-        <w:t xml:space="preserve"> data and why</w:t>
+        <w:t>Discuss whether you had to preprocess data and why</w:t>
       </w:r>
     </w:p>
     <w:p>
@@ -4576,11 +4146,9 @@
         <w:pStyle w:val="ListBullet"/>
         <w:spacing w:line="240" w:lineRule="auto"/>
       </w:pPr>
-      <w:proofErr w:type="spellStart"/>
       <w:r>
         <w:t>Preprocess</w:t>
       </w:r>
-      <w:proofErr w:type="spellEnd"/>
     </w:p>
     <w:p>
       <w:pPr>
@@ -4624,15 +4192,7 @@
       </w:r>
       <w:r>
         <w:tab/>
-        <w:t xml:space="preserve">Build an evaluation dataset by manually </w:t>
-      </w:r>
-      <w:proofErr w:type="spellStart"/>
-      <w:r>
-        <w:t>labeling</w:t>
-      </w:r>
-      <w:proofErr w:type="spellEnd"/>
-      <w:r>
-        <w:t xml:space="preserve"> 10% of the collected data (at least 1,000 records) with an inter-annotator agreement of at least 80%</w:t>
+        <w:t>Build an evaluation dataset by manually labeling 10% of the collected data (at least 1,000 records) with an inter-annotator agreement of at least 80%</w:t>
       </w:r>
     </w:p>
     <w:p>
@@ -4640,15 +4200,7 @@
         <w:t>An evaluation dataset</w:t>
       </w:r>
       <w:r>
-        <w:t xml:space="preserve"> (</w:t>
-      </w:r>
-      <w:proofErr w:type="spellStart"/>
-      <w:r>
-        <w:t>TestingSet.arff</w:t>
-      </w:r>
-      <w:proofErr w:type="spellEnd"/>
-      <w:r>
-        <w:t>)</w:t>
+        <w:t xml:space="preserve"> (TestingSet.arff)</w:t>
       </w:r>
       <w:r>
         <w:t xml:space="preserve"> which comprises 1025 records was manually labelled by two </w:t>
@@ -4666,16 +4218,11 @@
         <w:t xml:space="preserve">, the Cohen’s </w:t>
       </w:r>
       <w:r>
-        <w:t>Kappa formula was used</w:t>
-      </w:r>
-      <w:proofErr w:type="gramStart"/>
-      <w:r>
-        <w:t xml:space="preserve">: </w:t>
+        <w:t xml:space="preserve">Kappa formula was used: </w:t>
       </w:r>
       <w:r>
         <w:t xml:space="preserve"> </w:t>
       </w:r>
-      <w:proofErr w:type="gramEnd"/>
       <m:oMath>
         <m:f>
           <m:fPr>
@@ -4761,7 +4308,7 @@
       <w:r>
         <w:rPr>
           <w:noProof/>
-          <w:lang w:eastAsia="zh-CN"/>
+          <w:lang w:eastAsia="en-SG"/>
         </w:rPr>
         <w:drawing>
           <wp:inline distT="0" distB="0" distL="0" distR="0">
@@ -4781,7 +4328,7 @@
                     </pic:cNvPicPr>
                   </pic:nvPicPr>
                   <pic:blipFill>
-                    <a:blip r:embed="rId19">
+                    <a:blip r:embed="rId18">
                       <a:extLst>
                         <a:ext uri="{28A0092B-C50C-407E-A947-70E740481C1C}">
                           <a14:useLocalDpi xmlns:a14="http://schemas.microsoft.com/office/drawing/2010/main" val="0"/>
@@ -4872,15 +4419,7 @@
         <w:t>. The training set</w:t>
       </w:r>
       <w:r>
-        <w:t xml:space="preserve"> (</w:t>
-      </w:r>
-      <w:proofErr w:type="spellStart"/>
-      <w:r>
-        <w:t>TraingSet.arff</w:t>
-      </w:r>
-      <w:proofErr w:type="spellEnd"/>
-      <w:r>
-        <w:t>)</w:t>
+        <w:t xml:space="preserve"> (TraingSet.arff)</w:t>
       </w:r>
       <w:r>
         <w:t xml:space="preserve"> used to train the classifiers consisted of </w:t>
@@ -4918,7 +4457,7 @@
     </w:p>
     <w:tbl>
       <w:tblPr>
-        <w:tblStyle w:val="PlainTable5"/>
+        <w:tblStyle w:val="PlainTable51"/>
         <w:tblW w:w="7763" w:type="dxa"/>
         <w:jc w:val="center"/>
         <w:tblLook w:val="04A0" w:firstRow="1" w:lastRow="0" w:firstColumn="1" w:lastColumn="0" w:noHBand="0" w:noVBand="1"/>
@@ -6417,7 +5956,7 @@
       <w:r>
         <w:rPr>
           <w:noProof/>
-          <w:lang w:eastAsia="zh-CN"/>
+          <w:lang w:eastAsia="en-SG"/>
         </w:rPr>
         <w:drawing>
           <wp:inline distT="0" distB="0" distL="0" distR="0">
@@ -6427,7 +5966,7 @@
             <wp:cNvGraphicFramePr/>
             <a:graphic xmlns:a="http://schemas.openxmlformats.org/drawingml/2006/main">
               <a:graphicData uri="http://schemas.openxmlformats.org/drawingml/2006/chart">
-                <c:chart xmlns:c="http://schemas.openxmlformats.org/drawingml/2006/chart" xmlns:r="http://schemas.openxmlformats.org/officeDocument/2006/relationships" r:id="rId20"/>
+                <c:chart xmlns:c="http://schemas.openxmlformats.org/drawingml/2006/chart" xmlns:r="http://schemas.openxmlformats.org/officeDocument/2006/relationships" r:id="rId19"/>
               </a:graphicData>
             </a:graphic>
           </wp:inline>
@@ -6556,7 +6095,7 @@
       <w:r>
         <w:rPr>
           <w:noProof/>
-          <w:lang w:eastAsia="zh-CN"/>
+          <w:lang w:eastAsia="en-SG"/>
         </w:rPr>
         <w:lastRenderedPageBreak/>
         <w:drawing>
@@ -6577,7 +6116,7 @@
                     </pic:cNvPicPr>
                   </pic:nvPicPr>
                   <pic:blipFill>
-                    <a:blip r:embed="rId21">
+                    <a:blip r:embed="rId20">
                       <a:extLst>
                         <a:ext uri="{28A0092B-C50C-407E-A947-70E740481C1C}">
                           <a14:useLocalDpi xmlns:a14="http://schemas.microsoft.com/office/drawing/2010/main" val="0"/>
@@ -6617,7 +6156,7 @@
       <w:r>
         <w:rPr>
           <w:noProof/>
-          <w:lang w:eastAsia="zh-CN"/>
+          <w:lang w:eastAsia="en-SG"/>
         </w:rPr>
         <w:drawing>
           <wp:inline distT="0" distB="0" distL="0" distR="0">
@@ -6637,7 +6176,7 @@
                     </pic:cNvPicPr>
                   </pic:nvPicPr>
                   <pic:blipFill>
-                    <a:blip r:embed="rId22">
+                    <a:blip r:embed="rId21">
                       <a:extLst>
                         <a:ext uri="{28A0092B-C50C-407E-A947-70E740481C1C}">
                           <a14:useLocalDpi xmlns:a14="http://schemas.microsoft.com/office/drawing/2010/main" val="0"/>
@@ -6679,15 +6218,7 @@
         <w:spacing w:line="240" w:lineRule="auto"/>
       </w:pPr>
       <w:r>
-        <w:t xml:space="preserve">The classifiers with the top two results were selected to be used with Boosting. The implementation of boosting was </w:t>
-      </w:r>
-      <w:proofErr w:type="spellStart"/>
-      <w:r>
-        <w:t>Adaboost</w:t>
-      </w:r>
-      <w:proofErr w:type="spellEnd"/>
-      <w:r>
-        <w:t xml:space="preserve"> which is available in Weka. </w:t>
+        <w:t xml:space="preserve">The classifiers with the top two results were selected to be used with Boosting. The implementation of boosting was Adaboost which is available in Weka. </w:t>
       </w:r>
       <w:r>
         <w:t xml:space="preserve">The table below shows the results after evaluating the classifiers with boosting on the evaluation set. </w:t>
@@ -6700,7 +6231,7 @@
     </w:p>
     <w:tbl>
       <w:tblPr>
-        <w:tblStyle w:val="PlainTable5"/>
+        <w:tblStyle w:val="PlainTable51"/>
         <w:tblW w:w="7763" w:type="dxa"/>
         <w:jc w:val="center"/>
         <w:tblLook w:val="04A0" w:firstRow="1" w:lastRow="0" w:firstColumn="1" w:lastColumn="0" w:noHBand="0" w:noVBand="1"/>
@@ -7851,8 +7382,8 @@
       </w:r>
     </w:p>
     <w:sectPr>
-      <w:headerReference w:type="default" r:id="rId23"/>
-      <w:footerReference w:type="default" r:id="rId24"/>
+      <w:headerReference w:type="default" r:id="rId22"/>
+      <w:footerReference w:type="default" r:id="rId23"/>
       <w:pgSz w:w="11906" w:h="16838"/>
       <w:pgMar w:top="1440" w:right="1440" w:bottom="1440" w:left="1440" w:header="708" w:footer="708" w:gutter="0"/>
       <w:cols w:space="708"/>
@@ -7864,7 +7395,7 @@
 </file>
 
 <file path=word/endnotes.xml><?xml version="1.0" encoding="utf-8"?>
-<w:endnotes xmlns:wpc="http://schemas.microsoft.com/office/word/2010/wordprocessingCanvas" xmlns:mc="http://schemas.openxmlformats.org/markup-compatibility/2006" xmlns:o="urn:schemas-microsoft-com:office:office" xmlns:r="http://schemas.openxmlformats.org/officeDocument/2006/relationships" xmlns:m="http://schemas.openxmlformats.org/officeDocument/2006/math" xmlns:v="urn:schemas-microsoft-com:vml" xmlns:wp14="http://schemas.microsoft.com/office/word/2010/wordprocessingDrawing" xmlns:wp="http://schemas.openxmlformats.org/drawingml/2006/wordprocessingDrawing" xmlns:w10="urn:schemas-microsoft-com:office:word" xmlns:w="http://schemas.openxmlformats.org/wordprocessingml/2006/main" xmlns:w14="http://schemas.microsoft.com/office/word/2010/wordml" xmlns:wpg="http://schemas.microsoft.com/office/word/2010/wordprocessingGroup" xmlns:wpi="http://schemas.microsoft.com/office/word/2010/wordprocessingInk" xmlns:wne="http://schemas.microsoft.com/office/word/2006/wordml" xmlns:wps="http://schemas.microsoft.com/office/word/2010/wordprocessingShape" mc:Ignorable="w14 wp14">
+<w:endnotes xmlns:wpc="http://schemas.microsoft.com/office/word/2010/wordprocessingCanvas" xmlns:mc="http://schemas.openxmlformats.org/markup-compatibility/2006" xmlns:o="urn:schemas-microsoft-com:office:office" xmlns:r="http://schemas.openxmlformats.org/officeDocument/2006/relationships" xmlns:m="http://schemas.openxmlformats.org/officeDocument/2006/math" xmlns:v="urn:schemas-microsoft-com:vml" xmlns:wp14="http://schemas.microsoft.com/office/word/2010/wordprocessingDrawing" xmlns:wp="http://schemas.openxmlformats.org/drawingml/2006/wordprocessingDrawing" xmlns:w10="urn:schemas-microsoft-com:office:word" xmlns:w="http://schemas.openxmlformats.org/wordprocessingml/2006/main" xmlns:w14="http://schemas.microsoft.com/office/word/2010/wordml" xmlns:w15="http://schemas.microsoft.com/office/word/2012/wordml" xmlns:wpg="http://schemas.microsoft.com/office/word/2010/wordprocessingGroup" xmlns:wpi="http://schemas.microsoft.com/office/word/2010/wordprocessingInk" xmlns:wne="http://schemas.microsoft.com/office/word/2006/wordml" xmlns:wps="http://schemas.microsoft.com/office/word/2010/wordprocessingShape" mc:Ignorable="w14 w15 wp14">
   <w:endnote w:type="separator" w:id="-1">
     <w:p>
       <w:pPr>
@@ -7889,7 +7420,7 @@
 </file>
 
 <file path=word/footer1.xml><?xml version="1.0" encoding="utf-8"?>
-<w:ftr xmlns:wpc="http://schemas.microsoft.com/office/word/2010/wordprocessingCanvas" xmlns:mc="http://schemas.openxmlformats.org/markup-compatibility/2006" xmlns:o="urn:schemas-microsoft-com:office:office" xmlns:r="http://schemas.openxmlformats.org/officeDocument/2006/relationships" xmlns:m="http://schemas.openxmlformats.org/officeDocument/2006/math" xmlns:v="urn:schemas-microsoft-com:vml" xmlns:wp14="http://schemas.microsoft.com/office/word/2010/wordprocessingDrawing" xmlns:wp="http://schemas.openxmlformats.org/drawingml/2006/wordprocessingDrawing" xmlns:w10="urn:schemas-microsoft-com:office:word" xmlns:w="http://schemas.openxmlformats.org/wordprocessingml/2006/main" xmlns:w14="http://schemas.microsoft.com/office/word/2010/wordml" xmlns:wpg="http://schemas.microsoft.com/office/word/2010/wordprocessingGroup" xmlns:wpi="http://schemas.microsoft.com/office/word/2010/wordprocessingInk" xmlns:wne="http://schemas.microsoft.com/office/word/2006/wordml" xmlns:wps="http://schemas.microsoft.com/office/word/2010/wordprocessingShape" mc:Ignorable="w14 wp14">
+<w:ftr xmlns:wpc="http://schemas.microsoft.com/office/word/2010/wordprocessingCanvas" xmlns:mc="http://schemas.openxmlformats.org/markup-compatibility/2006" xmlns:o="urn:schemas-microsoft-com:office:office" xmlns:r="http://schemas.openxmlformats.org/officeDocument/2006/relationships" xmlns:m="http://schemas.openxmlformats.org/officeDocument/2006/math" xmlns:v="urn:schemas-microsoft-com:vml" xmlns:wp14="http://schemas.microsoft.com/office/word/2010/wordprocessingDrawing" xmlns:wp="http://schemas.openxmlformats.org/drawingml/2006/wordprocessingDrawing" xmlns:w10="urn:schemas-microsoft-com:office:word" xmlns:w="http://schemas.openxmlformats.org/wordprocessingml/2006/main" xmlns:w14="http://schemas.microsoft.com/office/word/2010/wordml" xmlns:w15="http://schemas.microsoft.com/office/word/2012/wordml" xmlns:wpg="http://schemas.microsoft.com/office/word/2010/wordprocessingGroup" xmlns:wpi="http://schemas.microsoft.com/office/word/2010/wordprocessingInk" xmlns:wne="http://schemas.microsoft.com/office/word/2006/wordml" xmlns:wps="http://schemas.microsoft.com/office/word/2010/wordprocessingShape" mc:Ignorable="w14 w15 wp14">
   <w:sdt>
     <w:sdtPr>
       <w:id w:val="2898294"/>
@@ -7898,7 +7429,6 @@
         <w:docPartUnique/>
       </w:docPartObj>
     </w:sdtPr>
-    <w:sdtEndPr/>
     <w:sdtContent>
       <w:p>
         <w:pPr>
@@ -7918,7 +7448,7 @@
           <w:rPr>
             <w:noProof/>
           </w:rPr>
-          <w:t>5</w:t>
+          <w:t>11</w:t>
         </w:r>
         <w:r>
           <w:rPr>
@@ -7938,7 +7468,7 @@
 </file>
 
 <file path=word/footnotes.xml><?xml version="1.0" encoding="utf-8"?>
-<w:footnotes xmlns:wpc="http://schemas.microsoft.com/office/word/2010/wordprocessingCanvas" xmlns:mc="http://schemas.openxmlformats.org/markup-compatibility/2006" xmlns:o="urn:schemas-microsoft-com:office:office" xmlns:r="http://schemas.openxmlformats.org/officeDocument/2006/relationships" xmlns:m="http://schemas.openxmlformats.org/officeDocument/2006/math" xmlns:v="urn:schemas-microsoft-com:vml" xmlns:wp14="http://schemas.microsoft.com/office/word/2010/wordprocessingDrawing" xmlns:wp="http://schemas.openxmlformats.org/drawingml/2006/wordprocessingDrawing" xmlns:w10="urn:schemas-microsoft-com:office:word" xmlns:w="http://schemas.openxmlformats.org/wordprocessingml/2006/main" xmlns:w14="http://schemas.microsoft.com/office/word/2010/wordml" xmlns:wpg="http://schemas.microsoft.com/office/word/2010/wordprocessingGroup" xmlns:wpi="http://schemas.microsoft.com/office/word/2010/wordprocessingInk" xmlns:wne="http://schemas.microsoft.com/office/word/2006/wordml" xmlns:wps="http://schemas.microsoft.com/office/word/2010/wordprocessingShape" mc:Ignorable="w14 wp14">
+<w:footnotes xmlns:wpc="http://schemas.microsoft.com/office/word/2010/wordprocessingCanvas" xmlns:mc="http://schemas.openxmlformats.org/markup-compatibility/2006" xmlns:o="urn:schemas-microsoft-com:office:office" xmlns:r="http://schemas.openxmlformats.org/officeDocument/2006/relationships" xmlns:m="http://schemas.openxmlformats.org/officeDocument/2006/math" xmlns:v="urn:schemas-microsoft-com:vml" xmlns:wp14="http://schemas.microsoft.com/office/word/2010/wordprocessingDrawing" xmlns:wp="http://schemas.openxmlformats.org/drawingml/2006/wordprocessingDrawing" xmlns:w10="urn:schemas-microsoft-com:office:word" xmlns:w="http://schemas.openxmlformats.org/wordprocessingml/2006/main" xmlns:w14="http://schemas.microsoft.com/office/word/2010/wordml" xmlns:w15="http://schemas.microsoft.com/office/word/2012/wordml" xmlns:wpg="http://schemas.microsoft.com/office/word/2010/wordprocessingGroup" xmlns:wpi="http://schemas.microsoft.com/office/word/2010/wordprocessingInk" xmlns:wne="http://schemas.microsoft.com/office/word/2006/wordml" xmlns:wps="http://schemas.microsoft.com/office/word/2010/wordprocessingShape" mc:Ignorable="w14 w15 wp14">
   <w:footnote w:type="separator" w:id="-1">
     <w:p>
       <w:pPr>
@@ -8015,7 +7545,7 @@
 </file>
 
 <file path=word/header1.xml><?xml version="1.0" encoding="utf-8"?>
-<w:hdr xmlns:wpc="http://schemas.microsoft.com/office/word/2010/wordprocessingCanvas" xmlns:mc="http://schemas.openxmlformats.org/markup-compatibility/2006" xmlns:o="urn:schemas-microsoft-com:office:office" xmlns:r="http://schemas.openxmlformats.org/officeDocument/2006/relationships" xmlns:m="http://schemas.openxmlformats.org/officeDocument/2006/math" xmlns:v="urn:schemas-microsoft-com:vml" xmlns:wp14="http://schemas.microsoft.com/office/word/2010/wordprocessingDrawing" xmlns:wp="http://schemas.openxmlformats.org/drawingml/2006/wordprocessingDrawing" xmlns:w10="urn:schemas-microsoft-com:office:word" xmlns:w="http://schemas.openxmlformats.org/wordprocessingml/2006/main" xmlns:w14="http://schemas.microsoft.com/office/word/2010/wordml" xmlns:wpg="http://schemas.microsoft.com/office/word/2010/wordprocessingGroup" xmlns:wpi="http://schemas.microsoft.com/office/word/2010/wordprocessingInk" xmlns:wne="http://schemas.microsoft.com/office/word/2006/wordml" xmlns:wps="http://schemas.microsoft.com/office/word/2010/wordprocessingShape" mc:Ignorable="w14 wp14">
+<w:hdr xmlns:wpc="http://schemas.microsoft.com/office/word/2010/wordprocessingCanvas" xmlns:mc="http://schemas.openxmlformats.org/markup-compatibility/2006" xmlns:o="urn:schemas-microsoft-com:office:office" xmlns:r="http://schemas.openxmlformats.org/officeDocument/2006/relationships" xmlns:m="http://schemas.openxmlformats.org/officeDocument/2006/math" xmlns:v="urn:schemas-microsoft-com:vml" xmlns:wp14="http://schemas.microsoft.com/office/word/2010/wordprocessingDrawing" xmlns:wp="http://schemas.openxmlformats.org/drawingml/2006/wordprocessingDrawing" xmlns:w10="urn:schemas-microsoft-com:office:word" xmlns:w="http://schemas.openxmlformats.org/wordprocessingml/2006/main" xmlns:w14="http://schemas.microsoft.com/office/word/2010/wordml" xmlns:w15="http://schemas.microsoft.com/office/word/2012/wordml" xmlns:wpg="http://schemas.microsoft.com/office/word/2010/wordprocessingGroup" xmlns:wpi="http://schemas.microsoft.com/office/word/2010/wordprocessingInk" xmlns:wne="http://schemas.microsoft.com/office/word/2006/wordml" xmlns:wps="http://schemas.microsoft.com/office/word/2010/wordprocessingShape" mc:Ignorable="w14 w15 wp14">
   <w:p>
     <w:pPr>
       <w:pStyle w:val="Header"/>
@@ -8040,7 +7570,7 @@
 </file>
 
 <file path=word/numbering.xml><?xml version="1.0" encoding="utf-8"?>
-<w:numbering xmlns:wpc="http://schemas.microsoft.com/office/word/2010/wordprocessingCanvas" xmlns:mc="http://schemas.openxmlformats.org/markup-compatibility/2006" xmlns:o="urn:schemas-microsoft-com:office:office" xmlns:r="http://schemas.openxmlformats.org/officeDocument/2006/relationships" xmlns:m="http://schemas.openxmlformats.org/officeDocument/2006/math" xmlns:v="urn:schemas-microsoft-com:vml" xmlns:wp14="http://schemas.microsoft.com/office/word/2010/wordprocessingDrawing" xmlns:wp="http://schemas.openxmlformats.org/drawingml/2006/wordprocessingDrawing" xmlns:w10="urn:schemas-microsoft-com:office:word" xmlns:w="http://schemas.openxmlformats.org/wordprocessingml/2006/main" xmlns:w14="http://schemas.microsoft.com/office/word/2010/wordml" xmlns:wpg="http://schemas.microsoft.com/office/word/2010/wordprocessingGroup" xmlns:wpi="http://schemas.microsoft.com/office/word/2010/wordprocessingInk" xmlns:wne="http://schemas.microsoft.com/office/word/2006/wordml" xmlns:wps="http://schemas.microsoft.com/office/word/2010/wordprocessingShape" mc:Ignorable="w14 wp14">
+<w:numbering xmlns:wpc="http://schemas.microsoft.com/office/word/2010/wordprocessingCanvas" xmlns:mc="http://schemas.openxmlformats.org/markup-compatibility/2006" xmlns:o="urn:schemas-microsoft-com:office:office" xmlns:r="http://schemas.openxmlformats.org/officeDocument/2006/relationships" xmlns:m="http://schemas.openxmlformats.org/officeDocument/2006/math" xmlns:v="urn:schemas-microsoft-com:vml" xmlns:wp14="http://schemas.microsoft.com/office/word/2010/wordprocessingDrawing" xmlns:wp="http://schemas.openxmlformats.org/drawingml/2006/wordprocessingDrawing" xmlns:w10="urn:schemas-microsoft-com:office:word" xmlns:w="http://schemas.openxmlformats.org/wordprocessingml/2006/main" xmlns:w14="http://schemas.microsoft.com/office/word/2010/wordml" xmlns:w15="http://schemas.microsoft.com/office/word/2012/wordml" xmlns:wpg="http://schemas.microsoft.com/office/word/2010/wordprocessingGroup" xmlns:wpi="http://schemas.microsoft.com/office/word/2010/wordprocessingInk" xmlns:wne="http://schemas.microsoft.com/office/word/2006/wordml" xmlns:wps="http://schemas.microsoft.com/office/word/2010/wordprocessingShape" mc:Ignorable="w14 w15 wp14">
   <w:abstractNum w:abstractNumId="0">
     <w:nsid w:val="FFFFFF89"/>
     <w:multiLevelType w:val="singleLevel"/>
@@ -10930,7 +10460,7 @@
 </file>
 
 <file path=word/styles.xml><?xml version="1.0" encoding="utf-8"?>
-<w:styles xmlns:mc="http://schemas.openxmlformats.org/markup-compatibility/2006" xmlns:r="http://schemas.openxmlformats.org/officeDocument/2006/relationships" xmlns:w="http://schemas.openxmlformats.org/wordprocessingml/2006/main" xmlns:w14="http://schemas.microsoft.com/office/word/2010/wordml" mc:Ignorable="w14">
+<w:styles xmlns:mc="http://schemas.openxmlformats.org/markup-compatibility/2006" xmlns:r="http://schemas.openxmlformats.org/officeDocument/2006/relationships" xmlns:w="http://schemas.openxmlformats.org/wordprocessingml/2006/main" xmlns:w14="http://schemas.microsoft.com/office/word/2010/wordml" xmlns:w15="http://schemas.microsoft.com/office/word/2012/wordml" mc:Ignorable="w14 w15">
   <w:docDefaults>
     <w:rPrDefault>
       <w:rPr>
@@ -10946,144 +10476,378 @@
       </w:pPr>
     </w:pPrDefault>
   </w:docDefaults>
-  <w:latentStyles w:defLockedState="0" w:defUIPriority="99" w:defSemiHidden="1" w:defUnhideWhenUsed="1" w:defQFormat="0" w:count="267">
-    <w:lsdException w:name="Normal" w:semiHidden="0" w:uiPriority="0" w:unhideWhenUsed="0" w:qFormat="1"/>
-    <w:lsdException w:name="heading 1" w:semiHidden="0" w:uiPriority="9" w:unhideWhenUsed="0" w:qFormat="1"/>
-    <w:lsdException w:name="heading 2" w:uiPriority="9" w:qFormat="1"/>
-    <w:lsdException w:name="heading 3" w:uiPriority="9" w:qFormat="1"/>
-    <w:lsdException w:name="heading 4" w:uiPriority="9" w:qFormat="1"/>
-    <w:lsdException w:name="heading 5" w:uiPriority="9" w:qFormat="1"/>
-    <w:lsdException w:name="heading 6" w:uiPriority="9" w:qFormat="1"/>
-    <w:lsdException w:name="heading 7" w:uiPriority="9" w:qFormat="1"/>
-    <w:lsdException w:name="heading 8" w:uiPriority="9" w:qFormat="1"/>
-    <w:lsdException w:name="heading 9" w:uiPriority="9" w:qFormat="1"/>
-    <w:lsdException w:name="toc 1" w:uiPriority="39"/>
-    <w:lsdException w:name="toc 2" w:uiPriority="39"/>
-    <w:lsdException w:name="toc 3" w:uiPriority="39"/>
-    <w:lsdException w:name="toc 4" w:uiPriority="39"/>
-    <w:lsdException w:name="toc 5" w:uiPriority="39"/>
-    <w:lsdException w:name="toc 6" w:uiPriority="39"/>
-    <w:lsdException w:name="toc 7" w:uiPriority="39"/>
-    <w:lsdException w:name="toc 8" w:uiPriority="39"/>
-    <w:lsdException w:name="toc 9" w:uiPriority="39"/>
-    <w:lsdException w:name="caption" w:uiPriority="35" w:qFormat="1"/>
-    <w:lsdException w:name="Title" w:semiHidden="0" w:uiPriority="10" w:unhideWhenUsed="0" w:qFormat="1"/>
-    <w:lsdException w:name="Default Paragraph Font" w:uiPriority="1"/>
-    <w:lsdException w:name="Subtitle" w:semiHidden="0" w:uiPriority="11" w:unhideWhenUsed="0" w:qFormat="1"/>
-    <w:lsdException w:name="Strong" w:semiHidden="0" w:uiPriority="22" w:unhideWhenUsed="0" w:qFormat="1"/>
-    <w:lsdException w:name="Emphasis" w:semiHidden="0" w:uiPriority="20" w:unhideWhenUsed="0" w:qFormat="1"/>
-    <w:lsdException w:name="Table Grid" w:semiHidden="0" w:uiPriority="39" w:unhideWhenUsed="0"/>
-    <w:lsdException w:name="Placeholder Text" w:unhideWhenUsed="0"/>
-    <w:lsdException w:name="No Spacing" w:semiHidden="0" w:uiPriority="1" w:unhideWhenUsed="0" w:qFormat="1"/>
-    <w:lsdException w:name="Light Shading" w:semiHidden="0" w:uiPriority="60" w:unhideWhenUsed="0"/>
-    <w:lsdException w:name="Light List" w:semiHidden="0" w:uiPriority="61" w:unhideWhenUsed="0"/>
-    <w:lsdException w:name="Light Grid" w:semiHidden="0" w:uiPriority="62" w:unhideWhenUsed="0"/>
-    <w:lsdException w:name="Medium Shading 1" w:semiHidden="0" w:uiPriority="63" w:unhideWhenUsed="0"/>
-    <w:lsdException w:name="Medium Shading 2" w:semiHidden="0" w:uiPriority="64" w:unhideWhenUsed="0"/>
-    <w:lsdException w:name="Medium List 1" w:semiHidden="0" w:uiPriority="65" w:unhideWhenUsed="0"/>
-    <w:lsdException w:name="Medium List 2" w:semiHidden="0" w:uiPriority="66" w:unhideWhenUsed="0"/>
-    <w:lsdException w:name="Medium Grid 1" w:semiHidden="0" w:uiPriority="67" w:unhideWhenUsed="0"/>
-    <w:lsdException w:name="Medium Grid 2" w:semiHidden="0" w:uiPriority="68" w:unhideWhenUsed="0"/>
-    <w:lsdException w:name="Medium Grid 3" w:semiHidden="0" w:uiPriority="69" w:unhideWhenUsed="0"/>
-    <w:lsdException w:name="Dark List" w:semiHidden="0" w:uiPriority="70" w:unhideWhenUsed="0"/>
-    <w:lsdException w:name="Colorful Shading" w:semiHidden="0" w:uiPriority="71" w:unhideWhenUsed="0"/>
-    <w:lsdException w:name="Colorful List" w:semiHidden="0" w:uiPriority="72" w:unhideWhenUsed="0"/>
-    <w:lsdException w:name="Colorful Grid" w:semiHidden="0" w:uiPriority="73" w:unhideWhenUsed="0"/>
-    <w:lsdException w:name="Light Shading Accent 1" w:semiHidden="0" w:uiPriority="60" w:unhideWhenUsed="0"/>
-    <w:lsdException w:name="Light List Accent 1" w:semiHidden="0" w:uiPriority="61" w:unhideWhenUsed="0"/>
-    <w:lsdException w:name="Light Grid Accent 1" w:semiHidden="0" w:uiPriority="62" w:unhideWhenUsed="0"/>
-    <w:lsdException w:name="Medium Shading 1 Accent 1" w:semiHidden="0" w:uiPriority="63" w:unhideWhenUsed="0"/>
-    <w:lsdException w:name="Medium Shading 2 Accent 1" w:semiHidden="0" w:uiPriority="64" w:unhideWhenUsed="0"/>
-    <w:lsdException w:name="Medium List 1 Accent 1" w:semiHidden="0" w:uiPriority="65" w:unhideWhenUsed="0"/>
-    <w:lsdException w:name="Revision" w:unhideWhenUsed="0"/>
-    <w:lsdException w:name="List Paragraph" w:semiHidden="0" w:uiPriority="34" w:unhideWhenUsed="0" w:qFormat="1"/>
-    <w:lsdException w:name="Quote" w:semiHidden="0" w:uiPriority="29" w:unhideWhenUsed="0" w:qFormat="1"/>
-    <w:lsdException w:name="Intense Quote" w:semiHidden="0" w:uiPriority="30" w:unhideWhenUsed="0" w:qFormat="1"/>
-    <w:lsdException w:name="Medium List 2 Accent 1" w:semiHidden="0" w:uiPriority="66" w:unhideWhenUsed="0"/>
-    <w:lsdException w:name="Medium Grid 1 Accent 1" w:semiHidden="0" w:uiPriority="67" w:unhideWhenUsed="0"/>
-    <w:lsdException w:name="Medium Grid 2 Accent 1" w:semiHidden="0" w:uiPriority="68" w:unhideWhenUsed="0"/>
-    <w:lsdException w:name="Medium Grid 3 Accent 1" w:semiHidden="0" w:uiPriority="69" w:unhideWhenUsed="0"/>
-    <w:lsdException w:name="Dark List Accent 1" w:semiHidden="0" w:uiPriority="70" w:unhideWhenUsed="0"/>
-    <w:lsdException w:name="Colorful Shading Accent 1" w:semiHidden="0" w:uiPriority="71" w:unhideWhenUsed="0"/>
-    <w:lsdException w:name="Colorful List Accent 1" w:semiHidden="0" w:uiPriority="72" w:unhideWhenUsed="0"/>
-    <w:lsdException w:name="Colorful Grid Accent 1" w:semiHidden="0" w:uiPriority="73" w:unhideWhenUsed="0"/>
-    <w:lsdException w:name="Light Shading Accent 2" w:semiHidden="0" w:uiPriority="60" w:unhideWhenUsed="0"/>
-    <w:lsdException w:name="Light List Accent 2" w:semiHidden="0" w:uiPriority="61" w:unhideWhenUsed="0"/>
-    <w:lsdException w:name="Light Grid Accent 2" w:semiHidden="0" w:uiPriority="62" w:unhideWhenUsed="0"/>
-    <w:lsdException w:name="Medium Shading 1 Accent 2" w:semiHidden="0" w:uiPriority="63" w:unhideWhenUsed="0"/>
-    <w:lsdException w:name="Medium Shading 2 Accent 2" w:semiHidden="0" w:uiPriority="64" w:unhideWhenUsed="0"/>
-    <w:lsdException w:name="Medium List 1 Accent 2" w:semiHidden="0" w:uiPriority="65" w:unhideWhenUsed="0"/>
-    <w:lsdException w:name="Medium List 2 Accent 2" w:semiHidden="0" w:uiPriority="66" w:unhideWhenUsed="0"/>
-    <w:lsdException w:name="Medium Grid 1 Accent 2" w:semiHidden="0" w:uiPriority="67" w:unhideWhenUsed="0"/>
-    <w:lsdException w:name="Medium Grid 2 Accent 2" w:semiHidden="0" w:uiPriority="68" w:unhideWhenUsed="0"/>
-    <w:lsdException w:name="Medium Grid 3 Accent 2" w:semiHidden="0" w:uiPriority="69" w:unhideWhenUsed="0"/>
-    <w:lsdException w:name="Dark List Accent 2" w:semiHidden="0" w:uiPriority="70" w:unhideWhenUsed="0"/>
-    <w:lsdException w:name="Colorful Shading Accent 2" w:semiHidden="0" w:uiPriority="71" w:unhideWhenUsed="0"/>
-    <w:lsdException w:name="Colorful List Accent 2" w:semiHidden="0" w:uiPriority="72" w:unhideWhenUsed="0"/>
-    <w:lsdException w:name="Colorful Grid Accent 2" w:semiHidden="0" w:uiPriority="73" w:unhideWhenUsed="0"/>
-    <w:lsdException w:name="Light Shading Accent 3" w:semiHidden="0" w:uiPriority="60" w:unhideWhenUsed="0"/>
-    <w:lsdException w:name="Light List Accent 3" w:semiHidden="0" w:uiPriority="61" w:unhideWhenUsed="0"/>
-    <w:lsdException w:name="Light Grid Accent 3" w:semiHidden="0" w:uiPriority="62" w:unhideWhenUsed="0"/>
-    <w:lsdException w:name="Medium Shading 1 Accent 3" w:semiHidden="0" w:uiPriority="63" w:unhideWhenUsed="0"/>
-    <w:lsdException w:name="Medium Shading 2 Accent 3" w:semiHidden="0" w:uiPriority="64" w:unhideWhenUsed="0"/>
-    <w:lsdException w:name="Medium List 1 Accent 3" w:semiHidden="0" w:uiPriority="65" w:unhideWhenUsed="0"/>
-    <w:lsdException w:name="Medium List 2 Accent 3" w:semiHidden="0" w:uiPriority="66" w:unhideWhenUsed="0"/>
-    <w:lsdException w:name="Medium Grid 1 Accent 3" w:semiHidden="0" w:uiPriority="67" w:unhideWhenUsed="0"/>
-    <w:lsdException w:name="Medium Grid 2 Accent 3" w:semiHidden="0" w:uiPriority="68" w:unhideWhenUsed="0"/>
-    <w:lsdException w:name="Medium Grid 3 Accent 3" w:semiHidden="0" w:uiPriority="69" w:unhideWhenUsed="0"/>
-    <w:lsdException w:name="Dark List Accent 3" w:semiHidden="0" w:uiPriority="70" w:unhideWhenUsed="0"/>
-    <w:lsdException w:name="Colorful Shading Accent 3" w:semiHidden="0" w:uiPriority="71" w:unhideWhenUsed="0"/>
-    <w:lsdException w:name="Colorful List Accent 3" w:semiHidden="0" w:uiPriority="72" w:unhideWhenUsed="0"/>
-    <w:lsdException w:name="Colorful Grid Accent 3" w:semiHidden="0" w:uiPriority="73" w:unhideWhenUsed="0"/>
-    <w:lsdException w:name="Light Shading Accent 4" w:semiHidden="0" w:uiPriority="60" w:unhideWhenUsed="0"/>
-    <w:lsdException w:name="Light List Accent 4" w:semiHidden="0" w:uiPriority="61" w:unhideWhenUsed="0"/>
-    <w:lsdException w:name="Light Grid Accent 4" w:semiHidden="0" w:uiPriority="62" w:unhideWhenUsed="0"/>
-    <w:lsdException w:name="Medium Shading 1 Accent 4" w:semiHidden="0" w:uiPriority="63" w:unhideWhenUsed="0"/>
-    <w:lsdException w:name="Medium Shading 2 Accent 4" w:semiHidden="0" w:uiPriority="64" w:unhideWhenUsed="0"/>
-    <w:lsdException w:name="Medium List 1 Accent 4" w:semiHidden="0" w:uiPriority="65" w:unhideWhenUsed="0"/>
-    <w:lsdException w:name="Medium List 2 Accent 4" w:semiHidden="0" w:uiPriority="66" w:unhideWhenUsed="0"/>
-    <w:lsdException w:name="Medium Grid 1 Accent 4" w:semiHidden="0" w:uiPriority="67" w:unhideWhenUsed="0"/>
-    <w:lsdException w:name="Medium Grid 2 Accent 4" w:semiHidden="0" w:uiPriority="68" w:unhideWhenUsed="0"/>
-    <w:lsdException w:name="Medium Grid 3 Accent 4" w:semiHidden="0" w:uiPriority="69" w:unhideWhenUsed="0"/>
-    <w:lsdException w:name="Dark List Accent 4" w:semiHidden="0" w:uiPriority="70" w:unhideWhenUsed="0"/>
-    <w:lsdException w:name="Colorful Shading Accent 4" w:semiHidden="0" w:uiPriority="71" w:unhideWhenUsed="0"/>
-    <w:lsdException w:name="Colorful List Accent 4" w:semiHidden="0" w:uiPriority="72" w:unhideWhenUsed="0"/>
-    <w:lsdException w:name="Colorful Grid Accent 4" w:semiHidden="0" w:uiPriority="73" w:unhideWhenUsed="0"/>
-    <w:lsdException w:name="Light Shading Accent 5" w:semiHidden="0" w:uiPriority="60" w:unhideWhenUsed="0"/>
-    <w:lsdException w:name="Light List Accent 5" w:semiHidden="0" w:uiPriority="61" w:unhideWhenUsed="0"/>
-    <w:lsdException w:name="Light Grid Accent 5" w:semiHidden="0" w:uiPriority="62" w:unhideWhenUsed="0"/>
-    <w:lsdException w:name="Medium Shading 1 Accent 5" w:semiHidden="0" w:uiPriority="63" w:unhideWhenUsed="0"/>
-    <w:lsdException w:name="Medium Shading 2 Accent 5" w:semiHidden="0" w:uiPriority="64" w:unhideWhenUsed="0"/>
-    <w:lsdException w:name="Medium List 1 Accent 5" w:semiHidden="0" w:uiPriority="65" w:unhideWhenUsed="0"/>
-    <w:lsdException w:name="Medium List 2 Accent 5" w:semiHidden="0" w:uiPriority="66" w:unhideWhenUsed="0"/>
-    <w:lsdException w:name="Medium Grid 1 Accent 5" w:semiHidden="0" w:uiPriority="67" w:unhideWhenUsed="0"/>
-    <w:lsdException w:name="Medium Grid 2 Accent 5" w:semiHidden="0" w:uiPriority="68" w:unhideWhenUsed="0"/>
-    <w:lsdException w:name="Medium Grid 3 Accent 5" w:semiHidden="0" w:uiPriority="69" w:unhideWhenUsed="0"/>
-    <w:lsdException w:name="Dark List Accent 5" w:semiHidden="0" w:uiPriority="70" w:unhideWhenUsed="0"/>
-    <w:lsdException w:name="Colorful Shading Accent 5" w:semiHidden="0" w:uiPriority="71" w:unhideWhenUsed="0"/>
-    <w:lsdException w:name="Colorful List Accent 5" w:semiHidden="0" w:uiPriority="72" w:unhideWhenUsed="0"/>
-    <w:lsdException w:name="Colorful Grid Accent 5" w:semiHidden="0" w:uiPriority="73" w:unhideWhenUsed="0"/>
-    <w:lsdException w:name="Light Shading Accent 6" w:semiHidden="0" w:uiPriority="60" w:unhideWhenUsed="0"/>
-    <w:lsdException w:name="Light List Accent 6" w:semiHidden="0" w:uiPriority="61" w:unhideWhenUsed="0"/>
-    <w:lsdException w:name="Light Grid Accent 6" w:semiHidden="0" w:uiPriority="62" w:unhideWhenUsed="0"/>
-    <w:lsdException w:name="Medium Shading 1 Accent 6" w:semiHidden="0" w:uiPriority="63" w:unhideWhenUsed="0"/>
-    <w:lsdException w:name="Medium Shading 2 Accent 6" w:semiHidden="0" w:uiPriority="64" w:unhideWhenUsed="0"/>
-    <w:lsdException w:name="Medium List 1 Accent 6" w:semiHidden="0" w:uiPriority="65" w:unhideWhenUsed="0"/>
-    <w:lsdException w:name="Medium List 2 Accent 6" w:semiHidden="0" w:uiPriority="66" w:unhideWhenUsed="0"/>
-    <w:lsdException w:name="Medium Grid 1 Accent 6" w:semiHidden="0" w:uiPriority="67" w:unhideWhenUsed="0"/>
-    <w:lsdException w:name="Medium Grid 2 Accent 6" w:semiHidden="0" w:uiPriority="68" w:unhideWhenUsed="0"/>
-    <w:lsdException w:name="Medium Grid 3 Accent 6" w:semiHidden="0" w:uiPriority="69" w:unhideWhenUsed="0"/>
-    <w:lsdException w:name="Dark List Accent 6" w:semiHidden="0" w:uiPriority="70" w:unhideWhenUsed="0"/>
-    <w:lsdException w:name="Colorful Shading Accent 6" w:semiHidden="0" w:uiPriority="71" w:unhideWhenUsed="0"/>
-    <w:lsdException w:name="Colorful List Accent 6" w:semiHidden="0" w:uiPriority="72" w:unhideWhenUsed="0"/>
-    <w:lsdException w:name="Colorful Grid Accent 6" w:semiHidden="0" w:uiPriority="73" w:unhideWhenUsed="0"/>
-    <w:lsdException w:name="Subtle Emphasis" w:semiHidden="0" w:uiPriority="19" w:unhideWhenUsed="0" w:qFormat="1"/>
-    <w:lsdException w:name="Intense Emphasis" w:semiHidden="0" w:uiPriority="21" w:unhideWhenUsed="0" w:qFormat="1"/>
-    <w:lsdException w:name="Subtle Reference" w:semiHidden="0" w:uiPriority="31" w:unhideWhenUsed="0" w:qFormat="1"/>
-    <w:lsdException w:name="Intense Reference" w:semiHidden="0" w:uiPriority="32" w:unhideWhenUsed="0" w:qFormat="1"/>
-    <w:lsdException w:name="Book Title" w:semiHidden="0" w:uiPriority="33" w:unhideWhenUsed="0" w:qFormat="1"/>
-    <w:lsdException w:name="Bibliography" w:uiPriority="37"/>
-    <w:lsdException w:name="TOC Heading" w:uiPriority="39" w:qFormat="1"/>
+  <w:latentStyles w:defLockedState="0" w:defUIPriority="99" w:defSemiHidden="0" w:defUnhideWhenUsed="0" w:defQFormat="0" w:count="371">
+    <w:lsdException w:name="Normal" w:uiPriority="0" w:qFormat="1"/>
+    <w:lsdException w:name="heading 1" w:uiPriority="9" w:qFormat="1"/>
+    <w:lsdException w:name="heading 2" w:semiHidden="1" w:uiPriority="9" w:unhideWhenUsed="1" w:qFormat="1"/>
+    <w:lsdException w:name="heading 3" w:semiHidden="1" w:uiPriority="9" w:unhideWhenUsed="1" w:qFormat="1"/>
+    <w:lsdException w:name="heading 4" w:semiHidden="1" w:uiPriority="9" w:unhideWhenUsed="1" w:qFormat="1"/>
+    <w:lsdException w:name="heading 5" w:semiHidden="1" w:uiPriority="9" w:unhideWhenUsed="1" w:qFormat="1"/>
+    <w:lsdException w:name="heading 6" w:semiHidden="1" w:uiPriority="9" w:unhideWhenUsed="1" w:qFormat="1"/>
+    <w:lsdException w:name="heading 7" w:semiHidden="1" w:uiPriority="9" w:unhideWhenUsed="1" w:qFormat="1"/>
+    <w:lsdException w:name="heading 8" w:semiHidden="1" w:uiPriority="9" w:unhideWhenUsed="1" w:qFormat="1"/>
+    <w:lsdException w:name="heading 9" w:semiHidden="1" w:uiPriority="9" w:unhideWhenUsed="1" w:qFormat="1"/>
+    <w:lsdException w:name="index 1" w:semiHidden="1" w:unhideWhenUsed="1"/>
+    <w:lsdException w:name="index 2" w:semiHidden="1" w:unhideWhenUsed="1"/>
+    <w:lsdException w:name="index 3" w:semiHidden="1" w:unhideWhenUsed="1"/>
+    <w:lsdException w:name="index 4" w:semiHidden="1" w:unhideWhenUsed="1"/>
+    <w:lsdException w:name="index 5" w:semiHidden="1" w:unhideWhenUsed="1"/>
+    <w:lsdException w:name="index 6" w:semiHidden="1" w:unhideWhenUsed="1"/>
+    <w:lsdException w:name="index 7" w:semiHidden="1" w:unhideWhenUsed="1"/>
+    <w:lsdException w:name="index 8" w:semiHidden="1" w:unhideWhenUsed="1"/>
+    <w:lsdException w:name="index 9" w:semiHidden="1" w:unhideWhenUsed="1"/>
+    <w:lsdException w:name="toc 1" w:semiHidden="1" w:uiPriority="39" w:unhideWhenUsed="1"/>
+    <w:lsdException w:name="toc 2" w:semiHidden="1" w:uiPriority="39" w:unhideWhenUsed="1"/>
+    <w:lsdException w:name="toc 3" w:semiHidden="1" w:uiPriority="39" w:unhideWhenUsed="1"/>
+    <w:lsdException w:name="toc 4" w:semiHidden="1" w:uiPriority="39" w:unhideWhenUsed="1"/>
+    <w:lsdException w:name="toc 5" w:semiHidden="1" w:uiPriority="39" w:unhideWhenUsed="1"/>
+    <w:lsdException w:name="toc 6" w:semiHidden="1" w:uiPriority="39" w:unhideWhenUsed="1"/>
+    <w:lsdException w:name="toc 7" w:semiHidden="1" w:uiPriority="39" w:unhideWhenUsed="1"/>
+    <w:lsdException w:name="toc 8" w:semiHidden="1" w:uiPriority="39" w:unhideWhenUsed="1"/>
+    <w:lsdException w:name="toc 9" w:semiHidden="1" w:uiPriority="39" w:unhideWhenUsed="1"/>
+    <w:lsdException w:name="Normal Indent" w:semiHidden="1" w:unhideWhenUsed="1"/>
+    <w:lsdException w:name="footnote text" w:semiHidden="1" w:unhideWhenUsed="1"/>
+    <w:lsdException w:name="annotation text" w:semiHidden="1" w:unhideWhenUsed="1"/>
+    <w:lsdException w:name="header" w:semiHidden="1" w:unhideWhenUsed="1"/>
+    <w:lsdException w:name="footer" w:semiHidden="1" w:unhideWhenUsed="1"/>
+    <w:lsdException w:name="index heading" w:semiHidden="1" w:unhideWhenUsed="1"/>
+    <w:lsdException w:name="caption" w:semiHidden="1" w:uiPriority="35" w:unhideWhenUsed="1" w:qFormat="1"/>
+    <w:lsdException w:name="table of figures" w:semiHidden="1" w:unhideWhenUsed="1"/>
+    <w:lsdException w:name="envelope address" w:semiHidden="1" w:unhideWhenUsed="1"/>
+    <w:lsdException w:name="envelope return" w:semiHidden="1" w:unhideWhenUsed="1"/>
+    <w:lsdException w:name="footnote reference" w:semiHidden="1" w:unhideWhenUsed="1"/>
+    <w:lsdException w:name="annotation reference" w:semiHidden="1" w:unhideWhenUsed="1"/>
+    <w:lsdException w:name="line number" w:semiHidden="1" w:unhideWhenUsed="1"/>
+    <w:lsdException w:name="page number" w:semiHidden="1" w:unhideWhenUsed="1"/>
+    <w:lsdException w:name="endnote reference" w:semiHidden="1" w:unhideWhenUsed="1"/>
+    <w:lsdException w:name="endnote text" w:semiHidden="1" w:unhideWhenUsed="1"/>
+    <w:lsdException w:name="table of authorities" w:semiHidden="1" w:unhideWhenUsed="1"/>
+    <w:lsdException w:name="macro" w:semiHidden="1" w:unhideWhenUsed="1"/>
+    <w:lsdException w:name="toa heading" w:semiHidden="1" w:unhideWhenUsed="1"/>
+    <w:lsdException w:name="List" w:semiHidden="1" w:unhideWhenUsed="1"/>
+    <w:lsdException w:name="List Bullet" w:semiHidden="1" w:unhideWhenUsed="1"/>
+    <w:lsdException w:name="List Number" w:semiHidden="1" w:unhideWhenUsed="1"/>
+    <w:lsdException w:name="List 2" w:semiHidden="1" w:unhideWhenUsed="1"/>
+    <w:lsdException w:name="List 3" w:semiHidden="1" w:unhideWhenUsed="1"/>
+    <w:lsdException w:name="List 4" w:semiHidden="1" w:unhideWhenUsed="1"/>
+    <w:lsdException w:name="List 5" w:semiHidden="1" w:unhideWhenUsed="1"/>
+    <w:lsdException w:name="List Bullet 2" w:semiHidden="1" w:unhideWhenUsed="1"/>
+    <w:lsdException w:name="List Bullet 3" w:semiHidden="1" w:unhideWhenUsed="1"/>
+    <w:lsdException w:name="List Bullet 4" w:semiHidden="1" w:unhideWhenUsed="1"/>
+    <w:lsdException w:name="List Bullet 5" w:semiHidden="1" w:unhideWhenUsed="1"/>
+    <w:lsdException w:name="List Number 2" w:semiHidden="1" w:unhideWhenUsed="1"/>
+    <w:lsdException w:name="List Number 3" w:semiHidden="1" w:unhideWhenUsed="1"/>
+    <w:lsdException w:name="List Number 4" w:semiHidden="1" w:unhideWhenUsed="1"/>
+    <w:lsdException w:name="List Number 5" w:semiHidden="1" w:unhideWhenUsed="1"/>
+    <w:lsdException w:name="Title" w:uiPriority="10" w:qFormat="1"/>
+    <w:lsdException w:name="Closing" w:semiHidden="1" w:unhideWhenUsed="1"/>
+    <w:lsdException w:name="Signature" w:semiHidden="1" w:unhideWhenUsed="1"/>
+    <w:lsdException w:name="Default Paragraph Font" w:semiHidden="1" w:uiPriority="1" w:unhideWhenUsed="1"/>
+    <w:lsdException w:name="Body Text" w:semiHidden="1" w:unhideWhenUsed="1"/>
+    <w:lsdException w:name="Body Text Indent" w:semiHidden="1" w:unhideWhenUsed="1"/>
+    <w:lsdException w:name="List Continue" w:semiHidden="1" w:unhideWhenUsed="1"/>
+    <w:lsdException w:name="List Continue 2" w:semiHidden="1" w:unhideWhenUsed="1"/>
+    <w:lsdException w:name="List Continue 3" w:semiHidden="1" w:unhideWhenUsed="1"/>
+    <w:lsdException w:name="List Continue 4" w:semiHidden="1" w:unhideWhenUsed="1"/>
+    <w:lsdException w:name="List Continue 5" w:semiHidden="1" w:unhideWhenUsed="1"/>
+    <w:lsdException w:name="Message Header" w:semiHidden="1" w:unhideWhenUsed="1"/>
+    <w:lsdException w:name="Subtitle" w:uiPriority="11" w:qFormat="1"/>
+    <w:lsdException w:name="Salutation" w:semiHidden="1" w:unhideWhenUsed="1"/>
+    <w:lsdException w:name="Date" w:semiHidden="1" w:unhideWhenUsed="1"/>
+    <w:lsdException w:name="Body Text First Indent" w:semiHidden="1" w:unhideWhenUsed="1"/>
+    <w:lsdException w:name="Body Text First Indent 2" w:semiHidden="1" w:unhideWhenUsed="1"/>
+    <w:lsdException w:name="Note Heading" w:semiHidden="1" w:unhideWhenUsed="1"/>
+    <w:lsdException w:name="Body Text 2" w:semiHidden="1" w:unhideWhenUsed="1"/>
+    <w:lsdException w:name="Body Text 3" w:semiHidden="1" w:unhideWhenUsed="1"/>
+    <w:lsdException w:name="Body Text Indent 2" w:semiHidden="1" w:unhideWhenUsed="1"/>
+    <w:lsdException w:name="Body Text Indent 3" w:semiHidden="1" w:unhideWhenUsed="1"/>
+    <w:lsdException w:name="Block Text" w:semiHidden="1" w:unhideWhenUsed="1"/>
+    <w:lsdException w:name="Hyperlink" w:semiHidden="1" w:unhideWhenUsed="1"/>
+    <w:lsdException w:name="FollowedHyperlink" w:semiHidden="1" w:unhideWhenUsed="1"/>
+    <w:lsdException w:name="Strong" w:uiPriority="22" w:qFormat="1"/>
+    <w:lsdException w:name="Emphasis" w:uiPriority="20" w:qFormat="1"/>
+    <w:lsdException w:name="Document Map" w:semiHidden="1" w:unhideWhenUsed="1"/>
+    <w:lsdException w:name="Plain Text" w:semiHidden="1" w:unhideWhenUsed="1"/>
+    <w:lsdException w:name="E-mail Signature" w:semiHidden="1" w:unhideWhenUsed="1"/>
+    <w:lsdException w:name="HTML Top of Form" w:semiHidden="1" w:unhideWhenUsed="1"/>
+    <w:lsdException w:name="HTML Bottom of Form" w:semiHidden="1" w:unhideWhenUsed="1"/>
+    <w:lsdException w:name="Normal (Web)" w:semiHidden="1" w:unhideWhenUsed="1"/>
+    <w:lsdException w:name="HTML Acronym" w:semiHidden="1" w:unhideWhenUsed="1"/>
+    <w:lsdException w:name="HTML Address" w:semiHidden="1" w:unhideWhenUsed="1"/>
+    <w:lsdException w:name="HTML Cite" w:semiHidden="1" w:unhideWhenUsed="1"/>
+    <w:lsdException w:name="HTML Code" w:semiHidden="1" w:unhideWhenUsed="1"/>
+    <w:lsdException w:name="HTML Definition" w:semiHidden="1" w:unhideWhenUsed="1"/>
+    <w:lsdException w:name="HTML Keyboard" w:semiHidden="1" w:unhideWhenUsed="1"/>
+    <w:lsdException w:name="HTML Preformatted" w:semiHidden="1" w:unhideWhenUsed="1"/>
+    <w:lsdException w:name="HTML Sample" w:semiHidden="1" w:unhideWhenUsed="1"/>
+    <w:lsdException w:name="HTML Typewriter" w:semiHidden="1" w:unhideWhenUsed="1"/>
+    <w:lsdException w:name="HTML Variable" w:semiHidden="1" w:unhideWhenUsed="1"/>
+    <w:lsdException w:name="Normal Table" w:semiHidden="1" w:unhideWhenUsed="1"/>
+    <w:lsdException w:name="annotation subject" w:semiHidden="1" w:unhideWhenUsed="1"/>
+    <w:lsdException w:name="No List" w:semiHidden="1" w:unhideWhenUsed="1"/>
+    <w:lsdException w:name="Outline List 1" w:semiHidden="1" w:unhideWhenUsed="1"/>
+    <w:lsdException w:name="Outline List 2" w:semiHidden="1" w:unhideWhenUsed="1"/>
+    <w:lsdException w:name="Outline List 3" w:semiHidden="1" w:unhideWhenUsed="1"/>
+    <w:lsdException w:name="Table Simple 1" w:semiHidden="1" w:unhideWhenUsed="1"/>
+    <w:lsdException w:name="Table Simple 2" w:semiHidden="1" w:unhideWhenUsed="1"/>
+    <w:lsdException w:name="Table Simple 3" w:semiHidden="1" w:unhideWhenUsed="1"/>
+    <w:lsdException w:name="Table Classic 1" w:semiHidden="1" w:unhideWhenUsed="1"/>
+    <w:lsdException w:name="Table Classic 2" w:semiHidden="1" w:unhideWhenUsed="1"/>
+    <w:lsdException w:name="Table Classic 3" w:semiHidden="1" w:unhideWhenUsed="1"/>
+    <w:lsdException w:name="Table Classic 4" w:semiHidden="1" w:unhideWhenUsed="1"/>
+    <w:lsdException w:name="Table Colorful 1" w:semiHidden="1" w:unhideWhenUsed="1"/>
+    <w:lsdException w:name="Table Colorful 2" w:semiHidden="1" w:unhideWhenUsed="1"/>
+    <w:lsdException w:name="Table Colorful 3" w:semiHidden="1" w:unhideWhenUsed="1"/>
+    <w:lsdException w:name="Table Columns 1" w:semiHidden="1" w:unhideWhenUsed="1"/>
+    <w:lsdException w:name="Table Columns 2" w:semiHidden="1" w:unhideWhenUsed="1"/>
+    <w:lsdException w:name="Table Columns 3" w:semiHidden="1" w:unhideWhenUsed="1"/>
+    <w:lsdException w:name="Table Columns 4" w:semiHidden="1" w:unhideWhenUsed="1"/>
+    <w:lsdException w:name="Table Columns 5" w:semiHidden="1" w:unhideWhenUsed="1"/>
+    <w:lsdException w:name="Table Grid 1" w:semiHidden="1" w:unhideWhenUsed="1"/>
+    <w:lsdException w:name="Table Grid 2" w:semiHidden="1" w:unhideWhenUsed="1"/>
+    <w:lsdException w:name="Table Grid 3" w:semiHidden="1" w:unhideWhenUsed="1"/>
+    <w:lsdException w:name="Table Grid 4" w:semiHidden="1" w:unhideWhenUsed="1"/>
+    <w:lsdException w:name="Table Grid 5" w:semiHidden="1" w:unhideWhenUsed="1"/>
+    <w:lsdException w:name="Table Grid 6" w:semiHidden="1" w:unhideWhenUsed="1"/>
+    <w:lsdException w:name="Table Grid 7" w:semiHidden="1" w:unhideWhenUsed="1"/>
+    <w:lsdException w:name="Table Grid 8" w:semiHidden="1" w:unhideWhenUsed="1"/>
+    <w:lsdException w:name="Table List 1" w:semiHidden="1" w:unhideWhenUsed="1"/>
+    <w:lsdException w:name="Table List 2" w:semiHidden="1" w:unhideWhenUsed="1"/>
+    <w:lsdException w:name="Table List 3" w:semiHidden="1" w:unhideWhenUsed="1"/>
+    <w:lsdException w:name="Table List 4" w:semiHidden="1" w:unhideWhenUsed="1"/>
+    <w:lsdException w:name="Table List 5" w:semiHidden="1" w:unhideWhenUsed="1"/>
+    <w:lsdException w:name="Table List 6" w:semiHidden="1" w:unhideWhenUsed="1"/>
+    <w:lsdException w:name="Table List 7" w:semiHidden="1" w:unhideWhenUsed="1"/>
+    <w:lsdException w:name="Table List 8" w:semiHidden="1" w:unhideWhenUsed="1"/>
+    <w:lsdException w:name="Table 3D effects 1" w:semiHidden="1" w:unhideWhenUsed="1"/>
+    <w:lsdException w:name="Table 3D effects 2" w:semiHidden="1" w:unhideWhenUsed="1"/>
+    <w:lsdException w:name="Table 3D effects 3" w:semiHidden="1" w:unhideWhenUsed="1"/>
+    <w:lsdException w:name="Table Contemporary" w:semiHidden="1" w:unhideWhenUsed="1"/>
+    <w:lsdException w:name="Table Elegant" w:semiHidden="1" w:unhideWhenUsed="1"/>
+    <w:lsdException w:name="Table Professional" w:semiHidden="1" w:unhideWhenUsed="1"/>
+    <w:lsdException w:name="Table Subtle 1" w:semiHidden="1" w:unhideWhenUsed="1"/>
+    <w:lsdException w:name="Table Subtle 2" w:semiHidden="1" w:unhideWhenUsed="1"/>
+    <w:lsdException w:name="Table Web 1" w:semiHidden="1" w:unhideWhenUsed="1"/>
+    <w:lsdException w:name="Table Web 2" w:semiHidden="1" w:unhideWhenUsed="1"/>
+    <w:lsdException w:name="Table Web 3" w:semiHidden="1" w:unhideWhenUsed="1"/>
+    <w:lsdException w:name="Balloon Text" w:semiHidden="1" w:unhideWhenUsed="1"/>
+    <w:lsdException w:name="Table Grid" w:uiPriority="39"/>
+    <w:lsdException w:name="Table Theme" w:semiHidden="1" w:unhideWhenUsed="1"/>
+    <w:lsdException w:name="Placeholder Text" w:semiHidden="1"/>
+    <w:lsdException w:name="No Spacing" w:uiPriority="1" w:qFormat="1"/>
+    <w:lsdException w:name="Light Shading" w:uiPriority="60"/>
+    <w:lsdException w:name="Light List" w:uiPriority="61"/>
+    <w:lsdException w:name="Light Grid" w:uiPriority="62"/>
+    <w:lsdException w:name="Medium Shading 1" w:uiPriority="63"/>
+    <w:lsdException w:name="Medium Shading 2" w:uiPriority="64"/>
+    <w:lsdException w:name="Medium List 1" w:uiPriority="65"/>
+    <w:lsdException w:name="Medium List 2" w:uiPriority="66"/>
+    <w:lsdException w:name="Medium Grid 1" w:uiPriority="67"/>
+    <w:lsdException w:name="Medium Grid 2" w:uiPriority="68"/>
+    <w:lsdException w:name="Medium Grid 3" w:uiPriority="69"/>
+    <w:lsdException w:name="Dark List" w:uiPriority="70"/>
+    <w:lsdException w:name="Colorful Shading" w:uiPriority="71"/>
+    <w:lsdException w:name="Colorful List" w:uiPriority="72"/>
+    <w:lsdException w:name="Colorful Grid" w:uiPriority="73"/>
+    <w:lsdException w:name="Light Shading Accent 1" w:uiPriority="60"/>
+    <w:lsdException w:name="Light List Accent 1" w:uiPriority="61"/>
+    <w:lsdException w:name="Light Grid Accent 1" w:uiPriority="62"/>
+    <w:lsdException w:name="Medium Shading 1 Accent 1" w:uiPriority="63"/>
+    <w:lsdException w:name="Medium Shading 2 Accent 1" w:uiPriority="64"/>
+    <w:lsdException w:name="Medium List 1 Accent 1" w:uiPriority="65"/>
+    <w:lsdException w:name="Revision" w:semiHidden="1"/>
+    <w:lsdException w:name="List Paragraph" w:uiPriority="34" w:qFormat="1"/>
+    <w:lsdException w:name="Quote" w:uiPriority="29" w:qFormat="1"/>
+    <w:lsdException w:name="Intense Quote" w:uiPriority="30" w:qFormat="1"/>
+    <w:lsdException w:name="Medium List 2 Accent 1" w:uiPriority="66"/>
+    <w:lsdException w:name="Medium Grid 1 Accent 1" w:uiPriority="67"/>
+    <w:lsdException w:name="Medium Grid 2 Accent 1" w:uiPriority="68"/>
+    <w:lsdException w:name="Medium Grid 3 Accent 1" w:uiPriority="69"/>
+    <w:lsdException w:name="Dark List Accent 1" w:uiPriority="70"/>
+    <w:lsdException w:name="Colorful Shading Accent 1" w:uiPriority="71"/>
+    <w:lsdException w:name="Colorful List Accent 1" w:uiPriority="72"/>
+    <w:lsdException w:name="Colorful Grid Accent 1" w:uiPriority="73"/>
+    <w:lsdException w:name="Light Shading Accent 2" w:uiPriority="60"/>
+    <w:lsdException w:name="Light List Accent 2" w:uiPriority="61"/>
+    <w:lsdException w:name="Light Grid Accent 2" w:uiPriority="62"/>
+    <w:lsdException w:name="Medium Shading 1 Accent 2" w:uiPriority="63"/>
+    <w:lsdException w:name="Medium Shading 2 Accent 2" w:uiPriority="64"/>
+    <w:lsdException w:name="Medium List 1 Accent 2" w:uiPriority="65"/>
+    <w:lsdException w:name="Medium List 2 Accent 2" w:uiPriority="66"/>
+    <w:lsdException w:name="Medium Grid 1 Accent 2" w:uiPriority="67"/>
+    <w:lsdException w:name="Medium Grid 2 Accent 2" w:uiPriority="68"/>
+    <w:lsdException w:name="Medium Grid 3 Accent 2" w:uiPriority="69"/>
+    <w:lsdException w:name="Dark List Accent 2" w:uiPriority="70"/>
+    <w:lsdException w:name="Colorful Shading Accent 2" w:uiPriority="71"/>
+    <w:lsdException w:name="Colorful List Accent 2" w:uiPriority="72"/>
+    <w:lsdException w:name="Colorful Grid Accent 2" w:uiPriority="73"/>
+    <w:lsdException w:name="Light Shading Accent 3" w:uiPriority="60"/>
+    <w:lsdException w:name="Light List Accent 3" w:uiPriority="61"/>
+    <w:lsdException w:name="Light Grid Accent 3" w:uiPriority="62"/>
+    <w:lsdException w:name="Medium Shading 1 Accent 3" w:uiPriority="63"/>
+    <w:lsdException w:name="Medium Shading 2 Accent 3" w:uiPriority="64"/>
+    <w:lsdException w:name="Medium List 1 Accent 3" w:uiPriority="65"/>
+    <w:lsdException w:name="Medium List 2 Accent 3" w:uiPriority="66"/>
+    <w:lsdException w:name="Medium Grid 1 Accent 3" w:uiPriority="67"/>
+    <w:lsdException w:name="Medium Grid 2 Accent 3" w:uiPriority="68"/>
+    <w:lsdException w:name="Medium Grid 3 Accent 3" w:uiPriority="69"/>
+    <w:lsdException w:name="Dark List Accent 3" w:uiPriority="70"/>
+    <w:lsdException w:name="Colorful Shading Accent 3" w:uiPriority="71"/>
+    <w:lsdException w:name="Colorful List Accent 3" w:uiPriority="72"/>
+    <w:lsdException w:name="Colorful Grid Accent 3" w:uiPriority="73"/>
+    <w:lsdException w:name="Light Shading Accent 4" w:uiPriority="60"/>
+    <w:lsdException w:name="Light List Accent 4" w:uiPriority="61"/>
+    <w:lsdException w:name="Light Grid Accent 4" w:uiPriority="62"/>
+    <w:lsdException w:name="Medium Shading 1 Accent 4" w:uiPriority="63"/>
+    <w:lsdException w:name="Medium Shading 2 Accent 4" w:uiPriority="64"/>
+    <w:lsdException w:name="Medium List 1 Accent 4" w:uiPriority="65"/>
+    <w:lsdException w:name="Medium List 2 Accent 4" w:uiPriority="66"/>
+    <w:lsdException w:name="Medium Grid 1 Accent 4" w:uiPriority="67"/>
+    <w:lsdException w:name="Medium Grid 2 Accent 4" w:uiPriority="68"/>
+    <w:lsdException w:name="Medium Grid 3 Accent 4" w:uiPriority="69"/>
+    <w:lsdException w:name="Dark List Accent 4" w:uiPriority="70"/>
+    <w:lsdException w:name="Colorful Shading Accent 4" w:uiPriority="71"/>
+    <w:lsdException w:name="Colorful List Accent 4" w:uiPriority="72"/>
+    <w:lsdException w:name="Colorful Grid Accent 4" w:uiPriority="73"/>
+    <w:lsdException w:name="Light Shading Accent 5" w:uiPriority="60"/>
+    <w:lsdException w:name="Light List Accent 5" w:uiPriority="61"/>
+    <w:lsdException w:name="Light Grid Accent 5" w:uiPriority="62"/>
+    <w:lsdException w:name="Medium Shading 1 Accent 5" w:uiPriority="63"/>
+    <w:lsdException w:name="Medium Shading 2 Accent 5" w:uiPriority="64"/>
+    <w:lsdException w:name="Medium List 1 Accent 5" w:uiPriority="65"/>
+    <w:lsdException w:name="Medium List 2 Accent 5" w:uiPriority="66"/>
+    <w:lsdException w:name="Medium Grid 1 Accent 5" w:uiPriority="67"/>
+    <w:lsdException w:name="Medium Grid 2 Accent 5" w:uiPriority="68"/>
+    <w:lsdException w:name="Medium Grid 3 Accent 5" w:uiPriority="69"/>
+    <w:lsdException w:name="Dark List Accent 5" w:uiPriority="70"/>
+    <w:lsdException w:name="Colorful Shading Accent 5" w:uiPriority="71"/>
+    <w:lsdException w:name="Colorful List Accent 5" w:uiPriority="72"/>
+    <w:lsdException w:name="Colorful Grid Accent 5" w:uiPriority="73"/>
+    <w:lsdException w:name="Light Shading Accent 6" w:uiPriority="60"/>
+    <w:lsdException w:name="Light List Accent 6" w:uiPriority="61"/>
+    <w:lsdException w:name="Light Grid Accent 6" w:uiPriority="62"/>
+    <w:lsdException w:name="Medium Shading 1 Accent 6" w:uiPriority="63"/>
+    <w:lsdException w:name="Medium Shading 2 Accent 6" w:uiPriority="64"/>
+    <w:lsdException w:name="Medium List 1 Accent 6" w:uiPriority="65"/>
+    <w:lsdException w:name="Medium List 2 Accent 6" w:uiPriority="66"/>
+    <w:lsdException w:name="Medium Grid 1 Accent 6" w:uiPriority="67"/>
+    <w:lsdException w:name="Medium Grid 2 Accent 6" w:uiPriority="68"/>
+    <w:lsdException w:name="Medium Grid 3 Accent 6" w:uiPriority="69"/>
+    <w:lsdException w:name="Dark List Accent 6" w:uiPriority="70"/>
+    <w:lsdException w:name="Colorful Shading Accent 6" w:uiPriority="71"/>
+    <w:lsdException w:name="Colorful List Accent 6" w:uiPriority="72"/>
+    <w:lsdException w:name="Colorful Grid Accent 6" w:uiPriority="73"/>
+    <w:lsdException w:name="Subtle Emphasis" w:uiPriority="19" w:qFormat="1"/>
+    <w:lsdException w:name="Intense Emphasis" w:uiPriority="21" w:qFormat="1"/>
+    <w:lsdException w:name="Subtle Reference" w:uiPriority="31" w:qFormat="1"/>
+    <w:lsdException w:name="Intense Reference" w:uiPriority="32" w:qFormat="1"/>
+    <w:lsdException w:name="Book Title" w:uiPriority="33" w:qFormat="1"/>
+    <w:lsdException w:name="Bibliography" w:semiHidden="1" w:uiPriority="37" w:unhideWhenUsed="1"/>
+    <w:lsdException w:name="TOC Heading" w:semiHidden="1" w:uiPriority="39" w:unhideWhenUsed="1" w:qFormat="1"/>
+    <w:lsdException w:name="Plain Table 1" w:uiPriority="41"/>
+    <w:lsdException w:name="Plain Table 2" w:uiPriority="42"/>
+    <w:lsdException w:name="Plain Table 3" w:uiPriority="43"/>
+    <w:lsdException w:name="Plain Table 4" w:uiPriority="44"/>
+    <w:lsdException w:name="Plain Table 5" w:uiPriority="45"/>
+    <w:lsdException w:name="Grid Table Light" w:uiPriority="40"/>
+    <w:lsdException w:name="Grid Table 1 Light" w:uiPriority="46"/>
+    <w:lsdException w:name="Grid Table 2" w:uiPriority="47"/>
+    <w:lsdException w:name="Grid Table 3" w:uiPriority="48"/>
+    <w:lsdException w:name="Grid Table 4" w:uiPriority="49"/>
+    <w:lsdException w:name="Grid Table 5 Dark" w:uiPriority="50"/>
+    <w:lsdException w:name="Grid Table 6 Colorful" w:uiPriority="51"/>
+    <w:lsdException w:name="Grid Table 7 Colorful" w:uiPriority="52"/>
+    <w:lsdException w:name="Grid Table 1 Light Accent 1" w:uiPriority="46"/>
+    <w:lsdException w:name="Grid Table 2 Accent 1" w:uiPriority="47"/>
+    <w:lsdException w:name="Grid Table 3 Accent 1" w:uiPriority="48"/>
+    <w:lsdException w:name="Grid Table 4 Accent 1" w:uiPriority="49"/>
+    <w:lsdException w:name="Grid Table 5 Dark Accent 1" w:uiPriority="50"/>
+    <w:lsdException w:name="Grid Table 6 Colorful Accent 1" w:uiPriority="51"/>
+    <w:lsdException w:name="Grid Table 7 Colorful Accent 1" w:uiPriority="52"/>
+    <w:lsdException w:name="Grid Table 1 Light Accent 2" w:uiPriority="46"/>
+    <w:lsdException w:name="Grid Table 2 Accent 2" w:uiPriority="47"/>
+    <w:lsdException w:name="Grid Table 3 Accent 2" w:uiPriority="48"/>
+    <w:lsdException w:name="Grid Table 4 Accent 2" w:uiPriority="49"/>
+    <w:lsdException w:name="Grid Table 5 Dark Accent 2" w:uiPriority="50"/>
+    <w:lsdException w:name="Grid Table 6 Colorful Accent 2" w:uiPriority="51"/>
+    <w:lsdException w:name="Grid Table 7 Colorful Accent 2" w:uiPriority="52"/>
+    <w:lsdException w:name="Grid Table 1 Light Accent 3" w:uiPriority="46"/>
+    <w:lsdException w:name="Grid Table 2 Accent 3" w:uiPriority="47"/>
+    <w:lsdException w:name="Grid Table 3 Accent 3" w:uiPriority="48"/>
+    <w:lsdException w:name="Grid Table 4 Accent 3" w:uiPriority="49"/>
+    <w:lsdException w:name="Grid Table 5 Dark Accent 3" w:uiPriority="50"/>
+    <w:lsdException w:name="Grid Table 6 Colorful Accent 3" w:uiPriority="51"/>
+    <w:lsdException w:name="Grid Table 7 Colorful Accent 3" w:uiPriority="52"/>
+    <w:lsdException w:name="Grid Table 1 Light Accent 4" w:uiPriority="46"/>
+    <w:lsdException w:name="Grid Table 2 Accent 4" w:uiPriority="47"/>
+    <w:lsdException w:name="Grid Table 3 Accent 4" w:uiPriority="48"/>
+    <w:lsdException w:name="Grid Table 4 Accent 4" w:uiPriority="49"/>
+    <w:lsdException w:name="Grid Table 5 Dark Accent 4" w:uiPriority="50"/>
+    <w:lsdException w:name="Grid Table 6 Colorful Accent 4" w:uiPriority="51"/>
+    <w:lsdException w:name="Grid Table 7 Colorful Accent 4" w:uiPriority="52"/>
+    <w:lsdException w:name="Grid Table 1 Light Accent 5" w:uiPriority="46"/>
+    <w:lsdException w:name="Grid Table 2 Accent 5" w:uiPriority="47"/>
+    <w:lsdException w:name="Grid Table 3 Accent 5" w:uiPriority="48"/>
+    <w:lsdException w:name="Grid Table 4 Accent 5" w:uiPriority="49"/>
+    <w:lsdException w:name="Grid Table 5 Dark Accent 5" w:uiPriority="50"/>
+    <w:lsdException w:name="Grid Table 6 Colorful Accent 5" w:uiPriority="51"/>
+    <w:lsdException w:name="Grid Table 7 Colorful Accent 5" w:uiPriority="52"/>
+    <w:lsdException w:name="Grid Table 1 Light Accent 6" w:uiPriority="46"/>
+    <w:lsdException w:name="Grid Table 2 Accent 6" w:uiPriority="47"/>
+    <w:lsdException w:name="Grid Table 3 Accent 6" w:uiPriority="48"/>
+    <w:lsdException w:name="Grid Table 4 Accent 6" w:uiPriority="49"/>
+    <w:lsdException w:name="Grid Table 5 Dark Accent 6" w:uiPriority="50"/>
+    <w:lsdException w:name="Grid Table 6 Colorful Accent 6" w:uiPriority="51"/>
+    <w:lsdException w:name="Grid Table 7 Colorful Accent 6" w:uiPriority="52"/>
+    <w:lsdException w:name="List Table 1 Light" w:uiPriority="46"/>
+    <w:lsdException w:name="List Table 2" w:uiPriority="47"/>
+    <w:lsdException w:name="List Table 3" w:uiPriority="48"/>
+    <w:lsdException w:name="List Table 4" w:uiPriority="49"/>
+    <w:lsdException w:name="List Table 5 Dark" w:uiPriority="50"/>
+    <w:lsdException w:name="List Table 6 Colorful" w:uiPriority="51"/>
+    <w:lsdException w:name="List Table 7 Colorful" w:uiPriority="52"/>
+    <w:lsdException w:name="List Table 1 Light Accent 1" w:uiPriority="46"/>
+    <w:lsdException w:name="List Table 2 Accent 1" w:uiPriority="47"/>
+    <w:lsdException w:name="List Table 3 Accent 1" w:uiPriority="48"/>
+    <w:lsdException w:name="List Table 4 Accent 1" w:uiPriority="49"/>
+    <w:lsdException w:name="List Table 5 Dark Accent 1" w:uiPriority="50"/>
+    <w:lsdException w:name="List Table 6 Colorful Accent 1" w:uiPriority="51"/>
+    <w:lsdException w:name="List Table 7 Colorful Accent 1" w:uiPriority="52"/>
+    <w:lsdException w:name="List Table 1 Light Accent 2" w:uiPriority="46"/>
+    <w:lsdException w:name="List Table 2 Accent 2" w:uiPriority="47"/>
+    <w:lsdException w:name="List Table 3 Accent 2" w:uiPriority="48"/>
+    <w:lsdException w:name="List Table 4 Accent 2" w:uiPriority="49"/>
+    <w:lsdException w:name="List Table 5 Dark Accent 2" w:uiPriority="50"/>
+    <w:lsdException w:name="List Table 6 Colorful Accent 2" w:uiPriority="51"/>
+    <w:lsdException w:name="List Table 7 Colorful Accent 2" w:uiPriority="52"/>
+    <w:lsdException w:name="List Table 1 Light Accent 3" w:uiPriority="46"/>
+    <w:lsdException w:name="List Table 2 Accent 3" w:uiPriority="47"/>
+    <w:lsdException w:name="List Table 3 Accent 3" w:uiPriority="48"/>
+    <w:lsdException w:name="List Table 4 Accent 3" w:uiPriority="49"/>
+    <w:lsdException w:name="List Table 5 Dark Accent 3" w:uiPriority="50"/>
+    <w:lsdException w:name="List Table 6 Colorful Accent 3" w:uiPriority="51"/>
+    <w:lsdException w:name="List Table 7 Colorful Accent 3" w:uiPriority="52"/>
+    <w:lsdException w:name="List Table 1 Light Accent 4" w:uiPriority="46"/>
+    <w:lsdException w:name="List Table 2 Accent 4" w:uiPriority="47"/>
+    <w:lsdException w:name="List Table 3 Accent 4" w:uiPriority="48"/>
+    <w:lsdException w:name="List Table 4 Accent 4" w:uiPriority="49"/>
+    <w:lsdException w:name="List Table 5 Dark Accent 4" w:uiPriority="50"/>
+    <w:lsdException w:name="List Table 6 Colorful Accent 4" w:uiPriority="51"/>
+    <w:lsdException w:name="List Table 7 Colorful Accent 4" w:uiPriority="52"/>
+    <w:lsdException w:name="List Table 1 Light Accent 5" w:uiPriority="46"/>
+    <w:lsdException w:name="List Table 2 Accent 5" w:uiPriority="47"/>
+    <w:lsdException w:name="List Table 3 Accent 5" w:uiPriority="48"/>
+    <w:lsdException w:name="List Table 4 Accent 5" w:uiPriority="49"/>
+    <w:lsdException w:name="List Table 5 Dark Accent 5" w:uiPriority="50"/>
+    <w:lsdException w:name="List Table 6 Colorful Accent 5" w:uiPriority="51"/>
+    <w:lsdException w:name="List Table 7 Colorful Accent 5" w:uiPriority="52"/>
+    <w:lsdException w:name="List Table 1 Light Accent 6" w:uiPriority="46"/>
+    <w:lsdException w:name="List Table 2 Accent 6" w:uiPriority="47"/>
+    <w:lsdException w:name="List Table 3 Accent 6" w:uiPriority="48"/>
+    <w:lsdException w:name="List Table 4 Accent 6" w:uiPriority="49"/>
+    <w:lsdException w:name="List Table 5 Dark Accent 6" w:uiPriority="50"/>
+    <w:lsdException w:name="List Table 6 Colorful Accent 6" w:uiPriority="51"/>
+    <w:lsdException w:name="List Table 7 Colorful Accent 6" w:uiPriority="52"/>
   </w:latentStyles>
   <w:style w:type="paragraph" w:default="1" w:styleId="Normal">
     <w:name w:val="Normal"/>
@@ -11440,8 +11204,8 @@
     <w:uiPriority w:val="99"/>
     <w:rsid w:val="008B22D6"/>
   </w:style>
-  <w:style w:type="table" w:customStyle="1" w:styleId="GridTable5Dark">
-    <w:name w:val="Grid Table 5 Dark"/>
+  <w:style w:type="table" w:customStyle="1" w:styleId="GridTable5Dark1">
+    <w:name w:val="Grid Table 5 Dark1"/>
     <w:basedOn w:val="TableNormal"/>
     <w:uiPriority w:val="50"/>
     <w:rsid w:val="004A1047"/>
@@ -11546,8 +11310,8 @@
       </w:tcPr>
     </w:tblStylePr>
   </w:style>
-  <w:style w:type="table" w:customStyle="1" w:styleId="GridTable3">
-    <w:name w:val="Grid Table 3"/>
+  <w:style w:type="table" w:customStyle="1" w:styleId="GridTable31">
+    <w:name w:val="Grid Table 31"/>
     <w:basedOn w:val="TableNormal"/>
     <w:uiPriority w:val="48"/>
     <w:rsid w:val="004A1047"/>
@@ -11682,8 +11446,8 @@
       </w:tcPr>
     </w:tblStylePr>
   </w:style>
-  <w:style w:type="table" w:customStyle="1" w:styleId="GridTable3Accent1">
-    <w:name w:val="Grid Table 3 Accent 1"/>
+  <w:style w:type="table" w:customStyle="1" w:styleId="GridTable3-Accent11">
+    <w:name w:val="Grid Table 3 - Accent 11"/>
     <w:basedOn w:val="TableNormal"/>
     <w:uiPriority w:val="48"/>
     <w:rsid w:val="004A1047"/>
@@ -11818,8 +11582,8 @@
       </w:tcPr>
     </w:tblStylePr>
   </w:style>
-  <w:style w:type="table" w:customStyle="1" w:styleId="GridTable2Accent1">
-    <w:name w:val="Grid Table 2 Accent 1"/>
+  <w:style w:type="table" w:customStyle="1" w:styleId="GridTable2-Accent11">
+    <w:name w:val="Grid Table 2 - Accent 11"/>
     <w:basedOn w:val="TableNormal"/>
     <w:uiPriority w:val="47"/>
     <w:rsid w:val="004A1047"/>
@@ -11893,8 +11657,8 @@
       </w:tcPr>
     </w:tblStylePr>
   </w:style>
-  <w:style w:type="table" w:customStyle="1" w:styleId="GridTable6ColorfulAccent1">
-    <w:name w:val="Grid Table 6 Colorful Accent 1"/>
+  <w:style w:type="table" w:customStyle="1" w:styleId="GridTable6Colorful-Accent11">
+    <w:name w:val="Grid Table 6 Colorful - Accent 11"/>
     <w:basedOn w:val="TableNormal"/>
     <w:uiPriority w:val="51"/>
     <w:rsid w:val="004A1047"/>
@@ -11965,8 +11729,8 @@
       </w:tcPr>
     </w:tblStylePr>
   </w:style>
-  <w:style w:type="table" w:customStyle="1" w:styleId="PlainTable3">
-    <w:name w:val="Plain Table 3"/>
+  <w:style w:type="table" w:customStyle="1" w:styleId="PlainTable31">
+    <w:name w:val="Plain Table 31"/>
     <w:basedOn w:val="TableNormal"/>
     <w:uiPriority w:val="43"/>
     <w:rsid w:val="004A1047"/>
@@ -12058,8 +11822,8 @@
       </w:tcPr>
     </w:tblStylePr>
   </w:style>
-  <w:style w:type="table" w:customStyle="1" w:styleId="PlainTable5">
-    <w:name w:val="Plain Table 5"/>
+  <w:style w:type="table" w:customStyle="1" w:styleId="PlainTable51">
+    <w:name w:val="Plain Table 51"/>
     <w:basedOn w:val="TableNormal"/>
     <w:uiPriority w:val="45"/>
     <w:rsid w:val="004A1047"/>
@@ -12191,200 +11955,10 @@
 </w:styles>
 </file>
 
-<file path=word/stylesWithEffects.xml><?xml version="1.0" encoding="utf-8"?>
-<w:styles xmlns:wpc="http://schemas.microsoft.com/office/word/2010/wordprocessingCanvas" xmlns:mc="http://schemas.openxmlformats.org/markup-compatibility/2006" xmlns:o="urn:schemas-microsoft-com:office:office" xmlns:r="http://schemas.openxmlformats.org/officeDocument/2006/relationships" xmlns:m="http://schemas.openxmlformats.org/officeDocument/2006/math" xmlns:v="urn:schemas-microsoft-com:vml" xmlns:wp14="http://schemas.microsoft.com/office/word/2010/wordprocessingDrawing" xmlns:wp="http://schemas.openxmlformats.org/drawingml/2006/wordprocessingDrawing" xmlns:w10="urn:schemas-microsoft-com:office:word" xmlns:w="http://schemas.openxmlformats.org/wordprocessingml/2006/main" xmlns:w14="http://schemas.microsoft.com/office/word/2010/wordml" xmlns:wpg="http://schemas.microsoft.com/office/word/2010/wordprocessingGroup" xmlns:wpi="http://schemas.microsoft.com/office/word/2010/wordprocessingInk" xmlns:wne="http://schemas.microsoft.com/office/word/2006/wordml" xmlns:wps="http://schemas.microsoft.com/office/word/2010/wordprocessingShape" mc:Ignorable="w14 wp14">
-  <w:docDefaults>
-    <w:rPrDefault>
-      <w:rPr>
-        <w:rFonts w:asciiTheme="minorHAnsi" w:eastAsiaTheme="minorEastAsia" w:hAnsiTheme="minorHAnsi" w:cstheme="minorBidi"/>
-        <w:sz w:val="22"/>
-        <w:szCs w:val="22"/>
-        <w:lang w:val="en-SG" w:eastAsia="zh-CN" w:bidi="ar-SA"/>
-      </w:rPr>
-    </w:rPrDefault>
-    <w:pPrDefault>
-      <w:pPr>
-        <w:spacing w:after="200" w:line="276" w:lineRule="auto"/>
-      </w:pPr>
-    </w:pPrDefault>
-  </w:docDefaults>
-  <w:latentStyles w:defLockedState="0" w:defUIPriority="99" w:defSemiHidden="1" w:defUnhideWhenUsed="1" w:defQFormat="0" w:count="267">
-    <w:lsdException w:name="Normal" w:semiHidden="0" w:uiPriority="0" w:unhideWhenUsed="0" w:qFormat="1"/>
-    <w:lsdException w:name="heading 1" w:semiHidden="0" w:uiPriority="9" w:unhideWhenUsed="0" w:qFormat="1"/>
-    <w:lsdException w:name="heading 2" w:uiPriority="9" w:qFormat="1"/>
-    <w:lsdException w:name="heading 3" w:uiPriority="9" w:qFormat="1"/>
-    <w:lsdException w:name="heading 4" w:uiPriority="9" w:qFormat="1"/>
-    <w:lsdException w:name="heading 5" w:uiPriority="9" w:qFormat="1"/>
-    <w:lsdException w:name="heading 6" w:uiPriority="9" w:qFormat="1"/>
-    <w:lsdException w:name="heading 7" w:uiPriority="9" w:qFormat="1"/>
-    <w:lsdException w:name="heading 8" w:uiPriority="9" w:qFormat="1"/>
-    <w:lsdException w:name="heading 9" w:uiPriority="9" w:qFormat="1"/>
-    <w:lsdException w:name="toc 1" w:uiPriority="39"/>
-    <w:lsdException w:name="toc 2" w:uiPriority="39"/>
-    <w:lsdException w:name="toc 3" w:uiPriority="39"/>
-    <w:lsdException w:name="toc 4" w:uiPriority="39"/>
-    <w:lsdException w:name="toc 5" w:uiPriority="39"/>
-    <w:lsdException w:name="toc 6" w:uiPriority="39"/>
-    <w:lsdException w:name="toc 7" w:uiPriority="39"/>
-    <w:lsdException w:name="toc 8" w:uiPriority="39"/>
-    <w:lsdException w:name="toc 9" w:uiPriority="39"/>
-    <w:lsdException w:name="caption" w:uiPriority="35" w:qFormat="1"/>
-    <w:lsdException w:name="Title" w:semiHidden="0" w:uiPriority="10" w:unhideWhenUsed="0" w:qFormat="1"/>
-    <w:lsdException w:name="Default Paragraph Font" w:uiPriority="1"/>
-    <w:lsdException w:name="Subtitle" w:semiHidden="0" w:uiPriority="11" w:unhideWhenUsed="0" w:qFormat="1"/>
-    <w:lsdException w:name="Strong" w:semiHidden="0" w:uiPriority="22" w:unhideWhenUsed="0" w:qFormat="1"/>
-    <w:lsdException w:name="Emphasis" w:semiHidden="0" w:uiPriority="20" w:unhideWhenUsed="0" w:qFormat="1"/>
-    <w:lsdException w:name="Table Grid" w:semiHidden="0" w:uiPriority="59" w:unhideWhenUsed="0"/>
-    <w:lsdException w:name="Placeholder Text" w:unhideWhenUsed="0"/>
-    <w:lsdException w:name="No Spacing" w:semiHidden="0" w:uiPriority="1" w:unhideWhenUsed="0" w:qFormat="1"/>
-    <w:lsdException w:name="Light Shading" w:semiHidden="0" w:uiPriority="60" w:unhideWhenUsed="0"/>
-    <w:lsdException w:name="Light List" w:semiHidden="0" w:uiPriority="61" w:unhideWhenUsed="0"/>
-    <w:lsdException w:name="Light Grid" w:semiHidden="0" w:uiPriority="62" w:unhideWhenUsed="0"/>
-    <w:lsdException w:name="Medium Shading 1" w:semiHidden="0" w:uiPriority="63" w:unhideWhenUsed="0"/>
-    <w:lsdException w:name="Medium Shading 2" w:semiHidden="0" w:uiPriority="64" w:unhideWhenUsed="0"/>
-    <w:lsdException w:name="Medium List 1" w:semiHidden="0" w:uiPriority="65" w:unhideWhenUsed="0"/>
-    <w:lsdException w:name="Medium List 2" w:semiHidden="0" w:uiPriority="66" w:unhideWhenUsed="0"/>
-    <w:lsdException w:name="Medium Grid 1" w:semiHidden="0" w:uiPriority="67" w:unhideWhenUsed="0"/>
-    <w:lsdException w:name="Medium Grid 2" w:semiHidden="0" w:uiPriority="68" w:unhideWhenUsed="0"/>
-    <w:lsdException w:name="Medium Grid 3" w:semiHidden="0" w:uiPriority="69" w:unhideWhenUsed="0"/>
-    <w:lsdException w:name="Dark List" w:semiHidden="0" w:uiPriority="70" w:unhideWhenUsed="0"/>
-    <w:lsdException w:name="Colorful Shading" w:semiHidden="0" w:uiPriority="71" w:unhideWhenUsed="0"/>
-    <w:lsdException w:name="Colorful List" w:semiHidden="0" w:uiPriority="72" w:unhideWhenUsed="0"/>
-    <w:lsdException w:name="Colorful Grid" w:semiHidden="0" w:uiPriority="73" w:unhideWhenUsed="0"/>
-    <w:lsdException w:name="Light Shading Accent 1" w:semiHidden="0" w:uiPriority="60" w:unhideWhenUsed="0"/>
-    <w:lsdException w:name="Light List Accent 1" w:semiHidden="0" w:uiPriority="61" w:unhideWhenUsed="0"/>
-    <w:lsdException w:name="Light Grid Accent 1" w:semiHidden="0" w:uiPriority="62" w:unhideWhenUsed="0"/>
-    <w:lsdException w:name="Medium Shading 1 Accent 1" w:semiHidden="0" w:uiPriority="63" w:unhideWhenUsed="0"/>
-    <w:lsdException w:name="Medium Shading 2 Accent 1" w:semiHidden="0" w:uiPriority="64" w:unhideWhenUsed="0"/>
-    <w:lsdException w:name="Medium List 1 Accent 1" w:semiHidden="0" w:uiPriority="65" w:unhideWhenUsed="0"/>
-    <w:lsdException w:name="Revision" w:unhideWhenUsed="0"/>
-    <w:lsdException w:name="List Paragraph" w:semiHidden="0" w:uiPriority="34" w:unhideWhenUsed="0" w:qFormat="1"/>
-    <w:lsdException w:name="Quote" w:semiHidden="0" w:uiPriority="29" w:unhideWhenUsed="0" w:qFormat="1"/>
-    <w:lsdException w:name="Intense Quote" w:semiHidden="0" w:uiPriority="30" w:unhideWhenUsed="0" w:qFormat="1"/>
-    <w:lsdException w:name="Medium List 2 Accent 1" w:semiHidden="0" w:uiPriority="66" w:unhideWhenUsed="0"/>
-    <w:lsdException w:name="Medium Grid 1 Accent 1" w:semiHidden="0" w:uiPriority="67" w:unhideWhenUsed="0"/>
-    <w:lsdException w:name="Medium Grid 2 Accent 1" w:semiHidden="0" w:uiPriority="68" w:unhideWhenUsed="0"/>
-    <w:lsdException w:name="Medium Grid 3 Accent 1" w:semiHidden="0" w:uiPriority="69" w:unhideWhenUsed="0"/>
-    <w:lsdException w:name="Dark List Accent 1" w:semiHidden="0" w:uiPriority="70" w:unhideWhenUsed="0"/>
-    <w:lsdException w:name="Colorful Shading Accent 1" w:semiHidden="0" w:uiPriority="71" w:unhideWhenUsed="0"/>
-    <w:lsdException w:name="Colorful List Accent 1" w:semiHidden="0" w:uiPriority="72" w:unhideWhenUsed="0"/>
-    <w:lsdException w:name="Colorful Grid Accent 1" w:semiHidden="0" w:uiPriority="73" w:unhideWhenUsed="0"/>
-    <w:lsdException w:name="Light Shading Accent 2" w:semiHidden="0" w:uiPriority="60" w:unhideWhenUsed="0"/>
-    <w:lsdException w:name="Light List Accent 2" w:semiHidden="0" w:uiPriority="61" w:unhideWhenUsed="0"/>
-    <w:lsdException w:name="Light Grid Accent 2" w:semiHidden="0" w:uiPriority="62" w:unhideWhenUsed="0"/>
-    <w:lsdException w:name="Medium Shading 1 Accent 2" w:semiHidden="0" w:uiPriority="63" w:unhideWhenUsed="0"/>
-    <w:lsdException w:name="Medium Shading 2 Accent 2" w:semiHidden="0" w:uiPriority="64" w:unhideWhenUsed="0"/>
-    <w:lsdException w:name="Medium List 1 Accent 2" w:semiHidden="0" w:uiPriority="65" w:unhideWhenUsed="0"/>
-    <w:lsdException w:name="Medium List 2 Accent 2" w:semiHidden="0" w:uiPriority="66" w:unhideWhenUsed="0"/>
-    <w:lsdException w:name="Medium Grid 1 Accent 2" w:semiHidden="0" w:uiPriority="67" w:unhideWhenUsed="0"/>
-    <w:lsdException w:name="Medium Grid 2 Accent 2" w:semiHidden="0" w:uiPriority="68" w:unhideWhenUsed="0"/>
-    <w:lsdException w:name="Medium Grid 3 Accent 2" w:semiHidden="0" w:uiPriority="69" w:unhideWhenUsed="0"/>
-    <w:lsdException w:name="Dark List Accent 2" w:semiHidden="0" w:uiPriority="70" w:unhideWhenUsed="0"/>
-    <w:lsdException w:name="Colorful Shading Accent 2" w:semiHidden="0" w:uiPriority="71" w:unhideWhenUsed="0"/>
-    <w:lsdException w:name="Colorful List Accent 2" w:semiHidden="0" w:uiPriority="72" w:unhideWhenUsed="0"/>
-    <w:lsdException w:name="Colorful Grid Accent 2" w:semiHidden="0" w:uiPriority="73" w:unhideWhenUsed="0"/>
-    <w:lsdException w:name="Light Shading Accent 3" w:semiHidden="0" w:uiPriority="60" w:unhideWhenUsed="0"/>
-    <w:lsdException w:name="Light List Accent 3" w:semiHidden="0" w:uiPriority="61" w:unhideWhenUsed="0"/>
-    <w:lsdException w:name="Light Grid Accent 3" w:semiHidden="0" w:uiPriority="62" w:unhideWhenUsed="0"/>
-    <w:lsdException w:name="Medium Shading 1 Accent 3" w:semiHidden="0" w:uiPriority="63" w:unhideWhenUsed="0"/>
-    <w:lsdException w:name="Medium Shading 2 Accent 3" w:semiHidden="0" w:uiPriority="64" w:unhideWhenUsed="0"/>
-    <w:lsdException w:name="Medium List 1 Accent 3" w:semiHidden="0" w:uiPriority="65" w:unhideWhenUsed="0"/>
-    <w:lsdException w:name="Medium List 2 Accent 3" w:semiHidden="0" w:uiPriority="66" w:unhideWhenUsed="0"/>
-    <w:lsdException w:name="Medium Grid 1 Accent 3" w:semiHidden="0" w:uiPriority="67" w:unhideWhenUsed="0"/>
-    <w:lsdException w:name="Medium Grid 2 Accent 3" w:semiHidden="0" w:uiPriority="68" w:unhideWhenUsed="0"/>
-    <w:lsdException w:name="Medium Grid 3 Accent 3" w:semiHidden="0" w:uiPriority="69" w:unhideWhenUsed="0"/>
-    <w:lsdException w:name="Dark List Accent 3" w:semiHidden="0" w:uiPriority="70" w:unhideWhenUsed="0"/>
-    <w:lsdException w:name="Colorful Shading Accent 3" w:semiHidden="0" w:uiPriority="71" w:unhideWhenUsed="0"/>
-    <w:lsdException w:name="Colorful List Accent 3" w:semiHidden="0" w:uiPriority="72" w:unhideWhenUsed="0"/>
-    <w:lsdException w:name="Colorful Grid Accent 3" w:semiHidden="0" w:uiPriority="73" w:unhideWhenUsed="0"/>
-    <w:lsdException w:name="Light Shading Accent 4" w:semiHidden="0" w:uiPriority="60" w:unhideWhenUsed="0"/>
-    <w:lsdException w:name="Light List Accent 4" w:semiHidden="0" w:uiPriority="61" w:unhideWhenUsed="0"/>
-    <w:lsdException w:name="Light Grid Accent 4" w:semiHidden="0" w:uiPriority="62" w:unhideWhenUsed="0"/>
-    <w:lsdException w:name="Medium Shading 1 Accent 4" w:semiHidden="0" w:uiPriority="63" w:unhideWhenUsed="0"/>
-    <w:lsdException w:name="Medium Shading 2 Accent 4" w:semiHidden="0" w:uiPriority="64" w:unhideWhenUsed="0"/>
-    <w:lsdException w:name="Medium List 1 Accent 4" w:semiHidden="0" w:uiPriority="65" w:unhideWhenUsed="0"/>
-    <w:lsdException w:name="Medium List 2 Accent 4" w:semiHidden="0" w:uiPriority="66" w:unhideWhenUsed="0"/>
-    <w:lsdException w:name="Medium Grid 1 Accent 4" w:semiHidden="0" w:uiPriority="67" w:unhideWhenUsed="0"/>
-    <w:lsdException w:name="Medium Grid 2 Accent 4" w:semiHidden="0" w:uiPriority="68" w:unhideWhenUsed="0"/>
-    <w:lsdException w:name="Medium Grid 3 Accent 4" w:semiHidden="0" w:uiPriority="69" w:unhideWhenUsed="0"/>
-    <w:lsdException w:name="Dark List Accent 4" w:semiHidden="0" w:uiPriority="70" w:unhideWhenUsed="0"/>
-    <w:lsdException w:name="Colorful Shading Accent 4" w:semiHidden="0" w:uiPriority="71" w:unhideWhenUsed="0"/>
-    <w:lsdException w:name="Colorful List Accent 4" w:semiHidden="0" w:uiPriority="72" w:unhideWhenUsed="0"/>
-    <w:lsdException w:name="Colorful Grid Accent 4" w:semiHidden="0" w:uiPriority="73" w:unhideWhenUsed="0"/>
-    <w:lsdException w:name="Light Shading Accent 5" w:semiHidden="0" w:uiPriority="60" w:unhideWhenUsed="0"/>
-    <w:lsdException w:name="Light List Accent 5" w:semiHidden="0" w:uiPriority="61" w:unhideWhenUsed="0"/>
-    <w:lsdException w:name="Light Grid Accent 5" w:semiHidden="0" w:uiPriority="62" w:unhideWhenUsed="0"/>
-    <w:lsdException w:name="Medium Shading 1 Accent 5" w:semiHidden="0" w:uiPriority="63" w:unhideWhenUsed="0"/>
-    <w:lsdException w:name="Medium Shading 2 Accent 5" w:semiHidden="0" w:uiPriority="64" w:unhideWhenUsed="0"/>
-    <w:lsdException w:name="Medium List 1 Accent 5" w:semiHidden="0" w:uiPriority="65" w:unhideWhenUsed="0"/>
-    <w:lsdException w:name="Medium List 2 Accent 5" w:semiHidden="0" w:uiPriority="66" w:unhideWhenUsed="0"/>
-    <w:lsdException w:name="Medium Grid 1 Accent 5" w:semiHidden="0" w:uiPriority="67" w:unhideWhenUsed="0"/>
-    <w:lsdException w:name="Medium Grid 2 Accent 5" w:semiHidden="0" w:uiPriority="68" w:unhideWhenUsed="0"/>
-    <w:lsdException w:name="Medium Grid 3 Accent 5" w:semiHidden="0" w:uiPriority="69" w:unhideWhenUsed="0"/>
-    <w:lsdException w:name="Dark List Accent 5" w:semiHidden="0" w:uiPriority="70" w:unhideWhenUsed="0"/>
-    <w:lsdException w:name="Colorful Shading Accent 5" w:semiHidden="0" w:uiPriority="71" w:unhideWhenUsed="0"/>
-    <w:lsdException w:name="Colorful List Accent 5" w:semiHidden="0" w:uiPriority="72" w:unhideWhenUsed="0"/>
-    <w:lsdException w:name="Colorful Grid Accent 5" w:semiHidden="0" w:uiPriority="73" w:unhideWhenUsed="0"/>
-    <w:lsdException w:name="Light Shading Accent 6" w:semiHidden="0" w:uiPriority="60" w:unhideWhenUsed="0"/>
-    <w:lsdException w:name="Light List Accent 6" w:semiHidden="0" w:uiPriority="61" w:unhideWhenUsed="0"/>
-    <w:lsdException w:name="Light Grid Accent 6" w:semiHidden="0" w:uiPriority="62" w:unhideWhenUsed="0"/>
-    <w:lsdException w:name="Medium Shading 1 Accent 6" w:semiHidden="0" w:uiPriority="63" w:unhideWhenUsed="0"/>
-    <w:lsdException w:name="Medium Shading 2 Accent 6" w:semiHidden="0" w:uiPriority="64" w:unhideWhenUsed="0"/>
-    <w:lsdException w:name="Medium List 1 Accent 6" w:semiHidden="0" w:uiPriority="65" w:unhideWhenUsed="0"/>
-    <w:lsdException w:name="Medium List 2 Accent 6" w:semiHidden="0" w:uiPriority="66" w:unhideWhenUsed="0"/>
-    <w:lsdException w:name="Medium Grid 1 Accent 6" w:semiHidden="0" w:uiPriority="67" w:unhideWhenUsed="0"/>
-    <w:lsdException w:name="Medium Grid 2 Accent 6" w:semiHidden="0" w:uiPriority="68" w:unhideWhenUsed="0"/>
-    <w:lsdException w:name="Medium Grid 3 Accent 6" w:semiHidden="0" w:uiPriority="69" w:unhideWhenUsed="0"/>
-    <w:lsdException w:name="Dark List Accent 6" w:semiHidden="0" w:uiPriority="70" w:unhideWhenUsed="0"/>
-    <w:lsdException w:name="Colorful Shading Accent 6" w:semiHidden="0" w:uiPriority="71" w:unhideWhenUsed="0"/>
-    <w:lsdException w:name="Colorful List Accent 6" w:semiHidden="0" w:uiPriority="72" w:unhideWhenUsed="0"/>
-    <w:lsdException w:name="Colorful Grid Accent 6" w:semiHidden="0" w:uiPriority="73" w:unhideWhenUsed="0"/>
-    <w:lsdException w:name="Subtle Emphasis" w:semiHidden="0" w:uiPriority="19" w:unhideWhenUsed="0" w:qFormat="1"/>
-    <w:lsdException w:name="Intense Emphasis" w:semiHidden="0" w:uiPriority="21" w:unhideWhenUsed="0" w:qFormat="1"/>
-    <w:lsdException w:name="Subtle Reference" w:semiHidden="0" w:uiPriority="31" w:unhideWhenUsed="0" w:qFormat="1"/>
-    <w:lsdException w:name="Intense Reference" w:semiHidden="0" w:uiPriority="32" w:unhideWhenUsed="0" w:qFormat="1"/>
-    <w:lsdException w:name="Book Title" w:semiHidden="0" w:uiPriority="33" w:unhideWhenUsed="0" w:qFormat="1"/>
-    <w:lsdException w:name="Bibliography" w:uiPriority="37"/>
-    <w:lsdException w:name="TOC Heading" w:uiPriority="39" w:qFormat="1"/>
-  </w:latentStyles>
-  <w:style w:type="paragraph" w:default="1" w:styleId="Normal">
-    <w:name w:val="Normal"/>
-    <w:qFormat/>
-  </w:style>
-  <w:style w:type="character" w:default="1" w:styleId="DefaultParagraphFont">
-    <w:name w:val="Default Paragraph Font"/>
-    <w:uiPriority w:val="1"/>
-    <w:semiHidden/>
-    <w:unhideWhenUsed/>
-  </w:style>
-  <w:style w:type="table" w:default="1" w:styleId="TableNormal">
-    <w:name w:val="Normal Table"/>
-    <w:uiPriority w:val="99"/>
-    <w:semiHidden/>
-    <w:unhideWhenUsed/>
-    <w:tblPr>
-      <w:tblInd w:w="0" w:type="dxa"/>
-      <w:tblCellMar>
-        <w:top w:w="0" w:type="dxa"/>
-        <w:left w:w="108" w:type="dxa"/>
-        <w:bottom w:w="0" w:type="dxa"/>
-        <w:right w:w="108" w:type="dxa"/>
-      </w:tblCellMar>
-    </w:tblPr>
-  </w:style>
-  <w:style w:type="numbering" w:default="1" w:styleId="NoList">
-    <w:name w:val="No List"/>
-    <w:uiPriority w:val="99"/>
-    <w:semiHidden/>
-    <w:unhideWhenUsed/>
-  </w:style>
-</w:styles>
-</file>
-
 <file path=word/charts/chart1.xml><?xml version="1.0" encoding="utf-8"?>
 <c:chartSpace xmlns:c="http://schemas.openxmlformats.org/drawingml/2006/chart" xmlns:a="http://schemas.openxmlformats.org/drawingml/2006/main" xmlns:r="http://schemas.openxmlformats.org/officeDocument/2006/relationships">
   <c:date1904 val="0"/>
-  <c:lang val="en-SG"/>
+  <c:lang val="en-US"/>
   <c:roundedCorners val="0"/>
   <mc:AlternateContent xmlns:mc="http://schemas.openxmlformats.org/markup-compatibility/2006">
     <mc:Choice xmlns:c14="http://schemas.microsoft.com/office/drawing/2007/8/2/chart" Requires="c14">
@@ -12517,13 +12091,12 @@
           <c:showPercent val="0"/>
           <c:showBubbleSize val="0"/>
         </c:dLbls>
-        <c:marker val="1"/>
         <c:smooth val="0"/>
-        <c:axId val="76572160"/>
-        <c:axId val="76573696"/>
+        <c:axId val="742660848"/>
+        <c:axId val="710025520"/>
       </c:lineChart>
       <c:catAx>
-        <c:axId val="76572160"/>
+        <c:axId val="742660848"/>
         <c:scaling>
           <c:orientation val="minMax"/>
         </c:scaling>
@@ -12563,7 +12136,7 @@
             <a:endParaRPr lang="en-US"/>
           </a:p>
         </c:txPr>
-        <c:crossAx val="76573696"/>
+        <c:crossAx val="710025520"/>
         <c:crosses val="autoZero"/>
         <c:auto val="1"/>
         <c:lblAlgn val="ctr"/>
@@ -12571,7 +12144,7 @@
         <c:noMultiLvlLbl val="0"/>
       </c:catAx>
       <c:valAx>
-        <c:axId val="76573696"/>
+        <c:axId val="710025520"/>
         <c:scaling>
           <c:orientation val="minMax"/>
         </c:scaling>
@@ -12619,7 +12192,7 @@
             <a:endParaRPr lang="en-US"/>
           </a:p>
         </c:txPr>
-        <c:crossAx val="76572160"/>
+        <c:crossAx val="742660848"/>
         <c:crosses val="autoZero"/>
         <c:crossBetween val="between"/>
       </c:valAx>
@@ -12695,7 +12268,7 @@
 </file>
 
 <file path=word/glossary/document.xml><?xml version="1.0" encoding="utf-8"?>
-<w:glossaryDocument xmlns:wpc="http://schemas.microsoft.com/office/word/2010/wordprocessingCanvas" xmlns:mc="http://schemas.openxmlformats.org/markup-compatibility/2006" xmlns:o="urn:schemas-microsoft-com:office:office" xmlns:r="http://schemas.openxmlformats.org/officeDocument/2006/relationships" xmlns:m="http://schemas.openxmlformats.org/officeDocument/2006/math" xmlns:v="urn:schemas-microsoft-com:vml" xmlns:wp14="http://schemas.microsoft.com/office/word/2010/wordprocessingDrawing" xmlns:wp="http://schemas.openxmlformats.org/drawingml/2006/wordprocessingDrawing" xmlns:w10="urn:schemas-microsoft-com:office:word" xmlns:w="http://schemas.openxmlformats.org/wordprocessingml/2006/main" xmlns:w14="http://schemas.microsoft.com/office/word/2010/wordml" xmlns:wpg="http://schemas.microsoft.com/office/word/2010/wordprocessingGroup" xmlns:wpi="http://schemas.microsoft.com/office/word/2010/wordprocessingInk" xmlns:wne="http://schemas.microsoft.com/office/word/2006/wordml" xmlns:wps="http://schemas.microsoft.com/office/word/2010/wordprocessingShape" mc:Ignorable="w14 wp14">
+<w:glossaryDocument xmlns:wpc="http://schemas.microsoft.com/office/word/2010/wordprocessingCanvas" xmlns:mc="http://schemas.openxmlformats.org/markup-compatibility/2006" xmlns:o="urn:schemas-microsoft-com:office:office" xmlns:r="http://schemas.openxmlformats.org/officeDocument/2006/relationships" xmlns:m="http://schemas.openxmlformats.org/officeDocument/2006/math" xmlns:v="urn:schemas-microsoft-com:vml" xmlns:wp14="http://schemas.microsoft.com/office/word/2010/wordprocessingDrawing" xmlns:wp="http://schemas.openxmlformats.org/drawingml/2006/wordprocessingDrawing" xmlns:w10="urn:schemas-microsoft-com:office:word" xmlns:w="http://schemas.openxmlformats.org/wordprocessingml/2006/main" xmlns:w14="http://schemas.microsoft.com/office/word/2010/wordml" xmlns:w15="http://schemas.microsoft.com/office/word/2012/wordml" xmlns:wpg="http://schemas.microsoft.com/office/word/2010/wordprocessingGroup" xmlns:wpi="http://schemas.microsoft.com/office/word/2010/wordprocessingInk" xmlns:wne="http://schemas.microsoft.com/office/word/2006/wordml" xmlns:wps="http://schemas.microsoft.com/office/word/2010/wordprocessingShape" mc:Ignorable="w14 w15 wp14">
   <w:docParts>
     <w:docPart>
       <w:docPartPr>
@@ -12732,7 +12305,7 @@
 </file>
 
 <file path=word/glossary/fontTable.xml><?xml version="1.0" encoding="utf-8"?>
-<w:fonts xmlns:mc="http://schemas.openxmlformats.org/markup-compatibility/2006" xmlns:r="http://schemas.openxmlformats.org/officeDocument/2006/relationships" xmlns:w="http://schemas.openxmlformats.org/wordprocessingml/2006/main" xmlns:w14="http://schemas.microsoft.com/office/word/2010/wordml" mc:Ignorable="w14">
+<w:fonts xmlns:mc="http://schemas.openxmlformats.org/markup-compatibility/2006" xmlns:r="http://schemas.openxmlformats.org/officeDocument/2006/relationships" xmlns:w="http://schemas.openxmlformats.org/wordprocessingml/2006/main" xmlns:w14="http://schemas.microsoft.com/office/word/2010/wordml" xmlns:w15="http://schemas.microsoft.com/office/word/2012/wordml" mc:Ignorable="w14 w15">
   <w:font w:name="Symbol">
     <w:panose1 w:val="05050102010706020507"/>
     <w:charset w:val="02"/>
@@ -12820,18 +12393,11 @@
     <w:pitch w:val="variable"/>
     <w:sig w:usb0="E00002FF" w:usb1="420024FF" w:usb2="00000000" w:usb3="00000000" w:csb0="0000019F" w:csb1="00000000"/>
   </w:font>
-  <w:font w:name="Cambria">
-    <w:panose1 w:val="02040503050406030204"/>
-    <w:charset w:val="00"/>
-    <w:family w:val="roman"/>
-    <w:pitch w:val="variable"/>
-    <w:sig w:usb0="E00002FF" w:usb1="400004FF" w:usb2="00000000" w:usb3="00000000" w:csb0="0000019F" w:csb1="00000000"/>
-  </w:font>
 </w:fonts>
 </file>
 
 <file path=word/glossary/settings.xml><?xml version="1.0" encoding="utf-8"?>
-<w:settings xmlns:mc="http://schemas.openxmlformats.org/markup-compatibility/2006" xmlns:o="urn:schemas-microsoft-com:office:office" xmlns:r="http://schemas.openxmlformats.org/officeDocument/2006/relationships" xmlns:m="http://schemas.openxmlformats.org/officeDocument/2006/math" xmlns:v="urn:schemas-microsoft-com:vml" xmlns:w10="urn:schemas-microsoft-com:office:word" xmlns:w="http://schemas.openxmlformats.org/wordprocessingml/2006/main" xmlns:w14="http://schemas.microsoft.com/office/word/2010/wordml" xmlns:sl="http://schemas.openxmlformats.org/schemaLibrary/2006/main" mc:Ignorable="w14">
+<w:settings xmlns:mc="http://schemas.openxmlformats.org/markup-compatibility/2006" xmlns:o="urn:schemas-microsoft-com:office:office" xmlns:r="http://schemas.openxmlformats.org/officeDocument/2006/relationships" xmlns:m="http://schemas.openxmlformats.org/officeDocument/2006/math" xmlns:v="urn:schemas-microsoft-com:vml" xmlns:w10="urn:schemas-microsoft-com:office:word" xmlns:w="http://schemas.openxmlformats.org/wordprocessingml/2006/main" xmlns:w14="http://schemas.microsoft.com/office/word/2010/wordml" xmlns:w15="http://schemas.microsoft.com/office/word/2012/wordml" xmlns:sl="http://schemas.openxmlformats.org/schemaLibrary/2006/main" mc:Ignorable="w14 w15">
   <w:view w:val="normal"/>
   <w:defaultTabStop w:val="720"/>
   <w:characterSpacingControl w:val="doNotCompress"/>
@@ -12843,6 +12409,7 @@
     <w:rsidRoot w:val="00680803"/>
     <w:rsid w:val="000D51BF"/>
     <w:rsid w:val="000F26A0"/>
+    <w:rsid w:val="00350356"/>
     <w:rsid w:val="0042361C"/>
     <w:rsid w:val="00680803"/>
     <w:rsid w:val="007F2D09"/>
@@ -12877,7 +12444,7 @@
 </file>
 
 <file path=word/glossary/styles.xml><?xml version="1.0" encoding="utf-8"?>
-<w:styles xmlns:mc="http://schemas.openxmlformats.org/markup-compatibility/2006" xmlns:r="http://schemas.openxmlformats.org/officeDocument/2006/relationships" xmlns:w="http://schemas.openxmlformats.org/wordprocessingml/2006/main" xmlns:w14="http://schemas.microsoft.com/office/word/2010/wordml" mc:Ignorable="w14">
+<w:styles xmlns:mc="http://schemas.openxmlformats.org/markup-compatibility/2006" xmlns:r="http://schemas.openxmlformats.org/officeDocument/2006/relationships" xmlns:w="http://schemas.openxmlformats.org/wordprocessingml/2006/main" xmlns:w14="http://schemas.microsoft.com/office/word/2010/wordml" xmlns:w15="http://schemas.microsoft.com/office/word/2012/wordml" mc:Ignorable="w14 w15">
   <w:docDefaults>
     <w:rPrDefault>
       <w:rPr>
@@ -12893,144 +12460,378 @@
       </w:pPr>
     </w:pPrDefault>
   </w:docDefaults>
-  <w:latentStyles w:defLockedState="0" w:defUIPriority="99" w:defSemiHidden="1" w:defUnhideWhenUsed="1" w:defQFormat="0" w:count="267">
-    <w:lsdException w:name="Normal" w:semiHidden="0" w:uiPriority="0" w:unhideWhenUsed="0" w:qFormat="1"/>
-    <w:lsdException w:name="heading 1" w:semiHidden="0" w:uiPriority="9" w:unhideWhenUsed="0" w:qFormat="1"/>
-    <w:lsdException w:name="heading 2" w:uiPriority="9" w:qFormat="1"/>
-    <w:lsdException w:name="heading 3" w:uiPriority="9" w:qFormat="1"/>
-    <w:lsdException w:name="heading 4" w:uiPriority="9" w:qFormat="1"/>
-    <w:lsdException w:name="heading 5" w:uiPriority="9" w:qFormat="1"/>
-    <w:lsdException w:name="heading 6" w:uiPriority="9" w:qFormat="1"/>
-    <w:lsdException w:name="heading 7" w:uiPriority="9" w:qFormat="1"/>
-    <w:lsdException w:name="heading 8" w:uiPriority="9" w:qFormat="1"/>
-    <w:lsdException w:name="heading 9" w:uiPriority="9" w:qFormat="1"/>
-    <w:lsdException w:name="toc 1" w:uiPriority="39"/>
-    <w:lsdException w:name="toc 2" w:uiPriority="39"/>
-    <w:lsdException w:name="toc 3" w:uiPriority="39"/>
-    <w:lsdException w:name="toc 4" w:uiPriority="39"/>
-    <w:lsdException w:name="toc 5" w:uiPriority="39"/>
-    <w:lsdException w:name="toc 6" w:uiPriority="39"/>
-    <w:lsdException w:name="toc 7" w:uiPriority="39"/>
-    <w:lsdException w:name="toc 8" w:uiPriority="39"/>
-    <w:lsdException w:name="toc 9" w:uiPriority="39"/>
-    <w:lsdException w:name="caption" w:uiPriority="35" w:qFormat="1"/>
-    <w:lsdException w:name="Title" w:semiHidden="0" w:uiPriority="10" w:unhideWhenUsed="0" w:qFormat="1"/>
-    <w:lsdException w:name="Default Paragraph Font" w:uiPriority="1"/>
-    <w:lsdException w:name="Subtitle" w:semiHidden="0" w:uiPriority="11" w:unhideWhenUsed="0" w:qFormat="1"/>
-    <w:lsdException w:name="Strong" w:semiHidden="0" w:uiPriority="22" w:unhideWhenUsed="0" w:qFormat="1"/>
-    <w:lsdException w:name="Emphasis" w:semiHidden="0" w:uiPriority="20" w:unhideWhenUsed="0" w:qFormat="1"/>
-    <w:lsdException w:name="Table Grid" w:semiHidden="0" w:uiPriority="59" w:unhideWhenUsed="0"/>
-    <w:lsdException w:name="Placeholder Text" w:unhideWhenUsed="0"/>
-    <w:lsdException w:name="No Spacing" w:semiHidden="0" w:uiPriority="1" w:unhideWhenUsed="0" w:qFormat="1"/>
-    <w:lsdException w:name="Light Shading" w:semiHidden="0" w:uiPriority="60" w:unhideWhenUsed="0"/>
-    <w:lsdException w:name="Light List" w:semiHidden="0" w:uiPriority="61" w:unhideWhenUsed="0"/>
-    <w:lsdException w:name="Light Grid" w:semiHidden="0" w:uiPriority="62" w:unhideWhenUsed="0"/>
-    <w:lsdException w:name="Medium Shading 1" w:semiHidden="0" w:uiPriority="63" w:unhideWhenUsed="0"/>
-    <w:lsdException w:name="Medium Shading 2" w:semiHidden="0" w:uiPriority="64" w:unhideWhenUsed="0"/>
-    <w:lsdException w:name="Medium List 1" w:semiHidden="0" w:uiPriority="65" w:unhideWhenUsed="0"/>
-    <w:lsdException w:name="Medium List 2" w:semiHidden="0" w:uiPriority="66" w:unhideWhenUsed="0"/>
-    <w:lsdException w:name="Medium Grid 1" w:semiHidden="0" w:uiPriority="67" w:unhideWhenUsed="0"/>
-    <w:lsdException w:name="Medium Grid 2" w:semiHidden="0" w:uiPriority="68" w:unhideWhenUsed="0"/>
-    <w:lsdException w:name="Medium Grid 3" w:semiHidden="0" w:uiPriority="69" w:unhideWhenUsed="0"/>
-    <w:lsdException w:name="Dark List" w:semiHidden="0" w:uiPriority="70" w:unhideWhenUsed="0"/>
-    <w:lsdException w:name="Colorful Shading" w:semiHidden="0" w:uiPriority="71" w:unhideWhenUsed="0"/>
-    <w:lsdException w:name="Colorful List" w:semiHidden="0" w:uiPriority="72" w:unhideWhenUsed="0"/>
-    <w:lsdException w:name="Colorful Grid" w:semiHidden="0" w:uiPriority="73" w:unhideWhenUsed="0"/>
-    <w:lsdException w:name="Light Shading Accent 1" w:semiHidden="0" w:uiPriority="60" w:unhideWhenUsed="0"/>
-    <w:lsdException w:name="Light List Accent 1" w:semiHidden="0" w:uiPriority="61" w:unhideWhenUsed="0"/>
-    <w:lsdException w:name="Light Grid Accent 1" w:semiHidden="0" w:uiPriority="62" w:unhideWhenUsed="0"/>
-    <w:lsdException w:name="Medium Shading 1 Accent 1" w:semiHidden="0" w:uiPriority="63" w:unhideWhenUsed="0"/>
-    <w:lsdException w:name="Medium Shading 2 Accent 1" w:semiHidden="0" w:uiPriority="64" w:unhideWhenUsed="0"/>
-    <w:lsdException w:name="Medium List 1 Accent 1" w:semiHidden="0" w:uiPriority="65" w:unhideWhenUsed="0"/>
-    <w:lsdException w:name="Revision" w:unhideWhenUsed="0"/>
-    <w:lsdException w:name="List Paragraph" w:semiHidden="0" w:uiPriority="34" w:unhideWhenUsed="0" w:qFormat="1"/>
-    <w:lsdException w:name="Quote" w:semiHidden="0" w:uiPriority="29" w:unhideWhenUsed="0" w:qFormat="1"/>
-    <w:lsdException w:name="Intense Quote" w:semiHidden="0" w:uiPriority="30" w:unhideWhenUsed="0" w:qFormat="1"/>
-    <w:lsdException w:name="Medium List 2 Accent 1" w:semiHidden="0" w:uiPriority="66" w:unhideWhenUsed="0"/>
-    <w:lsdException w:name="Medium Grid 1 Accent 1" w:semiHidden="0" w:uiPriority="67" w:unhideWhenUsed="0"/>
-    <w:lsdException w:name="Medium Grid 2 Accent 1" w:semiHidden="0" w:uiPriority="68" w:unhideWhenUsed="0"/>
-    <w:lsdException w:name="Medium Grid 3 Accent 1" w:semiHidden="0" w:uiPriority="69" w:unhideWhenUsed="0"/>
-    <w:lsdException w:name="Dark List Accent 1" w:semiHidden="0" w:uiPriority="70" w:unhideWhenUsed="0"/>
-    <w:lsdException w:name="Colorful Shading Accent 1" w:semiHidden="0" w:uiPriority="71" w:unhideWhenUsed="0"/>
-    <w:lsdException w:name="Colorful List Accent 1" w:semiHidden="0" w:uiPriority="72" w:unhideWhenUsed="0"/>
-    <w:lsdException w:name="Colorful Grid Accent 1" w:semiHidden="0" w:uiPriority="73" w:unhideWhenUsed="0"/>
-    <w:lsdException w:name="Light Shading Accent 2" w:semiHidden="0" w:uiPriority="60" w:unhideWhenUsed="0"/>
-    <w:lsdException w:name="Light List Accent 2" w:semiHidden="0" w:uiPriority="61" w:unhideWhenUsed="0"/>
-    <w:lsdException w:name="Light Grid Accent 2" w:semiHidden="0" w:uiPriority="62" w:unhideWhenUsed="0"/>
-    <w:lsdException w:name="Medium Shading 1 Accent 2" w:semiHidden="0" w:uiPriority="63" w:unhideWhenUsed="0"/>
-    <w:lsdException w:name="Medium Shading 2 Accent 2" w:semiHidden="0" w:uiPriority="64" w:unhideWhenUsed="0"/>
-    <w:lsdException w:name="Medium List 1 Accent 2" w:semiHidden="0" w:uiPriority="65" w:unhideWhenUsed="0"/>
-    <w:lsdException w:name="Medium List 2 Accent 2" w:semiHidden="0" w:uiPriority="66" w:unhideWhenUsed="0"/>
-    <w:lsdException w:name="Medium Grid 1 Accent 2" w:semiHidden="0" w:uiPriority="67" w:unhideWhenUsed="0"/>
-    <w:lsdException w:name="Medium Grid 2 Accent 2" w:semiHidden="0" w:uiPriority="68" w:unhideWhenUsed="0"/>
-    <w:lsdException w:name="Medium Grid 3 Accent 2" w:semiHidden="0" w:uiPriority="69" w:unhideWhenUsed="0"/>
-    <w:lsdException w:name="Dark List Accent 2" w:semiHidden="0" w:uiPriority="70" w:unhideWhenUsed="0"/>
-    <w:lsdException w:name="Colorful Shading Accent 2" w:semiHidden="0" w:uiPriority="71" w:unhideWhenUsed="0"/>
-    <w:lsdException w:name="Colorful List Accent 2" w:semiHidden="0" w:uiPriority="72" w:unhideWhenUsed="0"/>
-    <w:lsdException w:name="Colorful Grid Accent 2" w:semiHidden="0" w:uiPriority="73" w:unhideWhenUsed="0"/>
-    <w:lsdException w:name="Light Shading Accent 3" w:semiHidden="0" w:uiPriority="60" w:unhideWhenUsed="0"/>
-    <w:lsdException w:name="Light List Accent 3" w:semiHidden="0" w:uiPriority="61" w:unhideWhenUsed="0"/>
-    <w:lsdException w:name="Light Grid Accent 3" w:semiHidden="0" w:uiPriority="62" w:unhideWhenUsed="0"/>
-    <w:lsdException w:name="Medium Shading 1 Accent 3" w:semiHidden="0" w:uiPriority="63" w:unhideWhenUsed="0"/>
-    <w:lsdException w:name="Medium Shading 2 Accent 3" w:semiHidden="0" w:uiPriority="64" w:unhideWhenUsed="0"/>
-    <w:lsdException w:name="Medium List 1 Accent 3" w:semiHidden="0" w:uiPriority="65" w:unhideWhenUsed="0"/>
-    <w:lsdException w:name="Medium List 2 Accent 3" w:semiHidden="0" w:uiPriority="66" w:unhideWhenUsed="0"/>
-    <w:lsdException w:name="Medium Grid 1 Accent 3" w:semiHidden="0" w:uiPriority="67" w:unhideWhenUsed="0"/>
-    <w:lsdException w:name="Medium Grid 2 Accent 3" w:semiHidden="0" w:uiPriority="68" w:unhideWhenUsed="0"/>
-    <w:lsdException w:name="Medium Grid 3 Accent 3" w:semiHidden="0" w:uiPriority="69" w:unhideWhenUsed="0"/>
-    <w:lsdException w:name="Dark List Accent 3" w:semiHidden="0" w:uiPriority="70" w:unhideWhenUsed="0"/>
-    <w:lsdException w:name="Colorful Shading Accent 3" w:semiHidden="0" w:uiPriority="71" w:unhideWhenUsed="0"/>
-    <w:lsdException w:name="Colorful List Accent 3" w:semiHidden="0" w:uiPriority="72" w:unhideWhenUsed="0"/>
-    <w:lsdException w:name="Colorful Grid Accent 3" w:semiHidden="0" w:uiPriority="73" w:unhideWhenUsed="0"/>
-    <w:lsdException w:name="Light Shading Accent 4" w:semiHidden="0" w:uiPriority="60" w:unhideWhenUsed="0"/>
-    <w:lsdException w:name="Light List Accent 4" w:semiHidden="0" w:uiPriority="61" w:unhideWhenUsed="0"/>
-    <w:lsdException w:name="Light Grid Accent 4" w:semiHidden="0" w:uiPriority="62" w:unhideWhenUsed="0"/>
-    <w:lsdException w:name="Medium Shading 1 Accent 4" w:semiHidden="0" w:uiPriority="63" w:unhideWhenUsed="0"/>
-    <w:lsdException w:name="Medium Shading 2 Accent 4" w:semiHidden="0" w:uiPriority="64" w:unhideWhenUsed="0"/>
-    <w:lsdException w:name="Medium List 1 Accent 4" w:semiHidden="0" w:uiPriority="65" w:unhideWhenUsed="0"/>
-    <w:lsdException w:name="Medium List 2 Accent 4" w:semiHidden="0" w:uiPriority="66" w:unhideWhenUsed="0"/>
-    <w:lsdException w:name="Medium Grid 1 Accent 4" w:semiHidden="0" w:uiPriority="67" w:unhideWhenUsed="0"/>
-    <w:lsdException w:name="Medium Grid 2 Accent 4" w:semiHidden="0" w:uiPriority="68" w:unhideWhenUsed="0"/>
-    <w:lsdException w:name="Medium Grid 3 Accent 4" w:semiHidden="0" w:uiPriority="69" w:unhideWhenUsed="0"/>
-    <w:lsdException w:name="Dark List Accent 4" w:semiHidden="0" w:uiPriority="70" w:unhideWhenUsed="0"/>
-    <w:lsdException w:name="Colorful Shading Accent 4" w:semiHidden="0" w:uiPriority="71" w:unhideWhenUsed="0"/>
-    <w:lsdException w:name="Colorful List Accent 4" w:semiHidden="0" w:uiPriority="72" w:unhideWhenUsed="0"/>
-    <w:lsdException w:name="Colorful Grid Accent 4" w:semiHidden="0" w:uiPriority="73" w:unhideWhenUsed="0"/>
-    <w:lsdException w:name="Light Shading Accent 5" w:semiHidden="0" w:uiPriority="60" w:unhideWhenUsed="0"/>
-    <w:lsdException w:name="Light List Accent 5" w:semiHidden="0" w:uiPriority="61" w:unhideWhenUsed="0"/>
-    <w:lsdException w:name="Light Grid Accent 5" w:semiHidden="0" w:uiPriority="62" w:unhideWhenUsed="0"/>
-    <w:lsdException w:name="Medium Shading 1 Accent 5" w:semiHidden="0" w:uiPriority="63" w:unhideWhenUsed="0"/>
-    <w:lsdException w:name="Medium Shading 2 Accent 5" w:semiHidden="0" w:uiPriority="64" w:unhideWhenUsed="0"/>
-    <w:lsdException w:name="Medium List 1 Accent 5" w:semiHidden="0" w:uiPriority="65" w:unhideWhenUsed="0"/>
-    <w:lsdException w:name="Medium List 2 Accent 5" w:semiHidden="0" w:uiPriority="66" w:unhideWhenUsed="0"/>
-    <w:lsdException w:name="Medium Grid 1 Accent 5" w:semiHidden="0" w:uiPriority="67" w:unhideWhenUsed="0"/>
-    <w:lsdException w:name="Medium Grid 2 Accent 5" w:semiHidden="0" w:uiPriority="68" w:unhideWhenUsed="0"/>
-    <w:lsdException w:name="Medium Grid 3 Accent 5" w:semiHidden="0" w:uiPriority="69" w:unhideWhenUsed="0"/>
-    <w:lsdException w:name="Dark List Accent 5" w:semiHidden="0" w:uiPriority="70" w:unhideWhenUsed="0"/>
-    <w:lsdException w:name="Colorful Shading Accent 5" w:semiHidden="0" w:uiPriority="71" w:unhideWhenUsed="0"/>
-    <w:lsdException w:name="Colorful List Accent 5" w:semiHidden="0" w:uiPriority="72" w:unhideWhenUsed="0"/>
-    <w:lsdException w:name="Colorful Grid Accent 5" w:semiHidden="0" w:uiPriority="73" w:unhideWhenUsed="0"/>
-    <w:lsdException w:name="Light Shading Accent 6" w:semiHidden="0" w:uiPriority="60" w:unhideWhenUsed="0"/>
-    <w:lsdException w:name="Light List Accent 6" w:semiHidden="0" w:uiPriority="61" w:unhideWhenUsed="0"/>
-    <w:lsdException w:name="Light Grid Accent 6" w:semiHidden="0" w:uiPriority="62" w:unhideWhenUsed="0"/>
-    <w:lsdException w:name="Medium Shading 1 Accent 6" w:semiHidden="0" w:uiPriority="63" w:unhideWhenUsed="0"/>
-    <w:lsdException w:name="Medium Shading 2 Accent 6" w:semiHidden="0" w:uiPriority="64" w:unhideWhenUsed="0"/>
-    <w:lsdException w:name="Medium List 1 Accent 6" w:semiHidden="0" w:uiPriority="65" w:unhideWhenUsed="0"/>
-    <w:lsdException w:name="Medium List 2 Accent 6" w:semiHidden="0" w:uiPriority="66" w:unhideWhenUsed="0"/>
-    <w:lsdException w:name="Medium Grid 1 Accent 6" w:semiHidden="0" w:uiPriority="67" w:unhideWhenUsed="0"/>
-    <w:lsdException w:name="Medium Grid 2 Accent 6" w:semiHidden="0" w:uiPriority="68" w:unhideWhenUsed="0"/>
-    <w:lsdException w:name="Medium Grid 3 Accent 6" w:semiHidden="0" w:uiPriority="69" w:unhideWhenUsed="0"/>
-    <w:lsdException w:name="Dark List Accent 6" w:semiHidden="0" w:uiPriority="70" w:unhideWhenUsed="0"/>
-    <w:lsdException w:name="Colorful Shading Accent 6" w:semiHidden="0" w:uiPriority="71" w:unhideWhenUsed="0"/>
-    <w:lsdException w:name="Colorful List Accent 6" w:semiHidden="0" w:uiPriority="72" w:unhideWhenUsed="0"/>
-    <w:lsdException w:name="Colorful Grid Accent 6" w:semiHidden="0" w:uiPriority="73" w:unhideWhenUsed="0"/>
-    <w:lsdException w:name="Subtle Emphasis" w:semiHidden="0" w:uiPriority="19" w:unhideWhenUsed="0" w:qFormat="1"/>
-    <w:lsdException w:name="Intense Emphasis" w:semiHidden="0" w:uiPriority="21" w:unhideWhenUsed="0" w:qFormat="1"/>
-    <w:lsdException w:name="Subtle Reference" w:semiHidden="0" w:uiPriority="31" w:unhideWhenUsed="0" w:qFormat="1"/>
-    <w:lsdException w:name="Intense Reference" w:semiHidden="0" w:uiPriority="32" w:unhideWhenUsed="0" w:qFormat="1"/>
-    <w:lsdException w:name="Book Title" w:semiHidden="0" w:uiPriority="33" w:unhideWhenUsed="0" w:qFormat="1"/>
-    <w:lsdException w:name="Bibliography" w:uiPriority="37"/>
-    <w:lsdException w:name="TOC Heading" w:uiPriority="39" w:qFormat="1"/>
+  <w:latentStyles w:defLockedState="0" w:defUIPriority="99" w:defSemiHidden="0" w:defUnhideWhenUsed="0" w:defQFormat="0" w:count="371">
+    <w:lsdException w:name="Normal" w:uiPriority="0" w:qFormat="1"/>
+    <w:lsdException w:name="heading 1" w:uiPriority="9" w:qFormat="1"/>
+    <w:lsdException w:name="heading 2" w:semiHidden="1" w:uiPriority="9" w:unhideWhenUsed="1" w:qFormat="1"/>
+    <w:lsdException w:name="heading 3" w:semiHidden="1" w:uiPriority="9" w:unhideWhenUsed="1" w:qFormat="1"/>
+    <w:lsdException w:name="heading 4" w:semiHidden="1" w:uiPriority="9" w:unhideWhenUsed="1" w:qFormat="1"/>
+    <w:lsdException w:name="heading 5" w:semiHidden="1" w:uiPriority="9" w:unhideWhenUsed="1" w:qFormat="1"/>
+    <w:lsdException w:name="heading 6" w:semiHidden="1" w:uiPriority="9" w:unhideWhenUsed="1" w:qFormat="1"/>
+    <w:lsdException w:name="heading 7" w:semiHidden="1" w:uiPriority="9" w:unhideWhenUsed="1" w:qFormat="1"/>
+    <w:lsdException w:name="heading 8" w:semiHidden="1" w:uiPriority="9" w:unhideWhenUsed="1" w:qFormat="1"/>
+    <w:lsdException w:name="heading 9" w:semiHidden="1" w:uiPriority="9" w:unhideWhenUsed="1" w:qFormat="1"/>
+    <w:lsdException w:name="index 1" w:semiHidden="1" w:unhideWhenUsed="1"/>
+    <w:lsdException w:name="index 2" w:semiHidden="1" w:unhideWhenUsed="1"/>
+    <w:lsdException w:name="index 3" w:semiHidden="1" w:unhideWhenUsed="1"/>
+    <w:lsdException w:name="index 4" w:semiHidden="1" w:unhideWhenUsed="1"/>
+    <w:lsdException w:name="index 5" w:semiHidden="1" w:unhideWhenUsed="1"/>
+    <w:lsdException w:name="index 6" w:semiHidden="1" w:unhideWhenUsed="1"/>
+    <w:lsdException w:name="index 7" w:semiHidden="1" w:unhideWhenUsed="1"/>
+    <w:lsdException w:name="index 8" w:semiHidden="1" w:unhideWhenUsed="1"/>
+    <w:lsdException w:name="index 9" w:semiHidden="1" w:unhideWhenUsed="1"/>
+    <w:lsdException w:name="toc 1" w:semiHidden="1" w:uiPriority="39" w:unhideWhenUsed="1"/>
+    <w:lsdException w:name="toc 2" w:semiHidden="1" w:uiPriority="39" w:unhideWhenUsed="1"/>
+    <w:lsdException w:name="toc 3" w:semiHidden="1" w:uiPriority="39" w:unhideWhenUsed="1"/>
+    <w:lsdException w:name="toc 4" w:semiHidden="1" w:uiPriority="39" w:unhideWhenUsed="1"/>
+    <w:lsdException w:name="toc 5" w:semiHidden="1" w:uiPriority="39" w:unhideWhenUsed="1"/>
+    <w:lsdException w:name="toc 6" w:semiHidden="1" w:uiPriority="39" w:unhideWhenUsed="1"/>
+    <w:lsdException w:name="toc 7" w:semiHidden="1" w:uiPriority="39" w:unhideWhenUsed="1"/>
+    <w:lsdException w:name="toc 8" w:semiHidden="1" w:uiPriority="39" w:unhideWhenUsed="1"/>
+    <w:lsdException w:name="toc 9" w:semiHidden="1" w:uiPriority="39" w:unhideWhenUsed="1"/>
+    <w:lsdException w:name="Normal Indent" w:semiHidden="1" w:unhideWhenUsed="1"/>
+    <w:lsdException w:name="footnote text" w:semiHidden="1" w:unhideWhenUsed="1"/>
+    <w:lsdException w:name="annotation text" w:semiHidden="1" w:unhideWhenUsed="1"/>
+    <w:lsdException w:name="header" w:semiHidden="1" w:unhideWhenUsed="1"/>
+    <w:lsdException w:name="footer" w:semiHidden="1" w:unhideWhenUsed="1"/>
+    <w:lsdException w:name="index heading" w:semiHidden="1" w:unhideWhenUsed="1"/>
+    <w:lsdException w:name="caption" w:semiHidden="1" w:uiPriority="35" w:unhideWhenUsed="1" w:qFormat="1"/>
+    <w:lsdException w:name="table of figures" w:semiHidden="1" w:unhideWhenUsed="1"/>
+    <w:lsdException w:name="envelope address" w:semiHidden="1" w:unhideWhenUsed="1"/>
+    <w:lsdException w:name="envelope return" w:semiHidden="1" w:unhideWhenUsed="1"/>
+    <w:lsdException w:name="footnote reference" w:semiHidden="1" w:unhideWhenUsed="1"/>
+    <w:lsdException w:name="annotation reference" w:semiHidden="1" w:unhideWhenUsed="1"/>
+    <w:lsdException w:name="line number" w:semiHidden="1" w:unhideWhenUsed="1"/>
+    <w:lsdException w:name="page number" w:semiHidden="1" w:unhideWhenUsed="1"/>
+    <w:lsdException w:name="endnote reference" w:semiHidden="1" w:unhideWhenUsed="1"/>
+    <w:lsdException w:name="endnote text" w:semiHidden="1" w:unhideWhenUsed="1"/>
+    <w:lsdException w:name="table of authorities" w:semiHidden="1" w:unhideWhenUsed="1"/>
+    <w:lsdException w:name="macro" w:semiHidden="1" w:unhideWhenUsed="1"/>
+    <w:lsdException w:name="toa heading" w:semiHidden="1" w:unhideWhenUsed="1"/>
+    <w:lsdException w:name="List" w:semiHidden="1" w:unhideWhenUsed="1"/>
+    <w:lsdException w:name="List Bullet" w:semiHidden="1" w:unhideWhenUsed="1"/>
+    <w:lsdException w:name="List Number" w:semiHidden="1" w:unhideWhenUsed="1"/>
+    <w:lsdException w:name="List 2" w:semiHidden="1" w:unhideWhenUsed="1"/>
+    <w:lsdException w:name="List 3" w:semiHidden="1" w:unhideWhenUsed="1"/>
+    <w:lsdException w:name="List 4" w:semiHidden="1" w:unhideWhenUsed="1"/>
+    <w:lsdException w:name="List 5" w:semiHidden="1" w:unhideWhenUsed="1"/>
+    <w:lsdException w:name="List Bullet 2" w:semiHidden="1" w:unhideWhenUsed="1"/>
+    <w:lsdException w:name="List Bullet 3" w:semiHidden="1" w:unhideWhenUsed="1"/>
+    <w:lsdException w:name="List Bullet 4" w:semiHidden="1" w:unhideWhenUsed="1"/>
+    <w:lsdException w:name="List Bullet 5" w:semiHidden="1" w:unhideWhenUsed="1"/>
+    <w:lsdException w:name="List Number 2" w:semiHidden="1" w:unhideWhenUsed="1"/>
+    <w:lsdException w:name="List Number 3" w:semiHidden="1" w:unhideWhenUsed="1"/>
+    <w:lsdException w:name="List Number 4" w:semiHidden="1" w:unhideWhenUsed="1"/>
+    <w:lsdException w:name="List Number 5" w:semiHidden="1" w:unhideWhenUsed="1"/>
+    <w:lsdException w:name="Title" w:uiPriority="10" w:qFormat="1"/>
+    <w:lsdException w:name="Closing" w:semiHidden="1" w:unhideWhenUsed="1"/>
+    <w:lsdException w:name="Signature" w:semiHidden="1" w:unhideWhenUsed="1"/>
+    <w:lsdException w:name="Default Paragraph Font" w:semiHidden="1" w:uiPriority="1" w:unhideWhenUsed="1"/>
+    <w:lsdException w:name="Body Text" w:semiHidden="1" w:unhideWhenUsed="1"/>
+    <w:lsdException w:name="Body Text Indent" w:semiHidden="1" w:unhideWhenUsed="1"/>
+    <w:lsdException w:name="List Continue" w:semiHidden="1" w:unhideWhenUsed="1"/>
+    <w:lsdException w:name="List Continue 2" w:semiHidden="1" w:unhideWhenUsed="1"/>
+    <w:lsdException w:name="List Continue 3" w:semiHidden="1" w:unhideWhenUsed="1"/>
+    <w:lsdException w:name="List Continue 4" w:semiHidden="1" w:unhideWhenUsed="1"/>
+    <w:lsdException w:name="List Continue 5" w:semiHidden="1" w:unhideWhenUsed="1"/>
+    <w:lsdException w:name="Message Header" w:semiHidden="1" w:unhideWhenUsed="1"/>
+    <w:lsdException w:name="Subtitle" w:uiPriority="11" w:qFormat="1"/>
+    <w:lsdException w:name="Salutation" w:semiHidden="1" w:unhideWhenUsed="1"/>
+    <w:lsdException w:name="Date" w:semiHidden="1" w:unhideWhenUsed="1"/>
+    <w:lsdException w:name="Body Text First Indent" w:semiHidden="1" w:unhideWhenUsed="1"/>
+    <w:lsdException w:name="Body Text First Indent 2" w:semiHidden="1" w:unhideWhenUsed="1"/>
+    <w:lsdException w:name="Note Heading" w:semiHidden="1" w:unhideWhenUsed="1"/>
+    <w:lsdException w:name="Body Text 2" w:semiHidden="1" w:unhideWhenUsed="1"/>
+    <w:lsdException w:name="Body Text 3" w:semiHidden="1" w:unhideWhenUsed="1"/>
+    <w:lsdException w:name="Body Text Indent 2" w:semiHidden="1" w:unhideWhenUsed="1"/>
+    <w:lsdException w:name="Body Text Indent 3" w:semiHidden="1" w:unhideWhenUsed="1"/>
+    <w:lsdException w:name="Block Text" w:semiHidden="1" w:unhideWhenUsed="1"/>
+    <w:lsdException w:name="Hyperlink" w:semiHidden="1" w:unhideWhenUsed="1"/>
+    <w:lsdException w:name="FollowedHyperlink" w:semiHidden="1" w:unhideWhenUsed="1"/>
+    <w:lsdException w:name="Strong" w:uiPriority="22" w:qFormat="1"/>
+    <w:lsdException w:name="Emphasis" w:uiPriority="20" w:qFormat="1"/>
+    <w:lsdException w:name="Document Map" w:semiHidden="1" w:unhideWhenUsed="1"/>
+    <w:lsdException w:name="Plain Text" w:semiHidden="1" w:unhideWhenUsed="1"/>
+    <w:lsdException w:name="E-mail Signature" w:semiHidden="1" w:unhideWhenUsed="1"/>
+    <w:lsdException w:name="HTML Top of Form" w:semiHidden="1" w:unhideWhenUsed="1"/>
+    <w:lsdException w:name="HTML Bottom of Form" w:semiHidden="1" w:unhideWhenUsed="1"/>
+    <w:lsdException w:name="Normal (Web)" w:semiHidden="1" w:unhideWhenUsed="1"/>
+    <w:lsdException w:name="HTML Acronym" w:semiHidden="1" w:unhideWhenUsed="1"/>
+    <w:lsdException w:name="HTML Address" w:semiHidden="1" w:unhideWhenUsed="1"/>
+    <w:lsdException w:name="HTML Cite" w:semiHidden="1" w:unhideWhenUsed="1"/>
+    <w:lsdException w:name="HTML Code" w:semiHidden="1" w:unhideWhenUsed="1"/>
+    <w:lsdException w:name="HTML Definition" w:semiHidden="1" w:unhideWhenUsed="1"/>
+    <w:lsdException w:name="HTML Keyboard" w:semiHidden="1" w:unhideWhenUsed="1"/>
+    <w:lsdException w:name="HTML Preformatted" w:semiHidden="1" w:unhideWhenUsed="1"/>
+    <w:lsdException w:name="HTML Sample" w:semiHidden="1" w:unhideWhenUsed="1"/>
+    <w:lsdException w:name="HTML Typewriter" w:semiHidden="1" w:unhideWhenUsed="1"/>
+    <w:lsdException w:name="HTML Variable" w:semiHidden="1" w:unhideWhenUsed="1"/>
+    <w:lsdException w:name="Normal Table" w:semiHidden="1" w:unhideWhenUsed="1"/>
+    <w:lsdException w:name="annotation subject" w:semiHidden="1" w:unhideWhenUsed="1"/>
+    <w:lsdException w:name="No List" w:semiHidden="1" w:unhideWhenUsed="1"/>
+    <w:lsdException w:name="Outline List 1" w:semiHidden="1" w:unhideWhenUsed="1"/>
+    <w:lsdException w:name="Outline List 2" w:semiHidden="1" w:unhideWhenUsed="1"/>
+    <w:lsdException w:name="Outline List 3" w:semiHidden="1" w:unhideWhenUsed="1"/>
+    <w:lsdException w:name="Table Simple 1" w:semiHidden="1" w:unhideWhenUsed="1"/>
+    <w:lsdException w:name="Table Simple 2" w:semiHidden="1" w:unhideWhenUsed="1"/>
+    <w:lsdException w:name="Table Simple 3" w:semiHidden="1" w:unhideWhenUsed="1"/>
+    <w:lsdException w:name="Table Classic 1" w:semiHidden="1" w:unhideWhenUsed="1"/>
+    <w:lsdException w:name="Table Classic 2" w:semiHidden="1" w:unhideWhenUsed="1"/>
+    <w:lsdException w:name="Table Classic 3" w:semiHidden="1" w:unhideWhenUsed="1"/>
+    <w:lsdException w:name="Table Classic 4" w:semiHidden="1" w:unhideWhenUsed="1"/>
+    <w:lsdException w:name="Table Colorful 1" w:semiHidden="1" w:unhideWhenUsed="1"/>
+    <w:lsdException w:name="Table Colorful 2" w:semiHidden="1" w:unhideWhenUsed="1"/>
+    <w:lsdException w:name="Table Colorful 3" w:semiHidden="1" w:unhideWhenUsed="1"/>
+    <w:lsdException w:name="Table Columns 1" w:semiHidden="1" w:unhideWhenUsed="1"/>
+    <w:lsdException w:name="Table Columns 2" w:semiHidden="1" w:unhideWhenUsed="1"/>
+    <w:lsdException w:name="Table Columns 3" w:semiHidden="1" w:unhideWhenUsed="1"/>
+    <w:lsdException w:name="Table Columns 4" w:semiHidden="1" w:unhideWhenUsed="1"/>
+    <w:lsdException w:name="Table Columns 5" w:semiHidden="1" w:unhideWhenUsed="1"/>
+    <w:lsdException w:name="Table Grid 1" w:semiHidden="1" w:unhideWhenUsed="1"/>
+    <w:lsdException w:name="Table Grid 2" w:semiHidden="1" w:unhideWhenUsed="1"/>
+    <w:lsdException w:name="Table Grid 3" w:semiHidden="1" w:unhideWhenUsed="1"/>
+    <w:lsdException w:name="Table Grid 4" w:semiHidden="1" w:unhideWhenUsed="1"/>
+    <w:lsdException w:name="Table Grid 5" w:semiHidden="1" w:unhideWhenUsed="1"/>
+    <w:lsdException w:name="Table Grid 6" w:semiHidden="1" w:unhideWhenUsed="1"/>
+    <w:lsdException w:name="Table Grid 7" w:semiHidden="1" w:unhideWhenUsed="1"/>
+    <w:lsdException w:name="Table Grid 8" w:semiHidden="1" w:unhideWhenUsed="1"/>
+    <w:lsdException w:name="Table List 1" w:semiHidden="1" w:unhideWhenUsed="1"/>
+    <w:lsdException w:name="Table List 2" w:semiHidden="1" w:unhideWhenUsed="1"/>
+    <w:lsdException w:name="Table List 3" w:semiHidden="1" w:unhideWhenUsed="1"/>
+    <w:lsdException w:name="Table List 4" w:semiHidden="1" w:unhideWhenUsed="1"/>
+    <w:lsdException w:name="Table List 5" w:semiHidden="1" w:unhideWhenUsed="1"/>
+    <w:lsdException w:name="Table List 6" w:semiHidden="1" w:unhideWhenUsed="1"/>
+    <w:lsdException w:name="Table List 7" w:semiHidden="1" w:unhideWhenUsed="1"/>
+    <w:lsdException w:name="Table List 8" w:semiHidden="1" w:unhideWhenUsed="1"/>
+    <w:lsdException w:name="Table 3D effects 1" w:semiHidden="1" w:unhideWhenUsed="1"/>
+    <w:lsdException w:name="Table 3D effects 2" w:semiHidden="1" w:unhideWhenUsed="1"/>
+    <w:lsdException w:name="Table 3D effects 3" w:semiHidden="1" w:unhideWhenUsed="1"/>
+    <w:lsdException w:name="Table Contemporary" w:semiHidden="1" w:unhideWhenUsed="1"/>
+    <w:lsdException w:name="Table Elegant" w:semiHidden="1" w:unhideWhenUsed="1"/>
+    <w:lsdException w:name="Table Professional" w:semiHidden="1" w:unhideWhenUsed="1"/>
+    <w:lsdException w:name="Table Subtle 1" w:semiHidden="1" w:unhideWhenUsed="1"/>
+    <w:lsdException w:name="Table Subtle 2" w:semiHidden="1" w:unhideWhenUsed="1"/>
+    <w:lsdException w:name="Table Web 1" w:semiHidden="1" w:unhideWhenUsed="1"/>
+    <w:lsdException w:name="Table Web 2" w:semiHidden="1" w:unhideWhenUsed="1"/>
+    <w:lsdException w:name="Table Web 3" w:semiHidden="1" w:unhideWhenUsed="1"/>
+    <w:lsdException w:name="Balloon Text" w:semiHidden="1" w:unhideWhenUsed="1"/>
+    <w:lsdException w:name="Table Grid" w:uiPriority="59"/>
+    <w:lsdException w:name="Table Theme" w:semiHidden="1" w:unhideWhenUsed="1"/>
+    <w:lsdException w:name="Placeholder Text" w:semiHidden="1"/>
+    <w:lsdException w:name="No Spacing" w:uiPriority="1" w:qFormat="1"/>
+    <w:lsdException w:name="Light Shading" w:uiPriority="60"/>
+    <w:lsdException w:name="Light List" w:uiPriority="61"/>
+    <w:lsdException w:name="Light Grid" w:uiPriority="62"/>
+    <w:lsdException w:name="Medium Shading 1" w:uiPriority="63"/>
+    <w:lsdException w:name="Medium Shading 2" w:uiPriority="64"/>
+    <w:lsdException w:name="Medium List 1" w:uiPriority="65"/>
+    <w:lsdException w:name="Medium List 2" w:uiPriority="66"/>
+    <w:lsdException w:name="Medium Grid 1" w:uiPriority="67"/>
+    <w:lsdException w:name="Medium Grid 2" w:uiPriority="68"/>
+    <w:lsdException w:name="Medium Grid 3" w:uiPriority="69"/>
+    <w:lsdException w:name="Dark List" w:uiPriority="70"/>
+    <w:lsdException w:name="Colorful Shading" w:uiPriority="71"/>
+    <w:lsdException w:name="Colorful List" w:uiPriority="72"/>
+    <w:lsdException w:name="Colorful Grid" w:uiPriority="73"/>
+    <w:lsdException w:name="Light Shading Accent 1" w:uiPriority="60"/>
+    <w:lsdException w:name="Light List Accent 1" w:uiPriority="61"/>
+    <w:lsdException w:name="Light Grid Accent 1" w:uiPriority="62"/>
+    <w:lsdException w:name="Medium Shading 1 Accent 1" w:uiPriority="63"/>
+    <w:lsdException w:name="Medium Shading 2 Accent 1" w:uiPriority="64"/>
+    <w:lsdException w:name="Medium List 1 Accent 1" w:uiPriority="65"/>
+    <w:lsdException w:name="Revision" w:semiHidden="1"/>
+    <w:lsdException w:name="List Paragraph" w:uiPriority="34" w:qFormat="1"/>
+    <w:lsdException w:name="Quote" w:uiPriority="29" w:qFormat="1"/>
+    <w:lsdException w:name="Intense Quote" w:uiPriority="30" w:qFormat="1"/>
+    <w:lsdException w:name="Medium List 2 Accent 1" w:uiPriority="66"/>
+    <w:lsdException w:name="Medium Grid 1 Accent 1" w:uiPriority="67"/>
+    <w:lsdException w:name="Medium Grid 2 Accent 1" w:uiPriority="68"/>
+    <w:lsdException w:name="Medium Grid 3 Accent 1" w:uiPriority="69"/>
+    <w:lsdException w:name="Dark List Accent 1" w:uiPriority="70"/>
+    <w:lsdException w:name="Colorful Shading Accent 1" w:uiPriority="71"/>
+    <w:lsdException w:name="Colorful List Accent 1" w:uiPriority="72"/>
+    <w:lsdException w:name="Colorful Grid Accent 1" w:uiPriority="73"/>
+    <w:lsdException w:name="Light Shading Accent 2" w:uiPriority="60"/>
+    <w:lsdException w:name="Light List Accent 2" w:uiPriority="61"/>
+    <w:lsdException w:name="Light Grid Accent 2" w:uiPriority="62"/>
+    <w:lsdException w:name="Medium Shading 1 Accent 2" w:uiPriority="63"/>
+    <w:lsdException w:name="Medium Shading 2 Accent 2" w:uiPriority="64"/>
+    <w:lsdException w:name="Medium List 1 Accent 2" w:uiPriority="65"/>
+    <w:lsdException w:name="Medium List 2 Accent 2" w:uiPriority="66"/>
+    <w:lsdException w:name="Medium Grid 1 Accent 2" w:uiPriority="67"/>
+    <w:lsdException w:name="Medium Grid 2 Accent 2" w:uiPriority="68"/>
+    <w:lsdException w:name="Medium Grid 3 Accent 2" w:uiPriority="69"/>
+    <w:lsdException w:name="Dark List Accent 2" w:uiPriority="70"/>
+    <w:lsdException w:name="Colorful Shading Accent 2" w:uiPriority="71"/>
+    <w:lsdException w:name="Colorful List Accent 2" w:uiPriority="72"/>
+    <w:lsdException w:name="Colorful Grid Accent 2" w:uiPriority="73"/>
+    <w:lsdException w:name="Light Shading Accent 3" w:uiPriority="60"/>
+    <w:lsdException w:name="Light List Accent 3" w:uiPriority="61"/>
+    <w:lsdException w:name="Light Grid Accent 3" w:uiPriority="62"/>
+    <w:lsdException w:name="Medium Shading 1 Accent 3" w:uiPriority="63"/>
+    <w:lsdException w:name="Medium Shading 2 Accent 3" w:uiPriority="64"/>
+    <w:lsdException w:name="Medium List 1 Accent 3" w:uiPriority="65"/>
+    <w:lsdException w:name="Medium List 2 Accent 3" w:uiPriority="66"/>
+    <w:lsdException w:name="Medium Grid 1 Accent 3" w:uiPriority="67"/>
+    <w:lsdException w:name="Medium Grid 2 Accent 3" w:uiPriority="68"/>
+    <w:lsdException w:name="Medium Grid 3 Accent 3" w:uiPriority="69"/>
+    <w:lsdException w:name="Dark List Accent 3" w:uiPriority="70"/>
+    <w:lsdException w:name="Colorful Shading Accent 3" w:uiPriority="71"/>
+    <w:lsdException w:name="Colorful List Accent 3" w:uiPriority="72"/>
+    <w:lsdException w:name="Colorful Grid Accent 3" w:uiPriority="73"/>
+    <w:lsdException w:name="Light Shading Accent 4" w:uiPriority="60"/>
+    <w:lsdException w:name="Light List Accent 4" w:uiPriority="61"/>
+    <w:lsdException w:name="Light Grid Accent 4" w:uiPriority="62"/>
+    <w:lsdException w:name="Medium Shading 1 Accent 4" w:uiPriority="63"/>
+    <w:lsdException w:name="Medium Shading 2 Accent 4" w:uiPriority="64"/>
+    <w:lsdException w:name="Medium List 1 Accent 4" w:uiPriority="65"/>
+    <w:lsdException w:name="Medium List 2 Accent 4" w:uiPriority="66"/>
+    <w:lsdException w:name="Medium Grid 1 Accent 4" w:uiPriority="67"/>
+    <w:lsdException w:name="Medium Grid 2 Accent 4" w:uiPriority="68"/>
+    <w:lsdException w:name="Medium Grid 3 Accent 4" w:uiPriority="69"/>
+    <w:lsdException w:name="Dark List Accent 4" w:uiPriority="70"/>
+    <w:lsdException w:name="Colorful Shading Accent 4" w:uiPriority="71"/>
+    <w:lsdException w:name="Colorful List Accent 4" w:uiPriority="72"/>
+    <w:lsdException w:name="Colorful Grid Accent 4" w:uiPriority="73"/>
+    <w:lsdException w:name="Light Shading Accent 5" w:uiPriority="60"/>
+    <w:lsdException w:name="Light List Accent 5" w:uiPriority="61"/>
+    <w:lsdException w:name="Light Grid Accent 5" w:uiPriority="62"/>
+    <w:lsdException w:name="Medium Shading 1 Accent 5" w:uiPriority="63"/>
+    <w:lsdException w:name="Medium Shading 2 Accent 5" w:uiPriority="64"/>
+    <w:lsdException w:name="Medium List 1 Accent 5" w:uiPriority="65"/>
+    <w:lsdException w:name="Medium List 2 Accent 5" w:uiPriority="66"/>
+    <w:lsdException w:name="Medium Grid 1 Accent 5" w:uiPriority="67"/>
+    <w:lsdException w:name="Medium Grid 2 Accent 5" w:uiPriority="68"/>
+    <w:lsdException w:name="Medium Grid 3 Accent 5" w:uiPriority="69"/>
+    <w:lsdException w:name="Dark List Accent 5" w:uiPriority="70"/>
+    <w:lsdException w:name="Colorful Shading Accent 5" w:uiPriority="71"/>
+    <w:lsdException w:name="Colorful List Accent 5" w:uiPriority="72"/>
+    <w:lsdException w:name="Colorful Grid Accent 5" w:uiPriority="73"/>
+    <w:lsdException w:name="Light Shading Accent 6" w:uiPriority="60"/>
+    <w:lsdException w:name="Light List Accent 6" w:uiPriority="61"/>
+    <w:lsdException w:name="Light Grid Accent 6" w:uiPriority="62"/>
+    <w:lsdException w:name="Medium Shading 1 Accent 6" w:uiPriority="63"/>
+    <w:lsdException w:name="Medium Shading 2 Accent 6" w:uiPriority="64"/>
+    <w:lsdException w:name="Medium List 1 Accent 6" w:uiPriority="65"/>
+    <w:lsdException w:name="Medium List 2 Accent 6" w:uiPriority="66"/>
+    <w:lsdException w:name="Medium Grid 1 Accent 6" w:uiPriority="67"/>
+    <w:lsdException w:name="Medium Grid 2 Accent 6" w:uiPriority="68"/>
+    <w:lsdException w:name="Medium Grid 3 Accent 6" w:uiPriority="69"/>
+    <w:lsdException w:name="Dark List Accent 6" w:uiPriority="70"/>
+    <w:lsdException w:name="Colorful Shading Accent 6" w:uiPriority="71"/>
+    <w:lsdException w:name="Colorful List Accent 6" w:uiPriority="72"/>
+    <w:lsdException w:name="Colorful Grid Accent 6" w:uiPriority="73"/>
+    <w:lsdException w:name="Subtle Emphasis" w:uiPriority="19" w:qFormat="1"/>
+    <w:lsdException w:name="Intense Emphasis" w:uiPriority="21" w:qFormat="1"/>
+    <w:lsdException w:name="Subtle Reference" w:uiPriority="31" w:qFormat="1"/>
+    <w:lsdException w:name="Intense Reference" w:uiPriority="32" w:qFormat="1"/>
+    <w:lsdException w:name="Book Title" w:uiPriority="33" w:qFormat="1"/>
+    <w:lsdException w:name="Bibliography" w:semiHidden="1" w:uiPriority="37" w:unhideWhenUsed="1"/>
+    <w:lsdException w:name="TOC Heading" w:semiHidden="1" w:uiPriority="39" w:unhideWhenUsed="1" w:qFormat="1"/>
+    <w:lsdException w:name="Plain Table 1" w:uiPriority="41"/>
+    <w:lsdException w:name="Plain Table 2" w:uiPriority="42"/>
+    <w:lsdException w:name="Plain Table 3" w:uiPriority="43"/>
+    <w:lsdException w:name="Plain Table 4" w:uiPriority="44"/>
+    <w:lsdException w:name="Plain Table 5" w:uiPriority="45"/>
+    <w:lsdException w:name="Grid Table Light" w:uiPriority="40"/>
+    <w:lsdException w:name="Grid Table 1 Light" w:uiPriority="46"/>
+    <w:lsdException w:name="Grid Table 2" w:uiPriority="47"/>
+    <w:lsdException w:name="Grid Table 3" w:uiPriority="48"/>
+    <w:lsdException w:name="Grid Table 4" w:uiPriority="49"/>
+    <w:lsdException w:name="Grid Table 5 Dark" w:uiPriority="50"/>
+    <w:lsdException w:name="Grid Table 6 Colorful" w:uiPriority="51"/>
+    <w:lsdException w:name="Grid Table 7 Colorful" w:uiPriority="52"/>
+    <w:lsdException w:name="Grid Table 1 Light Accent 1" w:uiPriority="46"/>
+    <w:lsdException w:name="Grid Table 2 Accent 1" w:uiPriority="47"/>
+    <w:lsdException w:name="Grid Table 3 Accent 1" w:uiPriority="48"/>
+    <w:lsdException w:name="Grid Table 4 Accent 1" w:uiPriority="49"/>
+    <w:lsdException w:name="Grid Table 5 Dark Accent 1" w:uiPriority="50"/>
+    <w:lsdException w:name="Grid Table 6 Colorful Accent 1" w:uiPriority="51"/>
+    <w:lsdException w:name="Grid Table 7 Colorful Accent 1" w:uiPriority="52"/>
+    <w:lsdException w:name="Grid Table 1 Light Accent 2" w:uiPriority="46"/>
+    <w:lsdException w:name="Grid Table 2 Accent 2" w:uiPriority="47"/>
+    <w:lsdException w:name="Grid Table 3 Accent 2" w:uiPriority="48"/>
+    <w:lsdException w:name="Grid Table 4 Accent 2" w:uiPriority="49"/>
+    <w:lsdException w:name="Grid Table 5 Dark Accent 2" w:uiPriority="50"/>
+    <w:lsdException w:name="Grid Table 6 Colorful Accent 2" w:uiPriority="51"/>
+    <w:lsdException w:name="Grid Table 7 Colorful Accent 2" w:uiPriority="52"/>
+    <w:lsdException w:name="Grid Table 1 Light Accent 3" w:uiPriority="46"/>
+    <w:lsdException w:name="Grid Table 2 Accent 3" w:uiPriority="47"/>
+    <w:lsdException w:name="Grid Table 3 Accent 3" w:uiPriority="48"/>
+    <w:lsdException w:name="Grid Table 4 Accent 3" w:uiPriority="49"/>
+    <w:lsdException w:name="Grid Table 5 Dark Accent 3" w:uiPriority="50"/>
+    <w:lsdException w:name="Grid Table 6 Colorful Accent 3" w:uiPriority="51"/>
+    <w:lsdException w:name="Grid Table 7 Colorful Accent 3" w:uiPriority="52"/>
+    <w:lsdException w:name="Grid Table 1 Light Accent 4" w:uiPriority="46"/>
+    <w:lsdException w:name="Grid Table 2 Accent 4" w:uiPriority="47"/>
+    <w:lsdException w:name="Grid Table 3 Accent 4" w:uiPriority="48"/>
+    <w:lsdException w:name="Grid Table 4 Accent 4" w:uiPriority="49"/>
+    <w:lsdException w:name="Grid Table 5 Dark Accent 4" w:uiPriority="50"/>
+    <w:lsdException w:name="Grid Table 6 Colorful Accent 4" w:uiPriority="51"/>
+    <w:lsdException w:name="Grid Table 7 Colorful Accent 4" w:uiPriority="52"/>
+    <w:lsdException w:name="Grid Table 1 Light Accent 5" w:uiPriority="46"/>
+    <w:lsdException w:name="Grid Table 2 Accent 5" w:uiPriority="47"/>
+    <w:lsdException w:name="Grid Table 3 Accent 5" w:uiPriority="48"/>
+    <w:lsdException w:name="Grid Table 4 Accent 5" w:uiPriority="49"/>
+    <w:lsdException w:name="Grid Table 5 Dark Accent 5" w:uiPriority="50"/>
+    <w:lsdException w:name="Grid Table 6 Colorful Accent 5" w:uiPriority="51"/>
+    <w:lsdException w:name="Grid Table 7 Colorful Accent 5" w:uiPriority="52"/>
+    <w:lsdException w:name="Grid Table 1 Light Accent 6" w:uiPriority="46"/>
+    <w:lsdException w:name="Grid Table 2 Accent 6" w:uiPriority="47"/>
+    <w:lsdException w:name="Grid Table 3 Accent 6" w:uiPriority="48"/>
+    <w:lsdException w:name="Grid Table 4 Accent 6" w:uiPriority="49"/>
+    <w:lsdException w:name="Grid Table 5 Dark Accent 6" w:uiPriority="50"/>
+    <w:lsdException w:name="Grid Table 6 Colorful Accent 6" w:uiPriority="51"/>
+    <w:lsdException w:name="Grid Table 7 Colorful Accent 6" w:uiPriority="52"/>
+    <w:lsdException w:name="List Table 1 Light" w:uiPriority="46"/>
+    <w:lsdException w:name="List Table 2" w:uiPriority="47"/>
+    <w:lsdException w:name="List Table 3" w:uiPriority="48"/>
+    <w:lsdException w:name="List Table 4" w:uiPriority="49"/>
+    <w:lsdException w:name="List Table 5 Dark" w:uiPriority="50"/>
+    <w:lsdException w:name="List Table 6 Colorful" w:uiPriority="51"/>
+    <w:lsdException w:name="List Table 7 Colorful" w:uiPriority="52"/>
+    <w:lsdException w:name="List Table 1 Light Accent 1" w:uiPriority="46"/>
+    <w:lsdException w:name="List Table 2 Accent 1" w:uiPriority="47"/>
+    <w:lsdException w:name="List Table 3 Accent 1" w:uiPriority="48"/>
+    <w:lsdException w:name="List Table 4 Accent 1" w:uiPriority="49"/>
+    <w:lsdException w:name="List Table 5 Dark Accent 1" w:uiPriority="50"/>
+    <w:lsdException w:name="List Table 6 Colorful Accent 1" w:uiPriority="51"/>
+    <w:lsdException w:name="List Table 7 Colorful Accent 1" w:uiPriority="52"/>
+    <w:lsdException w:name="List Table 1 Light Accent 2" w:uiPriority="46"/>
+    <w:lsdException w:name="List Table 2 Accent 2" w:uiPriority="47"/>
+    <w:lsdException w:name="List Table 3 Accent 2" w:uiPriority="48"/>
+    <w:lsdException w:name="List Table 4 Accent 2" w:uiPriority="49"/>
+    <w:lsdException w:name="List Table 5 Dark Accent 2" w:uiPriority="50"/>
+    <w:lsdException w:name="List Table 6 Colorful Accent 2" w:uiPriority="51"/>
+    <w:lsdException w:name="List Table 7 Colorful Accent 2" w:uiPriority="52"/>
+    <w:lsdException w:name="List Table 1 Light Accent 3" w:uiPriority="46"/>
+    <w:lsdException w:name="List Table 2 Accent 3" w:uiPriority="47"/>
+    <w:lsdException w:name="List Table 3 Accent 3" w:uiPriority="48"/>
+    <w:lsdException w:name="List Table 4 Accent 3" w:uiPriority="49"/>
+    <w:lsdException w:name="List Table 5 Dark Accent 3" w:uiPriority="50"/>
+    <w:lsdException w:name="List Table 6 Colorful Accent 3" w:uiPriority="51"/>
+    <w:lsdException w:name="List Table 7 Colorful Accent 3" w:uiPriority="52"/>
+    <w:lsdException w:name="List Table 1 Light Accent 4" w:uiPriority="46"/>
+    <w:lsdException w:name="List Table 2 Accent 4" w:uiPriority="47"/>
+    <w:lsdException w:name="List Table 3 Accent 4" w:uiPriority="48"/>
+    <w:lsdException w:name="List Table 4 Accent 4" w:uiPriority="49"/>
+    <w:lsdException w:name="List Table 5 Dark Accent 4" w:uiPriority="50"/>
+    <w:lsdException w:name="List Table 6 Colorful Accent 4" w:uiPriority="51"/>
+    <w:lsdException w:name="List Table 7 Colorful Accent 4" w:uiPriority="52"/>
+    <w:lsdException w:name="List Table 1 Light Accent 5" w:uiPriority="46"/>
+    <w:lsdException w:name="List Table 2 Accent 5" w:uiPriority="47"/>
+    <w:lsdException w:name="List Table 3 Accent 5" w:uiPriority="48"/>
+    <w:lsdException w:name="List Table 4 Accent 5" w:uiPriority="49"/>
+    <w:lsdException w:name="List Table 5 Dark Accent 5" w:uiPriority="50"/>
+    <w:lsdException w:name="List Table 6 Colorful Accent 5" w:uiPriority="51"/>
+    <w:lsdException w:name="List Table 7 Colorful Accent 5" w:uiPriority="52"/>
+    <w:lsdException w:name="List Table 1 Light Accent 6" w:uiPriority="46"/>
+    <w:lsdException w:name="List Table 2 Accent 6" w:uiPriority="47"/>
+    <w:lsdException w:name="List Table 3 Accent 6" w:uiPriority="48"/>
+    <w:lsdException w:name="List Table 4 Accent 6" w:uiPriority="49"/>
+    <w:lsdException w:name="List Table 5 Dark Accent 6" w:uiPriority="50"/>
+    <w:lsdException w:name="List Table 6 Colorful Accent 6" w:uiPriority="51"/>
+    <w:lsdException w:name="List Table 7 Colorful Accent 6" w:uiPriority="52"/>
   </w:latentStyles>
   <w:style w:type="paragraph" w:default="1" w:styleId="Normal">
     <w:name w:val="Normal"/>
@@ -13141,198 +12942,8 @@
 </w:styles>
 </file>
 
-<file path=word/glossary/stylesWithEffects.xml><?xml version="1.0" encoding="utf-8"?>
-<w:styles xmlns:wpc="http://schemas.microsoft.com/office/word/2010/wordprocessingCanvas" xmlns:mc="http://schemas.openxmlformats.org/markup-compatibility/2006" xmlns:o="urn:schemas-microsoft-com:office:office" xmlns:r="http://schemas.openxmlformats.org/officeDocument/2006/relationships" xmlns:m="http://schemas.openxmlformats.org/officeDocument/2006/math" xmlns:v="urn:schemas-microsoft-com:vml" xmlns:wp14="http://schemas.microsoft.com/office/word/2010/wordprocessingDrawing" xmlns:wp="http://schemas.openxmlformats.org/drawingml/2006/wordprocessingDrawing" xmlns:w10="urn:schemas-microsoft-com:office:word" xmlns:w="http://schemas.openxmlformats.org/wordprocessingml/2006/main" xmlns:w14="http://schemas.microsoft.com/office/word/2010/wordml" xmlns:wpg="http://schemas.microsoft.com/office/word/2010/wordprocessingGroup" xmlns:wpi="http://schemas.microsoft.com/office/word/2010/wordprocessingInk" xmlns:wne="http://schemas.microsoft.com/office/word/2006/wordml" xmlns:wps="http://schemas.microsoft.com/office/word/2010/wordprocessingShape" mc:Ignorable="w14 wp14">
-  <w:docDefaults>
-    <w:rPrDefault>
-      <w:rPr>
-        <w:rFonts w:asciiTheme="minorHAnsi" w:eastAsiaTheme="minorEastAsia" w:hAnsiTheme="minorHAnsi" w:cstheme="minorBidi"/>
-        <w:sz w:val="22"/>
-        <w:szCs w:val="22"/>
-        <w:lang w:val="en-SG" w:eastAsia="zh-CN" w:bidi="ar-SA"/>
-      </w:rPr>
-    </w:rPrDefault>
-    <w:pPrDefault>
-      <w:pPr>
-        <w:spacing w:after="200" w:line="276" w:lineRule="auto"/>
-      </w:pPr>
-    </w:pPrDefault>
-  </w:docDefaults>
-  <w:latentStyles w:defLockedState="0" w:defUIPriority="99" w:defSemiHidden="1" w:defUnhideWhenUsed="1" w:defQFormat="0" w:count="267">
-    <w:lsdException w:name="Normal" w:semiHidden="0" w:uiPriority="0" w:unhideWhenUsed="0" w:qFormat="1"/>
-    <w:lsdException w:name="heading 1" w:semiHidden="0" w:uiPriority="9" w:unhideWhenUsed="0" w:qFormat="1"/>
-    <w:lsdException w:name="heading 2" w:uiPriority="9" w:qFormat="1"/>
-    <w:lsdException w:name="heading 3" w:uiPriority="9" w:qFormat="1"/>
-    <w:lsdException w:name="heading 4" w:uiPriority="9" w:qFormat="1"/>
-    <w:lsdException w:name="heading 5" w:uiPriority="9" w:qFormat="1"/>
-    <w:lsdException w:name="heading 6" w:uiPriority="9" w:qFormat="1"/>
-    <w:lsdException w:name="heading 7" w:uiPriority="9" w:qFormat="1"/>
-    <w:lsdException w:name="heading 8" w:uiPriority="9" w:qFormat="1"/>
-    <w:lsdException w:name="heading 9" w:uiPriority="9" w:qFormat="1"/>
-    <w:lsdException w:name="toc 1" w:uiPriority="39"/>
-    <w:lsdException w:name="toc 2" w:uiPriority="39"/>
-    <w:lsdException w:name="toc 3" w:uiPriority="39"/>
-    <w:lsdException w:name="toc 4" w:uiPriority="39"/>
-    <w:lsdException w:name="toc 5" w:uiPriority="39"/>
-    <w:lsdException w:name="toc 6" w:uiPriority="39"/>
-    <w:lsdException w:name="toc 7" w:uiPriority="39"/>
-    <w:lsdException w:name="toc 8" w:uiPriority="39"/>
-    <w:lsdException w:name="toc 9" w:uiPriority="39"/>
-    <w:lsdException w:name="caption" w:uiPriority="35" w:qFormat="1"/>
-    <w:lsdException w:name="Title" w:semiHidden="0" w:uiPriority="10" w:unhideWhenUsed="0" w:qFormat="1"/>
-    <w:lsdException w:name="Default Paragraph Font" w:uiPriority="1"/>
-    <w:lsdException w:name="Subtitle" w:semiHidden="0" w:uiPriority="11" w:unhideWhenUsed="0" w:qFormat="1"/>
-    <w:lsdException w:name="Strong" w:semiHidden="0" w:uiPriority="22" w:unhideWhenUsed="0" w:qFormat="1"/>
-    <w:lsdException w:name="Emphasis" w:semiHidden="0" w:uiPriority="20" w:unhideWhenUsed="0" w:qFormat="1"/>
-    <w:lsdException w:name="Table Grid" w:semiHidden="0" w:uiPriority="59" w:unhideWhenUsed="0"/>
-    <w:lsdException w:name="Placeholder Text" w:unhideWhenUsed="0"/>
-    <w:lsdException w:name="No Spacing" w:semiHidden="0" w:uiPriority="1" w:unhideWhenUsed="0" w:qFormat="1"/>
-    <w:lsdException w:name="Light Shading" w:semiHidden="0" w:uiPriority="60" w:unhideWhenUsed="0"/>
-    <w:lsdException w:name="Light List" w:semiHidden="0" w:uiPriority="61" w:unhideWhenUsed="0"/>
-    <w:lsdException w:name="Light Grid" w:semiHidden="0" w:uiPriority="62" w:unhideWhenUsed="0"/>
-    <w:lsdException w:name="Medium Shading 1" w:semiHidden="0" w:uiPriority="63" w:unhideWhenUsed="0"/>
-    <w:lsdException w:name="Medium Shading 2" w:semiHidden="0" w:uiPriority="64" w:unhideWhenUsed="0"/>
-    <w:lsdException w:name="Medium List 1" w:semiHidden="0" w:uiPriority="65" w:unhideWhenUsed="0"/>
-    <w:lsdException w:name="Medium List 2" w:semiHidden="0" w:uiPriority="66" w:unhideWhenUsed="0"/>
-    <w:lsdException w:name="Medium Grid 1" w:semiHidden="0" w:uiPriority="67" w:unhideWhenUsed="0"/>
-    <w:lsdException w:name="Medium Grid 2" w:semiHidden="0" w:uiPriority="68" w:unhideWhenUsed="0"/>
-    <w:lsdException w:name="Medium Grid 3" w:semiHidden="0" w:uiPriority="69" w:unhideWhenUsed="0"/>
-    <w:lsdException w:name="Dark List" w:semiHidden="0" w:uiPriority="70" w:unhideWhenUsed="0"/>
-    <w:lsdException w:name="Colorful Shading" w:semiHidden="0" w:uiPriority="71" w:unhideWhenUsed="0"/>
-    <w:lsdException w:name="Colorful List" w:semiHidden="0" w:uiPriority="72" w:unhideWhenUsed="0"/>
-    <w:lsdException w:name="Colorful Grid" w:semiHidden="0" w:uiPriority="73" w:unhideWhenUsed="0"/>
-    <w:lsdException w:name="Light Shading Accent 1" w:semiHidden="0" w:uiPriority="60" w:unhideWhenUsed="0"/>
-    <w:lsdException w:name="Light List Accent 1" w:semiHidden="0" w:uiPriority="61" w:unhideWhenUsed="0"/>
-    <w:lsdException w:name="Light Grid Accent 1" w:semiHidden="0" w:uiPriority="62" w:unhideWhenUsed="0"/>
-    <w:lsdException w:name="Medium Shading 1 Accent 1" w:semiHidden="0" w:uiPriority="63" w:unhideWhenUsed="0"/>
-    <w:lsdException w:name="Medium Shading 2 Accent 1" w:semiHidden="0" w:uiPriority="64" w:unhideWhenUsed="0"/>
-    <w:lsdException w:name="Medium List 1 Accent 1" w:semiHidden="0" w:uiPriority="65" w:unhideWhenUsed="0"/>
-    <w:lsdException w:name="Revision" w:unhideWhenUsed="0"/>
-    <w:lsdException w:name="List Paragraph" w:semiHidden="0" w:uiPriority="34" w:unhideWhenUsed="0" w:qFormat="1"/>
-    <w:lsdException w:name="Quote" w:semiHidden="0" w:uiPriority="29" w:unhideWhenUsed="0" w:qFormat="1"/>
-    <w:lsdException w:name="Intense Quote" w:semiHidden="0" w:uiPriority="30" w:unhideWhenUsed="0" w:qFormat="1"/>
-    <w:lsdException w:name="Medium List 2 Accent 1" w:semiHidden="0" w:uiPriority="66" w:unhideWhenUsed="0"/>
-    <w:lsdException w:name="Medium Grid 1 Accent 1" w:semiHidden="0" w:uiPriority="67" w:unhideWhenUsed="0"/>
-    <w:lsdException w:name="Medium Grid 2 Accent 1" w:semiHidden="0" w:uiPriority="68" w:unhideWhenUsed="0"/>
-    <w:lsdException w:name="Medium Grid 3 Accent 1" w:semiHidden="0" w:uiPriority="69" w:unhideWhenUsed="0"/>
-    <w:lsdException w:name="Dark List Accent 1" w:semiHidden="0" w:uiPriority="70" w:unhideWhenUsed="0"/>
-    <w:lsdException w:name="Colorful Shading Accent 1" w:semiHidden="0" w:uiPriority="71" w:unhideWhenUsed="0"/>
-    <w:lsdException w:name="Colorful List Accent 1" w:semiHidden="0" w:uiPriority="72" w:unhideWhenUsed="0"/>
-    <w:lsdException w:name="Colorful Grid Accent 1" w:semiHidden="0" w:uiPriority="73" w:unhideWhenUsed="0"/>
-    <w:lsdException w:name="Light Shading Accent 2" w:semiHidden="0" w:uiPriority="60" w:unhideWhenUsed="0"/>
-    <w:lsdException w:name="Light List Accent 2" w:semiHidden="0" w:uiPriority="61" w:unhideWhenUsed="0"/>
-    <w:lsdException w:name="Light Grid Accent 2" w:semiHidden="0" w:uiPriority="62" w:unhideWhenUsed="0"/>
-    <w:lsdException w:name="Medium Shading 1 Accent 2" w:semiHidden="0" w:uiPriority="63" w:unhideWhenUsed="0"/>
-    <w:lsdException w:name="Medium Shading 2 Accent 2" w:semiHidden="0" w:uiPriority="64" w:unhideWhenUsed="0"/>
-    <w:lsdException w:name="Medium List 1 Accent 2" w:semiHidden="0" w:uiPriority="65" w:unhideWhenUsed="0"/>
-    <w:lsdException w:name="Medium List 2 Accent 2" w:semiHidden="0" w:uiPriority="66" w:unhideWhenUsed="0"/>
-    <w:lsdException w:name="Medium Grid 1 Accent 2" w:semiHidden="0" w:uiPriority="67" w:unhideWhenUsed="0"/>
-    <w:lsdException w:name="Medium Grid 2 Accent 2" w:semiHidden="0" w:uiPriority="68" w:unhideWhenUsed="0"/>
-    <w:lsdException w:name="Medium Grid 3 Accent 2" w:semiHidden="0" w:uiPriority="69" w:unhideWhenUsed="0"/>
-    <w:lsdException w:name="Dark List Accent 2" w:semiHidden="0" w:uiPriority="70" w:unhideWhenUsed="0"/>
-    <w:lsdException w:name="Colorful Shading Accent 2" w:semiHidden="0" w:uiPriority="71" w:unhideWhenUsed="0"/>
-    <w:lsdException w:name="Colorful List Accent 2" w:semiHidden="0" w:uiPriority="72" w:unhideWhenUsed="0"/>
-    <w:lsdException w:name="Colorful Grid Accent 2" w:semiHidden="0" w:uiPriority="73" w:unhideWhenUsed="0"/>
-    <w:lsdException w:name="Light Shading Accent 3" w:semiHidden="0" w:uiPriority="60" w:unhideWhenUsed="0"/>
-    <w:lsdException w:name="Light List Accent 3" w:semiHidden="0" w:uiPriority="61" w:unhideWhenUsed="0"/>
-    <w:lsdException w:name="Light Grid Accent 3" w:semiHidden="0" w:uiPriority="62" w:unhideWhenUsed="0"/>
-    <w:lsdException w:name="Medium Shading 1 Accent 3" w:semiHidden="0" w:uiPriority="63" w:unhideWhenUsed="0"/>
-    <w:lsdException w:name="Medium Shading 2 Accent 3" w:semiHidden="0" w:uiPriority="64" w:unhideWhenUsed="0"/>
-    <w:lsdException w:name="Medium List 1 Accent 3" w:semiHidden="0" w:uiPriority="65" w:unhideWhenUsed="0"/>
-    <w:lsdException w:name="Medium List 2 Accent 3" w:semiHidden="0" w:uiPriority="66" w:unhideWhenUsed="0"/>
-    <w:lsdException w:name="Medium Grid 1 Accent 3" w:semiHidden="0" w:uiPriority="67" w:unhideWhenUsed="0"/>
-    <w:lsdException w:name="Medium Grid 2 Accent 3" w:semiHidden="0" w:uiPriority="68" w:unhideWhenUsed="0"/>
-    <w:lsdException w:name="Medium Grid 3 Accent 3" w:semiHidden="0" w:uiPriority="69" w:unhideWhenUsed="0"/>
-    <w:lsdException w:name="Dark List Accent 3" w:semiHidden="0" w:uiPriority="70" w:unhideWhenUsed="0"/>
-    <w:lsdException w:name="Colorful Shading Accent 3" w:semiHidden="0" w:uiPriority="71" w:unhideWhenUsed="0"/>
-    <w:lsdException w:name="Colorful List Accent 3" w:semiHidden="0" w:uiPriority="72" w:unhideWhenUsed="0"/>
-    <w:lsdException w:name="Colorful Grid Accent 3" w:semiHidden="0" w:uiPriority="73" w:unhideWhenUsed="0"/>
-    <w:lsdException w:name="Light Shading Accent 4" w:semiHidden="0" w:uiPriority="60" w:unhideWhenUsed="0"/>
-    <w:lsdException w:name="Light List Accent 4" w:semiHidden="0" w:uiPriority="61" w:unhideWhenUsed="0"/>
-    <w:lsdException w:name="Light Grid Accent 4" w:semiHidden="0" w:uiPriority="62" w:unhideWhenUsed="0"/>
-    <w:lsdException w:name="Medium Shading 1 Accent 4" w:semiHidden="0" w:uiPriority="63" w:unhideWhenUsed="0"/>
-    <w:lsdException w:name="Medium Shading 2 Accent 4" w:semiHidden="0" w:uiPriority="64" w:unhideWhenUsed="0"/>
-    <w:lsdException w:name="Medium List 1 Accent 4" w:semiHidden="0" w:uiPriority="65" w:unhideWhenUsed="0"/>
-    <w:lsdException w:name="Medium List 2 Accent 4" w:semiHidden="0" w:uiPriority="66" w:unhideWhenUsed="0"/>
-    <w:lsdException w:name="Medium Grid 1 Accent 4" w:semiHidden="0" w:uiPriority="67" w:unhideWhenUsed="0"/>
-    <w:lsdException w:name="Medium Grid 2 Accent 4" w:semiHidden="0" w:uiPriority="68" w:unhideWhenUsed="0"/>
-    <w:lsdException w:name="Medium Grid 3 Accent 4" w:semiHidden="0" w:uiPriority="69" w:unhideWhenUsed="0"/>
-    <w:lsdException w:name="Dark List Accent 4" w:semiHidden="0" w:uiPriority="70" w:unhideWhenUsed="0"/>
-    <w:lsdException w:name="Colorful Shading Accent 4" w:semiHidden="0" w:uiPriority="71" w:unhideWhenUsed="0"/>
-    <w:lsdException w:name="Colorful List Accent 4" w:semiHidden="0" w:uiPriority="72" w:unhideWhenUsed="0"/>
-    <w:lsdException w:name="Colorful Grid Accent 4" w:semiHidden="0" w:uiPriority="73" w:unhideWhenUsed="0"/>
-    <w:lsdException w:name="Light Shading Accent 5" w:semiHidden="0" w:uiPriority="60" w:unhideWhenUsed="0"/>
-    <w:lsdException w:name="Light List Accent 5" w:semiHidden="0" w:uiPriority="61" w:unhideWhenUsed="0"/>
-    <w:lsdException w:name="Light Grid Accent 5" w:semiHidden="0" w:uiPriority="62" w:unhideWhenUsed="0"/>
-    <w:lsdException w:name="Medium Shading 1 Accent 5" w:semiHidden="0" w:uiPriority="63" w:unhideWhenUsed="0"/>
-    <w:lsdException w:name="Medium Shading 2 Accent 5" w:semiHidden="0" w:uiPriority="64" w:unhideWhenUsed="0"/>
-    <w:lsdException w:name="Medium List 1 Accent 5" w:semiHidden="0" w:uiPriority="65" w:unhideWhenUsed="0"/>
-    <w:lsdException w:name="Medium List 2 Accent 5" w:semiHidden="0" w:uiPriority="66" w:unhideWhenUsed="0"/>
-    <w:lsdException w:name="Medium Grid 1 Accent 5" w:semiHidden="0" w:uiPriority="67" w:unhideWhenUsed="0"/>
-    <w:lsdException w:name="Medium Grid 2 Accent 5" w:semiHidden="0" w:uiPriority="68" w:unhideWhenUsed="0"/>
-    <w:lsdException w:name="Medium Grid 3 Accent 5" w:semiHidden="0" w:uiPriority="69" w:unhideWhenUsed="0"/>
-    <w:lsdException w:name="Dark List Accent 5" w:semiHidden="0" w:uiPriority="70" w:unhideWhenUsed="0"/>
-    <w:lsdException w:name="Colorful Shading Accent 5" w:semiHidden="0" w:uiPriority="71" w:unhideWhenUsed="0"/>
-    <w:lsdException w:name="Colorful List Accent 5" w:semiHidden="0" w:uiPriority="72" w:unhideWhenUsed="0"/>
-    <w:lsdException w:name="Colorful Grid Accent 5" w:semiHidden="0" w:uiPriority="73" w:unhideWhenUsed="0"/>
-    <w:lsdException w:name="Light Shading Accent 6" w:semiHidden="0" w:uiPriority="60" w:unhideWhenUsed="0"/>
-    <w:lsdException w:name="Light List Accent 6" w:semiHidden="0" w:uiPriority="61" w:unhideWhenUsed="0"/>
-    <w:lsdException w:name="Light Grid Accent 6" w:semiHidden="0" w:uiPriority="62" w:unhideWhenUsed="0"/>
-    <w:lsdException w:name="Medium Shading 1 Accent 6" w:semiHidden="0" w:uiPriority="63" w:unhideWhenUsed="0"/>
-    <w:lsdException w:name="Medium Shading 2 Accent 6" w:semiHidden="0" w:uiPriority="64" w:unhideWhenUsed="0"/>
-    <w:lsdException w:name="Medium List 1 Accent 6" w:semiHidden="0" w:uiPriority="65" w:unhideWhenUsed="0"/>
-    <w:lsdException w:name="Medium List 2 Accent 6" w:semiHidden="0" w:uiPriority="66" w:unhideWhenUsed="0"/>
-    <w:lsdException w:name="Medium Grid 1 Accent 6" w:semiHidden="0" w:uiPriority="67" w:unhideWhenUsed="0"/>
-    <w:lsdException w:name="Medium Grid 2 Accent 6" w:semiHidden="0" w:uiPriority="68" w:unhideWhenUsed="0"/>
-    <w:lsdException w:name="Medium Grid 3 Accent 6" w:semiHidden="0" w:uiPriority="69" w:unhideWhenUsed="0"/>
-    <w:lsdException w:name="Dark List Accent 6" w:semiHidden="0" w:uiPriority="70" w:unhideWhenUsed="0"/>
-    <w:lsdException w:name="Colorful Shading Accent 6" w:semiHidden="0" w:uiPriority="71" w:unhideWhenUsed="0"/>
-    <w:lsdException w:name="Colorful List Accent 6" w:semiHidden="0" w:uiPriority="72" w:unhideWhenUsed="0"/>
-    <w:lsdException w:name="Colorful Grid Accent 6" w:semiHidden="0" w:uiPriority="73" w:unhideWhenUsed="0"/>
-    <w:lsdException w:name="Subtle Emphasis" w:semiHidden="0" w:uiPriority="19" w:unhideWhenUsed="0" w:qFormat="1"/>
-    <w:lsdException w:name="Intense Emphasis" w:semiHidden="0" w:uiPriority="21" w:unhideWhenUsed="0" w:qFormat="1"/>
-    <w:lsdException w:name="Subtle Reference" w:semiHidden="0" w:uiPriority="31" w:unhideWhenUsed="0" w:qFormat="1"/>
-    <w:lsdException w:name="Intense Reference" w:semiHidden="0" w:uiPriority="32" w:unhideWhenUsed="0" w:qFormat="1"/>
-    <w:lsdException w:name="Book Title" w:semiHidden="0" w:uiPriority="33" w:unhideWhenUsed="0" w:qFormat="1"/>
-    <w:lsdException w:name="Bibliography" w:uiPriority="37"/>
-    <w:lsdException w:name="TOC Heading" w:uiPriority="39" w:qFormat="1"/>
-  </w:latentStyles>
-  <w:style w:type="paragraph" w:default="1" w:styleId="Normal">
-    <w:name w:val="Normal"/>
-    <w:qFormat/>
-  </w:style>
-  <w:style w:type="character" w:default="1" w:styleId="DefaultParagraphFont">
-    <w:name w:val="Default Paragraph Font"/>
-    <w:uiPriority w:val="1"/>
-    <w:semiHidden/>
-    <w:unhideWhenUsed/>
-  </w:style>
-  <w:style w:type="table" w:default="1" w:styleId="TableNormal">
-    <w:name w:val="Normal Table"/>
-    <w:uiPriority w:val="99"/>
-    <w:semiHidden/>
-    <w:unhideWhenUsed/>
-    <w:tblPr>
-      <w:tblInd w:w="0" w:type="dxa"/>
-      <w:tblCellMar>
-        <w:top w:w="0" w:type="dxa"/>
-        <w:left w:w="108" w:type="dxa"/>
-        <w:bottom w:w="0" w:type="dxa"/>
-        <w:right w:w="108" w:type="dxa"/>
-      </w:tblCellMar>
-    </w:tblPr>
-  </w:style>
-  <w:style w:type="numbering" w:default="1" w:styleId="NoList">
-    <w:name w:val="No List"/>
-    <w:uiPriority w:val="99"/>
-    <w:semiHidden/>
-    <w:unhideWhenUsed/>
-  </w:style>
-</w:styles>
-</file>
-
 <file path=word/glossary/webSettings.xml><?xml version="1.0" encoding="utf-8"?>
-<w:webSettings xmlns:mc="http://schemas.openxmlformats.org/markup-compatibility/2006" xmlns:r="http://schemas.openxmlformats.org/officeDocument/2006/relationships" xmlns:w="http://schemas.openxmlformats.org/wordprocessingml/2006/main" xmlns:w14="http://schemas.microsoft.com/office/word/2010/wordml" mc:Ignorable="w14">
+<w:webSettings xmlns:mc="http://schemas.openxmlformats.org/markup-compatibility/2006" xmlns:r="http://schemas.openxmlformats.org/officeDocument/2006/relationships" xmlns:w="http://schemas.openxmlformats.org/wordprocessingml/2006/main" xmlns:w14="http://schemas.microsoft.com/office/word/2010/wordml" xmlns:w15="http://schemas.microsoft.com/office/word/2012/wordml" mc:Ignorable="w14 w15">
   <w:optimizeForBrowser/>
 </w:webSettings>
 </file>
@@ -13592,7 +13203,7 @@
   <a:extraClrSchemeLst/>
   <a:extLst>
     <a:ext uri="{05A4C25C-085E-4340-85A3-A5531E510DB2}">
-      <thm15:themeFamily xmlns:thm15="http://schemas.microsoft.com/office/thememl/2012/main" xmlns="" name="Office Theme" id="{62F939B6-93AF-4DB8-9C6B-D6C7DFDC589F}" vid="{4A3C46E8-61CC-4603-A589-7422A47A8E4A}"/>
+      <thm15:themeFamily xmlns:thm15="http://schemas.microsoft.com/office/thememl/2012/main" name="Office Theme" id="{62F939B6-93AF-4DB8-9C6B-D6C7DFDC589F}" vid="{4A3C46E8-61CC-4603-A589-7422A47A8E4A}"/>
     </a:ext>
   </a:extLst>
 </a:theme>
@@ -13622,7 +13233,7 @@
 </file>
 
 <file path=customXml/itemProps2.xml><?xml version="1.0" encoding="utf-8"?>
-<ds:datastoreItem xmlns:ds="http://schemas.openxmlformats.org/officeDocument/2006/customXml" ds:itemID="{E44BB8ED-8531-48ED-A209-B676C38AEF81}">
+<ds:datastoreItem xmlns:ds="http://schemas.openxmlformats.org/officeDocument/2006/customXml" ds:itemID="{9AEE7DE7-E714-4D87-AA11-519D52D4137B}">
   <ds:schemaRefs>
     <ds:schemaRef ds:uri="http://schemas.openxmlformats.org/officeDocument/2006/bibliography"/>
   </ds:schemaRefs>

</xml_diff>